<commit_message>
add: finish add chapter 1 (#4)
</commit_message>
<xml_diff>
--- a/Notes/mid-term-CheatSheet.docx
+++ b/Notes/mid-term-CheatSheet.docx
@@ -931,7 +931,10 @@
       <w:pPr>
         <w:jc w:val="both"/>
         <w:rPr>
-          <w:rFonts w:ascii="Times New Roman" w:eastAsia="KaiTi" w:hAnsi="Times New Roman" w:cs="Times New Roman" w:hint="eastAsia"/>
+          <w:rFonts w:ascii="Times New Roman" w:eastAsia="KaiTi" w:hAnsi="Times New Roman" w:cs="Times New Roman"/>
+          <w:i/>
+          <w:iCs/>
+          <w:u w:val="single"/>
           <w:lang w:val="en-US"/>
         </w:rPr>
       </w:pPr>
@@ -982,6 +985,2145 @@
         </w:rPr>
         <w:t xml:space="preserve"> </w:t>
       </w:r>
+      <w:r>
+        <w:rPr>
+          <w:rFonts w:ascii="Times New Roman" w:hAnsi="Times New Roman" w:cs="Times New Roman"/>
+          <w:lang w:val="en-US"/>
+        </w:rPr>
+        <w:t>Public firms</w:t>
+      </w:r>
+      <w:r>
+        <w:rPr>
+          <w:rFonts w:ascii="Times New Roman" w:hAnsi="Times New Roman" w:cs="Times New Roman"/>
+          <w:lang w:val="en-US"/>
+        </w:rPr>
+        <w:t>’</w:t>
+      </w:r>
+      <w:r>
+        <w:rPr>
+          <w:rFonts w:ascii="Times New Roman" w:hAnsi="Times New Roman" w:cs="Times New Roman"/>
+          <w:lang w:val="en-US"/>
+        </w:rPr>
+        <w:t xml:space="preserve"> </w:t>
+      </w:r>
+      <w:r>
+        <w:rPr>
+          <w:rFonts w:ascii="Times New Roman" w:hAnsi="Times New Roman" w:cs="Times New Roman"/>
+          <w:lang w:val="en-US"/>
+        </w:rPr>
+        <w:t>financing decision: Debt vs. Equity</w:t>
+      </w:r>
+      <w:r>
+        <w:rPr>
+          <w:rFonts w:ascii="Times New Roman" w:hAnsi="Times New Roman" w:cs="Times New Roman"/>
+          <w:lang w:val="en-US"/>
+        </w:rPr>
+        <w:t xml:space="preserve"> (tax, cost</w:t>
+      </w:r>
+      <w:r>
+        <w:rPr>
+          <w:rFonts w:ascii="Times New Roman" w:hAnsi="Times New Roman" w:cs="Times New Roman"/>
+          <w:lang w:val="en-US"/>
+        </w:rPr>
+        <w:t xml:space="preserve">, </w:t>
+      </w:r>
+      <w:r>
+        <w:rPr>
+          <w:rFonts w:ascii="Times New Roman" w:hAnsi="Times New Roman" w:cs="Times New Roman"/>
+          <w:lang w:val="en-US"/>
+        </w:rPr>
+        <w:t>bankruptcy risk</w:t>
+      </w:r>
+      <w:r>
+        <w:rPr>
+          <w:rFonts w:ascii="Times New Roman" w:hAnsi="Times New Roman" w:cs="Times New Roman"/>
+          <w:lang w:val="en-US"/>
+        </w:rPr>
+        <w:t>)</w:t>
+      </w:r>
+      <w:r>
+        <w:rPr>
+          <w:rFonts w:ascii="Times New Roman" w:hAnsi="Times New Roman" w:cs="Times New Roman"/>
+          <w:lang w:val="en-US"/>
+        </w:rPr>
+        <w:t xml:space="preserve">. </w:t>
+      </w:r>
+      <w:r>
+        <w:rPr>
+          <w:rFonts w:ascii="Times New Roman" w:hAnsi="Times New Roman" w:cs="Times New Roman"/>
+          <w:lang w:val="en-US"/>
+        </w:rPr>
+        <w:t>Startup firm financing decision</w:t>
+      </w:r>
+      <w:r>
+        <w:rPr>
+          <w:rFonts w:ascii="Times New Roman" w:hAnsi="Times New Roman" w:cs="Times New Roman"/>
+          <w:lang w:val="en-US"/>
+        </w:rPr>
+        <w:t xml:space="preserve">: </w:t>
+      </w:r>
+      <w:r>
+        <w:rPr>
+          <w:rFonts w:ascii="Times New Roman" w:eastAsia="KaiTi" w:hAnsi="Times New Roman" w:cs="Times New Roman"/>
+          <w:lang w:val="en-US"/>
+        </w:rPr>
+        <w:t>投资者类别</w:t>
+      </w:r>
+      <w:r>
+        <w:rPr>
+          <w:rFonts w:ascii="Times New Roman" w:eastAsia="KaiTi" w:hAnsi="Times New Roman" w:cs="Times New Roman"/>
+          <w:lang w:val="en-US"/>
+        </w:rPr>
+        <w:t>,</w:t>
+      </w:r>
+      <w:r>
+        <w:rPr>
+          <w:rFonts w:ascii="Times New Roman" w:eastAsia="KaiTi" w:hAnsi="Times New Roman" w:cs="Times New Roman"/>
+          <w:lang w:val="en-US"/>
+        </w:rPr>
+        <w:t xml:space="preserve"> </w:t>
+      </w:r>
+      <w:r>
+        <w:rPr>
+          <w:rFonts w:ascii="Times New Roman" w:eastAsia="KaiTi" w:hAnsi="Times New Roman" w:cs="Times New Roman"/>
+          <w:lang w:val="en-US"/>
+        </w:rPr>
+        <w:t>信息披露方式</w:t>
+      </w:r>
+      <w:r>
+        <w:rPr>
+          <w:rFonts w:ascii="Times New Roman" w:eastAsia="KaiTi" w:hAnsi="Times New Roman" w:cs="Times New Roman"/>
+          <w:lang w:val="en-US"/>
+        </w:rPr>
+        <w:t>以及具体的融资形式</w:t>
+      </w:r>
+      <w:r>
+        <w:rPr>
+          <w:rFonts w:ascii="Times New Roman" w:eastAsia="KaiTi" w:hAnsi="Times New Roman" w:cs="Times New Roman"/>
+          <w:lang w:val="en-US"/>
+        </w:rPr>
+        <w:t>.</w:t>
+      </w:r>
+      <w:r>
+        <w:rPr>
+          <w:rFonts w:ascii="Times New Roman" w:eastAsia="KaiTi" w:hAnsi="Times New Roman" w:cs="Times New Roman"/>
+          <w:lang w:val="en-US"/>
+        </w:rPr>
+        <w:t xml:space="preserve"> </w:t>
+      </w:r>
+      <w:r>
+        <w:rPr>
+          <w:rFonts w:ascii="Times New Roman" w:eastAsia="KaiTi" w:hAnsi="Times New Roman" w:cs="Times New Roman"/>
+          <w:b/>
+          <w:bCs/>
+          <w:highlight w:val="green"/>
+          <w:lang w:val="en-US"/>
+        </w:rPr>
+        <w:t xml:space="preserve">(1) </w:t>
+      </w:r>
+      <w:r>
+        <w:rPr>
+          <w:rFonts w:ascii="Times New Roman" w:eastAsia="KaiTi" w:hAnsi="Times New Roman" w:cs="Times New Roman"/>
+          <w:b/>
+          <w:bCs/>
+          <w:highlight w:val="green"/>
+          <w:lang w:val="en-US"/>
+        </w:rPr>
+        <w:t>Venture Life Cycle</w:t>
+      </w:r>
+      <w:r>
+        <w:rPr>
+          <w:rFonts w:ascii="Times New Roman" w:eastAsia="KaiTi" w:hAnsi="Times New Roman" w:cs="Times New Roman"/>
+          <w:b/>
+          <w:bCs/>
+          <w:highlight w:val="green"/>
+          <w:lang w:val="en-US"/>
+        </w:rPr>
+        <w:t>.</w:t>
+      </w:r>
+      <w:r>
+        <w:rPr>
+          <w:rFonts w:ascii="Times New Roman" w:eastAsia="KaiTi" w:hAnsi="Times New Roman" w:cs="Times New Roman"/>
+          <w:lang w:val="en-US"/>
+        </w:rPr>
+        <w:t xml:space="preserve"> </w:t>
+      </w:r>
+      <w:r>
+        <w:rPr>
+          <w:rFonts w:ascii="Times New Roman" w:eastAsia="KaiTi" w:hAnsi="Times New Roman" w:cs="Times New Roman"/>
+          <w:i/>
+          <w:iCs/>
+          <w:highlight w:val="cyan"/>
+          <w:u w:val="single"/>
+          <w:lang w:val="en-US"/>
+        </w:rPr>
+        <w:t>Pre-Seed Funding:</w:t>
+      </w:r>
+      <w:r>
+        <w:rPr>
+          <w:rFonts w:ascii="Times New Roman" w:eastAsia="KaiTi" w:hAnsi="Times New Roman" w:cs="Times New Roman"/>
+          <w:lang w:val="en-US"/>
+        </w:rPr>
+        <w:t xml:space="preserve"> typically refers to when a company</w:t>
+      </w:r>
+      <w:r>
+        <w:rPr>
+          <w:rFonts w:ascii="Times New Roman" w:eastAsia="KaiTi" w:hAnsi="Times New Roman" w:cs="Times New Roman"/>
+          <w:lang w:val="en-US"/>
+        </w:rPr>
+        <w:t>’</w:t>
+      </w:r>
+      <w:r>
+        <w:rPr>
+          <w:rFonts w:ascii="Times New Roman" w:eastAsia="KaiTi" w:hAnsi="Times New Roman" w:cs="Times New Roman"/>
+          <w:lang w:val="en-US"/>
+        </w:rPr>
+        <w:t>s founders get their</w:t>
+      </w:r>
+      <w:r>
+        <w:rPr>
+          <w:rFonts w:ascii="Times New Roman" w:eastAsia="KaiTi" w:hAnsi="Times New Roman" w:cs="Times New Roman"/>
+          <w:lang w:val="en-US"/>
+        </w:rPr>
+        <w:t xml:space="preserve"> </w:t>
+      </w:r>
+      <w:r>
+        <w:rPr>
+          <w:rFonts w:ascii="Times New Roman" w:eastAsia="KaiTi" w:hAnsi="Times New Roman" w:cs="Times New Roman"/>
+          <w:lang w:val="en-US"/>
+        </w:rPr>
+        <w:t>operations off the ground: founders, close friends, supporters, and family.</w:t>
+      </w:r>
+      <w:r>
+        <w:rPr>
+          <w:rFonts w:ascii="Times New Roman" w:eastAsia="KaiTi" w:hAnsi="Times New Roman" w:cs="Times New Roman"/>
+          <w:i/>
+          <w:iCs/>
+          <w:highlight w:val="cyan"/>
+          <w:u w:val="single"/>
+          <w:lang w:val="en-US"/>
+        </w:rPr>
+        <w:t xml:space="preserve"> </w:t>
+      </w:r>
+      <w:r>
+        <w:rPr>
+          <w:rFonts w:ascii="Times New Roman" w:eastAsia="KaiTi" w:hAnsi="Times New Roman" w:cs="Times New Roman"/>
+          <w:i/>
+          <w:iCs/>
+          <w:highlight w:val="cyan"/>
+          <w:u w:val="single"/>
+          <w:lang w:val="en-US"/>
+        </w:rPr>
+        <w:t>Seed Financing:</w:t>
+      </w:r>
+      <w:r>
+        <w:rPr>
+          <w:rFonts w:ascii="Times New Roman" w:eastAsia="KaiTi" w:hAnsi="Times New Roman" w:cs="Times New Roman"/>
+          <w:lang w:val="en-US"/>
+        </w:rPr>
+        <w:t xml:space="preserve"> funds needed to determine</w:t>
+      </w:r>
+      <w:r>
+        <w:rPr>
+          <w:rFonts w:ascii="Times New Roman" w:eastAsia="KaiTi" w:hAnsi="Times New Roman" w:cs="Times New Roman"/>
+          <w:lang w:val="en-US"/>
+        </w:rPr>
+        <w:t xml:space="preserve"> </w:t>
+      </w:r>
+      <w:r>
+        <w:rPr>
+          <w:rFonts w:ascii="Times New Roman" w:eastAsia="KaiTi" w:hAnsi="Times New Roman" w:cs="Times New Roman"/>
+          <w:lang w:val="en-US"/>
+        </w:rPr>
+        <w:t>whether the idea can be converted into a</w:t>
+      </w:r>
+      <w:r>
+        <w:rPr>
+          <w:rFonts w:ascii="Times New Roman" w:eastAsia="KaiTi" w:hAnsi="Times New Roman" w:cs="Times New Roman"/>
+          <w:lang w:val="en-US"/>
+        </w:rPr>
+        <w:t xml:space="preserve"> </w:t>
+      </w:r>
+      <w:r>
+        <w:rPr>
+          <w:rFonts w:ascii="Times New Roman" w:eastAsia="KaiTi" w:hAnsi="Times New Roman" w:cs="Times New Roman"/>
+          <w:lang w:val="en-US"/>
+        </w:rPr>
+        <w:t>viable business opportunity</w:t>
+      </w:r>
+      <w:r>
+        <w:rPr>
+          <w:rFonts w:ascii="Times New Roman" w:eastAsia="KaiTi" w:hAnsi="Times New Roman" w:cs="Times New Roman"/>
+          <w:lang w:val="en-US"/>
+        </w:rPr>
+        <w:t xml:space="preserve">. </w:t>
+      </w:r>
+      <w:r>
+        <w:rPr>
+          <w:rFonts w:ascii="Times New Roman" w:eastAsia="KaiTi" w:hAnsi="Times New Roman" w:cs="Times New Roman"/>
+          <w:i/>
+          <w:iCs/>
+          <w:highlight w:val="cyan"/>
+          <w:u w:val="single"/>
+          <w:lang w:val="en-US"/>
+        </w:rPr>
+        <w:t>Startup Financing:</w:t>
+      </w:r>
+      <w:r>
+        <w:rPr>
+          <w:rFonts w:ascii="Times New Roman" w:eastAsia="KaiTi" w:hAnsi="Times New Roman" w:cs="Times New Roman"/>
+          <w:lang w:val="en-US"/>
+        </w:rPr>
+        <w:t xml:space="preserve"> funds needed to take the</w:t>
+      </w:r>
+      <w:r>
+        <w:rPr>
+          <w:rFonts w:ascii="Times New Roman" w:eastAsia="KaiTi" w:hAnsi="Times New Roman" w:cs="Times New Roman"/>
+          <w:lang w:val="en-US"/>
+        </w:rPr>
+        <w:t xml:space="preserve"> </w:t>
+      </w:r>
+      <w:r>
+        <w:rPr>
+          <w:rFonts w:ascii="Times New Roman" w:eastAsia="KaiTi" w:hAnsi="Times New Roman" w:cs="Times New Roman"/>
+          <w:lang w:val="en-US"/>
+        </w:rPr>
+        <w:t>venture from having established a viable</w:t>
+      </w:r>
+      <w:r>
+        <w:rPr>
+          <w:rFonts w:ascii="Times New Roman" w:eastAsia="KaiTi" w:hAnsi="Times New Roman" w:cs="Times New Roman"/>
+          <w:lang w:val="en-US"/>
+        </w:rPr>
+        <w:t xml:space="preserve"> </w:t>
+      </w:r>
+      <w:r>
+        <w:rPr>
+          <w:rFonts w:ascii="Times New Roman" w:eastAsia="KaiTi" w:hAnsi="Times New Roman" w:cs="Times New Roman"/>
+          <w:lang w:val="en-US"/>
+        </w:rPr>
+        <w:t>business opportunity to initial production and</w:t>
+      </w:r>
+      <w:r>
+        <w:rPr>
+          <w:rFonts w:ascii="Times New Roman" w:eastAsia="KaiTi" w:hAnsi="Times New Roman" w:cs="Times New Roman"/>
+          <w:lang w:val="en-US"/>
+        </w:rPr>
+        <w:t xml:space="preserve"> </w:t>
+      </w:r>
+      <w:r>
+        <w:rPr>
+          <w:rFonts w:ascii="Times New Roman" w:eastAsia="KaiTi" w:hAnsi="Times New Roman" w:cs="Times New Roman"/>
+          <w:lang w:val="en-US"/>
+        </w:rPr>
+        <w:t>sales</w:t>
+      </w:r>
+      <w:r>
+        <w:rPr>
+          <w:rFonts w:ascii="Times New Roman" w:eastAsia="KaiTi" w:hAnsi="Times New Roman" w:cs="Times New Roman"/>
+          <w:lang w:val="en-US"/>
+        </w:rPr>
+        <w:t>.</w:t>
+      </w:r>
+      <w:r>
+        <w:rPr>
+          <w:rFonts w:ascii="Times New Roman" w:eastAsia="KaiTi" w:hAnsi="Times New Roman" w:cs="Times New Roman"/>
+          <w:lang w:val="en-US"/>
+        </w:rPr>
+        <w:t xml:space="preserve"> </w:t>
+      </w:r>
+      <w:r>
+        <w:rPr>
+          <w:rFonts w:ascii="Times New Roman" w:eastAsia="KaiTi" w:hAnsi="Times New Roman" w:cs="Times New Roman"/>
+          <w:i/>
+          <w:iCs/>
+          <w:highlight w:val="cyan"/>
+          <w:u w:val="single"/>
+          <w:lang w:val="en-US"/>
+        </w:rPr>
+        <w:t>First</w:t>
+      </w:r>
+      <w:r>
+        <w:rPr>
+          <w:rFonts w:ascii="Times New Roman" w:eastAsia="KaiTi" w:hAnsi="Times New Roman" w:cs="Times New Roman"/>
+          <w:i/>
+          <w:iCs/>
+          <w:highlight w:val="cyan"/>
+          <w:u w:val="single"/>
+          <w:lang w:val="en-US"/>
+        </w:rPr>
+        <w:t>/A</w:t>
+      </w:r>
+      <w:r>
+        <w:rPr>
+          <w:rFonts w:ascii="Times New Roman" w:eastAsia="KaiTi" w:hAnsi="Times New Roman" w:cs="Times New Roman"/>
+          <w:i/>
+          <w:iCs/>
+          <w:highlight w:val="cyan"/>
+          <w:u w:val="single"/>
+          <w:lang w:val="en-US"/>
+        </w:rPr>
+        <w:t xml:space="preserve"> Round Financing:</w:t>
+      </w:r>
+      <w:r>
+        <w:rPr>
+          <w:rFonts w:ascii="Times New Roman" w:eastAsia="KaiTi" w:hAnsi="Times New Roman" w:cs="Times New Roman"/>
+          <w:lang w:val="en-US"/>
+        </w:rPr>
+        <w:t xml:space="preserve"> equity funds provided during the</w:t>
+      </w:r>
+      <w:r>
+        <w:rPr>
+          <w:rFonts w:ascii="Times New Roman" w:eastAsia="KaiTi" w:hAnsi="Times New Roman" w:cs="Times New Roman"/>
+          <w:lang w:val="en-US"/>
+        </w:rPr>
+        <w:t xml:space="preserve"> </w:t>
+      </w:r>
+      <w:r>
+        <w:rPr>
+          <w:rFonts w:ascii="Times New Roman" w:eastAsia="KaiTi" w:hAnsi="Times New Roman" w:cs="Times New Roman"/>
+          <w:lang w:val="en-US"/>
+        </w:rPr>
+        <w:t>survival stage to cover the cash shortfall when expenses</w:t>
+      </w:r>
+      <w:r>
+        <w:rPr>
+          <w:rFonts w:ascii="Times New Roman" w:eastAsia="KaiTi" w:hAnsi="Times New Roman" w:cs="Times New Roman"/>
+          <w:lang w:val="en-US"/>
+        </w:rPr>
+        <w:t xml:space="preserve"> </w:t>
+      </w:r>
+      <w:r>
+        <w:rPr>
+          <w:rFonts w:ascii="Times New Roman" w:eastAsia="KaiTi" w:hAnsi="Times New Roman" w:cs="Times New Roman"/>
+          <w:lang w:val="en-US"/>
+        </w:rPr>
+        <w:t>and investments exceed revenues</w:t>
+      </w:r>
+      <w:r>
+        <w:rPr>
+          <w:rFonts w:ascii="Times New Roman" w:eastAsia="KaiTi" w:hAnsi="Times New Roman" w:cs="Times New Roman"/>
+          <w:lang w:val="en-US"/>
+        </w:rPr>
+        <w:t>.</w:t>
+      </w:r>
+      <w:r>
+        <w:rPr>
+          <w:rFonts w:ascii="Times New Roman" w:eastAsia="KaiTi" w:hAnsi="Times New Roman" w:cs="Times New Roman"/>
+          <w:lang w:val="en-US"/>
+        </w:rPr>
+        <w:t xml:space="preserve"> </w:t>
+      </w:r>
+      <w:r>
+        <w:rPr>
+          <w:rFonts w:ascii="Times New Roman" w:eastAsia="KaiTi" w:hAnsi="Times New Roman" w:cs="Times New Roman"/>
+          <w:i/>
+          <w:iCs/>
+          <w:highlight w:val="cyan"/>
+          <w:u w:val="single"/>
+          <w:lang w:val="en-US"/>
+        </w:rPr>
+        <w:t>Second</w:t>
+      </w:r>
+      <w:r>
+        <w:rPr>
+          <w:rFonts w:ascii="Times New Roman" w:eastAsia="KaiTi" w:hAnsi="Times New Roman" w:cs="Times New Roman"/>
+          <w:i/>
+          <w:iCs/>
+          <w:highlight w:val="cyan"/>
+          <w:u w:val="single"/>
+          <w:lang w:val="en-US"/>
+        </w:rPr>
+        <w:t>/B</w:t>
+      </w:r>
+      <w:r>
+        <w:rPr>
+          <w:rFonts w:ascii="Times New Roman" w:eastAsia="KaiTi" w:hAnsi="Times New Roman" w:cs="Times New Roman"/>
+          <w:i/>
+          <w:iCs/>
+          <w:highlight w:val="cyan"/>
+          <w:u w:val="single"/>
+          <w:lang w:val="en-US"/>
+        </w:rPr>
+        <w:t xml:space="preserve"> Round Financing:</w:t>
+      </w:r>
+      <w:r>
+        <w:rPr>
+          <w:rFonts w:ascii="Times New Roman" w:eastAsia="KaiTi" w:hAnsi="Times New Roman" w:cs="Times New Roman"/>
+          <w:lang w:val="en-US"/>
+        </w:rPr>
+        <w:t xml:space="preserve"> financing for ventures in their</w:t>
+      </w:r>
+      <w:r>
+        <w:rPr>
+          <w:rFonts w:ascii="Times New Roman" w:eastAsia="KaiTi" w:hAnsi="Times New Roman" w:cs="Times New Roman"/>
+          <w:lang w:val="en-US"/>
+        </w:rPr>
+        <w:t xml:space="preserve"> </w:t>
+      </w:r>
+      <w:r>
+        <w:rPr>
+          <w:rFonts w:ascii="Times New Roman" w:eastAsia="KaiTi" w:hAnsi="Times New Roman" w:cs="Times New Roman"/>
+          <w:lang w:val="en-US"/>
+        </w:rPr>
+        <w:t>rapid-growth stage to support investments in working</w:t>
+      </w:r>
+      <w:r>
+        <w:rPr>
+          <w:rFonts w:ascii="Times New Roman" w:eastAsia="KaiTi" w:hAnsi="Times New Roman" w:cs="Times New Roman"/>
+          <w:lang w:val="en-US"/>
+        </w:rPr>
+        <w:t xml:space="preserve"> </w:t>
+      </w:r>
+      <w:r>
+        <w:rPr>
+          <w:rFonts w:ascii="Times New Roman" w:eastAsia="KaiTi" w:hAnsi="Times New Roman" w:cs="Times New Roman"/>
+          <w:lang w:val="en-US"/>
+        </w:rPr>
+        <w:t>capital</w:t>
+      </w:r>
+      <w:r>
+        <w:rPr>
+          <w:rFonts w:ascii="Times New Roman" w:eastAsia="KaiTi" w:hAnsi="Times New Roman" w:cs="Times New Roman"/>
+          <w:lang w:val="en-US"/>
+        </w:rPr>
+        <w:t xml:space="preserve"> (</w:t>
+      </w:r>
+      <w:r>
+        <w:rPr>
+          <w:rFonts w:ascii="Times New Roman" w:eastAsia="KaiTi" w:hAnsi="Times New Roman" w:cs="Times New Roman" w:hint="eastAsia"/>
+          <w:lang w:val="en-US"/>
+        </w:rPr>
+        <w:t>用于市场扩张</w:t>
+      </w:r>
+      <w:r>
+        <w:rPr>
+          <w:rFonts w:ascii="Times New Roman" w:eastAsia="KaiTi" w:hAnsi="Times New Roman" w:cs="Times New Roman"/>
+          <w:lang w:val="en-US"/>
+        </w:rPr>
+        <w:t>)</w:t>
+      </w:r>
+      <w:r>
+        <w:rPr>
+          <w:rFonts w:ascii="Times New Roman" w:eastAsia="KaiTi" w:hAnsi="Times New Roman" w:cs="Times New Roman"/>
+          <w:lang w:val="en-US"/>
+        </w:rPr>
+        <w:t>.</w:t>
+      </w:r>
+      <w:r>
+        <w:rPr>
+          <w:rFonts w:ascii="Times New Roman" w:eastAsia="KaiTi" w:hAnsi="Times New Roman" w:cs="Times New Roman"/>
+          <w:lang w:val="en-US"/>
+        </w:rPr>
+        <w:t xml:space="preserve"> </w:t>
+      </w:r>
+      <w:r>
+        <w:rPr>
+          <w:rFonts w:ascii="Times New Roman" w:eastAsia="KaiTi" w:hAnsi="Times New Roman" w:cs="Times New Roman"/>
+          <w:i/>
+          <w:iCs/>
+          <w:highlight w:val="cyan"/>
+          <w:u w:val="single"/>
+          <w:lang w:val="en-US"/>
+        </w:rPr>
+        <w:t>Mezzanine Financing:</w:t>
+      </w:r>
+      <w:r>
+        <w:rPr>
+          <w:rFonts w:ascii="Times New Roman" w:eastAsia="KaiTi" w:hAnsi="Times New Roman" w:cs="Times New Roman"/>
+          <w:lang w:val="en-US"/>
+        </w:rPr>
+        <w:t xml:space="preserve"> funds for plant expansion, marketing expenditures, working capital, and product or service improvements</w:t>
+      </w:r>
+      <w:r>
+        <w:rPr>
+          <w:rFonts w:ascii="Times New Roman" w:eastAsia="KaiTi" w:hAnsi="Times New Roman" w:cs="Times New Roman"/>
+          <w:lang w:val="en-US"/>
+        </w:rPr>
+        <w:t xml:space="preserve"> (</w:t>
+      </w:r>
+      <w:r>
+        <w:rPr>
+          <w:rFonts w:ascii="Times New Roman" w:eastAsia="KaiTi" w:hAnsi="Times New Roman" w:cs="Times New Roman" w:hint="eastAsia"/>
+          <w:lang w:val="en-US"/>
+        </w:rPr>
+        <w:t>用于公司扩张</w:t>
+      </w:r>
+      <w:r>
+        <w:rPr>
+          <w:rFonts w:ascii="Times New Roman" w:eastAsia="KaiTi" w:hAnsi="Times New Roman" w:cs="Times New Roman" w:hint="eastAsia"/>
+          <w:lang w:val="en-US"/>
+        </w:rPr>
+        <w:t>)</w:t>
+      </w:r>
+      <w:r>
+        <w:rPr>
+          <w:rFonts w:ascii="Times New Roman" w:eastAsia="KaiTi" w:hAnsi="Times New Roman" w:cs="Times New Roman"/>
+          <w:lang w:val="en-US"/>
+        </w:rPr>
+        <w:t>.</w:t>
+      </w:r>
+      <w:r>
+        <w:rPr>
+          <w:rFonts w:ascii="Times New Roman" w:eastAsia="KaiTi" w:hAnsi="Times New Roman" w:cs="Times New Roman"/>
+          <w:lang w:val="en-US"/>
+        </w:rPr>
+        <w:t xml:space="preserve"> </w:t>
+      </w:r>
+      <w:r>
+        <w:rPr>
+          <w:rFonts w:ascii="Times New Roman" w:eastAsia="KaiTi" w:hAnsi="Times New Roman" w:cs="Times New Roman"/>
+          <w:i/>
+          <w:iCs/>
+          <w:highlight w:val="cyan"/>
+          <w:u w:val="single"/>
+          <w:lang w:val="en-US"/>
+        </w:rPr>
+        <w:t>Bridge Financing:</w:t>
+      </w:r>
+      <w:r>
+        <w:rPr>
+          <w:rFonts w:ascii="Times New Roman" w:eastAsia="KaiTi" w:hAnsi="Times New Roman" w:cs="Times New Roman"/>
+          <w:lang w:val="en-US"/>
+        </w:rPr>
+        <w:t xml:space="preserve"> temporary financing needed to</w:t>
+      </w:r>
+      <w:r>
+        <w:rPr>
+          <w:rFonts w:ascii="Times New Roman" w:eastAsia="KaiTi" w:hAnsi="Times New Roman" w:cs="Times New Roman"/>
+          <w:lang w:val="en-US"/>
+        </w:rPr>
+        <w:t xml:space="preserve"> </w:t>
+      </w:r>
+      <w:r>
+        <w:rPr>
+          <w:rFonts w:ascii="Times New Roman" w:eastAsia="KaiTi" w:hAnsi="Times New Roman" w:cs="Times New Roman"/>
+          <w:lang w:val="en-US"/>
+        </w:rPr>
+        <w:t>keep the venture afloat until the next offering</w:t>
+      </w:r>
+      <w:r>
+        <w:rPr>
+          <w:rFonts w:ascii="Times New Roman" w:eastAsia="KaiTi" w:hAnsi="Times New Roman" w:cs="Times New Roman"/>
+          <w:lang w:val="en-US"/>
+        </w:rPr>
+        <w:t xml:space="preserve">. </w:t>
+      </w:r>
+      <w:r>
+        <w:rPr>
+          <w:rFonts w:ascii="Times New Roman" w:eastAsia="KaiTi" w:hAnsi="Times New Roman" w:cs="Times New Roman"/>
+          <w:i/>
+          <w:iCs/>
+          <w:highlight w:val="cyan"/>
+          <w:u w:val="single"/>
+          <w:lang w:val="en-US"/>
+        </w:rPr>
+        <w:t>Initial Public Offering:</w:t>
+      </w:r>
+      <w:r>
+        <w:rPr>
+          <w:rFonts w:ascii="Times New Roman" w:eastAsia="KaiTi" w:hAnsi="Times New Roman" w:cs="Times New Roman"/>
+          <w:lang w:val="en-US"/>
+        </w:rPr>
+        <w:t xml:space="preserve"> a corporation’s first</w:t>
+      </w:r>
+      <w:r>
+        <w:rPr>
+          <w:rFonts w:ascii="Times New Roman" w:eastAsia="KaiTi" w:hAnsi="Times New Roman" w:cs="Times New Roman"/>
+          <w:lang w:val="en-US"/>
+        </w:rPr>
+        <w:t xml:space="preserve"> </w:t>
+      </w:r>
+      <w:r>
+        <w:rPr>
+          <w:rFonts w:ascii="Times New Roman" w:eastAsia="KaiTi" w:hAnsi="Times New Roman" w:cs="Times New Roman"/>
+          <w:lang w:val="en-US"/>
+        </w:rPr>
+        <w:t>sale of common stock to the investing public</w:t>
+      </w:r>
+      <w:r>
+        <w:rPr>
+          <w:rFonts w:ascii="Times New Roman" w:eastAsia="KaiTi" w:hAnsi="Times New Roman" w:cs="Times New Roman"/>
+          <w:lang w:val="en-US"/>
+        </w:rPr>
+        <w:t>.</w:t>
+      </w:r>
+      <w:r>
+        <w:rPr>
+          <w:rFonts w:ascii="Times New Roman" w:eastAsia="KaiTi" w:hAnsi="Times New Roman" w:cs="Times New Roman"/>
+          <w:lang w:val="en-US"/>
+        </w:rPr>
+        <w:t xml:space="preserve"> </w:t>
+      </w:r>
+      <w:r>
+        <w:rPr>
+          <w:rFonts w:ascii="Times New Roman" w:eastAsia="KaiTi" w:hAnsi="Times New Roman" w:cs="Times New Roman"/>
+          <w:i/>
+          <w:iCs/>
+          <w:highlight w:val="cyan"/>
+          <w:u w:val="single"/>
+          <w:lang w:val="en-US"/>
+        </w:rPr>
+        <w:t>Seasoned Securities Offering:</w:t>
+      </w:r>
+      <w:r>
+        <w:rPr>
+          <w:rFonts w:ascii="Times New Roman" w:eastAsia="KaiTi" w:hAnsi="Times New Roman" w:cs="Times New Roman"/>
+          <w:lang w:val="en-US"/>
+        </w:rPr>
+        <w:t xml:space="preserve"> </w:t>
+      </w:r>
+      <w:r>
+        <w:rPr>
+          <w:rFonts w:ascii="Times New Roman" w:eastAsia="KaiTi" w:hAnsi="Times New Roman" w:cs="Times New Roman"/>
+          <w:lang w:val="en-US"/>
+        </w:rPr>
+        <w:t>the offering of securities by a firm that has previously offered the same or substantially similar securities.</w:t>
+      </w:r>
+      <w:r>
+        <w:rPr>
+          <w:rFonts w:ascii="Times New Roman" w:eastAsia="KaiTi" w:hAnsi="Times New Roman" w:cs="Times New Roman"/>
+          <w:lang w:val="en-US"/>
+        </w:rPr>
+        <w:t xml:space="preserve"> </w:t>
+      </w:r>
+      <w:r>
+        <w:rPr>
+          <w:rFonts w:ascii="Times New Roman" w:eastAsia="KaiTi" w:hAnsi="Times New Roman" w:cs="Times New Roman"/>
+          <w:b/>
+          <w:bCs/>
+          <w:highlight w:val="green"/>
+          <w:lang w:val="en-US"/>
+        </w:rPr>
+        <w:t xml:space="preserve">(2) </w:t>
+      </w:r>
+      <w:r>
+        <w:rPr>
+          <w:rFonts w:ascii="Times New Roman" w:eastAsia="KaiTi" w:hAnsi="Times New Roman" w:cs="Times New Roman"/>
+          <w:b/>
+          <w:bCs/>
+          <w:highlight w:val="green"/>
+          <w:lang w:val="en-US"/>
+        </w:rPr>
+        <w:t>Sources of New Venture Financing</w:t>
+      </w:r>
+      <w:r>
+        <w:rPr>
+          <w:rFonts w:ascii="Times New Roman" w:eastAsia="KaiTi" w:hAnsi="Times New Roman" w:cs="Times New Roman"/>
+          <w:b/>
+          <w:bCs/>
+          <w:highlight w:val="green"/>
+          <w:lang w:val="en-US"/>
+        </w:rPr>
+        <w:t>.</w:t>
+      </w:r>
+      <w:r>
+        <w:rPr>
+          <w:rFonts w:ascii="Times New Roman" w:eastAsia="KaiTi" w:hAnsi="Times New Roman" w:cs="Times New Roman"/>
+          <w:lang w:val="en-US"/>
+        </w:rPr>
+        <w:t xml:space="preserve"> </w:t>
+      </w:r>
+      <w:r>
+        <w:rPr>
+          <w:rFonts w:ascii="Times New Roman" w:eastAsia="KaiTi" w:hAnsi="Times New Roman" w:cs="Times New Roman"/>
+          <w:i/>
+          <w:iCs/>
+          <w:highlight w:val="cyan"/>
+          <w:u w:val="single"/>
+          <w:lang w:val="en-US"/>
+        </w:rPr>
+        <w:t>Self, Friends, and Family</w:t>
+      </w:r>
+      <w:r>
+        <w:rPr>
+          <w:rFonts w:ascii="Times New Roman" w:eastAsia="KaiTi" w:hAnsi="Times New Roman" w:cs="Times New Roman"/>
+          <w:i/>
+          <w:iCs/>
+          <w:highlight w:val="cyan"/>
+          <w:u w:val="single"/>
+          <w:lang w:val="en-US"/>
+        </w:rPr>
+        <w:t>.</w:t>
+      </w:r>
+      <w:r>
+        <w:rPr>
+          <w:rFonts w:ascii="Times New Roman" w:eastAsia="KaiTi" w:hAnsi="Times New Roman" w:cs="Times New Roman"/>
+          <w:lang w:val="en-US"/>
+        </w:rPr>
+        <w:t xml:space="preserve"> </w:t>
+      </w:r>
+      <w:r>
+        <w:rPr>
+          <w:rFonts w:ascii="Times New Roman" w:eastAsia="KaiTi" w:hAnsi="Times New Roman" w:cs="Times New Roman"/>
+          <w:lang w:val="en-US"/>
+        </w:rPr>
+        <w:t>Bootstrap financing</w:t>
+      </w:r>
+      <w:r>
+        <w:rPr>
+          <w:rFonts w:ascii="Times New Roman" w:eastAsia="KaiTi" w:hAnsi="Times New Roman" w:cs="Times New Roman"/>
+          <w:lang w:val="en-US"/>
+        </w:rPr>
+        <w:t xml:space="preserve">: </w:t>
+      </w:r>
+      <w:r>
+        <w:rPr>
+          <w:rFonts w:ascii="Times New Roman" w:eastAsia="KaiTi" w:hAnsi="Times New Roman" w:cs="Times New Roman"/>
+          <w:lang w:val="en-US"/>
+        </w:rPr>
+        <w:t>Does not depend on investor assessment of the merits</w:t>
+      </w:r>
+      <w:r>
+        <w:rPr>
+          <w:rFonts w:ascii="Times New Roman" w:eastAsia="KaiTi" w:hAnsi="Times New Roman" w:cs="Times New Roman"/>
+          <w:lang w:val="en-US"/>
+        </w:rPr>
+        <w:t xml:space="preserve"> </w:t>
+      </w:r>
+      <w:r>
+        <w:rPr>
+          <w:rFonts w:ascii="Times New Roman" w:eastAsia="KaiTi" w:hAnsi="Times New Roman" w:cs="Times New Roman"/>
+          <w:lang w:val="en-US"/>
+        </w:rPr>
+        <w:t>of the opportunity or asserts of the venture</w:t>
+      </w:r>
+      <w:r>
+        <w:rPr>
+          <w:rFonts w:ascii="Times New Roman" w:eastAsia="KaiTi" w:hAnsi="Times New Roman" w:cs="Times New Roman"/>
+          <w:lang w:val="en-US"/>
+        </w:rPr>
+        <w:t>.</w:t>
+      </w:r>
+      <w:r>
+        <w:rPr>
+          <w:rFonts w:ascii="Times New Roman" w:eastAsia="KaiTi" w:hAnsi="Times New Roman" w:cs="Times New Roman"/>
+          <w:lang w:val="en-US"/>
+        </w:rPr>
+        <w:t xml:space="preserve"> </w:t>
+      </w:r>
+      <w:r>
+        <w:rPr>
+          <w:rFonts w:ascii="Times New Roman" w:eastAsia="KaiTi" w:hAnsi="Times New Roman" w:cs="Times New Roman"/>
+          <w:i/>
+          <w:iCs/>
+          <w:highlight w:val="cyan"/>
+          <w:u w:val="single"/>
+          <w:lang w:val="en-US"/>
+        </w:rPr>
+        <w:t>Angel Investors</w:t>
+      </w:r>
+      <w:r>
+        <w:rPr>
+          <w:rFonts w:ascii="Times New Roman" w:eastAsia="KaiTi" w:hAnsi="Times New Roman" w:cs="Times New Roman" w:hint="eastAsia"/>
+          <w:i/>
+          <w:iCs/>
+          <w:highlight w:val="cyan"/>
+          <w:u w:val="single"/>
+          <w:lang w:val="en-US"/>
+        </w:rPr>
+        <w:t>.</w:t>
+      </w:r>
+      <w:r>
+        <w:rPr>
+          <w:rFonts w:ascii="Times New Roman" w:eastAsia="KaiTi" w:hAnsi="Times New Roman" w:cs="Times New Roman"/>
+          <w:lang w:val="en-US"/>
+        </w:rPr>
+        <w:t xml:space="preserve"> </w:t>
+      </w:r>
+      <w:r>
+        <w:rPr>
+          <w:rFonts w:ascii="Times New Roman" w:eastAsia="KaiTi" w:hAnsi="Times New Roman" w:cs="Times New Roman"/>
+          <w:lang w:val="en-US"/>
+        </w:rPr>
+        <w:t>High-net worth individuals</w:t>
+      </w:r>
+      <w:r>
+        <w:rPr>
+          <w:rFonts w:ascii="Times New Roman" w:eastAsia="KaiTi" w:hAnsi="Times New Roman" w:cs="Times New Roman"/>
+          <w:lang w:val="en-US"/>
+        </w:rPr>
+        <w:t xml:space="preserve">. </w:t>
+      </w:r>
+      <w:r>
+        <w:rPr>
+          <w:rFonts w:ascii="Times New Roman" w:eastAsia="KaiTi" w:hAnsi="Times New Roman" w:cs="Times New Roman" w:hint="eastAsia"/>
+          <w:lang w:val="en-US"/>
+        </w:rPr>
+        <w:t>高风险高回报</w:t>
+      </w:r>
+      <w:r>
+        <w:rPr>
+          <w:rFonts w:ascii="Times New Roman" w:eastAsia="KaiTi" w:hAnsi="Times New Roman" w:cs="Times New Roman" w:hint="eastAsia"/>
+          <w:lang w:val="en-US"/>
+        </w:rPr>
+        <w:t>.</w:t>
+      </w:r>
+      <w:r>
+        <w:rPr>
+          <w:rFonts w:ascii="Times New Roman" w:eastAsia="KaiTi" w:hAnsi="Times New Roman" w:cs="Times New Roman" w:hint="eastAsia"/>
+          <w:lang w:val="en-US"/>
+        </w:rPr>
+        <w:t xml:space="preserve"> </w:t>
+      </w:r>
+      <w:r>
+        <w:rPr>
+          <w:rFonts w:ascii="Times New Roman" w:eastAsia="KaiTi" w:hAnsi="Times New Roman" w:cs="Times New Roman"/>
+          <w:lang w:val="en-US"/>
+        </w:rPr>
+        <w:t>Better deal flow</w:t>
+      </w:r>
+      <w:r>
+        <w:rPr>
+          <w:rFonts w:ascii="Times New Roman" w:eastAsia="KaiTi" w:hAnsi="Times New Roman" w:cs="Times New Roman"/>
+          <w:lang w:val="en-US"/>
+        </w:rPr>
+        <w:t>;</w:t>
+      </w:r>
+      <w:r>
+        <w:rPr>
+          <w:rFonts w:ascii="Times New Roman" w:eastAsia="KaiTi" w:hAnsi="Times New Roman" w:cs="Times New Roman"/>
+          <w:lang w:val="en-US"/>
+        </w:rPr>
+        <w:t xml:space="preserve"> Better information</w:t>
+      </w:r>
+      <w:r>
+        <w:rPr>
+          <w:rFonts w:ascii="Times New Roman" w:eastAsia="KaiTi" w:hAnsi="Times New Roman" w:cs="Times New Roman"/>
+          <w:lang w:val="en-US"/>
+        </w:rPr>
+        <w:t>;</w:t>
+      </w:r>
+      <w:r>
+        <w:rPr>
+          <w:rFonts w:ascii="Times New Roman" w:eastAsia="KaiTi" w:hAnsi="Times New Roman" w:cs="Times New Roman"/>
+          <w:lang w:val="en-US"/>
+        </w:rPr>
+        <w:t xml:space="preserve"> Syndicate partner/follow-up</w:t>
+      </w:r>
+      <w:r>
+        <w:rPr>
+          <w:rFonts w:ascii="Times New Roman" w:eastAsia="KaiTi" w:hAnsi="Times New Roman" w:cs="Times New Roman"/>
+          <w:lang w:val="en-US"/>
+        </w:rPr>
+        <w:t xml:space="preserve">. </w:t>
+      </w:r>
+      <w:r>
+        <w:rPr>
+          <w:rFonts w:ascii="Times New Roman" w:eastAsia="KaiTi" w:hAnsi="Times New Roman" w:cs="Times New Roman"/>
+          <w:i/>
+          <w:iCs/>
+          <w:highlight w:val="cyan"/>
+          <w:u w:val="single"/>
+          <w:lang w:val="en-US"/>
+        </w:rPr>
+        <w:t>Venture Capital</w:t>
+      </w:r>
+      <w:r>
+        <w:rPr>
+          <w:rFonts w:ascii="Times New Roman" w:eastAsia="KaiTi" w:hAnsi="Times New Roman" w:cs="Times New Roman"/>
+          <w:i/>
+          <w:iCs/>
+          <w:highlight w:val="cyan"/>
+          <w:u w:val="single"/>
+          <w:lang w:val="en-US"/>
+        </w:rPr>
+        <w:t>.</w:t>
+      </w:r>
+      <w:r>
+        <w:rPr>
+          <w:rFonts w:ascii="Times New Roman" w:eastAsia="KaiTi" w:hAnsi="Times New Roman" w:cs="Times New Roman"/>
+          <w:lang w:val="en-US"/>
+        </w:rPr>
+        <w:t xml:space="preserve"> </w:t>
+      </w:r>
+      <w:r>
+        <w:rPr>
+          <w:rFonts w:ascii="Times New Roman" w:eastAsia="KaiTi" w:hAnsi="Times New Roman" w:cs="Times New Roman" w:hint="eastAsia"/>
+          <w:lang w:val="en-US"/>
+        </w:rPr>
+        <w:t>LP</w:t>
+      </w:r>
+      <w:r>
+        <w:rPr>
+          <w:rFonts w:ascii="Times New Roman" w:eastAsia="KaiTi" w:hAnsi="Times New Roman" w:cs="Times New Roman"/>
+          <w:lang w:val="en-US"/>
+        </w:rPr>
+        <w:t xml:space="preserve">: </w:t>
+      </w:r>
+      <w:r>
+        <w:rPr>
+          <w:rFonts w:ascii="Times New Roman" w:eastAsia="KaiTi" w:hAnsi="Times New Roman" w:cs="Times New Roman"/>
+          <w:lang w:val="en-US"/>
+        </w:rPr>
+        <w:t>provides capitals</w:t>
+      </w:r>
+      <w:r>
+        <w:rPr>
+          <w:rFonts w:ascii="Times New Roman" w:eastAsia="KaiTi" w:hAnsi="Times New Roman" w:cs="Times New Roman"/>
+          <w:lang w:val="en-US"/>
+        </w:rPr>
+        <w:t xml:space="preserve">. GP: </w:t>
+      </w:r>
+      <w:r>
+        <w:rPr>
+          <w:rFonts w:ascii="Times New Roman" w:eastAsia="KaiTi" w:hAnsi="Times New Roman" w:cs="Times New Roman"/>
+          <w:lang w:val="en-US"/>
+        </w:rPr>
+        <w:t>investment decisions</w:t>
+      </w:r>
+      <w:r>
+        <w:rPr>
+          <w:rFonts w:ascii="Times New Roman" w:eastAsia="KaiTi" w:hAnsi="Times New Roman" w:cs="Times New Roman"/>
+          <w:lang w:val="en-US"/>
+        </w:rPr>
+        <w:t xml:space="preserve">. </w:t>
+      </w:r>
+      <w:r>
+        <w:rPr>
+          <w:rFonts w:ascii="Times New Roman" w:eastAsia="KaiTi" w:hAnsi="Times New Roman" w:cs="Times New Roman"/>
+          <w:highlight w:val="magenta"/>
+          <w:lang w:val="en-US"/>
+        </w:rPr>
+        <w:t>Simple consideration of VC funding</w:t>
+      </w:r>
+      <w:r>
+        <w:rPr>
+          <w:rFonts w:ascii="Times New Roman" w:eastAsia="KaiTi" w:hAnsi="Times New Roman" w:cs="Times New Roman"/>
+          <w:highlight w:val="magenta"/>
+          <w:lang w:val="en-US"/>
+        </w:rPr>
+        <w:t>:</w:t>
+      </w:r>
+      <w:r>
+        <w:rPr>
+          <w:rFonts w:ascii="Times New Roman" w:eastAsia="KaiTi" w:hAnsi="Times New Roman" w:cs="Times New Roman"/>
+          <w:lang w:val="en-US"/>
+        </w:rPr>
+        <w:t xml:space="preserve"> </w:t>
+      </w:r>
+      <w:r>
+        <w:rPr>
+          <w:rFonts w:ascii="Times New Roman" w:eastAsia="KaiTi" w:hAnsi="Times New Roman" w:cs="Times New Roman"/>
+          <w:lang w:val="en-US"/>
+        </w:rPr>
+        <w:t>Timing</w:t>
+      </w:r>
+      <w:r>
+        <w:rPr>
+          <w:rFonts w:ascii="Times New Roman" w:eastAsia="KaiTi" w:hAnsi="Times New Roman" w:cs="Times New Roman"/>
+          <w:lang w:val="en-US"/>
+        </w:rPr>
+        <w:t xml:space="preserve">; </w:t>
+      </w:r>
+      <w:r>
+        <w:rPr>
+          <w:rFonts w:ascii="Times New Roman" w:eastAsia="KaiTi" w:hAnsi="Times New Roman" w:cs="Times New Roman"/>
+          <w:lang w:val="en-US"/>
+        </w:rPr>
+        <w:t>VC’s expertise</w:t>
+      </w:r>
+      <w:r>
+        <w:rPr>
+          <w:rFonts w:ascii="Times New Roman" w:eastAsia="KaiTi" w:hAnsi="Times New Roman" w:cs="Times New Roman"/>
+          <w:lang w:val="en-US"/>
+        </w:rPr>
+        <w:t xml:space="preserve">; </w:t>
+      </w:r>
+      <w:r>
+        <w:rPr>
+          <w:rFonts w:ascii="Times New Roman" w:eastAsia="KaiTi" w:hAnsi="Times New Roman" w:cs="Times New Roman"/>
+          <w:lang w:val="en-US"/>
+        </w:rPr>
+        <w:t>Geographic areas</w:t>
+      </w:r>
+      <w:r>
+        <w:rPr>
+          <w:rFonts w:ascii="Times New Roman" w:eastAsia="KaiTi" w:hAnsi="Times New Roman" w:cs="Times New Roman"/>
+          <w:lang w:val="en-US"/>
+        </w:rPr>
+        <w:t xml:space="preserve">; </w:t>
+      </w:r>
+      <w:r>
+        <w:rPr>
+          <w:rFonts w:ascii="Times New Roman" w:eastAsia="KaiTi" w:hAnsi="Times New Roman" w:cs="Times New Roman"/>
+          <w:lang w:val="en-US"/>
+        </w:rPr>
+        <w:t>Investment horizon and objectives</w:t>
+      </w:r>
+      <w:r>
+        <w:rPr>
+          <w:rFonts w:ascii="Times New Roman" w:eastAsia="KaiTi" w:hAnsi="Times New Roman" w:cs="Times New Roman"/>
+          <w:lang w:val="en-US"/>
+        </w:rPr>
+        <w:t xml:space="preserve"> (</w:t>
+      </w:r>
+      <w:r>
+        <w:rPr>
+          <w:rFonts w:ascii="Times New Roman" w:eastAsia="KaiTi" w:hAnsi="Times New Roman" w:cs="Times New Roman"/>
+          <w:lang w:val="en-US"/>
+        </w:rPr>
+        <w:t>VC funds seek equity or equity-like returns, and the</w:t>
+      </w:r>
+      <w:r>
+        <w:rPr>
+          <w:rFonts w:ascii="Times New Roman" w:eastAsia="KaiTi" w:hAnsi="Times New Roman" w:cs="Times New Roman"/>
+          <w:lang w:val="en-US"/>
+        </w:rPr>
+        <w:t xml:space="preserve"> </w:t>
+      </w:r>
+      <w:r>
+        <w:rPr>
+          <w:rFonts w:ascii="Times New Roman" w:eastAsia="KaiTi" w:hAnsi="Times New Roman" w:cs="Times New Roman"/>
+          <w:lang w:val="en-US"/>
+        </w:rPr>
+        <w:t>finite life of the fund</w:t>
+      </w:r>
+      <w:r>
+        <w:rPr>
+          <w:rFonts w:ascii="Times New Roman" w:eastAsia="KaiTi" w:hAnsi="Times New Roman" w:cs="Times New Roman"/>
+          <w:lang w:val="en-US"/>
+        </w:rPr>
+        <w:t>)</w:t>
+      </w:r>
+      <w:r>
+        <w:rPr>
+          <w:rFonts w:ascii="Times New Roman" w:eastAsia="KaiTi" w:hAnsi="Times New Roman" w:cs="Times New Roman"/>
+          <w:lang w:val="en-US"/>
+        </w:rPr>
+        <w:t xml:space="preserve">. </w:t>
+      </w:r>
+      <w:r>
+        <w:rPr>
+          <w:rFonts w:ascii="Times New Roman" w:eastAsia="KaiTi" w:hAnsi="Times New Roman" w:cs="Times New Roman"/>
+          <w:i/>
+          <w:iCs/>
+          <w:highlight w:val="cyan"/>
+          <w:u w:val="single"/>
+          <w:lang w:val="en-US"/>
+        </w:rPr>
+        <w:t>Asset-Based Lenders</w:t>
+      </w:r>
+      <w:r>
+        <w:rPr>
+          <w:rFonts w:ascii="Times New Roman" w:eastAsia="KaiTi" w:hAnsi="Times New Roman" w:cs="Times New Roman" w:hint="eastAsia"/>
+          <w:i/>
+          <w:iCs/>
+          <w:highlight w:val="cyan"/>
+          <w:u w:val="single"/>
+          <w:lang w:val="en-US"/>
+        </w:rPr>
+        <w:t>.</w:t>
+      </w:r>
+      <w:r>
+        <w:rPr>
+          <w:rFonts w:ascii="Times New Roman" w:eastAsia="KaiTi" w:hAnsi="Times New Roman" w:cs="Times New Roman"/>
+          <w:lang w:val="en-US"/>
+        </w:rPr>
+        <w:t xml:space="preserve"> </w:t>
+      </w:r>
+      <w:r>
+        <w:rPr>
+          <w:rFonts w:ascii="Times New Roman" w:eastAsia="KaiTi" w:hAnsi="Times New Roman" w:cs="Times New Roman"/>
+          <w:lang w:val="en-US"/>
+        </w:rPr>
+        <w:t>Secured lenders</w:t>
+      </w:r>
+      <w:r>
+        <w:rPr>
+          <w:rFonts w:ascii="Times New Roman" w:eastAsia="KaiTi" w:hAnsi="Times New Roman" w:cs="Times New Roman"/>
+          <w:lang w:val="en-US"/>
+        </w:rPr>
+        <w:t xml:space="preserve"> (</w:t>
+      </w:r>
+      <w:r>
+        <w:rPr>
+          <w:rFonts w:ascii="Times New Roman" w:eastAsia="KaiTi" w:hAnsi="Times New Roman" w:cs="Times New Roman" w:hint="eastAsia"/>
+          <w:lang w:val="en-US"/>
+        </w:rPr>
+        <w:t>担保贷款</w:t>
+      </w:r>
+      <w:r>
+        <w:rPr>
+          <w:rFonts w:ascii="Times New Roman" w:eastAsia="KaiTi" w:hAnsi="Times New Roman" w:cs="Times New Roman" w:hint="eastAsia"/>
+          <w:lang w:val="en-US"/>
+        </w:rPr>
+        <w:t>人</w:t>
+      </w:r>
+      <w:r>
+        <w:rPr>
+          <w:rFonts w:ascii="Times New Roman" w:eastAsia="KaiTi" w:hAnsi="Times New Roman" w:cs="Times New Roman" w:hint="eastAsia"/>
+          <w:lang w:val="en-US"/>
+        </w:rPr>
+        <w:t>)</w:t>
+      </w:r>
+      <w:r>
+        <w:rPr>
+          <w:rFonts w:ascii="Times New Roman" w:eastAsia="KaiTi" w:hAnsi="Times New Roman" w:cs="Times New Roman"/>
+          <w:lang w:val="en-US"/>
+        </w:rPr>
+        <w:t xml:space="preserve">. </w:t>
+      </w:r>
+      <w:r>
+        <w:rPr>
+          <w:rFonts w:ascii="Times New Roman" w:eastAsia="KaiTi" w:hAnsi="Times New Roman" w:cs="Times New Roman"/>
+          <w:i/>
+          <w:iCs/>
+          <w:highlight w:val="cyan"/>
+          <w:u w:val="single"/>
+          <w:lang w:val="en-US"/>
+        </w:rPr>
+        <w:t>Venture Leasing</w:t>
+      </w:r>
+      <w:r>
+        <w:rPr>
+          <w:rFonts w:ascii="Times New Roman" w:eastAsia="KaiTi" w:hAnsi="Times New Roman" w:cs="Times New Roman"/>
+          <w:i/>
+          <w:iCs/>
+          <w:highlight w:val="cyan"/>
+          <w:u w:val="single"/>
+          <w:lang w:val="en-US"/>
+        </w:rPr>
+        <w:t>.</w:t>
+      </w:r>
+      <w:r>
+        <w:rPr>
+          <w:rFonts w:ascii="Times New Roman" w:eastAsia="KaiTi" w:hAnsi="Times New Roman" w:cs="Times New Roman"/>
+          <w:lang w:val="en-US"/>
+        </w:rPr>
+        <w:t xml:space="preserve"> </w:t>
+      </w:r>
+      <w:r>
+        <w:rPr>
+          <w:rFonts w:ascii="Times New Roman" w:eastAsia="KaiTi" w:hAnsi="Times New Roman" w:cs="Times New Roman"/>
+          <w:lang w:val="en-US"/>
+        </w:rPr>
+        <w:t>Leasing assets that are key to the operation of</w:t>
+      </w:r>
+      <w:r>
+        <w:rPr>
+          <w:rFonts w:ascii="Times New Roman" w:eastAsia="KaiTi" w:hAnsi="Times New Roman" w:cs="Times New Roman"/>
+          <w:lang w:val="en-US"/>
+        </w:rPr>
+        <w:t xml:space="preserve"> </w:t>
+      </w:r>
+      <w:r>
+        <w:rPr>
+          <w:rFonts w:ascii="Times New Roman" w:eastAsia="KaiTi" w:hAnsi="Times New Roman" w:cs="Times New Roman"/>
+          <w:lang w:val="en-US"/>
+        </w:rPr>
+        <w:t>the venture</w:t>
+      </w:r>
+      <w:r>
+        <w:rPr>
+          <w:rFonts w:ascii="Times New Roman" w:eastAsia="KaiTi" w:hAnsi="Times New Roman" w:cs="Times New Roman"/>
+          <w:lang w:val="en-US"/>
+        </w:rPr>
+        <w:t xml:space="preserve"> (</w:t>
+      </w:r>
+      <w:r>
+        <w:rPr>
+          <w:rFonts w:ascii="Times New Roman" w:eastAsia="KaiTi" w:hAnsi="Times New Roman" w:cs="Times New Roman" w:hint="eastAsia"/>
+          <w:lang w:val="en-US"/>
+        </w:rPr>
+        <w:t>减少初始投资</w:t>
+      </w:r>
+      <w:r>
+        <w:rPr>
+          <w:rFonts w:ascii="Times New Roman" w:eastAsia="KaiTi" w:hAnsi="Times New Roman" w:cs="Times New Roman" w:hint="eastAsia"/>
+          <w:lang w:val="en-US"/>
+        </w:rPr>
+        <w:t>)</w:t>
+      </w:r>
+      <w:r>
+        <w:rPr>
+          <w:rFonts w:ascii="Times New Roman" w:eastAsia="KaiTi" w:hAnsi="Times New Roman" w:cs="Times New Roman"/>
+          <w:lang w:val="en-US"/>
+        </w:rPr>
+        <w:t xml:space="preserve">. </w:t>
+      </w:r>
+      <w:r>
+        <w:rPr>
+          <w:rFonts w:ascii="Times New Roman" w:eastAsia="KaiTi" w:hAnsi="Times New Roman" w:cs="Times New Roman"/>
+          <w:i/>
+          <w:iCs/>
+          <w:highlight w:val="cyan"/>
+          <w:u w:val="single"/>
+          <w:lang w:val="en-US"/>
+        </w:rPr>
+        <w:t>Corporate Venturing</w:t>
+      </w:r>
+      <w:r>
+        <w:rPr>
+          <w:rFonts w:ascii="Times New Roman" w:eastAsia="KaiTi" w:hAnsi="Times New Roman" w:cs="Times New Roman"/>
+          <w:i/>
+          <w:iCs/>
+          <w:highlight w:val="cyan"/>
+          <w:u w:val="single"/>
+          <w:lang w:val="en-US"/>
+        </w:rPr>
+        <w:t>.</w:t>
+      </w:r>
+      <w:r>
+        <w:rPr>
+          <w:rFonts w:ascii="Times New Roman" w:eastAsia="KaiTi" w:hAnsi="Times New Roman" w:cs="Times New Roman"/>
+          <w:lang w:val="en-US"/>
+        </w:rPr>
+        <w:t xml:space="preserve"> </w:t>
+      </w:r>
+      <w:r>
+        <w:rPr>
+          <w:rFonts w:ascii="Times New Roman" w:eastAsia="KaiTi" w:hAnsi="Times New Roman" w:cs="Times New Roman"/>
+          <w:lang w:val="en-US"/>
+        </w:rPr>
+        <w:t>Seek to identify and exploit synergies between</w:t>
+      </w:r>
+      <w:r>
+        <w:rPr>
+          <w:rFonts w:ascii="Times New Roman" w:eastAsia="KaiTi" w:hAnsi="Times New Roman" w:cs="Times New Roman"/>
+          <w:lang w:val="en-US"/>
+        </w:rPr>
+        <w:t xml:space="preserve"> </w:t>
+      </w:r>
+      <w:r>
+        <w:rPr>
+          <w:rFonts w:ascii="Times New Roman" w:eastAsia="KaiTi" w:hAnsi="Times New Roman" w:cs="Times New Roman"/>
+          <w:lang w:val="en-US"/>
+        </w:rPr>
+        <w:t>firm and the new venture</w:t>
+      </w:r>
+      <w:r>
+        <w:rPr>
+          <w:rFonts w:ascii="Times New Roman" w:eastAsia="KaiTi" w:hAnsi="Times New Roman" w:cs="Times New Roman"/>
+          <w:lang w:val="en-US"/>
+        </w:rPr>
+        <w:t>.</w:t>
+      </w:r>
+      <w:r>
+        <w:rPr>
+          <w:rFonts w:ascii="Times New Roman" w:eastAsia="KaiTi" w:hAnsi="Times New Roman" w:cs="Times New Roman"/>
+          <w:lang w:val="en-US"/>
+        </w:rPr>
+        <w:t xml:space="preserve"> </w:t>
+      </w:r>
+      <w:r>
+        <w:rPr>
+          <w:rFonts w:ascii="Times New Roman" w:eastAsia="KaiTi" w:hAnsi="Times New Roman" w:cs="Times New Roman" w:hint="eastAsia"/>
+          <w:lang w:val="en-US"/>
+        </w:rPr>
+        <w:t>可能是公司内部</w:t>
+      </w:r>
+      <w:r>
+        <w:rPr>
+          <w:rFonts w:ascii="Times New Roman" w:eastAsia="KaiTi" w:hAnsi="Times New Roman" w:cs="Times New Roman" w:hint="eastAsia"/>
+          <w:lang w:val="en-US"/>
+        </w:rPr>
+        <w:t>也可能是外部</w:t>
+      </w:r>
+      <w:r>
+        <w:rPr>
+          <w:rFonts w:ascii="Times New Roman" w:eastAsia="KaiTi" w:hAnsi="Times New Roman" w:cs="Times New Roman" w:hint="eastAsia"/>
+          <w:lang w:val="en-US"/>
+        </w:rPr>
+        <w:t>VC</w:t>
+      </w:r>
+      <w:r>
+        <w:rPr>
+          <w:rFonts w:ascii="Times New Roman" w:eastAsia="KaiTi" w:hAnsi="Times New Roman" w:cs="Times New Roman" w:hint="eastAsia"/>
+          <w:lang w:val="en-US"/>
+        </w:rPr>
+        <w:t>子公司的形式</w:t>
+      </w:r>
+      <w:r>
+        <w:rPr>
+          <w:rFonts w:ascii="Times New Roman" w:eastAsia="KaiTi" w:hAnsi="Times New Roman" w:cs="Times New Roman" w:hint="eastAsia"/>
+          <w:lang w:val="en-US"/>
+        </w:rPr>
+        <w:t>,</w:t>
+      </w:r>
+      <w:r>
+        <w:rPr>
+          <w:rFonts w:ascii="Times New Roman" w:eastAsia="KaiTi" w:hAnsi="Times New Roman" w:cs="Times New Roman"/>
+          <w:lang w:val="en-US"/>
+        </w:rPr>
+        <w:t xml:space="preserve"> </w:t>
+      </w:r>
+      <w:r>
+        <w:rPr>
+          <w:rFonts w:ascii="Times New Roman" w:eastAsia="KaiTi" w:hAnsi="Times New Roman" w:cs="Times New Roman" w:hint="eastAsia"/>
+          <w:lang w:val="en-US"/>
+        </w:rPr>
+        <w:t>内可实现</w:t>
+      </w:r>
+      <w:r>
+        <w:rPr>
+          <w:rFonts w:ascii="Times New Roman" w:eastAsia="KaiTi" w:hAnsi="Times New Roman" w:cs="Times New Roman" w:hint="eastAsia"/>
+          <w:lang w:val="en-US"/>
+        </w:rPr>
+        <w:t>创新</w:t>
+      </w:r>
+      <w:r>
+        <w:rPr>
+          <w:rFonts w:ascii="Times New Roman" w:eastAsia="KaiTi" w:hAnsi="Times New Roman" w:cs="Times New Roman" w:hint="eastAsia"/>
+          <w:lang w:val="en-US"/>
+        </w:rPr>
+        <w:t>外可</w:t>
+      </w:r>
+      <w:r>
+        <w:rPr>
+          <w:rFonts w:ascii="Times New Roman" w:eastAsia="KaiTi" w:hAnsi="Times New Roman" w:cs="Times New Roman" w:hint="eastAsia"/>
+          <w:lang w:val="en-US"/>
+        </w:rPr>
+        <w:t>获得收益</w:t>
+      </w:r>
+      <w:r>
+        <w:rPr>
+          <w:rFonts w:ascii="Times New Roman" w:eastAsia="KaiTi" w:hAnsi="Times New Roman" w:cs="Times New Roman" w:hint="eastAsia"/>
+          <w:lang w:val="en-US"/>
+        </w:rPr>
+        <w:t>.</w:t>
+      </w:r>
+      <w:r>
+        <w:rPr>
+          <w:rFonts w:ascii="Times New Roman" w:eastAsia="KaiTi" w:hAnsi="Times New Roman" w:cs="Times New Roman"/>
+          <w:lang w:val="en-US"/>
+        </w:rPr>
+        <w:t xml:space="preserve"> </w:t>
+      </w:r>
+      <w:r>
+        <w:rPr>
+          <w:rFonts w:ascii="Times New Roman" w:eastAsia="KaiTi" w:hAnsi="Times New Roman" w:cs="Times New Roman"/>
+          <w:i/>
+          <w:iCs/>
+          <w:highlight w:val="cyan"/>
+          <w:u w:val="single"/>
+          <w:lang w:val="en-US"/>
+        </w:rPr>
+        <w:t>Trade Credit</w:t>
+      </w:r>
+      <w:r>
+        <w:rPr>
+          <w:rFonts w:ascii="Times New Roman" w:eastAsia="KaiTi" w:hAnsi="Times New Roman" w:cs="Times New Roman"/>
+          <w:i/>
+          <w:iCs/>
+          <w:highlight w:val="cyan"/>
+          <w:u w:val="single"/>
+          <w:lang w:val="en-US"/>
+        </w:rPr>
+        <w:t>.</w:t>
+      </w:r>
+      <w:r>
+        <w:rPr>
+          <w:rFonts w:ascii="Times New Roman" w:eastAsia="KaiTi" w:hAnsi="Times New Roman" w:cs="Times New Roman"/>
+          <w:lang w:val="en-US"/>
+        </w:rPr>
+        <w:t xml:space="preserve"> </w:t>
+      </w:r>
+      <w:r>
+        <w:rPr>
+          <w:rFonts w:ascii="Times New Roman" w:eastAsia="KaiTi" w:hAnsi="Times New Roman" w:cs="Times New Roman" w:hint="eastAsia"/>
+          <w:lang w:val="en-US"/>
+        </w:rPr>
+        <w:t>供货商和销售之间</w:t>
+      </w:r>
+      <w:r>
+        <w:rPr>
+          <w:rFonts w:ascii="Times New Roman" w:eastAsia="KaiTi" w:hAnsi="Times New Roman" w:cs="Times New Roman" w:hint="eastAsia"/>
+          <w:lang w:val="en-US"/>
+        </w:rPr>
+        <w:t>应付账款和应收帐款的差</w:t>
+      </w:r>
+      <w:r>
+        <w:rPr>
+          <w:rFonts w:ascii="Times New Roman" w:eastAsia="KaiTi" w:hAnsi="Times New Roman" w:cs="Times New Roman" w:hint="eastAsia"/>
+          <w:lang w:val="en-US"/>
+        </w:rPr>
+        <w:t>.</w:t>
+      </w:r>
+      <w:r>
+        <w:rPr>
+          <w:rFonts w:ascii="Times New Roman" w:eastAsia="KaiTi" w:hAnsi="Times New Roman" w:cs="Times New Roman"/>
+          <w:lang w:val="en-US"/>
+        </w:rPr>
+        <w:t xml:space="preserve"> </w:t>
+      </w:r>
+      <w:r>
+        <w:rPr>
+          <w:rFonts w:ascii="Times New Roman" w:eastAsia="KaiTi" w:hAnsi="Times New Roman" w:cs="Times New Roman"/>
+          <w:i/>
+          <w:iCs/>
+          <w:highlight w:val="cyan"/>
+          <w:u w:val="single"/>
+          <w:lang w:val="en-US"/>
+        </w:rPr>
+        <w:t>Factoring</w:t>
+      </w:r>
+      <w:r>
+        <w:rPr>
+          <w:rFonts w:ascii="Times New Roman" w:eastAsia="KaiTi" w:hAnsi="Times New Roman" w:cs="Times New Roman"/>
+          <w:i/>
+          <w:iCs/>
+          <w:highlight w:val="cyan"/>
+          <w:u w:val="single"/>
+          <w:lang w:val="en-US"/>
+        </w:rPr>
+        <w:t>.</w:t>
+      </w:r>
+      <w:r>
+        <w:rPr>
+          <w:rFonts w:ascii="Times New Roman" w:eastAsia="KaiTi" w:hAnsi="Times New Roman" w:cs="Times New Roman"/>
+          <w:lang w:val="en-US"/>
+        </w:rPr>
+        <w:t xml:space="preserve"> </w:t>
+      </w:r>
+      <w:r>
+        <w:rPr>
+          <w:rFonts w:ascii="Times New Roman" w:eastAsia="KaiTi" w:hAnsi="Times New Roman" w:cs="Times New Roman"/>
+          <w:lang w:val="en-US"/>
+        </w:rPr>
+        <w:t>A factor is a specialist who buys account</w:t>
+      </w:r>
+      <w:r>
+        <w:rPr>
+          <w:rFonts w:ascii="Times New Roman" w:eastAsia="KaiTi" w:hAnsi="Times New Roman" w:cs="Times New Roman"/>
+          <w:lang w:val="en-US"/>
+        </w:rPr>
+        <w:t xml:space="preserve"> </w:t>
+      </w:r>
+      <w:r>
+        <w:rPr>
+          <w:rFonts w:ascii="Times New Roman" w:eastAsia="KaiTi" w:hAnsi="Times New Roman" w:cs="Times New Roman"/>
+          <w:lang w:val="en-US"/>
+        </w:rPr>
+        <w:t>receivable and manages the collection activities.</w:t>
+      </w:r>
+      <w:r>
+        <w:rPr>
+          <w:rFonts w:ascii="Times New Roman" w:eastAsia="KaiTi" w:hAnsi="Times New Roman" w:cs="Times New Roman"/>
+          <w:lang w:val="en-US"/>
+        </w:rPr>
+        <w:t xml:space="preserve"> </w:t>
+      </w:r>
+      <w:r>
+        <w:rPr>
+          <w:rFonts w:ascii="Times New Roman" w:eastAsia="KaiTi" w:hAnsi="Times New Roman" w:cs="Times New Roman" w:hint="eastAsia"/>
+          <w:lang w:val="en-US"/>
+        </w:rPr>
+        <w:t>保理商帮助</w:t>
+      </w:r>
+      <w:r>
+        <w:rPr>
+          <w:rFonts w:ascii="Times New Roman" w:eastAsia="KaiTi" w:hAnsi="Times New Roman" w:cs="Times New Roman" w:hint="eastAsia"/>
+          <w:lang w:val="en-US"/>
+        </w:rPr>
+        <w:t>收款</w:t>
+      </w:r>
+      <w:r>
+        <w:rPr>
+          <w:rFonts w:ascii="Times New Roman" w:eastAsia="KaiTi" w:hAnsi="Times New Roman" w:cs="Times New Roman" w:hint="eastAsia"/>
+          <w:lang w:val="en-US"/>
+        </w:rPr>
+        <w:t>.</w:t>
+      </w:r>
+      <w:r>
+        <w:rPr>
+          <w:rFonts w:ascii="Times New Roman" w:eastAsia="KaiTi" w:hAnsi="Times New Roman" w:cs="Times New Roman"/>
+          <w:lang w:val="en-US"/>
+        </w:rPr>
+        <w:t xml:space="preserve"> </w:t>
+      </w:r>
+      <w:r>
+        <w:rPr>
+          <w:rFonts w:ascii="Times New Roman" w:eastAsia="KaiTi" w:hAnsi="Times New Roman" w:cs="Times New Roman"/>
+          <w:i/>
+          <w:iCs/>
+          <w:highlight w:val="cyan"/>
+          <w:u w:val="single"/>
+          <w:lang w:val="en-US"/>
+        </w:rPr>
+        <w:t>Franchising</w:t>
+      </w:r>
+      <w:r>
+        <w:rPr>
+          <w:rFonts w:ascii="Times New Roman" w:eastAsia="KaiTi" w:hAnsi="Times New Roman" w:cs="Times New Roman"/>
+          <w:i/>
+          <w:iCs/>
+          <w:highlight w:val="cyan"/>
+          <w:u w:val="single"/>
+          <w:lang w:val="en-US"/>
+        </w:rPr>
+        <w:t>.</w:t>
+      </w:r>
+      <w:r>
+        <w:rPr>
+          <w:rFonts w:ascii="Times New Roman" w:eastAsia="KaiTi" w:hAnsi="Times New Roman" w:cs="Times New Roman"/>
+          <w:lang w:val="en-US"/>
+        </w:rPr>
+        <w:t xml:space="preserve"> </w:t>
+      </w:r>
+      <w:r>
+        <w:rPr>
+          <w:rFonts w:ascii="Times New Roman" w:eastAsia="KaiTi" w:hAnsi="Times New Roman" w:cs="Times New Roman" w:hint="eastAsia"/>
+          <w:lang w:val="en-US"/>
+        </w:rPr>
+        <w:t>通过</w:t>
+      </w:r>
+      <w:r>
+        <w:rPr>
+          <w:rFonts w:ascii="Times New Roman" w:eastAsia="KaiTi" w:hAnsi="Times New Roman" w:cs="Times New Roman" w:hint="eastAsia"/>
+          <w:lang w:val="en-US"/>
+        </w:rPr>
+        <w:t>加盟许可</w:t>
+      </w:r>
+      <w:r>
+        <w:rPr>
+          <w:rFonts w:ascii="Times New Roman" w:eastAsia="KaiTi" w:hAnsi="Times New Roman" w:cs="Times New Roman" w:hint="eastAsia"/>
+          <w:lang w:val="en-US"/>
+        </w:rPr>
+        <w:t>收取加盟费</w:t>
+      </w:r>
+      <w:r>
+        <w:rPr>
+          <w:rFonts w:ascii="Times New Roman" w:eastAsia="KaiTi" w:hAnsi="Times New Roman" w:cs="Times New Roman" w:hint="eastAsia"/>
+          <w:lang w:val="en-US"/>
+        </w:rPr>
+        <w:t>是融资方式的一种</w:t>
+      </w:r>
+      <w:r>
+        <w:rPr>
+          <w:rFonts w:ascii="Times New Roman" w:eastAsia="KaiTi" w:hAnsi="Times New Roman" w:cs="Times New Roman" w:hint="eastAsia"/>
+          <w:lang w:val="en-US"/>
+        </w:rPr>
+        <w:t>.</w:t>
+      </w:r>
+      <w:r>
+        <w:rPr>
+          <w:rFonts w:ascii="Times New Roman" w:eastAsia="KaiTi" w:hAnsi="Times New Roman" w:cs="Times New Roman"/>
+          <w:lang w:val="en-US"/>
+        </w:rPr>
+        <w:t xml:space="preserve"> </w:t>
+      </w:r>
+      <w:r>
+        <w:rPr>
+          <w:rFonts w:ascii="Times New Roman" w:eastAsia="KaiTi" w:hAnsi="Times New Roman" w:cs="Times New Roman"/>
+          <w:i/>
+          <w:iCs/>
+          <w:highlight w:val="cyan"/>
+          <w:u w:val="single"/>
+          <w:lang w:val="en-US"/>
+        </w:rPr>
+        <w:t>Mezzanine Capital</w:t>
+      </w:r>
+      <w:r>
+        <w:rPr>
+          <w:rFonts w:ascii="Times New Roman" w:eastAsia="KaiTi" w:hAnsi="Times New Roman" w:cs="Times New Roman"/>
+          <w:i/>
+          <w:iCs/>
+          <w:highlight w:val="cyan"/>
+          <w:u w:val="single"/>
+          <w:lang w:val="en-US"/>
+        </w:rPr>
+        <w:t>.</w:t>
+      </w:r>
+      <w:r>
+        <w:rPr>
+          <w:rFonts w:ascii="Times New Roman" w:eastAsia="KaiTi" w:hAnsi="Times New Roman" w:cs="Times New Roman"/>
+          <w:lang w:val="en-US"/>
+        </w:rPr>
+        <w:t xml:space="preserve"> </w:t>
+      </w:r>
+      <w:r>
+        <w:rPr>
+          <w:rFonts w:ascii="Times New Roman" w:eastAsia="KaiTi" w:hAnsi="Times New Roman" w:cs="Times New Roman"/>
+          <w:lang w:val="en-US"/>
+        </w:rPr>
+        <w:t>VC and PE offer this financing</w:t>
+      </w:r>
+      <w:r>
+        <w:rPr>
+          <w:rFonts w:ascii="Times New Roman" w:eastAsia="KaiTi" w:hAnsi="Times New Roman" w:cs="Times New Roman"/>
+          <w:lang w:val="en-US"/>
+        </w:rPr>
+        <w:t xml:space="preserve">. </w:t>
+      </w:r>
+      <w:r>
+        <w:rPr>
+          <w:rFonts w:ascii="Times New Roman" w:eastAsia="KaiTi" w:hAnsi="Times New Roman" w:cs="Times New Roman" w:hint="eastAsia"/>
+          <w:lang w:val="en-US"/>
+        </w:rPr>
+        <w:t>在</w:t>
+      </w:r>
+      <w:r>
+        <w:rPr>
+          <w:rFonts w:ascii="Times New Roman" w:eastAsia="KaiTi" w:hAnsi="Times New Roman" w:cs="Times New Roman" w:hint="eastAsia"/>
+          <w:lang w:val="en-US"/>
+        </w:rPr>
+        <w:t>净收入转正</w:t>
+      </w:r>
+      <w:r>
+        <w:rPr>
+          <w:rFonts w:ascii="Times New Roman" w:eastAsia="KaiTi" w:hAnsi="Times New Roman" w:cs="Times New Roman" w:hint="eastAsia"/>
+          <w:lang w:val="en-US"/>
+        </w:rPr>
+        <w:t>后</w:t>
+      </w:r>
+      <w:r>
+        <w:rPr>
+          <w:rFonts w:ascii="Times New Roman" w:eastAsia="KaiTi" w:hAnsi="Times New Roman" w:cs="Times New Roman" w:hint="eastAsia"/>
+          <w:lang w:val="en-US"/>
+        </w:rPr>
+        <w:t>的</w:t>
+      </w:r>
+      <w:r>
+        <w:rPr>
+          <w:rFonts w:ascii="Times New Roman" w:eastAsia="KaiTi" w:hAnsi="Times New Roman" w:cs="Times New Roman" w:hint="eastAsia"/>
+          <w:lang w:val="en-US"/>
+        </w:rPr>
+        <w:t>融资</w:t>
+      </w:r>
+      <w:r>
+        <w:rPr>
+          <w:rFonts w:ascii="Times New Roman" w:eastAsia="KaiTi" w:hAnsi="Times New Roman" w:cs="Times New Roman"/>
+          <w:lang w:val="en-US"/>
+        </w:rPr>
+        <w:t xml:space="preserve">. </w:t>
+      </w:r>
+      <w:r>
+        <w:rPr>
+          <w:rFonts w:ascii="Times New Roman" w:eastAsia="KaiTi" w:hAnsi="Times New Roman" w:cs="Times New Roman" w:hint="eastAsia"/>
+          <w:lang w:val="en-US"/>
+        </w:rPr>
+        <w:t>混合结构</w:t>
+      </w:r>
+      <w:r>
+        <w:rPr>
+          <w:rFonts w:ascii="Times New Roman" w:eastAsia="KaiTi" w:hAnsi="Times New Roman" w:cs="Times New Roman" w:hint="eastAsia"/>
+          <w:lang w:val="en-US"/>
+        </w:rPr>
+        <w:t>,</w:t>
+      </w:r>
+      <w:r>
+        <w:rPr>
+          <w:rFonts w:ascii="Times New Roman" w:eastAsia="KaiTi" w:hAnsi="Times New Roman" w:cs="Times New Roman"/>
+          <w:lang w:val="en-US"/>
+        </w:rPr>
+        <w:t xml:space="preserve"> </w:t>
+      </w:r>
+      <w:r>
+        <w:rPr>
+          <w:rFonts w:ascii="Times New Roman" w:eastAsia="KaiTi" w:hAnsi="Times New Roman" w:cs="Times New Roman" w:hint="eastAsia"/>
+          <w:lang w:val="en-US"/>
+        </w:rPr>
+        <w:t>有股债还有</w:t>
+      </w:r>
+      <w:r>
+        <w:rPr>
+          <w:rFonts w:ascii="Times New Roman" w:eastAsia="KaiTi" w:hAnsi="Times New Roman" w:cs="Times New Roman" w:hint="eastAsia"/>
+          <w:lang w:val="en-US"/>
+        </w:rPr>
+        <w:t>次级债</w:t>
+      </w:r>
+      <w:r>
+        <w:rPr>
+          <w:rFonts w:ascii="Times New Roman" w:eastAsia="KaiTi" w:hAnsi="Times New Roman" w:cs="Times New Roman" w:hint="eastAsia"/>
+          <w:lang w:val="en-US"/>
+        </w:rPr>
+        <w:t>.</w:t>
+      </w:r>
+      <w:r>
+        <w:rPr>
+          <w:rFonts w:ascii="Times New Roman" w:eastAsia="KaiTi" w:hAnsi="Times New Roman" w:cs="Times New Roman"/>
+          <w:lang w:val="en-US"/>
+        </w:rPr>
+        <w:t xml:space="preserve"> </w:t>
+      </w:r>
+      <w:r>
+        <w:rPr>
+          <w:rFonts w:ascii="Times New Roman" w:eastAsia="KaiTi" w:hAnsi="Times New Roman" w:cs="Times New Roman"/>
+          <w:i/>
+          <w:iCs/>
+          <w:highlight w:val="cyan"/>
+          <w:u w:val="single"/>
+          <w:lang w:val="en-US"/>
+        </w:rPr>
+        <w:t>Debt.</w:t>
+      </w:r>
+      <w:r>
+        <w:rPr>
+          <w:rFonts w:ascii="Times New Roman" w:eastAsia="KaiTi" w:hAnsi="Times New Roman" w:cs="Times New Roman"/>
+          <w:lang w:val="en-US"/>
+        </w:rPr>
+        <w:t xml:space="preserve"> </w:t>
+      </w:r>
+      <w:r>
+        <w:rPr>
+          <w:rFonts w:ascii="Times New Roman" w:eastAsia="KaiTi" w:hAnsi="Times New Roman" w:cs="Times New Roman" w:hint="eastAsia"/>
+          <w:lang w:val="en-US"/>
+        </w:rPr>
+        <w:t>适用性强</w:t>
+      </w:r>
+      <w:r>
+        <w:rPr>
+          <w:rFonts w:ascii="Times New Roman" w:eastAsia="KaiTi" w:hAnsi="Times New Roman" w:cs="Times New Roman" w:hint="eastAsia"/>
+          <w:lang w:val="en-US"/>
+        </w:rPr>
+        <w:t>.</w:t>
+      </w:r>
+      <w:r>
+        <w:rPr>
+          <w:rFonts w:ascii="Times New Roman" w:eastAsia="KaiTi" w:hAnsi="Times New Roman" w:cs="Times New Roman"/>
+          <w:lang w:val="en-US"/>
+        </w:rPr>
+        <w:t xml:space="preserve"> </w:t>
+      </w:r>
+      <w:r>
+        <w:rPr>
+          <w:rFonts w:ascii="Times New Roman" w:eastAsia="KaiTi" w:hAnsi="Times New Roman" w:cs="Times New Roman"/>
+          <w:i/>
+          <w:iCs/>
+          <w:highlight w:val="cyan"/>
+          <w:u w:val="single"/>
+          <w:lang w:val="en-US"/>
+        </w:rPr>
+        <w:t>Private Placement</w:t>
+      </w:r>
+      <w:r>
+        <w:rPr>
+          <w:rFonts w:ascii="Times New Roman" w:eastAsia="KaiTi" w:hAnsi="Times New Roman" w:cs="Times New Roman"/>
+          <w:i/>
+          <w:iCs/>
+          <w:highlight w:val="cyan"/>
+          <w:u w:val="single"/>
+          <w:lang w:val="en-US"/>
+        </w:rPr>
+        <w:t>.</w:t>
+      </w:r>
+      <w:r>
+        <w:rPr>
+          <w:rFonts w:ascii="Times New Roman" w:eastAsia="KaiTi" w:hAnsi="Times New Roman" w:cs="Times New Roman"/>
+          <w:lang w:val="en-US"/>
+        </w:rPr>
+        <w:t xml:space="preserve"> </w:t>
+      </w:r>
+      <w:r>
+        <w:rPr>
+          <w:rFonts w:ascii="Times New Roman" w:eastAsia="KaiTi" w:hAnsi="Times New Roman" w:cs="Times New Roman" w:hint="eastAsia"/>
+          <w:lang w:val="en-US"/>
+        </w:rPr>
+        <w:t>私人配售</w:t>
+      </w:r>
+      <w:r>
+        <w:rPr>
+          <w:rFonts w:ascii="Times New Roman" w:eastAsia="KaiTi" w:hAnsi="Times New Roman" w:cs="Times New Roman" w:hint="eastAsia"/>
+          <w:lang w:val="en-US"/>
+        </w:rPr>
+        <w:t>,</w:t>
+      </w:r>
+      <w:r>
+        <w:rPr>
+          <w:rFonts w:ascii="Times New Roman" w:eastAsia="KaiTi" w:hAnsi="Times New Roman" w:cs="Times New Roman"/>
+          <w:lang w:val="en-US"/>
+        </w:rPr>
+        <w:t xml:space="preserve"> </w:t>
+      </w:r>
+      <w:r>
+        <w:rPr>
+          <w:rFonts w:ascii="Times New Roman" w:eastAsia="KaiTi" w:hAnsi="Times New Roman" w:cs="Times New Roman" w:hint="eastAsia"/>
+          <w:lang w:val="en-US"/>
+        </w:rPr>
+        <w:t>成本低</w:t>
+      </w:r>
+      <w:r>
+        <w:rPr>
+          <w:rFonts w:ascii="Times New Roman" w:eastAsia="KaiTi" w:hAnsi="Times New Roman" w:cs="Times New Roman" w:hint="eastAsia"/>
+          <w:lang w:val="en-US"/>
+        </w:rPr>
+        <w:t>.</w:t>
+      </w:r>
+      <w:r>
+        <w:rPr>
+          <w:rFonts w:ascii="Times New Roman" w:eastAsia="KaiTi" w:hAnsi="Times New Roman" w:cs="Times New Roman"/>
+          <w:lang w:val="en-US"/>
+        </w:rPr>
+        <w:t xml:space="preserve"> </w:t>
+      </w:r>
+      <w:r>
+        <w:rPr>
+          <w:rFonts w:ascii="Times New Roman" w:eastAsia="KaiTi" w:hAnsi="Times New Roman" w:cs="Times New Roman"/>
+          <w:lang w:val="en-US"/>
+        </w:rPr>
+        <w:t>Any sale of equity or debt to a small number</w:t>
+      </w:r>
+      <w:r>
+        <w:rPr>
+          <w:rFonts w:ascii="Times New Roman" w:eastAsia="KaiTi" w:hAnsi="Times New Roman" w:cs="Times New Roman"/>
+          <w:lang w:val="en-US"/>
+        </w:rPr>
+        <w:t xml:space="preserve"> </w:t>
+      </w:r>
+      <w:r>
+        <w:rPr>
+          <w:rFonts w:ascii="Times New Roman" w:eastAsia="KaiTi" w:hAnsi="Times New Roman" w:cs="Times New Roman"/>
+          <w:lang w:val="en-US"/>
+        </w:rPr>
+        <w:t>of investors by means other than a public</w:t>
+      </w:r>
+      <w:r>
+        <w:rPr>
+          <w:rFonts w:ascii="Times New Roman" w:eastAsia="KaiTi" w:hAnsi="Times New Roman" w:cs="Times New Roman"/>
+          <w:lang w:val="en-US"/>
+        </w:rPr>
+        <w:t xml:space="preserve"> </w:t>
+      </w:r>
+      <w:r>
+        <w:rPr>
+          <w:rFonts w:ascii="Times New Roman" w:eastAsia="KaiTi" w:hAnsi="Times New Roman" w:cs="Times New Roman"/>
+          <w:lang w:val="en-US"/>
+        </w:rPr>
+        <w:t>offering</w:t>
+      </w:r>
+      <w:r>
+        <w:rPr>
+          <w:rFonts w:ascii="Times New Roman" w:eastAsia="KaiTi" w:hAnsi="Times New Roman" w:cs="Times New Roman"/>
+          <w:lang w:val="en-US"/>
+        </w:rPr>
+        <w:t>.</w:t>
+      </w:r>
+      <w:r>
+        <w:rPr>
+          <w:rFonts w:ascii="Times New Roman" w:eastAsia="KaiTi" w:hAnsi="Times New Roman" w:cs="Times New Roman"/>
+          <w:lang w:val="en-US"/>
+        </w:rPr>
+        <w:t xml:space="preserve"> </w:t>
+      </w:r>
+      <w:r>
+        <w:rPr>
+          <w:rFonts w:ascii="Times New Roman" w:eastAsia="KaiTi" w:hAnsi="Times New Roman" w:cs="Times New Roman" w:hint="eastAsia"/>
+          <w:i/>
+          <w:iCs/>
+          <w:highlight w:val="cyan"/>
+          <w:u w:val="single"/>
+          <w:lang w:val="en-US"/>
+        </w:rPr>
+        <w:t>IPO</w:t>
+      </w:r>
+      <w:r>
+        <w:rPr>
+          <w:rFonts w:ascii="Times New Roman" w:eastAsia="KaiTi" w:hAnsi="Times New Roman" w:cs="Times New Roman"/>
+          <w:i/>
+          <w:iCs/>
+          <w:highlight w:val="cyan"/>
+          <w:u w:val="single"/>
+          <w:lang w:val="en-US"/>
+        </w:rPr>
+        <w:t>.</w:t>
+      </w:r>
+      <w:r>
+        <w:rPr>
+          <w:rFonts w:ascii="Times New Roman" w:eastAsia="KaiTi" w:hAnsi="Times New Roman" w:cs="Times New Roman"/>
+          <w:lang w:val="en-US"/>
+        </w:rPr>
+        <w:t xml:space="preserve"> </w:t>
+      </w:r>
+      <w:r>
+        <w:rPr>
+          <w:rFonts w:ascii="Times New Roman" w:eastAsia="KaiTi" w:hAnsi="Times New Roman" w:cs="Times New Roman"/>
+          <w:lang w:val="en-US"/>
+        </w:rPr>
+        <w:t>Why do firms go public</w:t>
+      </w:r>
+      <w:r>
+        <w:rPr>
+          <w:rFonts w:ascii="Times New Roman" w:eastAsia="KaiTi" w:hAnsi="Times New Roman" w:cs="Times New Roman"/>
+          <w:lang w:val="en-US"/>
+        </w:rPr>
+        <w:t xml:space="preserve"> &amp; </w:t>
+      </w:r>
+      <w:proofErr w:type="gramStart"/>
+      <w:r>
+        <w:rPr>
+          <w:rFonts w:ascii="Times New Roman" w:eastAsia="KaiTi" w:hAnsi="Times New Roman" w:cs="Times New Roman"/>
+          <w:lang w:val="en-US"/>
+        </w:rPr>
+        <w:t>t</w:t>
+      </w:r>
+      <w:r>
+        <w:rPr>
+          <w:rFonts w:ascii="Times New Roman" w:eastAsia="KaiTi" w:hAnsi="Times New Roman" w:cs="Times New Roman"/>
+          <w:lang w:val="en-US"/>
+        </w:rPr>
+        <w:t>rade</w:t>
+      </w:r>
+      <w:r>
+        <w:rPr>
+          <w:rFonts w:ascii="Times New Roman" w:eastAsia="KaiTi" w:hAnsi="Times New Roman" w:cs="Times New Roman"/>
+          <w:lang w:val="en-US"/>
+        </w:rPr>
+        <w:t>-</w:t>
+      </w:r>
+      <w:r>
+        <w:rPr>
+          <w:rFonts w:ascii="Times New Roman" w:eastAsia="KaiTi" w:hAnsi="Times New Roman" w:cs="Times New Roman"/>
+          <w:lang w:val="en-US"/>
+        </w:rPr>
+        <w:t>off</w:t>
+      </w:r>
+      <w:r>
+        <w:rPr>
+          <w:rFonts w:ascii="Times New Roman" w:eastAsia="KaiTi" w:hAnsi="Times New Roman" w:cs="Times New Roman"/>
+          <w:lang w:val="en-US"/>
+        </w:rPr>
+        <w:t>s</w:t>
+      </w:r>
+      <w:r>
+        <w:rPr>
+          <w:rFonts w:ascii="Times New Roman" w:eastAsia="KaiTi" w:hAnsi="Times New Roman" w:cs="Times New Roman"/>
+          <w:lang w:val="en-US"/>
+        </w:rPr>
+        <w:t>.</w:t>
+      </w:r>
+      <w:proofErr w:type="gramEnd"/>
+      <w:r>
+        <w:rPr>
+          <w:rFonts w:ascii="Times New Roman" w:eastAsia="KaiTi" w:hAnsi="Times New Roman" w:cs="Times New Roman"/>
+          <w:lang w:val="en-US"/>
+        </w:rPr>
+        <w:t xml:space="preserve"> </w:t>
+      </w:r>
+      <w:r>
+        <w:rPr>
+          <w:rFonts w:ascii="Times New Roman" w:eastAsia="KaiTi" w:hAnsi="Times New Roman" w:cs="Times New Roman"/>
+          <w:highlight w:val="magenta"/>
+          <w:lang w:val="en-US"/>
+        </w:rPr>
+        <w:t>Good:</w:t>
+      </w:r>
+      <w:r>
+        <w:rPr>
+          <w:rFonts w:ascii="Times New Roman" w:eastAsia="KaiTi" w:hAnsi="Times New Roman" w:cs="Times New Roman"/>
+          <w:lang w:val="en-US"/>
+        </w:rPr>
+        <w:t xml:space="preserve"> </w:t>
+      </w:r>
+      <w:r>
+        <w:rPr>
+          <w:rFonts w:ascii="Times New Roman" w:eastAsia="KaiTi" w:hAnsi="Times New Roman" w:cs="Times New Roman"/>
+          <w:lang w:val="en-US"/>
+        </w:rPr>
+        <w:t>Expansion with massive financing</w:t>
+      </w:r>
+      <w:r>
+        <w:rPr>
+          <w:rFonts w:ascii="Times New Roman" w:eastAsia="KaiTi" w:hAnsi="Times New Roman" w:cs="Times New Roman"/>
+          <w:lang w:val="en-US"/>
+        </w:rPr>
+        <w:t>;</w:t>
+      </w:r>
+      <w:r>
+        <w:rPr>
+          <w:rFonts w:ascii="Times New Roman" w:eastAsia="KaiTi" w:hAnsi="Times New Roman" w:cs="Times New Roman"/>
+          <w:lang w:val="en-US"/>
+        </w:rPr>
+        <w:t xml:space="preserve"> </w:t>
+      </w:r>
+      <w:r>
+        <w:rPr>
+          <w:rFonts w:ascii="Times New Roman" w:eastAsia="KaiTi" w:hAnsi="Times New Roman" w:cs="Times New Roman"/>
+          <w:lang w:val="en-US"/>
+        </w:rPr>
+        <w:t>Better accessibility to financial market</w:t>
+      </w:r>
+      <w:r>
+        <w:rPr>
+          <w:rFonts w:ascii="Times New Roman" w:eastAsia="KaiTi" w:hAnsi="Times New Roman" w:cs="Times New Roman"/>
+          <w:lang w:val="en-US"/>
+        </w:rPr>
+        <w:t xml:space="preserve">; </w:t>
+      </w:r>
+      <w:r>
+        <w:rPr>
+          <w:rFonts w:ascii="Times New Roman" w:eastAsia="KaiTi" w:hAnsi="Times New Roman" w:cs="Times New Roman"/>
+          <w:lang w:val="en-US"/>
+        </w:rPr>
+        <w:t>Increase of stock liquidity</w:t>
+      </w:r>
+      <w:r>
+        <w:rPr>
+          <w:rFonts w:ascii="Times New Roman" w:eastAsia="KaiTi" w:hAnsi="Times New Roman" w:cs="Times New Roman"/>
+          <w:lang w:val="en-US"/>
+        </w:rPr>
+        <w:t xml:space="preserve">; </w:t>
+      </w:r>
+      <w:r>
+        <w:rPr>
+          <w:rFonts w:ascii="Times New Roman" w:eastAsia="KaiTi" w:hAnsi="Times New Roman" w:cs="Times New Roman"/>
+          <w:highlight w:val="magenta"/>
+          <w:lang w:val="en-US"/>
+        </w:rPr>
+        <w:t>Bad:</w:t>
+      </w:r>
+      <w:r>
+        <w:rPr>
+          <w:rFonts w:ascii="Times New Roman" w:eastAsia="KaiTi" w:hAnsi="Times New Roman" w:cs="Times New Roman"/>
+          <w:lang w:val="en-US"/>
+        </w:rPr>
+        <w:t xml:space="preserve"> </w:t>
+      </w:r>
+      <w:r>
+        <w:rPr>
+          <w:rFonts w:ascii="Times New Roman" w:eastAsia="KaiTi" w:hAnsi="Times New Roman" w:cs="Times New Roman"/>
+          <w:lang w:val="en-US"/>
+        </w:rPr>
+        <w:t>Losing private benefit</w:t>
+      </w:r>
+      <w:r>
+        <w:rPr>
+          <w:rFonts w:ascii="Times New Roman" w:eastAsia="KaiTi" w:hAnsi="Times New Roman" w:cs="Times New Roman"/>
+          <w:lang w:val="en-US"/>
+        </w:rPr>
+        <w:t xml:space="preserve">; </w:t>
+      </w:r>
+      <w:r>
+        <w:rPr>
+          <w:rFonts w:ascii="Times New Roman" w:eastAsia="KaiTi" w:hAnsi="Times New Roman" w:cs="Times New Roman"/>
+          <w:lang w:val="en-US"/>
+        </w:rPr>
+        <w:t>M&amp;A Threat</w:t>
+      </w:r>
+      <w:r>
+        <w:rPr>
+          <w:rFonts w:ascii="Times New Roman" w:eastAsia="KaiTi" w:hAnsi="Times New Roman" w:cs="Times New Roman"/>
+          <w:lang w:val="en-US"/>
+        </w:rPr>
+        <w:t>.</w:t>
+      </w:r>
+      <w:r>
+        <w:rPr>
+          <w:rFonts w:ascii="Times New Roman" w:eastAsia="KaiTi" w:hAnsi="Times New Roman" w:cs="Times New Roman"/>
+          <w:lang w:val="en-US"/>
+        </w:rPr>
+        <w:t xml:space="preserve"> </w:t>
+      </w:r>
+      <w:r>
+        <w:rPr>
+          <w:rFonts w:ascii="Times New Roman" w:eastAsia="KaiTi" w:hAnsi="Times New Roman" w:cs="Times New Roman"/>
+          <w:i/>
+          <w:iCs/>
+          <w:highlight w:val="cyan"/>
+          <w:u w:val="single"/>
+          <w:lang w:val="en-US"/>
+        </w:rPr>
+        <w:t>SSO.</w:t>
+      </w:r>
+    </w:p>
+    <w:p>
+      <w:pPr>
+        <w:jc w:val="both"/>
+        <w:rPr>
+          <w:rFonts w:ascii="Times New Roman" w:eastAsia="KaiTi" w:hAnsi="Times New Roman" w:cs="Times New Roman" w:hint="eastAsia"/>
+          <w:lang w:val="en-US"/>
+        </w:rPr>
+      </w:pPr>
     </w:p>
     <w:sectPr>
       <w:pgSz w:w="11880" w:h="16820"/>

</xml_diff>

<commit_message>
add: add l2 vc (#4)
</commit_message>
<xml_diff>
--- a/Notes/mid-term-CheatSheet.docx
+++ b/Notes/mid-term-CheatSheet.docx
@@ -105,35 +105,7 @@
           <w:rFonts w:ascii="Times New Roman" w:eastAsia="KaiTi" w:hAnsi="Times New Roman" w:cs="Times New Roman"/>
           <w:lang w:val="en-US"/>
         </w:rPr>
-        <w:t>Strategic planning, staging, valuation, deal</w:t>
-      </w:r>
-      <w:r>
-        <w:rPr>
-          <w:rFonts w:ascii="Times New Roman" w:eastAsia="KaiTi" w:hAnsi="Times New Roman" w:cs="Times New Roman"/>
-          <w:lang w:val="en-US"/>
-        </w:rPr>
-        <w:t xml:space="preserve"> </w:t>
-      </w:r>
-      <w:r>
-        <w:rPr>
-          <w:rFonts w:ascii="Times New Roman" w:eastAsia="KaiTi" w:hAnsi="Times New Roman" w:cs="Times New Roman"/>
-          <w:lang w:val="en-US"/>
-        </w:rPr>
-        <w:t>structure, risk and diversification, choice of</w:t>
-      </w:r>
-      <w:r>
-        <w:rPr>
-          <w:rFonts w:ascii="Times New Roman" w:eastAsia="KaiTi" w:hAnsi="Times New Roman" w:cs="Times New Roman"/>
-          <w:lang w:val="en-US"/>
-        </w:rPr>
-        <w:t xml:space="preserve"> </w:t>
-      </w:r>
-      <w:r>
-        <w:rPr>
-          <w:rFonts w:ascii="Times New Roman" w:eastAsia="KaiTi" w:hAnsi="Times New Roman" w:cs="Times New Roman"/>
-          <w:lang w:val="en-US"/>
-        </w:rPr>
-        <w:t>finan</w:t>
+        <w:t>Strategic planning, staging, valuation, deal structure, risk and diversification, choice of finan</w:t>
       </w:r>
       <w:r>
         <w:rPr>
@@ -206,17 +178,7 @@
           <w:highlight w:val="green"/>
           <w:lang w:val="en-US"/>
         </w:rPr>
-        <w:t xml:space="preserve">(2) </w:t>
-      </w:r>
-      <w:r>
-        <w:rPr>
-          <w:rFonts w:ascii="Times New Roman" w:eastAsia="KaiTi" w:hAnsi="Times New Roman" w:cs="Times New Roman"/>
-          <w:b/>
-          <w:bCs/>
-          <w:highlight w:val="green"/>
-          <w:lang w:val="en-US"/>
-        </w:rPr>
-        <w:t>What makes EF different from CF?</w:t>
+        <w:t>(2) What makes EF different from CF?</w:t>
       </w:r>
       <w:r>
         <w:rPr>
@@ -428,29 +390,7 @@
           <w:u w:val="single"/>
           <w:lang w:val="en-US"/>
         </w:rPr>
-        <w:t>Managerial</w:t>
-      </w:r>
-      <w:r>
-        <w:rPr>
-          <w:rFonts w:ascii="Times New Roman" w:eastAsia="KaiTi" w:hAnsi="Times New Roman" w:cs="Times New Roman"/>
-          <w:i/>
-          <w:iCs/>
-          <w:highlight w:val="cyan"/>
-          <w:u w:val="single"/>
-          <w:lang w:val="en-US"/>
-        </w:rPr>
-        <w:t xml:space="preserve"> </w:t>
-      </w:r>
-      <w:r>
-        <w:rPr>
-          <w:rFonts w:ascii="Times New Roman" w:eastAsia="KaiTi" w:hAnsi="Times New Roman" w:cs="Times New Roman"/>
-          <w:i/>
-          <w:iCs/>
-          <w:highlight w:val="cyan"/>
-          <w:u w:val="single"/>
-          <w:lang w:val="en-US"/>
-        </w:rPr>
-        <w:t>involve</w:t>
+        <w:t>Managerial involve</w:t>
       </w:r>
       <w:r>
         <w:rPr>
@@ -571,99 +511,117 @@
           <w:u w:val="single"/>
           <w:lang w:val="en-US"/>
         </w:rPr>
-        <w:t>Information problems and contract design</w:t>
-      </w:r>
-      <w:r>
-        <w:rPr>
-          <w:rFonts w:ascii="Times New Roman" w:eastAsia="KaiTi" w:hAnsi="Times New Roman" w:cs="Times New Roman"/>
-          <w:i/>
-          <w:iCs/>
-          <w:highlight w:val="cyan"/>
-          <w:u w:val="single"/>
+        <w:t>Information problems and contract design.</w:t>
+      </w:r>
+      <w:r>
+        <w:rPr>
+          <w:rFonts w:ascii="Times New Roman" w:eastAsia="KaiTi" w:hAnsi="Times New Roman" w:cs="Times New Roman" w:hint="eastAsia"/>
+          <w:lang w:val="en-US"/>
+        </w:rPr>
+        <w:t xml:space="preserve"> </w:t>
+      </w:r>
+      <w:r>
+        <w:rPr>
+          <w:rFonts w:ascii="Times New Roman" w:eastAsia="KaiTi" w:hAnsi="Times New Roman" w:cs="Times New Roman" w:hint="eastAsia"/>
+          <w:lang w:val="en-US"/>
+        </w:rPr>
+        <w:t>信息不对称</w:t>
+      </w:r>
+      <w:r>
+        <w:rPr>
+          <w:rFonts w:ascii="Times New Roman" w:eastAsia="KaiTi" w:hAnsi="Times New Roman" w:cs="Times New Roman" w:hint="eastAsia"/>
+          <w:lang w:val="en-US"/>
+        </w:rPr>
+        <w:t>影响</w:t>
+      </w:r>
+      <w:r>
+        <w:rPr>
+          <w:rFonts w:ascii="Times New Roman" w:eastAsia="KaiTi" w:hAnsi="Times New Roman" w:cs="Times New Roman" w:hint="eastAsia"/>
+          <w:lang w:val="en-US"/>
+        </w:rPr>
+        <w:t>投资决策</w:t>
+      </w:r>
+      <w:r>
+        <w:rPr>
+          <w:rFonts w:ascii="Times New Roman" w:eastAsia="KaiTi" w:hAnsi="Times New Roman" w:cs="Times New Roman" w:hint="eastAsia"/>
+          <w:lang w:val="en-US"/>
+        </w:rPr>
+        <w:t>,</w:t>
+      </w:r>
+      <w:r>
+        <w:rPr>
+          <w:rFonts w:ascii="Times New Roman" w:eastAsia="KaiTi" w:hAnsi="Times New Roman" w:cs="Times New Roman"/>
+          <w:lang w:val="en-US"/>
+        </w:rPr>
+        <w:t xml:space="preserve"> </w:t>
+      </w:r>
+      <w:r>
+        <w:rPr>
+          <w:rFonts w:ascii="Times New Roman" w:eastAsia="KaiTi" w:hAnsi="Times New Roman" w:cs="Times New Roman" w:hint="eastAsia"/>
+          <w:lang w:val="en-US"/>
+        </w:rPr>
+        <w:t>投资者迫切需要</w:t>
+      </w:r>
+      <w:r>
+        <w:rPr>
+          <w:rFonts w:ascii="Times New Roman" w:eastAsia="KaiTi" w:hAnsi="Times New Roman" w:cs="Times New Roman" w:hint="eastAsia"/>
+          <w:lang w:val="en-US"/>
+        </w:rPr>
+        <w:t xml:space="preserve"> VC</w:t>
+      </w:r>
+      <w:r>
+        <w:rPr>
+          <w:rFonts w:ascii="Times New Roman" w:eastAsia="KaiTi" w:hAnsi="Times New Roman" w:cs="Times New Roman"/>
+          <w:lang w:val="en-US"/>
+        </w:rPr>
+        <w:t xml:space="preserve"> </w:t>
+      </w:r>
+      <w:r>
+        <w:rPr>
+          <w:rFonts w:ascii="Times New Roman" w:eastAsia="KaiTi" w:hAnsi="Times New Roman" w:cs="Times New Roman" w:hint="eastAsia"/>
+          <w:lang w:val="en-US"/>
+        </w:rPr>
+        <w:t>提供</w:t>
+      </w:r>
+      <w:r>
+        <w:rPr>
+          <w:rFonts w:ascii="Times New Roman" w:eastAsia="KaiTi" w:hAnsi="Times New Roman" w:cs="Times New Roman" w:hint="eastAsia"/>
+          <w:lang w:val="en-US"/>
+        </w:rPr>
+        <w:t>收益</w:t>
+      </w:r>
+      <w:r>
+        <w:rPr>
+          <w:rFonts w:ascii="Times New Roman" w:eastAsia="KaiTi" w:hAnsi="Times New Roman" w:cs="Times New Roman" w:hint="eastAsia"/>
           <w:lang w:val="en-US"/>
         </w:rPr>
         <w:t>.</w:t>
       </w:r>
       <w:r>
         <w:rPr>
-          <w:rFonts w:ascii="Times New Roman" w:eastAsia="KaiTi" w:hAnsi="Times New Roman" w:cs="Times New Roman" w:hint="eastAsia"/>
-          <w:lang w:val="en-US"/>
-        </w:rPr>
-        <w:t xml:space="preserve"> </w:t>
-      </w:r>
-      <w:r>
-        <w:rPr>
-          <w:rFonts w:ascii="Times New Roman" w:eastAsia="KaiTi" w:hAnsi="Times New Roman" w:cs="Times New Roman" w:hint="eastAsia"/>
-          <w:lang w:val="en-US"/>
-        </w:rPr>
-        <w:t>信息不对称</w:t>
-      </w:r>
-      <w:r>
-        <w:rPr>
-          <w:rFonts w:ascii="Times New Roman" w:eastAsia="KaiTi" w:hAnsi="Times New Roman" w:cs="Times New Roman" w:hint="eastAsia"/>
-          <w:lang w:val="en-US"/>
-        </w:rPr>
-        <w:t>影响</w:t>
-      </w:r>
-      <w:r>
-        <w:rPr>
-          <w:rFonts w:ascii="Times New Roman" w:eastAsia="KaiTi" w:hAnsi="Times New Roman" w:cs="Times New Roman" w:hint="eastAsia"/>
-          <w:lang w:val="en-US"/>
-        </w:rPr>
-        <w:t>投资决策</w:t>
-      </w:r>
-      <w:r>
-        <w:rPr>
-          <w:rFonts w:ascii="Times New Roman" w:eastAsia="KaiTi" w:hAnsi="Times New Roman" w:cs="Times New Roman" w:hint="eastAsia"/>
-          <w:lang w:val="en-US"/>
-        </w:rPr>
-        <w:t>,</w:t>
-      </w:r>
-      <w:r>
-        <w:rPr>
-          <w:rFonts w:ascii="Times New Roman" w:eastAsia="KaiTi" w:hAnsi="Times New Roman" w:cs="Times New Roman"/>
-          <w:lang w:val="en-US"/>
-        </w:rPr>
-        <w:t xml:space="preserve"> </w:t>
-      </w:r>
-      <w:r>
-        <w:rPr>
-          <w:rFonts w:ascii="Times New Roman" w:eastAsia="KaiTi" w:hAnsi="Times New Roman" w:cs="Times New Roman" w:hint="eastAsia"/>
-          <w:lang w:val="en-US"/>
-        </w:rPr>
-        <w:t>投资者迫切需要</w:t>
-      </w:r>
-      <w:r>
-        <w:rPr>
-          <w:rFonts w:ascii="Times New Roman" w:eastAsia="KaiTi" w:hAnsi="Times New Roman" w:cs="Times New Roman" w:hint="eastAsia"/>
-          <w:lang w:val="en-US"/>
-        </w:rPr>
-        <w:t xml:space="preserve"> VC</w:t>
-      </w:r>
-      <w:r>
-        <w:rPr>
-          <w:rFonts w:ascii="Times New Roman" w:eastAsia="KaiTi" w:hAnsi="Times New Roman" w:cs="Times New Roman"/>
-          <w:lang w:val="en-US"/>
-        </w:rPr>
-        <w:t xml:space="preserve"> </w:t>
-      </w:r>
-      <w:r>
-        <w:rPr>
-          <w:rFonts w:ascii="Times New Roman" w:eastAsia="KaiTi" w:hAnsi="Times New Roman" w:cs="Times New Roman" w:hint="eastAsia"/>
-          <w:lang w:val="en-US"/>
-        </w:rPr>
-        <w:t>提供</w:t>
-      </w:r>
-      <w:r>
-        <w:rPr>
-          <w:rFonts w:ascii="Times New Roman" w:eastAsia="KaiTi" w:hAnsi="Times New Roman" w:cs="Times New Roman" w:hint="eastAsia"/>
-          <w:lang w:val="en-US"/>
-        </w:rPr>
-        <w:t>收益</w:t>
-      </w:r>
-      <w:r>
-        <w:rPr>
-          <w:rFonts w:ascii="Times New Roman" w:eastAsia="KaiTi" w:hAnsi="Times New Roman" w:cs="Times New Roman" w:hint="eastAsia"/>
+          <w:rFonts w:ascii="Times New Roman" w:eastAsia="KaiTi" w:hAnsi="Times New Roman" w:cs="Times New Roman"/>
+          <w:lang w:val="en-US"/>
+        </w:rPr>
+        <w:t xml:space="preserve"> </w:t>
+      </w:r>
+      <w:r>
+        <w:rPr>
+          <w:rFonts w:ascii="Times New Roman" w:eastAsia="KaiTi" w:hAnsi="Times New Roman" w:cs="Times New Roman"/>
+          <w:i/>
+          <w:iCs/>
+          <w:highlight w:val="cyan"/>
+          <w:u w:val="single"/>
+          <w:lang w:val="en-US"/>
+        </w:rPr>
+        <w:t>The importance of Real Options</w:t>
+      </w:r>
+      <w:r>
+        <w:rPr>
+          <w:rFonts w:ascii="Times New Roman" w:eastAsia="KaiTi" w:hAnsi="Times New Roman" w:cs="Times New Roman" w:hint="eastAsia"/>
+          <w:i/>
+          <w:iCs/>
+          <w:highlight w:val="cyan"/>
+          <w:u w:val="single"/>
           <w:lang w:val="en-US"/>
         </w:rPr>
         <w:t>.</w:t>
@@ -677,22 +635,14 @@
       </w:r>
       <w:r>
         <w:rPr>
-          <w:rFonts w:ascii="Times New Roman" w:eastAsia="KaiTi" w:hAnsi="Times New Roman" w:cs="Times New Roman"/>
-          <w:i/>
-          <w:iCs/>
-          <w:highlight w:val="cyan"/>
-          <w:u w:val="single"/>
-          <w:lang w:val="en-US"/>
-        </w:rPr>
-        <w:t>The importance of Real Options</w:t>
-      </w:r>
-      <w:r>
-        <w:rPr>
-          <w:rFonts w:ascii="Times New Roman" w:eastAsia="KaiTi" w:hAnsi="Times New Roman" w:cs="Times New Roman" w:hint="eastAsia"/>
-          <w:i/>
-          <w:iCs/>
-          <w:highlight w:val="cyan"/>
-          <w:u w:val="single"/>
+          <w:rFonts w:ascii="Times New Roman" w:eastAsia="KaiTi" w:hAnsi="Times New Roman" w:cs="Times New Roman" w:hint="eastAsia"/>
+          <w:lang w:val="en-US"/>
+        </w:rPr>
+        <w:t>实物期权无处不在</w:t>
+      </w:r>
+      <w:r>
+        <w:rPr>
+          <w:rFonts w:ascii="Times New Roman" w:eastAsia="KaiTi" w:hAnsi="Times New Roman" w:cs="Times New Roman" w:hint="eastAsia"/>
           <w:lang w:val="en-US"/>
         </w:rPr>
         <w:t>.</w:t>
@@ -706,14 +656,22 @@
       </w:r>
       <w:r>
         <w:rPr>
-          <w:rFonts w:ascii="Times New Roman" w:eastAsia="KaiTi" w:hAnsi="Times New Roman" w:cs="Times New Roman" w:hint="eastAsia"/>
-          <w:lang w:val="en-US"/>
-        </w:rPr>
-        <w:t>实物期权无处不在</w:t>
-      </w:r>
-      <w:r>
-        <w:rPr>
-          <w:rFonts w:ascii="Times New Roman" w:eastAsia="KaiTi" w:hAnsi="Times New Roman" w:cs="Times New Roman" w:hint="eastAsia"/>
+          <w:rFonts w:ascii="Times New Roman" w:eastAsia="KaiTi" w:hAnsi="Times New Roman" w:cs="Times New Roman"/>
+          <w:i/>
+          <w:iCs/>
+          <w:highlight w:val="cyan"/>
+          <w:u w:val="single"/>
+          <w:lang w:val="en-US"/>
+        </w:rPr>
+        <w:t>Harvesting the investment</w:t>
+      </w:r>
+      <w:r>
+        <w:rPr>
+          <w:rFonts w:ascii="Times New Roman" w:eastAsia="KaiTi" w:hAnsi="Times New Roman" w:cs="Times New Roman"/>
+          <w:i/>
+          <w:iCs/>
+          <w:highlight w:val="cyan"/>
+          <w:u w:val="single"/>
           <w:lang w:val="en-US"/>
         </w:rPr>
         <w:t>.</w:t>
@@ -728,35 +686,6 @@
       <w:r>
         <w:rPr>
           <w:rFonts w:ascii="Times New Roman" w:eastAsia="KaiTi" w:hAnsi="Times New Roman" w:cs="Times New Roman"/>
-          <w:i/>
-          <w:iCs/>
-          <w:highlight w:val="cyan"/>
-          <w:u w:val="single"/>
-          <w:lang w:val="en-US"/>
-        </w:rPr>
-        <w:t>Harvesting the investment</w:t>
-      </w:r>
-      <w:r>
-        <w:rPr>
-          <w:rFonts w:ascii="Times New Roman" w:eastAsia="KaiTi" w:hAnsi="Times New Roman" w:cs="Times New Roman"/>
-          <w:i/>
-          <w:iCs/>
-          <w:highlight w:val="cyan"/>
-          <w:u w:val="single"/>
-          <w:lang w:val="en-US"/>
-        </w:rPr>
-        <w:t>.</w:t>
-      </w:r>
-      <w:r>
-        <w:rPr>
-          <w:rFonts w:ascii="Times New Roman" w:eastAsia="KaiTi" w:hAnsi="Times New Roman" w:cs="Times New Roman"/>
-          <w:lang w:val="en-US"/>
-        </w:rPr>
-        <w:t xml:space="preserve"> </w:t>
-      </w:r>
-      <w:r>
-        <w:rPr>
-          <w:rFonts w:ascii="Times New Roman" w:eastAsia="KaiTi" w:hAnsi="Times New Roman" w:cs="Times New Roman"/>
           <w:lang w:val="en-US"/>
         </w:rPr>
         <w:t xml:space="preserve">CF </w:t>
@@ -861,18 +790,7 @@
           <w:u w:val="single"/>
           <w:lang w:val="en-US"/>
         </w:rPr>
-        <w:t>Value to the Entrepreneur</w:t>
-      </w:r>
-      <w:r>
-        <w:rPr>
-          <w:rFonts w:ascii="Times New Roman" w:eastAsia="KaiTi" w:hAnsi="Times New Roman" w:cs="Times New Roman"/>
-          <w:i/>
-          <w:iCs/>
-          <w:highlight w:val="cyan"/>
-          <w:u w:val="single"/>
-          <w:lang w:val="en-US"/>
-        </w:rPr>
-        <w:t>.</w:t>
+        <w:t>Value to the Entrepreneur.</w:t>
       </w:r>
       <w:r>
         <w:rPr>
@@ -946,7 +864,17 @@
           <w:highlight w:val="red"/>
           <w:lang w:val="en-US"/>
         </w:rPr>
-        <w:t xml:space="preserve">0. </w:t>
+        <w:t>1</w:t>
+      </w:r>
+      <w:r>
+        <w:rPr>
+          <w:rFonts w:ascii="Times New Roman" w:hAnsi="Times New Roman" w:cs="Times New Roman"/>
+          <w:b/>
+          <w:bCs/>
+          <w:highlight w:val="red"/>
+          <w:lang w:val="en-US"/>
+        </w:rPr>
+        <w:t xml:space="preserve">. </w:t>
       </w:r>
       <w:r>
         <w:rPr>
@@ -1025,14 +953,7 @@
           <w:rFonts w:ascii="Times New Roman" w:hAnsi="Times New Roman" w:cs="Times New Roman"/>
           <w:lang w:val="en-US"/>
         </w:rPr>
-        <w:t xml:space="preserve">, </w:t>
-      </w:r>
-      <w:r>
-        <w:rPr>
-          <w:rFonts w:ascii="Times New Roman" w:hAnsi="Times New Roman" w:cs="Times New Roman"/>
-          <w:lang w:val="en-US"/>
-        </w:rPr>
-        <w:t>bankruptcy risk</w:t>
+        <w:t>, bankruptcy risk</w:t>
       </w:r>
       <w:r>
         <w:rPr>
@@ -1695,7 +1616,7 @@
           <w:highlight w:val="green"/>
           <w:lang w:val="en-US"/>
         </w:rPr>
-        <w:t xml:space="preserve">(2) </w:t>
+        <w:t>(2) Sources of New Venture Financing</w:t>
       </w:r>
       <w:r>
         <w:rPr>
@@ -1705,16 +1626,6 @@
           <w:highlight w:val="green"/>
           <w:lang w:val="en-US"/>
         </w:rPr>
-        <w:t>Sources of New Venture Financing</w:t>
-      </w:r>
-      <w:r>
-        <w:rPr>
-          <w:rFonts w:ascii="Times New Roman" w:eastAsia="KaiTi" w:hAnsi="Times New Roman" w:cs="Times New Roman"/>
-          <w:b/>
-          <w:bCs/>
-          <w:highlight w:val="green"/>
-          <w:lang w:val="en-US"/>
-        </w:rPr>
         <w:t>.</w:t>
       </w:r>
       <w:r>
@@ -1917,11 +1828,185 @@
           <w:u w:val="single"/>
           <w:lang w:val="en-US"/>
         </w:rPr>
-        <w:t>Venture Capital</w:t>
-      </w:r>
-      <w:r>
-        <w:rPr>
-          <w:rFonts w:ascii="Times New Roman" w:eastAsia="KaiTi" w:hAnsi="Times New Roman" w:cs="Times New Roman"/>
+        <w:t>Venture Capital.</w:t>
+      </w:r>
+      <w:r>
+        <w:rPr>
+          <w:rFonts w:ascii="Times New Roman" w:eastAsia="KaiTi" w:hAnsi="Times New Roman" w:cs="Times New Roman"/>
+          <w:lang w:val="en-US"/>
+        </w:rPr>
+        <w:t xml:space="preserve"> </w:t>
+      </w:r>
+      <w:r>
+        <w:rPr>
+          <w:rFonts w:ascii="Times New Roman" w:eastAsia="KaiTi" w:hAnsi="Times New Roman" w:cs="Times New Roman" w:hint="eastAsia"/>
+          <w:lang w:val="en-US"/>
+        </w:rPr>
+        <w:t>LP</w:t>
+      </w:r>
+      <w:r>
+        <w:rPr>
+          <w:rFonts w:ascii="Times New Roman" w:eastAsia="KaiTi" w:hAnsi="Times New Roman" w:cs="Times New Roman"/>
+          <w:lang w:val="en-US"/>
+        </w:rPr>
+        <w:t xml:space="preserve">: </w:t>
+      </w:r>
+      <w:r>
+        <w:rPr>
+          <w:rFonts w:ascii="Times New Roman" w:eastAsia="KaiTi" w:hAnsi="Times New Roman" w:cs="Times New Roman"/>
+          <w:lang w:val="en-US"/>
+        </w:rPr>
+        <w:t>provides capitals</w:t>
+      </w:r>
+      <w:r>
+        <w:rPr>
+          <w:rFonts w:ascii="Times New Roman" w:eastAsia="KaiTi" w:hAnsi="Times New Roman" w:cs="Times New Roman"/>
+          <w:lang w:val="en-US"/>
+        </w:rPr>
+        <w:t xml:space="preserve">. GP: </w:t>
+      </w:r>
+      <w:r>
+        <w:rPr>
+          <w:rFonts w:ascii="Times New Roman" w:eastAsia="KaiTi" w:hAnsi="Times New Roman" w:cs="Times New Roman"/>
+          <w:lang w:val="en-US"/>
+        </w:rPr>
+        <w:t>investment decisions</w:t>
+      </w:r>
+      <w:r>
+        <w:rPr>
+          <w:rFonts w:ascii="Times New Roman" w:eastAsia="KaiTi" w:hAnsi="Times New Roman" w:cs="Times New Roman"/>
+          <w:lang w:val="en-US"/>
+        </w:rPr>
+        <w:t xml:space="preserve">. </w:t>
+      </w:r>
+      <w:r>
+        <w:rPr>
+          <w:rFonts w:ascii="Times New Roman" w:eastAsia="KaiTi" w:hAnsi="Times New Roman" w:cs="Times New Roman"/>
+          <w:highlight w:val="magenta"/>
+          <w:lang w:val="en-US"/>
+        </w:rPr>
+        <w:t>Simple consideration of VC funding</w:t>
+      </w:r>
+      <w:r>
+        <w:rPr>
+          <w:rFonts w:ascii="Times New Roman" w:eastAsia="KaiTi" w:hAnsi="Times New Roman" w:cs="Times New Roman"/>
+          <w:highlight w:val="magenta"/>
+          <w:lang w:val="en-US"/>
+        </w:rPr>
+        <w:t>:</w:t>
+      </w:r>
+      <w:r>
+        <w:rPr>
+          <w:rFonts w:ascii="Times New Roman" w:eastAsia="KaiTi" w:hAnsi="Times New Roman" w:cs="Times New Roman"/>
+          <w:lang w:val="en-US"/>
+        </w:rPr>
+        <w:t xml:space="preserve"> </w:t>
+      </w:r>
+      <w:r>
+        <w:rPr>
+          <w:rFonts w:ascii="Times New Roman" w:eastAsia="KaiTi" w:hAnsi="Times New Roman" w:cs="Times New Roman"/>
+          <w:lang w:val="en-US"/>
+        </w:rPr>
+        <w:t>Timing</w:t>
+      </w:r>
+      <w:r>
+        <w:rPr>
+          <w:rFonts w:ascii="Times New Roman" w:eastAsia="KaiTi" w:hAnsi="Times New Roman" w:cs="Times New Roman"/>
+          <w:lang w:val="en-US"/>
+        </w:rPr>
+        <w:t xml:space="preserve">; </w:t>
+      </w:r>
+      <w:r>
+        <w:rPr>
+          <w:rFonts w:ascii="Times New Roman" w:eastAsia="KaiTi" w:hAnsi="Times New Roman" w:cs="Times New Roman"/>
+          <w:lang w:val="en-US"/>
+        </w:rPr>
+        <w:t>VC’s expertise</w:t>
+      </w:r>
+      <w:r>
+        <w:rPr>
+          <w:rFonts w:ascii="Times New Roman" w:eastAsia="KaiTi" w:hAnsi="Times New Roman" w:cs="Times New Roman"/>
+          <w:lang w:val="en-US"/>
+        </w:rPr>
+        <w:t xml:space="preserve">; </w:t>
+      </w:r>
+      <w:r>
+        <w:rPr>
+          <w:rFonts w:ascii="Times New Roman" w:eastAsia="KaiTi" w:hAnsi="Times New Roman" w:cs="Times New Roman"/>
+          <w:lang w:val="en-US"/>
+        </w:rPr>
+        <w:t>Geographic areas</w:t>
+      </w:r>
+      <w:r>
+        <w:rPr>
+          <w:rFonts w:ascii="Times New Roman" w:eastAsia="KaiTi" w:hAnsi="Times New Roman" w:cs="Times New Roman"/>
+          <w:lang w:val="en-US"/>
+        </w:rPr>
+        <w:t xml:space="preserve">; </w:t>
+      </w:r>
+      <w:r>
+        <w:rPr>
+          <w:rFonts w:ascii="Times New Roman" w:eastAsia="KaiTi" w:hAnsi="Times New Roman" w:cs="Times New Roman"/>
+          <w:lang w:val="en-US"/>
+        </w:rPr>
+        <w:t>Investment horizon and objectives</w:t>
+      </w:r>
+      <w:r>
+        <w:rPr>
+          <w:rFonts w:ascii="Times New Roman" w:eastAsia="KaiTi" w:hAnsi="Times New Roman" w:cs="Times New Roman"/>
+          <w:lang w:val="en-US"/>
+        </w:rPr>
+        <w:t xml:space="preserve"> (</w:t>
+      </w:r>
+      <w:r>
+        <w:rPr>
+          <w:rFonts w:ascii="Times New Roman" w:eastAsia="KaiTi" w:hAnsi="Times New Roman" w:cs="Times New Roman"/>
+          <w:lang w:val="en-US"/>
+        </w:rPr>
+        <w:t>VC funds seek equity or equity-like returns, and the</w:t>
+      </w:r>
+      <w:r>
+        <w:rPr>
+          <w:rFonts w:ascii="Times New Roman" w:eastAsia="KaiTi" w:hAnsi="Times New Roman" w:cs="Times New Roman"/>
+          <w:lang w:val="en-US"/>
+        </w:rPr>
+        <w:t xml:space="preserve"> </w:t>
+      </w:r>
+      <w:r>
+        <w:rPr>
+          <w:rFonts w:ascii="Times New Roman" w:eastAsia="KaiTi" w:hAnsi="Times New Roman" w:cs="Times New Roman"/>
+          <w:lang w:val="en-US"/>
+        </w:rPr>
+        <w:t>finite life of the fund</w:t>
+      </w:r>
+      <w:r>
+        <w:rPr>
+          <w:rFonts w:ascii="Times New Roman" w:eastAsia="KaiTi" w:hAnsi="Times New Roman" w:cs="Times New Roman"/>
+          <w:lang w:val="en-US"/>
+        </w:rPr>
+        <w:t>)</w:t>
+      </w:r>
+      <w:r>
+        <w:rPr>
+          <w:rFonts w:ascii="Times New Roman" w:eastAsia="KaiTi" w:hAnsi="Times New Roman" w:cs="Times New Roman"/>
+          <w:lang w:val="en-US"/>
+        </w:rPr>
+        <w:t xml:space="preserve">. </w:t>
+      </w:r>
+      <w:r>
+        <w:rPr>
+          <w:rFonts w:ascii="Times New Roman" w:eastAsia="KaiTi" w:hAnsi="Times New Roman" w:cs="Times New Roman"/>
+          <w:i/>
+          <w:iCs/>
+          <w:highlight w:val="cyan"/>
+          <w:u w:val="single"/>
+          <w:lang w:val="en-US"/>
+        </w:rPr>
+        <w:t>Asset-Based Lenders</w:t>
+      </w:r>
+      <w:r>
+        <w:rPr>
+          <w:rFonts w:ascii="Times New Roman" w:eastAsia="KaiTi" w:hAnsi="Times New Roman" w:cs="Times New Roman" w:hint="eastAsia"/>
           <w:i/>
           <w:iCs/>
           <w:highlight w:val="cyan"/>
@@ -1939,38 +2024,38 @@
       </w:r>
       <w:r>
         <w:rPr>
-          <w:rFonts w:ascii="Times New Roman" w:eastAsia="KaiTi" w:hAnsi="Times New Roman" w:cs="Times New Roman" w:hint="eastAsia"/>
-          <w:lang w:val="en-US"/>
-        </w:rPr>
-        <w:t>LP</w:t>
-      </w:r>
-      <w:r>
-        <w:rPr>
-          <w:rFonts w:ascii="Times New Roman" w:eastAsia="KaiTi" w:hAnsi="Times New Roman" w:cs="Times New Roman"/>
-          <w:lang w:val="en-US"/>
-        </w:rPr>
-        <w:t xml:space="preserve">: </w:t>
-      </w:r>
-      <w:r>
-        <w:rPr>
-          <w:rFonts w:ascii="Times New Roman" w:eastAsia="KaiTi" w:hAnsi="Times New Roman" w:cs="Times New Roman"/>
-          <w:lang w:val="en-US"/>
-        </w:rPr>
-        <w:t>provides capitals</w:t>
-      </w:r>
-      <w:r>
-        <w:rPr>
-          <w:rFonts w:ascii="Times New Roman" w:eastAsia="KaiTi" w:hAnsi="Times New Roman" w:cs="Times New Roman"/>
-          <w:lang w:val="en-US"/>
-        </w:rPr>
-        <w:t xml:space="preserve">. GP: </w:t>
-      </w:r>
-      <w:r>
-        <w:rPr>
-          <w:rFonts w:ascii="Times New Roman" w:eastAsia="KaiTi" w:hAnsi="Times New Roman" w:cs="Times New Roman"/>
-          <w:lang w:val="en-US"/>
-        </w:rPr>
-        <w:t>investment decisions</w:t>
+          <w:rFonts w:ascii="Times New Roman" w:eastAsia="KaiTi" w:hAnsi="Times New Roman" w:cs="Times New Roman"/>
+          <w:lang w:val="en-US"/>
+        </w:rPr>
+        <w:t>Secured lenders</w:t>
+      </w:r>
+      <w:r>
+        <w:rPr>
+          <w:rFonts w:ascii="Times New Roman" w:eastAsia="KaiTi" w:hAnsi="Times New Roman" w:cs="Times New Roman"/>
+          <w:lang w:val="en-US"/>
+        </w:rPr>
+        <w:t xml:space="preserve"> (</w:t>
+      </w:r>
+      <w:r>
+        <w:rPr>
+          <w:rFonts w:ascii="Times New Roman" w:eastAsia="KaiTi" w:hAnsi="Times New Roman" w:cs="Times New Roman" w:hint="eastAsia"/>
+          <w:lang w:val="en-US"/>
+        </w:rPr>
+        <w:t>担保贷款</w:t>
+      </w:r>
+      <w:r>
+        <w:rPr>
+          <w:rFonts w:ascii="Times New Roman" w:eastAsia="KaiTi" w:hAnsi="Times New Roman" w:cs="Times New Roman" w:hint="eastAsia"/>
+          <w:lang w:val="en-US"/>
+        </w:rPr>
+        <w:t>人</w:t>
+      </w:r>
+      <w:r>
+        <w:rPr>
+          <w:rFonts w:ascii="Times New Roman" w:eastAsia="KaiTi" w:hAnsi="Times New Roman" w:cs="Times New Roman" w:hint="eastAsia"/>
+          <w:lang w:val="en-US"/>
+        </w:rPr>
+        <w:t>)</w:t>
       </w:r>
       <w:r>
         <w:rPr>
@@ -1982,74 +2067,41 @@
       <w:r>
         <w:rPr>
           <w:rFonts w:ascii="Times New Roman" w:eastAsia="KaiTi" w:hAnsi="Times New Roman" w:cs="Times New Roman"/>
-          <w:highlight w:val="magenta"/>
-          <w:lang w:val="en-US"/>
-        </w:rPr>
-        <w:t>Simple consideration of VC funding</w:t>
-      </w:r>
-      <w:r>
-        <w:rPr>
-          <w:rFonts w:ascii="Times New Roman" w:eastAsia="KaiTi" w:hAnsi="Times New Roman" w:cs="Times New Roman"/>
-          <w:highlight w:val="magenta"/>
-          <w:lang w:val="en-US"/>
-        </w:rPr>
-        <w:t>:</w:t>
-      </w:r>
-      <w:r>
-        <w:rPr>
-          <w:rFonts w:ascii="Times New Roman" w:eastAsia="KaiTi" w:hAnsi="Times New Roman" w:cs="Times New Roman"/>
-          <w:lang w:val="en-US"/>
-        </w:rPr>
-        <w:t xml:space="preserve"> </w:t>
-      </w:r>
-      <w:r>
-        <w:rPr>
-          <w:rFonts w:ascii="Times New Roman" w:eastAsia="KaiTi" w:hAnsi="Times New Roman" w:cs="Times New Roman"/>
-          <w:lang w:val="en-US"/>
-        </w:rPr>
-        <w:t>Timing</w:t>
-      </w:r>
-      <w:r>
-        <w:rPr>
-          <w:rFonts w:ascii="Times New Roman" w:eastAsia="KaiTi" w:hAnsi="Times New Roman" w:cs="Times New Roman"/>
-          <w:lang w:val="en-US"/>
-        </w:rPr>
-        <w:t xml:space="preserve">; </w:t>
-      </w:r>
-      <w:r>
-        <w:rPr>
-          <w:rFonts w:ascii="Times New Roman" w:eastAsia="KaiTi" w:hAnsi="Times New Roman" w:cs="Times New Roman"/>
-          <w:lang w:val="en-US"/>
-        </w:rPr>
-        <w:t>VC’s expertise</w:t>
-      </w:r>
-      <w:r>
-        <w:rPr>
-          <w:rFonts w:ascii="Times New Roman" w:eastAsia="KaiTi" w:hAnsi="Times New Roman" w:cs="Times New Roman"/>
-          <w:lang w:val="en-US"/>
-        </w:rPr>
-        <w:t xml:space="preserve">; </w:t>
-      </w:r>
-      <w:r>
-        <w:rPr>
-          <w:rFonts w:ascii="Times New Roman" w:eastAsia="KaiTi" w:hAnsi="Times New Roman" w:cs="Times New Roman"/>
-          <w:lang w:val="en-US"/>
-        </w:rPr>
-        <w:t>Geographic areas</w:t>
-      </w:r>
-      <w:r>
-        <w:rPr>
-          <w:rFonts w:ascii="Times New Roman" w:eastAsia="KaiTi" w:hAnsi="Times New Roman" w:cs="Times New Roman"/>
-          <w:lang w:val="en-US"/>
-        </w:rPr>
-        <w:t xml:space="preserve">; </w:t>
-      </w:r>
-      <w:r>
-        <w:rPr>
-          <w:rFonts w:ascii="Times New Roman" w:eastAsia="KaiTi" w:hAnsi="Times New Roman" w:cs="Times New Roman"/>
-          <w:lang w:val="en-US"/>
-        </w:rPr>
-        <w:t>Investment horizon and objectives</w:t>
+          <w:i/>
+          <w:iCs/>
+          <w:highlight w:val="cyan"/>
+          <w:u w:val="single"/>
+          <w:lang w:val="en-US"/>
+        </w:rPr>
+        <w:t>Venture Leasing.</w:t>
+      </w:r>
+      <w:r>
+        <w:rPr>
+          <w:rFonts w:ascii="Times New Roman" w:eastAsia="KaiTi" w:hAnsi="Times New Roman" w:cs="Times New Roman"/>
+          <w:lang w:val="en-US"/>
+        </w:rPr>
+        <w:t xml:space="preserve"> </w:t>
+      </w:r>
+      <w:r>
+        <w:rPr>
+          <w:rFonts w:ascii="Times New Roman" w:eastAsia="KaiTi" w:hAnsi="Times New Roman" w:cs="Times New Roman"/>
+          <w:lang w:val="en-US"/>
+        </w:rPr>
+        <w:t>Leasing assets that are key to the operation of</w:t>
+      </w:r>
+      <w:r>
+        <w:rPr>
+          <w:rFonts w:ascii="Times New Roman" w:eastAsia="KaiTi" w:hAnsi="Times New Roman" w:cs="Times New Roman"/>
+          <w:lang w:val="en-US"/>
+        </w:rPr>
+        <w:t xml:space="preserve"> </w:t>
+      </w:r>
+      <w:r>
+        <w:rPr>
+          <w:rFonts w:ascii="Times New Roman" w:eastAsia="KaiTi" w:hAnsi="Times New Roman" w:cs="Times New Roman"/>
+          <w:lang w:val="en-US"/>
+        </w:rPr>
+        <w:t>the venture</w:t>
       </w:r>
       <w:r>
         <w:rPr>
@@ -2060,28 +2112,14 @@
       </w:r>
       <w:r>
         <w:rPr>
-          <w:rFonts w:ascii="Times New Roman" w:eastAsia="KaiTi" w:hAnsi="Times New Roman" w:cs="Times New Roman"/>
-          <w:lang w:val="en-US"/>
-        </w:rPr>
-        <w:t>VC funds seek equity or equity-like returns, and the</w:t>
-      </w:r>
-      <w:r>
-        <w:rPr>
-          <w:rFonts w:ascii="Times New Roman" w:eastAsia="KaiTi" w:hAnsi="Times New Roman" w:cs="Times New Roman"/>
-          <w:lang w:val="en-US"/>
-        </w:rPr>
-        <w:t xml:space="preserve"> </w:t>
-      </w:r>
-      <w:r>
-        <w:rPr>
-          <w:rFonts w:ascii="Times New Roman" w:eastAsia="KaiTi" w:hAnsi="Times New Roman" w:cs="Times New Roman"/>
-          <w:lang w:val="en-US"/>
-        </w:rPr>
-        <w:t>finite life of the fund</w:t>
-      </w:r>
-      <w:r>
-        <w:rPr>
-          <w:rFonts w:ascii="Times New Roman" w:eastAsia="KaiTi" w:hAnsi="Times New Roman" w:cs="Times New Roman"/>
+          <w:rFonts w:ascii="Times New Roman" w:eastAsia="KaiTi" w:hAnsi="Times New Roman" w:cs="Times New Roman" w:hint="eastAsia"/>
+          <w:lang w:val="en-US"/>
+        </w:rPr>
+        <w:t>减少初始投资</w:t>
+      </w:r>
+      <w:r>
+        <w:rPr>
+          <w:rFonts w:ascii="Times New Roman" w:eastAsia="KaiTi" w:hAnsi="Times New Roman" w:cs="Times New Roman" w:hint="eastAsia"/>
           <w:lang w:val="en-US"/>
         </w:rPr>
         <w:t>)</w:t>
@@ -2102,11 +2140,11 @@
           <w:u w:val="single"/>
           <w:lang w:val="en-US"/>
         </w:rPr>
-        <w:t>Asset-Based Lenders</w:t>
-      </w:r>
-      <w:r>
-        <w:rPr>
-          <w:rFonts w:ascii="Times New Roman" w:eastAsia="KaiTi" w:hAnsi="Times New Roman" w:cs="Times New Roman" w:hint="eastAsia"/>
+        <w:t>Corporate Venturing</w:t>
+      </w:r>
+      <w:r>
+        <w:rPr>
+          <w:rFonts w:ascii="Times New Roman" w:eastAsia="KaiTi" w:hAnsi="Times New Roman" w:cs="Times New Roman"/>
           <w:i/>
           <w:iCs/>
           <w:highlight w:val="cyan"/>
@@ -2127,35 +2165,324 @@
           <w:rFonts w:ascii="Times New Roman" w:eastAsia="KaiTi" w:hAnsi="Times New Roman" w:cs="Times New Roman"/>
           <w:lang w:val="en-US"/>
         </w:rPr>
-        <w:t>Secured lenders</w:t>
-      </w:r>
-      <w:r>
-        <w:rPr>
-          <w:rFonts w:ascii="Times New Roman" w:eastAsia="KaiTi" w:hAnsi="Times New Roman" w:cs="Times New Roman"/>
-          <w:lang w:val="en-US"/>
-        </w:rPr>
-        <w:t xml:space="preserve"> (</w:t>
-      </w:r>
-      <w:r>
-        <w:rPr>
-          <w:rFonts w:ascii="Times New Roman" w:eastAsia="KaiTi" w:hAnsi="Times New Roman" w:cs="Times New Roman" w:hint="eastAsia"/>
-          <w:lang w:val="en-US"/>
-        </w:rPr>
-        <w:t>担保贷款</w:t>
-      </w:r>
-      <w:r>
-        <w:rPr>
-          <w:rFonts w:ascii="Times New Roman" w:eastAsia="KaiTi" w:hAnsi="Times New Roman" w:cs="Times New Roman" w:hint="eastAsia"/>
-          <w:lang w:val="en-US"/>
-        </w:rPr>
-        <w:t>人</w:t>
-      </w:r>
-      <w:r>
-        <w:rPr>
-          <w:rFonts w:ascii="Times New Roman" w:eastAsia="KaiTi" w:hAnsi="Times New Roman" w:cs="Times New Roman" w:hint="eastAsia"/>
-          <w:lang w:val="en-US"/>
-        </w:rPr>
-        <w:t>)</w:t>
+        <w:t>Seek to identify and exploit synergies between</w:t>
+      </w:r>
+      <w:r>
+        <w:rPr>
+          <w:rFonts w:ascii="Times New Roman" w:eastAsia="KaiTi" w:hAnsi="Times New Roman" w:cs="Times New Roman"/>
+          <w:lang w:val="en-US"/>
+        </w:rPr>
+        <w:t xml:space="preserve"> </w:t>
+      </w:r>
+      <w:r>
+        <w:rPr>
+          <w:rFonts w:ascii="Times New Roman" w:eastAsia="KaiTi" w:hAnsi="Times New Roman" w:cs="Times New Roman"/>
+          <w:lang w:val="en-US"/>
+        </w:rPr>
+        <w:t>firm and the new venture</w:t>
+      </w:r>
+      <w:r>
+        <w:rPr>
+          <w:rFonts w:ascii="Times New Roman" w:eastAsia="KaiTi" w:hAnsi="Times New Roman" w:cs="Times New Roman"/>
+          <w:lang w:val="en-US"/>
+        </w:rPr>
+        <w:t>.</w:t>
+      </w:r>
+      <w:r>
+        <w:rPr>
+          <w:rFonts w:ascii="Times New Roman" w:eastAsia="KaiTi" w:hAnsi="Times New Roman" w:cs="Times New Roman"/>
+          <w:lang w:val="en-US"/>
+        </w:rPr>
+        <w:t xml:space="preserve"> </w:t>
+      </w:r>
+      <w:r>
+        <w:rPr>
+          <w:rFonts w:ascii="Times New Roman" w:eastAsia="KaiTi" w:hAnsi="Times New Roman" w:cs="Times New Roman" w:hint="eastAsia"/>
+          <w:lang w:val="en-US"/>
+        </w:rPr>
+        <w:t>可能是公司内部</w:t>
+      </w:r>
+      <w:r>
+        <w:rPr>
+          <w:rFonts w:ascii="Times New Roman" w:eastAsia="KaiTi" w:hAnsi="Times New Roman" w:cs="Times New Roman" w:hint="eastAsia"/>
+          <w:lang w:val="en-US"/>
+        </w:rPr>
+        <w:t>也可能是外部</w:t>
+      </w:r>
+      <w:r>
+        <w:rPr>
+          <w:rFonts w:ascii="Times New Roman" w:eastAsia="KaiTi" w:hAnsi="Times New Roman" w:cs="Times New Roman" w:hint="eastAsia"/>
+          <w:lang w:val="en-US"/>
+        </w:rPr>
+        <w:t>VC</w:t>
+      </w:r>
+      <w:r>
+        <w:rPr>
+          <w:rFonts w:ascii="Times New Roman" w:eastAsia="KaiTi" w:hAnsi="Times New Roman" w:cs="Times New Roman" w:hint="eastAsia"/>
+          <w:lang w:val="en-US"/>
+        </w:rPr>
+        <w:t>子公司的形式</w:t>
+      </w:r>
+      <w:r>
+        <w:rPr>
+          <w:rFonts w:ascii="Times New Roman" w:eastAsia="KaiTi" w:hAnsi="Times New Roman" w:cs="Times New Roman" w:hint="eastAsia"/>
+          <w:lang w:val="en-US"/>
+        </w:rPr>
+        <w:t>,</w:t>
+      </w:r>
+      <w:r>
+        <w:rPr>
+          <w:rFonts w:ascii="Times New Roman" w:eastAsia="KaiTi" w:hAnsi="Times New Roman" w:cs="Times New Roman"/>
+          <w:lang w:val="en-US"/>
+        </w:rPr>
+        <w:t xml:space="preserve"> </w:t>
+      </w:r>
+      <w:r>
+        <w:rPr>
+          <w:rFonts w:ascii="Times New Roman" w:eastAsia="KaiTi" w:hAnsi="Times New Roman" w:cs="Times New Roman" w:hint="eastAsia"/>
+          <w:lang w:val="en-US"/>
+        </w:rPr>
+        <w:t>内可实现</w:t>
+      </w:r>
+      <w:r>
+        <w:rPr>
+          <w:rFonts w:ascii="Times New Roman" w:eastAsia="KaiTi" w:hAnsi="Times New Roman" w:cs="Times New Roman" w:hint="eastAsia"/>
+          <w:lang w:val="en-US"/>
+        </w:rPr>
+        <w:t>创新</w:t>
+      </w:r>
+      <w:r>
+        <w:rPr>
+          <w:rFonts w:ascii="Times New Roman" w:eastAsia="KaiTi" w:hAnsi="Times New Roman" w:cs="Times New Roman" w:hint="eastAsia"/>
+          <w:lang w:val="en-US"/>
+        </w:rPr>
+        <w:t>外可</w:t>
+      </w:r>
+      <w:r>
+        <w:rPr>
+          <w:rFonts w:ascii="Times New Roman" w:eastAsia="KaiTi" w:hAnsi="Times New Roman" w:cs="Times New Roman" w:hint="eastAsia"/>
+          <w:lang w:val="en-US"/>
+        </w:rPr>
+        <w:t>获得收益</w:t>
+      </w:r>
+      <w:r>
+        <w:rPr>
+          <w:rFonts w:ascii="Times New Roman" w:eastAsia="KaiTi" w:hAnsi="Times New Roman" w:cs="Times New Roman" w:hint="eastAsia"/>
+          <w:lang w:val="en-US"/>
+        </w:rPr>
+        <w:t>.</w:t>
+      </w:r>
+      <w:r>
+        <w:rPr>
+          <w:rFonts w:ascii="Times New Roman" w:eastAsia="KaiTi" w:hAnsi="Times New Roman" w:cs="Times New Roman"/>
+          <w:lang w:val="en-US"/>
+        </w:rPr>
+        <w:t xml:space="preserve"> </w:t>
+      </w:r>
+      <w:r>
+        <w:rPr>
+          <w:rFonts w:ascii="Times New Roman" w:eastAsia="KaiTi" w:hAnsi="Times New Roman" w:cs="Times New Roman"/>
+          <w:i/>
+          <w:iCs/>
+          <w:highlight w:val="cyan"/>
+          <w:u w:val="single"/>
+          <w:lang w:val="en-US"/>
+        </w:rPr>
+        <w:t>Trade Credit.</w:t>
+      </w:r>
+      <w:r>
+        <w:rPr>
+          <w:rFonts w:ascii="Times New Roman" w:eastAsia="KaiTi" w:hAnsi="Times New Roman" w:cs="Times New Roman"/>
+          <w:lang w:val="en-US"/>
+        </w:rPr>
+        <w:t xml:space="preserve"> </w:t>
+      </w:r>
+      <w:r>
+        <w:rPr>
+          <w:rFonts w:ascii="Times New Roman" w:eastAsia="KaiTi" w:hAnsi="Times New Roman" w:cs="Times New Roman" w:hint="eastAsia"/>
+          <w:lang w:val="en-US"/>
+        </w:rPr>
+        <w:t>供货商和销售之间</w:t>
+      </w:r>
+      <w:r>
+        <w:rPr>
+          <w:rFonts w:ascii="Times New Roman" w:eastAsia="KaiTi" w:hAnsi="Times New Roman" w:cs="Times New Roman" w:hint="eastAsia"/>
+          <w:lang w:val="en-US"/>
+        </w:rPr>
+        <w:t>应付账款和应收帐款的差</w:t>
+      </w:r>
+      <w:r>
+        <w:rPr>
+          <w:rFonts w:ascii="Times New Roman" w:eastAsia="KaiTi" w:hAnsi="Times New Roman" w:cs="Times New Roman" w:hint="eastAsia"/>
+          <w:lang w:val="en-US"/>
+        </w:rPr>
+        <w:t>.</w:t>
+      </w:r>
+      <w:r>
+        <w:rPr>
+          <w:rFonts w:ascii="Times New Roman" w:eastAsia="KaiTi" w:hAnsi="Times New Roman" w:cs="Times New Roman"/>
+          <w:lang w:val="en-US"/>
+        </w:rPr>
+        <w:t xml:space="preserve"> </w:t>
+      </w:r>
+      <w:r>
+        <w:rPr>
+          <w:rFonts w:ascii="Times New Roman" w:eastAsia="KaiTi" w:hAnsi="Times New Roman" w:cs="Times New Roman"/>
+          <w:i/>
+          <w:iCs/>
+          <w:highlight w:val="cyan"/>
+          <w:u w:val="single"/>
+          <w:lang w:val="en-US"/>
+        </w:rPr>
+        <w:t>Factoring.</w:t>
+      </w:r>
+      <w:r>
+        <w:rPr>
+          <w:rFonts w:ascii="Times New Roman" w:eastAsia="KaiTi" w:hAnsi="Times New Roman" w:cs="Times New Roman"/>
+          <w:lang w:val="en-US"/>
+        </w:rPr>
+        <w:t xml:space="preserve"> </w:t>
+      </w:r>
+      <w:r>
+        <w:rPr>
+          <w:rFonts w:ascii="Times New Roman" w:eastAsia="KaiTi" w:hAnsi="Times New Roman" w:cs="Times New Roman"/>
+          <w:lang w:val="en-US"/>
+        </w:rPr>
+        <w:t>A factor is a specialist who buys account</w:t>
+      </w:r>
+      <w:r>
+        <w:rPr>
+          <w:rFonts w:ascii="Times New Roman" w:eastAsia="KaiTi" w:hAnsi="Times New Roman" w:cs="Times New Roman"/>
+          <w:lang w:val="en-US"/>
+        </w:rPr>
+        <w:t xml:space="preserve"> </w:t>
+      </w:r>
+      <w:r>
+        <w:rPr>
+          <w:rFonts w:ascii="Times New Roman" w:eastAsia="KaiTi" w:hAnsi="Times New Roman" w:cs="Times New Roman"/>
+          <w:lang w:val="en-US"/>
+        </w:rPr>
+        <w:t>receivable and manages the collection activities.</w:t>
+      </w:r>
+      <w:r>
+        <w:rPr>
+          <w:rFonts w:ascii="Times New Roman" w:eastAsia="KaiTi" w:hAnsi="Times New Roman" w:cs="Times New Roman"/>
+          <w:lang w:val="en-US"/>
+        </w:rPr>
+        <w:t xml:space="preserve"> </w:t>
+      </w:r>
+      <w:r>
+        <w:rPr>
+          <w:rFonts w:ascii="Times New Roman" w:eastAsia="KaiTi" w:hAnsi="Times New Roman" w:cs="Times New Roman" w:hint="eastAsia"/>
+          <w:lang w:val="en-US"/>
+        </w:rPr>
+        <w:t>保理商帮助</w:t>
+      </w:r>
+      <w:r>
+        <w:rPr>
+          <w:rFonts w:ascii="Times New Roman" w:eastAsia="KaiTi" w:hAnsi="Times New Roman" w:cs="Times New Roman" w:hint="eastAsia"/>
+          <w:lang w:val="en-US"/>
+        </w:rPr>
+        <w:t>收款</w:t>
+      </w:r>
+      <w:r>
+        <w:rPr>
+          <w:rFonts w:ascii="Times New Roman" w:eastAsia="KaiTi" w:hAnsi="Times New Roman" w:cs="Times New Roman" w:hint="eastAsia"/>
+          <w:lang w:val="en-US"/>
+        </w:rPr>
+        <w:t>.</w:t>
+      </w:r>
+      <w:r>
+        <w:rPr>
+          <w:rFonts w:ascii="Times New Roman" w:eastAsia="KaiTi" w:hAnsi="Times New Roman" w:cs="Times New Roman"/>
+          <w:lang w:val="en-US"/>
+        </w:rPr>
+        <w:t xml:space="preserve"> </w:t>
+      </w:r>
+      <w:r>
+        <w:rPr>
+          <w:rFonts w:ascii="Times New Roman" w:eastAsia="KaiTi" w:hAnsi="Times New Roman" w:cs="Times New Roman"/>
+          <w:i/>
+          <w:iCs/>
+          <w:highlight w:val="cyan"/>
+          <w:u w:val="single"/>
+          <w:lang w:val="en-US"/>
+        </w:rPr>
+        <w:t>Franchising.</w:t>
+      </w:r>
+      <w:r>
+        <w:rPr>
+          <w:rFonts w:ascii="Times New Roman" w:eastAsia="KaiTi" w:hAnsi="Times New Roman" w:cs="Times New Roman"/>
+          <w:lang w:val="en-US"/>
+        </w:rPr>
+        <w:t xml:space="preserve"> </w:t>
+      </w:r>
+      <w:r>
+        <w:rPr>
+          <w:rFonts w:ascii="Times New Roman" w:eastAsia="KaiTi" w:hAnsi="Times New Roman" w:cs="Times New Roman" w:hint="eastAsia"/>
+          <w:lang w:val="en-US"/>
+        </w:rPr>
+        <w:t>通过</w:t>
+      </w:r>
+      <w:r>
+        <w:rPr>
+          <w:rFonts w:ascii="Times New Roman" w:eastAsia="KaiTi" w:hAnsi="Times New Roman" w:cs="Times New Roman" w:hint="eastAsia"/>
+          <w:lang w:val="en-US"/>
+        </w:rPr>
+        <w:t>加盟许可</w:t>
+      </w:r>
+      <w:r>
+        <w:rPr>
+          <w:rFonts w:ascii="Times New Roman" w:eastAsia="KaiTi" w:hAnsi="Times New Roman" w:cs="Times New Roman" w:hint="eastAsia"/>
+          <w:lang w:val="en-US"/>
+        </w:rPr>
+        <w:t>收取加盟费</w:t>
+      </w:r>
+      <w:r>
+        <w:rPr>
+          <w:rFonts w:ascii="Times New Roman" w:eastAsia="KaiTi" w:hAnsi="Times New Roman" w:cs="Times New Roman" w:hint="eastAsia"/>
+          <w:lang w:val="en-US"/>
+        </w:rPr>
+        <w:t>是融资方式的一种</w:t>
+      </w:r>
+      <w:r>
+        <w:rPr>
+          <w:rFonts w:ascii="Times New Roman" w:eastAsia="KaiTi" w:hAnsi="Times New Roman" w:cs="Times New Roman" w:hint="eastAsia"/>
+          <w:lang w:val="en-US"/>
+        </w:rPr>
+        <w:t>.</w:t>
+      </w:r>
+      <w:r>
+        <w:rPr>
+          <w:rFonts w:ascii="Times New Roman" w:eastAsia="KaiTi" w:hAnsi="Times New Roman" w:cs="Times New Roman"/>
+          <w:lang w:val="en-US"/>
+        </w:rPr>
+        <w:t xml:space="preserve"> </w:t>
+      </w:r>
+      <w:r>
+        <w:rPr>
+          <w:rFonts w:ascii="Times New Roman" w:eastAsia="KaiTi" w:hAnsi="Times New Roman" w:cs="Times New Roman"/>
+          <w:i/>
+          <w:iCs/>
+          <w:highlight w:val="cyan"/>
+          <w:u w:val="single"/>
+          <w:lang w:val="en-US"/>
+        </w:rPr>
+        <w:t>Mezzanine Capital.</w:t>
+      </w:r>
+      <w:r>
+        <w:rPr>
+          <w:rFonts w:ascii="Times New Roman" w:eastAsia="KaiTi" w:hAnsi="Times New Roman" w:cs="Times New Roman"/>
+          <w:lang w:val="en-US"/>
+        </w:rPr>
+        <w:t xml:space="preserve"> </w:t>
+      </w:r>
+      <w:r>
+        <w:rPr>
+          <w:rFonts w:ascii="Times New Roman" w:eastAsia="KaiTi" w:hAnsi="Times New Roman" w:cs="Times New Roman"/>
+          <w:lang w:val="en-US"/>
+        </w:rPr>
+        <w:t>VC and PE offer this financing</w:t>
       </w:r>
       <w:r>
         <w:rPr>
@@ -2166,22 +2493,84 @@
       </w:r>
       <w:r>
         <w:rPr>
-          <w:rFonts w:ascii="Times New Roman" w:eastAsia="KaiTi" w:hAnsi="Times New Roman" w:cs="Times New Roman"/>
-          <w:i/>
-          <w:iCs/>
-          <w:highlight w:val="cyan"/>
-          <w:u w:val="single"/>
-          <w:lang w:val="en-US"/>
-        </w:rPr>
-        <w:t>Venture Leasing</w:t>
-      </w:r>
-      <w:r>
-        <w:rPr>
-          <w:rFonts w:ascii="Times New Roman" w:eastAsia="KaiTi" w:hAnsi="Times New Roman" w:cs="Times New Roman"/>
-          <w:i/>
-          <w:iCs/>
-          <w:highlight w:val="cyan"/>
-          <w:u w:val="single"/>
+          <w:rFonts w:ascii="Times New Roman" w:eastAsia="KaiTi" w:hAnsi="Times New Roman" w:cs="Times New Roman" w:hint="eastAsia"/>
+          <w:lang w:val="en-US"/>
+        </w:rPr>
+        <w:t>在</w:t>
+      </w:r>
+      <w:r>
+        <w:rPr>
+          <w:rFonts w:ascii="Times New Roman" w:eastAsia="KaiTi" w:hAnsi="Times New Roman" w:cs="Times New Roman" w:hint="eastAsia"/>
+          <w:lang w:val="en-US"/>
+        </w:rPr>
+        <w:t>净收入转正</w:t>
+      </w:r>
+      <w:r>
+        <w:rPr>
+          <w:rFonts w:ascii="Times New Roman" w:eastAsia="KaiTi" w:hAnsi="Times New Roman" w:cs="Times New Roman" w:hint="eastAsia"/>
+          <w:lang w:val="en-US"/>
+        </w:rPr>
+        <w:t>后</w:t>
+      </w:r>
+      <w:r>
+        <w:rPr>
+          <w:rFonts w:ascii="Times New Roman" w:eastAsia="KaiTi" w:hAnsi="Times New Roman" w:cs="Times New Roman" w:hint="eastAsia"/>
+          <w:lang w:val="en-US"/>
+        </w:rPr>
+        <w:t>的</w:t>
+      </w:r>
+      <w:r>
+        <w:rPr>
+          <w:rFonts w:ascii="Times New Roman" w:eastAsia="KaiTi" w:hAnsi="Times New Roman" w:cs="Times New Roman" w:hint="eastAsia"/>
+          <w:lang w:val="en-US"/>
+        </w:rPr>
+        <w:t>融资</w:t>
+      </w:r>
+      <w:r>
+        <w:rPr>
+          <w:rFonts w:ascii="Times New Roman" w:eastAsia="KaiTi" w:hAnsi="Times New Roman" w:cs="Times New Roman"/>
+          <w:lang w:val="en-US"/>
+        </w:rPr>
+        <w:t xml:space="preserve">. </w:t>
+      </w:r>
+      <w:r>
+        <w:rPr>
+          <w:rFonts w:ascii="Times New Roman" w:eastAsia="KaiTi" w:hAnsi="Times New Roman" w:cs="Times New Roman" w:hint="eastAsia"/>
+          <w:lang w:val="en-US"/>
+        </w:rPr>
+        <w:t>混合结构</w:t>
+      </w:r>
+      <w:r>
+        <w:rPr>
+          <w:rFonts w:ascii="Times New Roman" w:eastAsia="KaiTi" w:hAnsi="Times New Roman" w:cs="Times New Roman" w:hint="eastAsia"/>
+          <w:lang w:val="en-US"/>
+        </w:rPr>
+        <w:t>,</w:t>
+      </w:r>
+      <w:r>
+        <w:rPr>
+          <w:rFonts w:ascii="Times New Roman" w:eastAsia="KaiTi" w:hAnsi="Times New Roman" w:cs="Times New Roman"/>
+          <w:lang w:val="en-US"/>
+        </w:rPr>
+        <w:t xml:space="preserve"> </w:t>
+      </w:r>
+      <w:r>
+        <w:rPr>
+          <w:rFonts w:ascii="Times New Roman" w:eastAsia="KaiTi" w:hAnsi="Times New Roman" w:cs="Times New Roman" w:hint="eastAsia"/>
+          <w:lang w:val="en-US"/>
+        </w:rPr>
+        <w:t>有股债还有</w:t>
+      </w:r>
+      <w:r>
+        <w:rPr>
+          <w:rFonts w:ascii="Times New Roman" w:eastAsia="KaiTi" w:hAnsi="Times New Roman" w:cs="Times New Roman" w:hint="eastAsia"/>
+          <w:lang w:val="en-US"/>
+        </w:rPr>
+        <w:t>次级债</w:t>
+      </w:r>
+      <w:r>
+        <w:rPr>
+          <w:rFonts w:ascii="Times New Roman" w:eastAsia="KaiTi" w:hAnsi="Times New Roman" w:cs="Times New Roman" w:hint="eastAsia"/>
           <w:lang w:val="en-US"/>
         </w:rPr>
         <w:t>.</w:t>
@@ -2196,70 +2585,31 @@
       <w:r>
         <w:rPr>
           <w:rFonts w:ascii="Times New Roman" w:eastAsia="KaiTi" w:hAnsi="Times New Roman" w:cs="Times New Roman"/>
-          <w:lang w:val="en-US"/>
-        </w:rPr>
-        <w:t>Leasing assets that are key to the operation of</w:t>
-      </w:r>
-      <w:r>
-        <w:rPr>
-          <w:rFonts w:ascii="Times New Roman" w:eastAsia="KaiTi" w:hAnsi="Times New Roman" w:cs="Times New Roman"/>
-          <w:lang w:val="en-US"/>
-        </w:rPr>
-        <w:t xml:space="preserve"> </w:t>
-      </w:r>
-      <w:r>
-        <w:rPr>
-          <w:rFonts w:ascii="Times New Roman" w:eastAsia="KaiTi" w:hAnsi="Times New Roman" w:cs="Times New Roman"/>
-          <w:lang w:val="en-US"/>
-        </w:rPr>
-        <w:t>the venture</w:t>
-      </w:r>
-      <w:r>
-        <w:rPr>
-          <w:rFonts w:ascii="Times New Roman" w:eastAsia="KaiTi" w:hAnsi="Times New Roman" w:cs="Times New Roman"/>
-          <w:lang w:val="en-US"/>
-        </w:rPr>
-        <w:t xml:space="preserve"> (</w:t>
-      </w:r>
-      <w:r>
-        <w:rPr>
-          <w:rFonts w:ascii="Times New Roman" w:eastAsia="KaiTi" w:hAnsi="Times New Roman" w:cs="Times New Roman" w:hint="eastAsia"/>
-          <w:lang w:val="en-US"/>
-        </w:rPr>
-        <w:t>减少初始投资</w:t>
-      </w:r>
-      <w:r>
-        <w:rPr>
-          <w:rFonts w:ascii="Times New Roman" w:eastAsia="KaiTi" w:hAnsi="Times New Roman" w:cs="Times New Roman" w:hint="eastAsia"/>
-          <w:lang w:val="en-US"/>
-        </w:rPr>
-        <w:t>)</w:t>
-      </w:r>
-      <w:r>
-        <w:rPr>
-          <w:rFonts w:ascii="Times New Roman" w:eastAsia="KaiTi" w:hAnsi="Times New Roman" w:cs="Times New Roman"/>
-          <w:lang w:val="en-US"/>
-        </w:rPr>
-        <w:t xml:space="preserve">. </w:t>
-      </w:r>
-      <w:r>
-        <w:rPr>
-          <w:rFonts w:ascii="Times New Roman" w:eastAsia="KaiTi" w:hAnsi="Times New Roman" w:cs="Times New Roman"/>
-          <w:i/>
-          <w:iCs/>
-          <w:highlight w:val="cyan"/>
-          <w:u w:val="single"/>
-          <w:lang w:val="en-US"/>
-        </w:rPr>
-        <w:t>Corporate Venturing</w:t>
-      </w:r>
-      <w:r>
-        <w:rPr>
-          <w:rFonts w:ascii="Times New Roman" w:eastAsia="KaiTi" w:hAnsi="Times New Roman" w:cs="Times New Roman"/>
-          <w:i/>
-          <w:iCs/>
-          <w:highlight w:val="cyan"/>
-          <w:u w:val="single"/>
+          <w:i/>
+          <w:iCs/>
+          <w:highlight w:val="cyan"/>
+          <w:u w:val="single"/>
+          <w:lang w:val="en-US"/>
+        </w:rPr>
+        <w:t>Debt.</w:t>
+      </w:r>
+      <w:r>
+        <w:rPr>
+          <w:rFonts w:ascii="Times New Roman" w:eastAsia="KaiTi" w:hAnsi="Times New Roman" w:cs="Times New Roman"/>
+          <w:lang w:val="en-US"/>
+        </w:rPr>
+        <w:t xml:space="preserve"> </w:t>
+      </w:r>
+      <w:r>
+        <w:rPr>
+          <w:rFonts w:ascii="Times New Roman" w:eastAsia="KaiTi" w:hAnsi="Times New Roman" w:cs="Times New Roman" w:hint="eastAsia"/>
+          <w:lang w:val="en-US"/>
+        </w:rPr>
+        <w:t>适用性强</w:t>
+      </w:r>
+      <w:r>
+        <w:rPr>
+          <w:rFonts w:ascii="Times New Roman" w:eastAsia="KaiTi" w:hAnsi="Times New Roman" w:cs="Times New Roman" w:hint="eastAsia"/>
           <w:lang w:val="en-US"/>
         </w:rPr>
         <w:t>.</w:t>
@@ -2274,529 +2624,13 @@
       <w:r>
         <w:rPr>
           <w:rFonts w:ascii="Times New Roman" w:eastAsia="KaiTi" w:hAnsi="Times New Roman" w:cs="Times New Roman"/>
-          <w:lang w:val="en-US"/>
-        </w:rPr>
-        <w:t>Seek to identify and exploit synergies between</w:t>
-      </w:r>
-      <w:r>
-        <w:rPr>
-          <w:rFonts w:ascii="Times New Roman" w:eastAsia="KaiTi" w:hAnsi="Times New Roman" w:cs="Times New Roman"/>
-          <w:lang w:val="en-US"/>
-        </w:rPr>
-        <w:t xml:space="preserve"> </w:t>
-      </w:r>
-      <w:r>
-        <w:rPr>
-          <w:rFonts w:ascii="Times New Roman" w:eastAsia="KaiTi" w:hAnsi="Times New Roman" w:cs="Times New Roman"/>
-          <w:lang w:val="en-US"/>
-        </w:rPr>
-        <w:t>firm and the new venture</w:t>
-      </w:r>
-      <w:r>
-        <w:rPr>
-          <w:rFonts w:ascii="Times New Roman" w:eastAsia="KaiTi" w:hAnsi="Times New Roman" w:cs="Times New Roman"/>
-          <w:lang w:val="en-US"/>
-        </w:rPr>
-        <w:t>.</w:t>
-      </w:r>
-      <w:r>
-        <w:rPr>
-          <w:rFonts w:ascii="Times New Roman" w:eastAsia="KaiTi" w:hAnsi="Times New Roman" w:cs="Times New Roman"/>
-          <w:lang w:val="en-US"/>
-        </w:rPr>
-        <w:t xml:space="preserve"> </w:t>
-      </w:r>
-      <w:r>
-        <w:rPr>
-          <w:rFonts w:ascii="Times New Roman" w:eastAsia="KaiTi" w:hAnsi="Times New Roman" w:cs="Times New Roman" w:hint="eastAsia"/>
-          <w:lang w:val="en-US"/>
-        </w:rPr>
-        <w:t>可能是公司内部</w:t>
-      </w:r>
-      <w:r>
-        <w:rPr>
-          <w:rFonts w:ascii="Times New Roman" w:eastAsia="KaiTi" w:hAnsi="Times New Roman" w:cs="Times New Roman" w:hint="eastAsia"/>
-          <w:lang w:val="en-US"/>
-        </w:rPr>
-        <w:t>也可能是外部</w:t>
-      </w:r>
-      <w:r>
-        <w:rPr>
-          <w:rFonts w:ascii="Times New Roman" w:eastAsia="KaiTi" w:hAnsi="Times New Roman" w:cs="Times New Roman" w:hint="eastAsia"/>
-          <w:lang w:val="en-US"/>
-        </w:rPr>
-        <w:t>VC</w:t>
-      </w:r>
-      <w:r>
-        <w:rPr>
-          <w:rFonts w:ascii="Times New Roman" w:eastAsia="KaiTi" w:hAnsi="Times New Roman" w:cs="Times New Roman" w:hint="eastAsia"/>
-          <w:lang w:val="en-US"/>
-        </w:rPr>
-        <w:t>子公司的形式</w:t>
-      </w:r>
-      <w:r>
-        <w:rPr>
-          <w:rFonts w:ascii="Times New Roman" w:eastAsia="KaiTi" w:hAnsi="Times New Roman" w:cs="Times New Roman" w:hint="eastAsia"/>
-          <w:lang w:val="en-US"/>
-        </w:rPr>
-        <w:t>,</w:t>
-      </w:r>
-      <w:r>
-        <w:rPr>
-          <w:rFonts w:ascii="Times New Roman" w:eastAsia="KaiTi" w:hAnsi="Times New Roman" w:cs="Times New Roman"/>
-          <w:lang w:val="en-US"/>
-        </w:rPr>
-        <w:t xml:space="preserve"> </w:t>
-      </w:r>
-      <w:r>
-        <w:rPr>
-          <w:rFonts w:ascii="Times New Roman" w:eastAsia="KaiTi" w:hAnsi="Times New Roman" w:cs="Times New Roman" w:hint="eastAsia"/>
-          <w:lang w:val="en-US"/>
-        </w:rPr>
-        <w:t>内可实现</w:t>
-      </w:r>
-      <w:r>
-        <w:rPr>
-          <w:rFonts w:ascii="Times New Roman" w:eastAsia="KaiTi" w:hAnsi="Times New Roman" w:cs="Times New Roman" w:hint="eastAsia"/>
-          <w:lang w:val="en-US"/>
-        </w:rPr>
-        <w:t>创新</w:t>
-      </w:r>
-      <w:r>
-        <w:rPr>
-          <w:rFonts w:ascii="Times New Roman" w:eastAsia="KaiTi" w:hAnsi="Times New Roman" w:cs="Times New Roman" w:hint="eastAsia"/>
-          <w:lang w:val="en-US"/>
-        </w:rPr>
-        <w:t>外可</w:t>
-      </w:r>
-      <w:r>
-        <w:rPr>
-          <w:rFonts w:ascii="Times New Roman" w:eastAsia="KaiTi" w:hAnsi="Times New Roman" w:cs="Times New Roman" w:hint="eastAsia"/>
-          <w:lang w:val="en-US"/>
-        </w:rPr>
-        <w:t>获得收益</w:t>
-      </w:r>
-      <w:r>
-        <w:rPr>
-          <w:rFonts w:ascii="Times New Roman" w:eastAsia="KaiTi" w:hAnsi="Times New Roman" w:cs="Times New Roman" w:hint="eastAsia"/>
-          <w:lang w:val="en-US"/>
-        </w:rPr>
-        <w:t>.</w:t>
-      </w:r>
-      <w:r>
-        <w:rPr>
-          <w:rFonts w:ascii="Times New Roman" w:eastAsia="KaiTi" w:hAnsi="Times New Roman" w:cs="Times New Roman"/>
-          <w:lang w:val="en-US"/>
-        </w:rPr>
-        <w:t xml:space="preserve"> </w:t>
-      </w:r>
-      <w:r>
-        <w:rPr>
-          <w:rFonts w:ascii="Times New Roman" w:eastAsia="KaiTi" w:hAnsi="Times New Roman" w:cs="Times New Roman"/>
-          <w:i/>
-          <w:iCs/>
-          <w:highlight w:val="cyan"/>
-          <w:u w:val="single"/>
-          <w:lang w:val="en-US"/>
-        </w:rPr>
-        <w:t>Trade Credit</w:t>
-      </w:r>
-      <w:r>
-        <w:rPr>
-          <w:rFonts w:ascii="Times New Roman" w:eastAsia="KaiTi" w:hAnsi="Times New Roman" w:cs="Times New Roman"/>
-          <w:i/>
-          <w:iCs/>
-          <w:highlight w:val="cyan"/>
-          <w:u w:val="single"/>
-          <w:lang w:val="en-US"/>
-        </w:rPr>
-        <w:t>.</w:t>
-      </w:r>
-      <w:r>
-        <w:rPr>
-          <w:rFonts w:ascii="Times New Roman" w:eastAsia="KaiTi" w:hAnsi="Times New Roman" w:cs="Times New Roman"/>
-          <w:lang w:val="en-US"/>
-        </w:rPr>
-        <w:t xml:space="preserve"> </w:t>
-      </w:r>
-      <w:r>
-        <w:rPr>
-          <w:rFonts w:ascii="Times New Roman" w:eastAsia="KaiTi" w:hAnsi="Times New Roman" w:cs="Times New Roman" w:hint="eastAsia"/>
-          <w:lang w:val="en-US"/>
-        </w:rPr>
-        <w:t>供货商和销售之间</w:t>
-      </w:r>
-      <w:r>
-        <w:rPr>
-          <w:rFonts w:ascii="Times New Roman" w:eastAsia="KaiTi" w:hAnsi="Times New Roman" w:cs="Times New Roman" w:hint="eastAsia"/>
-          <w:lang w:val="en-US"/>
-        </w:rPr>
-        <w:t>应付账款和应收帐款的差</w:t>
-      </w:r>
-      <w:r>
-        <w:rPr>
-          <w:rFonts w:ascii="Times New Roman" w:eastAsia="KaiTi" w:hAnsi="Times New Roman" w:cs="Times New Roman" w:hint="eastAsia"/>
-          <w:lang w:val="en-US"/>
-        </w:rPr>
-        <w:t>.</w:t>
-      </w:r>
-      <w:r>
-        <w:rPr>
-          <w:rFonts w:ascii="Times New Roman" w:eastAsia="KaiTi" w:hAnsi="Times New Roman" w:cs="Times New Roman"/>
-          <w:lang w:val="en-US"/>
-        </w:rPr>
-        <w:t xml:space="preserve"> </w:t>
-      </w:r>
-      <w:r>
-        <w:rPr>
-          <w:rFonts w:ascii="Times New Roman" w:eastAsia="KaiTi" w:hAnsi="Times New Roman" w:cs="Times New Roman"/>
-          <w:i/>
-          <w:iCs/>
-          <w:highlight w:val="cyan"/>
-          <w:u w:val="single"/>
-          <w:lang w:val="en-US"/>
-        </w:rPr>
-        <w:t>Factoring</w:t>
-      </w:r>
-      <w:r>
-        <w:rPr>
-          <w:rFonts w:ascii="Times New Roman" w:eastAsia="KaiTi" w:hAnsi="Times New Roman" w:cs="Times New Roman"/>
-          <w:i/>
-          <w:iCs/>
-          <w:highlight w:val="cyan"/>
-          <w:u w:val="single"/>
-          <w:lang w:val="en-US"/>
-        </w:rPr>
-        <w:t>.</w:t>
-      </w:r>
-      <w:r>
-        <w:rPr>
-          <w:rFonts w:ascii="Times New Roman" w:eastAsia="KaiTi" w:hAnsi="Times New Roman" w:cs="Times New Roman"/>
-          <w:lang w:val="en-US"/>
-        </w:rPr>
-        <w:t xml:space="preserve"> </w:t>
-      </w:r>
-      <w:r>
-        <w:rPr>
-          <w:rFonts w:ascii="Times New Roman" w:eastAsia="KaiTi" w:hAnsi="Times New Roman" w:cs="Times New Roman"/>
-          <w:lang w:val="en-US"/>
-        </w:rPr>
-        <w:t>A factor is a specialist who buys account</w:t>
-      </w:r>
-      <w:r>
-        <w:rPr>
-          <w:rFonts w:ascii="Times New Roman" w:eastAsia="KaiTi" w:hAnsi="Times New Roman" w:cs="Times New Roman"/>
-          <w:lang w:val="en-US"/>
-        </w:rPr>
-        <w:t xml:space="preserve"> </w:t>
-      </w:r>
-      <w:r>
-        <w:rPr>
-          <w:rFonts w:ascii="Times New Roman" w:eastAsia="KaiTi" w:hAnsi="Times New Roman" w:cs="Times New Roman"/>
-          <w:lang w:val="en-US"/>
-        </w:rPr>
-        <w:t>receivable and manages the collection activities.</w:t>
-      </w:r>
-      <w:r>
-        <w:rPr>
-          <w:rFonts w:ascii="Times New Roman" w:eastAsia="KaiTi" w:hAnsi="Times New Roman" w:cs="Times New Roman"/>
-          <w:lang w:val="en-US"/>
-        </w:rPr>
-        <w:t xml:space="preserve"> </w:t>
-      </w:r>
-      <w:r>
-        <w:rPr>
-          <w:rFonts w:ascii="Times New Roman" w:eastAsia="KaiTi" w:hAnsi="Times New Roman" w:cs="Times New Roman" w:hint="eastAsia"/>
-          <w:lang w:val="en-US"/>
-        </w:rPr>
-        <w:t>保理商帮助</w:t>
-      </w:r>
-      <w:r>
-        <w:rPr>
-          <w:rFonts w:ascii="Times New Roman" w:eastAsia="KaiTi" w:hAnsi="Times New Roman" w:cs="Times New Roman" w:hint="eastAsia"/>
-          <w:lang w:val="en-US"/>
-        </w:rPr>
-        <w:t>收款</w:t>
-      </w:r>
-      <w:r>
-        <w:rPr>
-          <w:rFonts w:ascii="Times New Roman" w:eastAsia="KaiTi" w:hAnsi="Times New Roman" w:cs="Times New Roman" w:hint="eastAsia"/>
-          <w:lang w:val="en-US"/>
-        </w:rPr>
-        <w:t>.</w:t>
-      </w:r>
-      <w:r>
-        <w:rPr>
-          <w:rFonts w:ascii="Times New Roman" w:eastAsia="KaiTi" w:hAnsi="Times New Roman" w:cs="Times New Roman"/>
-          <w:lang w:val="en-US"/>
-        </w:rPr>
-        <w:t xml:space="preserve"> </w:t>
-      </w:r>
-      <w:r>
-        <w:rPr>
-          <w:rFonts w:ascii="Times New Roman" w:eastAsia="KaiTi" w:hAnsi="Times New Roman" w:cs="Times New Roman"/>
-          <w:i/>
-          <w:iCs/>
-          <w:highlight w:val="cyan"/>
-          <w:u w:val="single"/>
-          <w:lang w:val="en-US"/>
-        </w:rPr>
-        <w:t>Franchising</w:t>
-      </w:r>
-      <w:r>
-        <w:rPr>
-          <w:rFonts w:ascii="Times New Roman" w:eastAsia="KaiTi" w:hAnsi="Times New Roman" w:cs="Times New Roman"/>
-          <w:i/>
-          <w:iCs/>
-          <w:highlight w:val="cyan"/>
-          <w:u w:val="single"/>
-          <w:lang w:val="en-US"/>
-        </w:rPr>
-        <w:t>.</w:t>
-      </w:r>
-      <w:r>
-        <w:rPr>
-          <w:rFonts w:ascii="Times New Roman" w:eastAsia="KaiTi" w:hAnsi="Times New Roman" w:cs="Times New Roman"/>
-          <w:lang w:val="en-US"/>
-        </w:rPr>
-        <w:t xml:space="preserve"> </w:t>
-      </w:r>
-      <w:r>
-        <w:rPr>
-          <w:rFonts w:ascii="Times New Roman" w:eastAsia="KaiTi" w:hAnsi="Times New Roman" w:cs="Times New Roman" w:hint="eastAsia"/>
-          <w:lang w:val="en-US"/>
-        </w:rPr>
-        <w:t>通过</w:t>
-      </w:r>
-      <w:r>
-        <w:rPr>
-          <w:rFonts w:ascii="Times New Roman" w:eastAsia="KaiTi" w:hAnsi="Times New Roman" w:cs="Times New Roman" w:hint="eastAsia"/>
-          <w:lang w:val="en-US"/>
-        </w:rPr>
-        <w:t>加盟许可</w:t>
-      </w:r>
-      <w:r>
-        <w:rPr>
-          <w:rFonts w:ascii="Times New Roman" w:eastAsia="KaiTi" w:hAnsi="Times New Roman" w:cs="Times New Roman" w:hint="eastAsia"/>
-          <w:lang w:val="en-US"/>
-        </w:rPr>
-        <w:t>收取加盟费</w:t>
-      </w:r>
-      <w:r>
-        <w:rPr>
-          <w:rFonts w:ascii="Times New Roman" w:eastAsia="KaiTi" w:hAnsi="Times New Roman" w:cs="Times New Roman" w:hint="eastAsia"/>
-          <w:lang w:val="en-US"/>
-        </w:rPr>
-        <w:t>是融资方式的一种</w:t>
-      </w:r>
-      <w:r>
-        <w:rPr>
-          <w:rFonts w:ascii="Times New Roman" w:eastAsia="KaiTi" w:hAnsi="Times New Roman" w:cs="Times New Roman" w:hint="eastAsia"/>
-          <w:lang w:val="en-US"/>
-        </w:rPr>
-        <w:t>.</w:t>
-      </w:r>
-      <w:r>
-        <w:rPr>
-          <w:rFonts w:ascii="Times New Roman" w:eastAsia="KaiTi" w:hAnsi="Times New Roman" w:cs="Times New Roman"/>
-          <w:lang w:val="en-US"/>
-        </w:rPr>
-        <w:t xml:space="preserve"> </w:t>
-      </w:r>
-      <w:r>
-        <w:rPr>
-          <w:rFonts w:ascii="Times New Roman" w:eastAsia="KaiTi" w:hAnsi="Times New Roman" w:cs="Times New Roman"/>
-          <w:i/>
-          <w:iCs/>
-          <w:highlight w:val="cyan"/>
-          <w:u w:val="single"/>
-          <w:lang w:val="en-US"/>
-        </w:rPr>
-        <w:t>Mezzanine Capital</w:t>
-      </w:r>
-      <w:r>
-        <w:rPr>
-          <w:rFonts w:ascii="Times New Roman" w:eastAsia="KaiTi" w:hAnsi="Times New Roman" w:cs="Times New Roman"/>
-          <w:i/>
-          <w:iCs/>
-          <w:highlight w:val="cyan"/>
-          <w:u w:val="single"/>
-          <w:lang w:val="en-US"/>
-        </w:rPr>
-        <w:t>.</w:t>
-      </w:r>
-      <w:r>
-        <w:rPr>
-          <w:rFonts w:ascii="Times New Roman" w:eastAsia="KaiTi" w:hAnsi="Times New Roman" w:cs="Times New Roman"/>
-          <w:lang w:val="en-US"/>
-        </w:rPr>
-        <w:t xml:space="preserve"> </w:t>
-      </w:r>
-      <w:r>
-        <w:rPr>
-          <w:rFonts w:ascii="Times New Roman" w:eastAsia="KaiTi" w:hAnsi="Times New Roman" w:cs="Times New Roman"/>
-          <w:lang w:val="en-US"/>
-        </w:rPr>
-        <w:t>VC and PE offer this financing</w:t>
-      </w:r>
-      <w:r>
-        <w:rPr>
-          <w:rFonts w:ascii="Times New Roman" w:eastAsia="KaiTi" w:hAnsi="Times New Roman" w:cs="Times New Roman"/>
-          <w:lang w:val="en-US"/>
-        </w:rPr>
-        <w:t xml:space="preserve">. </w:t>
-      </w:r>
-      <w:r>
-        <w:rPr>
-          <w:rFonts w:ascii="Times New Roman" w:eastAsia="KaiTi" w:hAnsi="Times New Roman" w:cs="Times New Roman" w:hint="eastAsia"/>
-          <w:lang w:val="en-US"/>
-        </w:rPr>
-        <w:t>在</w:t>
-      </w:r>
-      <w:r>
-        <w:rPr>
-          <w:rFonts w:ascii="Times New Roman" w:eastAsia="KaiTi" w:hAnsi="Times New Roman" w:cs="Times New Roman" w:hint="eastAsia"/>
-          <w:lang w:val="en-US"/>
-        </w:rPr>
-        <w:t>净收入转正</w:t>
-      </w:r>
-      <w:r>
-        <w:rPr>
-          <w:rFonts w:ascii="Times New Roman" w:eastAsia="KaiTi" w:hAnsi="Times New Roman" w:cs="Times New Roman" w:hint="eastAsia"/>
-          <w:lang w:val="en-US"/>
-        </w:rPr>
-        <w:t>后</w:t>
-      </w:r>
-      <w:r>
-        <w:rPr>
-          <w:rFonts w:ascii="Times New Roman" w:eastAsia="KaiTi" w:hAnsi="Times New Roman" w:cs="Times New Roman" w:hint="eastAsia"/>
-          <w:lang w:val="en-US"/>
-        </w:rPr>
-        <w:t>的</w:t>
-      </w:r>
-      <w:r>
-        <w:rPr>
-          <w:rFonts w:ascii="Times New Roman" w:eastAsia="KaiTi" w:hAnsi="Times New Roman" w:cs="Times New Roman" w:hint="eastAsia"/>
-          <w:lang w:val="en-US"/>
-        </w:rPr>
-        <w:t>融资</w:t>
-      </w:r>
-      <w:r>
-        <w:rPr>
-          <w:rFonts w:ascii="Times New Roman" w:eastAsia="KaiTi" w:hAnsi="Times New Roman" w:cs="Times New Roman"/>
-          <w:lang w:val="en-US"/>
-        </w:rPr>
-        <w:t xml:space="preserve">. </w:t>
-      </w:r>
-      <w:r>
-        <w:rPr>
-          <w:rFonts w:ascii="Times New Roman" w:eastAsia="KaiTi" w:hAnsi="Times New Roman" w:cs="Times New Roman" w:hint="eastAsia"/>
-          <w:lang w:val="en-US"/>
-        </w:rPr>
-        <w:t>混合结构</w:t>
-      </w:r>
-      <w:r>
-        <w:rPr>
-          <w:rFonts w:ascii="Times New Roman" w:eastAsia="KaiTi" w:hAnsi="Times New Roman" w:cs="Times New Roman" w:hint="eastAsia"/>
-          <w:lang w:val="en-US"/>
-        </w:rPr>
-        <w:t>,</w:t>
-      </w:r>
-      <w:r>
-        <w:rPr>
-          <w:rFonts w:ascii="Times New Roman" w:eastAsia="KaiTi" w:hAnsi="Times New Roman" w:cs="Times New Roman"/>
-          <w:lang w:val="en-US"/>
-        </w:rPr>
-        <w:t xml:space="preserve"> </w:t>
-      </w:r>
-      <w:r>
-        <w:rPr>
-          <w:rFonts w:ascii="Times New Roman" w:eastAsia="KaiTi" w:hAnsi="Times New Roman" w:cs="Times New Roman" w:hint="eastAsia"/>
-          <w:lang w:val="en-US"/>
-        </w:rPr>
-        <w:t>有股债还有</w:t>
-      </w:r>
-      <w:r>
-        <w:rPr>
-          <w:rFonts w:ascii="Times New Roman" w:eastAsia="KaiTi" w:hAnsi="Times New Roman" w:cs="Times New Roman" w:hint="eastAsia"/>
-          <w:lang w:val="en-US"/>
-        </w:rPr>
-        <w:t>次级债</w:t>
-      </w:r>
-      <w:r>
-        <w:rPr>
-          <w:rFonts w:ascii="Times New Roman" w:eastAsia="KaiTi" w:hAnsi="Times New Roman" w:cs="Times New Roman" w:hint="eastAsia"/>
-          <w:lang w:val="en-US"/>
-        </w:rPr>
-        <w:t>.</w:t>
-      </w:r>
-      <w:r>
-        <w:rPr>
-          <w:rFonts w:ascii="Times New Roman" w:eastAsia="KaiTi" w:hAnsi="Times New Roman" w:cs="Times New Roman"/>
-          <w:lang w:val="en-US"/>
-        </w:rPr>
-        <w:t xml:space="preserve"> </w:t>
-      </w:r>
-      <w:r>
-        <w:rPr>
-          <w:rFonts w:ascii="Times New Roman" w:eastAsia="KaiTi" w:hAnsi="Times New Roman" w:cs="Times New Roman"/>
-          <w:i/>
-          <w:iCs/>
-          <w:highlight w:val="cyan"/>
-          <w:u w:val="single"/>
-          <w:lang w:val="en-US"/>
-        </w:rPr>
-        <w:t>Debt.</w:t>
-      </w:r>
-      <w:r>
-        <w:rPr>
-          <w:rFonts w:ascii="Times New Roman" w:eastAsia="KaiTi" w:hAnsi="Times New Roman" w:cs="Times New Roman"/>
-          <w:lang w:val="en-US"/>
-        </w:rPr>
-        <w:t xml:space="preserve"> </w:t>
-      </w:r>
-      <w:r>
-        <w:rPr>
-          <w:rFonts w:ascii="Times New Roman" w:eastAsia="KaiTi" w:hAnsi="Times New Roman" w:cs="Times New Roman" w:hint="eastAsia"/>
-          <w:lang w:val="en-US"/>
-        </w:rPr>
-        <w:t>适用性强</w:t>
-      </w:r>
-      <w:r>
-        <w:rPr>
-          <w:rFonts w:ascii="Times New Roman" w:eastAsia="KaiTi" w:hAnsi="Times New Roman" w:cs="Times New Roman" w:hint="eastAsia"/>
-          <w:lang w:val="en-US"/>
-        </w:rPr>
-        <w:t>.</w:t>
-      </w:r>
-      <w:r>
-        <w:rPr>
-          <w:rFonts w:ascii="Times New Roman" w:eastAsia="KaiTi" w:hAnsi="Times New Roman" w:cs="Times New Roman"/>
-          <w:lang w:val="en-US"/>
-        </w:rPr>
-        <w:t xml:space="preserve"> </w:t>
-      </w:r>
-      <w:r>
-        <w:rPr>
-          <w:rFonts w:ascii="Times New Roman" w:eastAsia="KaiTi" w:hAnsi="Times New Roman" w:cs="Times New Roman"/>
-          <w:i/>
-          <w:iCs/>
-          <w:highlight w:val="cyan"/>
-          <w:u w:val="single"/>
-          <w:lang w:val="en-US"/>
-        </w:rPr>
-        <w:t>Private Placement</w:t>
-      </w:r>
-      <w:r>
-        <w:rPr>
-          <w:rFonts w:ascii="Times New Roman" w:eastAsia="KaiTi" w:hAnsi="Times New Roman" w:cs="Times New Roman"/>
-          <w:i/>
-          <w:iCs/>
-          <w:highlight w:val="cyan"/>
-          <w:u w:val="single"/>
-          <w:lang w:val="en-US"/>
-        </w:rPr>
-        <w:t>.</w:t>
+          <w:i/>
+          <w:iCs/>
+          <w:highlight w:val="cyan"/>
+          <w:u w:val="single"/>
+          <w:lang w:val="en-US"/>
+        </w:rPr>
+        <w:t>Private Placement.</w:t>
       </w:r>
       <w:r>
         <w:rPr>
@@ -3121,9 +2955,2576 @@
         <w:jc w:val="both"/>
         <w:rPr>
           <w:rFonts w:ascii="Times New Roman" w:eastAsia="KaiTi" w:hAnsi="Times New Roman" w:cs="Times New Roman" w:hint="eastAsia"/>
+          <w:b/>
+          <w:bCs/>
           <w:lang w:val="en-US"/>
         </w:rPr>
       </w:pPr>
+      <w:r>
+        <w:rPr>
+          <w:rFonts w:ascii="Times New Roman" w:hAnsi="Times New Roman" w:cs="Times New Roman"/>
+          <w:b/>
+          <w:bCs/>
+          <w:highlight w:val="red"/>
+          <w:lang w:val="en-US"/>
+        </w:rPr>
+        <w:t>2</w:t>
+      </w:r>
+      <w:r>
+        <w:rPr>
+          <w:rFonts w:ascii="Times New Roman" w:hAnsi="Times New Roman" w:cs="Times New Roman"/>
+          <w:b/>
+          <w:bCs/>
+          <w:highlight w:val="red"/>
+          <w:lang w:val="en-US"/>
+        </w:rPr>
+        <w:t xml:space="preserve">. </w:t>
+      </w:r>
+      <w:r>
+        <w:rPr>
+          <w:rFonts w:ascii="Times New Roman" w:hAnsi="Times New Roman" w:cs="Times New Roman"/>
+          <w:b/>
+          <w:bCs/>
+          <w:highlight w:val="red"/>
+          <w:lang w:val="en-US"/>
+        </w:rPr>
+        <w:t>VC</w:t>
+      </w:r>
+      <w:r>
+        <w:rPr>
+          <w:rFonts w:ascii="Times New Roman" w:hAnsi="Times New Roman" w:cs="Times New Roman"/>
+          <w:b/>
+          <w:bCs/>
+          <w:highlight w:val="red"/>
+          <w:lang w:val="en-US"/>
+        </w:rPr>
+        <w:t>.</w:t>
+      </w:r>
+      <w:r>
+        <w:rPr>
+          <w:rFonts w:ascii="Times New Roman" w:hAnsi="Times New Roman" w:cs="Times New Roman"/>
+          <w:b/>
+          <w:bCs/>
+          <w:lang w:val="en-US"/>
+        </w:rPr>
+        <w:t xml:space="preserve"> </w:t>
+      </w:r>
+      <w:r>
+        <w:rPr>
+          <w:rFonts w:ascii="Times New Roman" w:hAnsi="Times New Roman" w:cs="Times New Roman"/>
+          <w:b/>
+          <w:bCs/>
+          <w:highlight w:val="green"/>
+          <w:lang w:val="en-US"/>
+        </w:rPr>
+        <w:t xml:space="preserve">(1) </w:t>
+      </w:r>
+      <w:r>
+        <w:rPr>
+          <w:rFonts w:ascii="Times New Roman" w:hAnsi="Times New Roman" w:cs="Times New Roman"/>
+          <w:b/>
+          <w:bCs/>
+          <w:highlight w:val="green"/>
+          <w:lang w:val="en-US"/>
+        </w:rPr>
+        <w:t>Organization of venture capital firms</w:t>
+      </w:r>
+      <w:r>
+        <w:rPr>
+          <w:rFonts w:ascii="Times New Roman" w:hAnsi="Times New Roman" w:cs="Times New Roman"/>
+          <w:b/>
+          <w:bCs/>
+          <w:highlight w:val="green"/>
+          <w:lang w:val="en-US"/>
+        </w:rPr>
+        <w:t>.</w:t>
+      </w:r>
+      <w:r>
+        <w:rPr>
+          <w:rFonts w:ascii="Times New Roman" w:hAnsi="Times New Roman" w:cs="Times New Roman"/>
+          <w:lang w:val="en-US"/>
+        </w:rPr>
+        <w:t xml:space="preserve"> </w:t>
+      </w:r>
+      <w:r>
+        <w:rPr>
+          <w:rFonts w:ascii="Times New Roman" w:hAnsi="Times New Roman" w:cs="Times New Roman"/>
+          <w:i/>
+          <w:iCs/>
+          <w:highlight w:val="cyan"/>
+          <w:u w:val="single"/>
+          <w:lang w:val="en-US"/>
+        </w:rPr>
+        <w:t>Limited Partnership Structure</w:t>
+      </w:r>
+      <w:r>
+        <w:rPr>
+          <w:rFonts w:ascii="Times New Roman" w:hAnsi="Times New Roman" w:cs="Times New Roman"/>
+          <w:i/>
+          <w:iCs/>
+          <w:highlight w:val="cyan"/>
+          <w:u w:val="single"/>
+          <w:lang w:val="en-US"/>
+        </w:rPr>
+        <w:t>.</w:t>
+      </w:r>
+      <w:r>
+        <w:rPr>
+          <w:rFonts w:ascii="Times New Roman" w:hAnsi="Times New Roman" w:cs="Times New Roman"/>
+          <w:lang w:val="en-US"/>
+        </w:rPr>
+        <w:t xml:space="preserve"> </w:t>
+      </w:r>
+      <w:r>
+        <w:rPr>
+          <w:rFonts w:ascii="Times New Roman" w:hAnsi="Times New Roman" w:cs="Times New Roman"/>
+          <w:highlight w:val="magenta"/>
+          <w:lang w:val="en-US"/>
+        </w:rPr>
+        <w:t xml:space="preserve">GP </w:t>
+      </w:r>
+      <w:r>
+        <w:rPr>
+          <w:rFonts w:ascii="Times New Roman" w:hAnsi="Times New Roman" w:cs="Times New Roman"/>
+          <w:highlight w:val="magenta"/>
+          <w:lang w:val="en-US"/>
+        </w:rPr>
+        <w:t>Responsible for</w:t>
+      </w:r>
+      <w:r>
+        <w:rPr>
+          <w:rFonts w:ascii="Times New Roman" w:hAnsi="Times New Roman" w:cs="Times New Roman"/>
+          <w:lang w:val="en-US"/>
+        </w:rPr>
+        <w:t xml:space="preserve"> 1) raising investment capital from LP</w:t>
+      </w:r>
+      <w:r>
+        <w:rPr>
+          <w:rFonts w:ascii="Times New Roman" w:hAnsi="Times New Roman" w:cs="Times New Roman"/>
+          <w:lang w:val="en-US"/>
+        </w:rPr>
+        <w:t xml:space="preserve"> (</w:t>
+      </w:r>
+      <w:r>
+        <w:rPr>
+          <w:rFonts w:ascii="KaiTi" w:eastAsia="KaiTi" w:hAnsi="KaiTi" w:cs="Times New Roman" w:hint="eastAsia"/>
+          <w:lang w:val="en-US"/>
+        </w:rPr>
+        <w:t>销售</w:t>
+      </w:r>
+      <w:r>
+        <w:rPr>
+          <w:rFonts w:ascii="Times New Roman" w:eastAsia="KaiTi" w:hAnsi="Times New Roman" w:cs="Times New Roman"/>
+          <w:lang w:val="en-US"/>
+        </w:rPr>
+        <w:t>,</w:t>
+      </w:r>
+      <w:r>
+        <w:rPr>
+          <w:rFonts w:ascii="Times New Roman" w:eastAsia="KaiTi" w:hAnsi="Times New Roman" w:cs="Times New Roman"/>
+          <w:lang w:val="en-US"/>
+        </w:rPr>
+        <w:t xml:space="preserve"> </w:t>
+      </w:r>
+      <w:r>
+        <w:rPr>
+          <w:rFonts w:ascii="Times New Roman" w:eastAsia="KaiTi" w:hAnsi="Times New Roman" w:cs="Times New Roman" w:hint="eastAsia"/>
+          <w:lang w:val="en-US"/>
+        </w:rPr>
+        <w:t>定期报告</w:t>
+      </w:r>
+      <w:r>
+        <w:rPr>
+          <w:rFonts w:ascii="Times New Roman" w:hAnsi="Times New Roman" w:cs="Times New Roman" w:hint="eastAsia"/>
+          <w:lang w:val="en-US"/>
+        </w:rPr>
+        <w:t>)</w:t>
+      </w:r>
+      <w:r>
+        <w:rPr>
+          <w:rFonts w:ascii="Times New Roman" w:hAnsi="Times New Roman" w:cs="Times New Roman"/>
+          <w:lang w:val="en-US"/>
+        </w:rPr>
+        <w:t>;</w:t>
+      </w:r>
+      <w:r>
+        <w:rPr>
+          <w:rFonts w:ascii="Times New Roman" w:hAnsi="Times New Roman" w:cs="Times New Roman"/>
+          <w:lang w:val="en-US"/>
+        </w:rPr>
+        <w:t xml:space="preserve"> </w:t>
+      </w:r>
+      <w:r>
+        <w:rPr>
+          <w:rFonts w:ascii="Times New Roman" w:hAnsi="Times New Roman" w:cs="Times New Roman"/>
+          <w:lang w:val="en-US"/>
+        </w:rPr>
+        <w:t>2) deploying the capital by investing in portfolio</w:t>
+      </w:r>
+      <w:r>
+        <w:rPr>
+          <w:rFonts w:ascii="Times New Roman" w:hAnsi="Times New Roman" w:cs="Times New Roman"/>
+          <w:lang w:val="en-US"/>
+        </w:rPr>
+        <w:t>;</w:t>
+      </w:r>
+      <w:r>
+        <w:rPr>
+          <w:rFonts w:ascii="Times New Roman" w:hAnsi="Times New Roman" w:cs="Times New Roman"/>
+          <w:lang w:val="en-US"/>
+        </w:rPr>
+        <w:t xml:space="preserve"> 3)</w:t>
+      </w:r>
+      <w:r>
+        <w:rPr>
+          <w:rFonts w:ascii="Times New Roman" w:hAnsi="Times New Roman" w:cs="Times New Roman"/>
+          <w:lang w:val="en-US"/>
+        </w:rPr>
+        <w:t xml:space="preserve"> </w:t>
+      </w:r>
+      <w:r>
+        <w:rPr>
+          <w:rFonts w:ascii="Times New Roman" w:hAnsi="Times New Roman" w:cs="Times New Roman"/>
+          <w:lang w:val="en-US"/>
+        </w:rPr>
+        <w:t>harvesting investments</w:t>
+      </w:r>
+      <w:r>
+        <w:rPr>
+          <w:rFonts w:ascii="Times New Roman" w:hAnsi="Times New Roman" w:cs="Times New Roman"/>
+          <w:lang w:val="en-US"/>
+        </w:rPr>
+        <w:t xml:space="preserve"> (</w:t>
+      </w:r>
+      <w:r>
+        <w:rPr>
+          <w:rFonts w:ascii="Times New Roman" w:hAnsi="Times New Roman" w:cs="Times New Roman"/>
+          <w:lang w:val="en-US"/>
+        </w:rPr>
+        <w:t xml:space="preserve">GP </w:t>
+      </w:r>
+      <w:r>
+        <w:rPr>
+          <w:rFonts w:ascii="Times New Roman" w:eastAsia="KaiTi" w:hAnsi="Times New Roman" w:cs="Times New Roman"/>
+          <w:lang w:val="en-US"/>
+        </w:rPr>
+        <w:t>投入</w:t>
+      </w:r>
+      <w:r>
+        <w:rPr>
+          <w:rFonts w:ascii="Times New Roman" w:eastAsia="KaiTi" w:hAnsi="Times New Roman" w:cs="Times New Roman" w:hint="eastAsia"/>
+          <w:lang w:val="en-US"/>
+        </w:rPr>
+        <w:t xml:space="preserve"> </w:t>
+      </w:r>
+      <w:r>
+        <w:rPr>
+          <w:rFonts w:ascii="Times New Roman" w:eastAsia="KaiTi" w:hAnsi="Times New Roman" w:cs="Times New Roman"/>
+          <w:lang w:val="en-US"/>
+        </w:rPr>
+        <w:t>1%</w:t>
+      </w:r>
+      <w:r>
+        <w:rPr>
+          <w:rFonts w:ascii="Times New Roman" w:eastAsia="KaiTi" w:hAnsi="Times New Roman" w:cs="Times New Roman"/>
+          <w:lang w:val="en-US"/>
+        </w:rPr>
+        <w:t>,</w:t>
+      </w:r>
+      <w:r>
+        <w:rPr>
+          <w:rFonts w:ascii="Times New Roman" w:eastAsia="KaiTi" w:hAnsi="Times New Roman" w:cs="Times New Roman"/>
+          <w:lang w:val="en-US"/>
+        </w:rPr>
+        <w:t xml:space="preserve"> </w:t>
+      </w:r>
+      <w:r>
+        <w:rPr>
+          <w:rFonts w:ascii="Times New Roman" w:eastAsia="KaiTi" w:hAnsi="Times New Roman" w:cs="Times New Roman"/>
+          <w:lang w:val="en-US"/>
+        </w:rPr>
+        <w:t>获利集中于</w:t>
+      </w:r>
+      <w:r>
+        <w:rPr>
+          <w:rFonts w:ascii="Times New Roman" w:eastAsia="KaiTi" w:hAnsi="Times New Roman" w:cs="Times New Roman"/>
+          <w:lang w:val="en-US"/>
+        </w:rPr>
+        <w:t xml:space="preserve"> </w:t>
+      </w:r>
+      <w:r>
+        <w:rPr>
+          <w:rFonts w:ascii="Times New Roman" w:eastAsia="KaiTi" w:hAnsi="Times New Roman" w:cs="Times New Roman"/>
+          <w:lang w:val="en-US"/>
+        </w:rPr>
+        <w:t>LP</w:t>
+      </w:r>
+      <w:r>
+        <w:rPr>
+          <w:rFonts w:ascii="Times New Roman" w:eastAsia="KaiTi" w:hAnsi="Times New Roman" w:cs="Times New Roman"/>
+          <w:lang w:val="en-US"/>
+        </w:rPr>
+        <w:t xml:space="preserve"> </w:t>
+      </w:r>
+      <w:r>
+        <w:rPr>
+          <w:rFonts w:ascii="Times New Roman" w:eastAsia="KaiTi" w:hAnsi="Times New Roman" w:cs="Times New Roman"/>
+          <w:lang w:val="en-US"/>
+        </w:rPr>
+        <w:t>70%</w:t>
+      </w:r>
+      <w:r>
+        <w:rPr>
+          <w:rFonts w:ascii="Times New Roman" w:hAnsi="Times New Roman" w:cs="Times New Roman"/>
+          <w:lang w:val="en-US"/>
+        </w:rPr>
+        <w:t>)</w:t>
+      </w:r>
+      <w:r>
+        <w:rPr>
+          <w:rFonts w:ascii="Times New Roman" w:hAnsi="Times New Roman" w:cs="Times New Roman" w:hint="eastAsia"/>
+          <w:lang w:val="en-US"/>
+        </w:rPr>
+        <w:t>;</w:t>
+      </w:r>
+      <w:r>
+        <w:rPr>
+          <w:rFonts w:ascii="Times New Roman" w:hAnsi="Times New Roman" w:cs="Times New Roman"/>
+          <w:lang w:val="en-US"/>
+        </w:rPr>
+        <w:t xml:space="preserve"> 4</w:t>
+      </w:r>
+      <w:r>
+        <w:rPr>
+          <w:rFonts w:ascii="Times New Roman" w:hAnsi="Times New Roman" w:cs="Times New Roman"/>
+          <w:lang w:val="en-US"/>
+        </w:rPr>
+        <w:t>)</w:t>
+      </w:r>
+      <w:r>
+        <w:t xml:space="preserve"> </w:t>
+      </w:r>
+      <w:r>
+        <w:rPr>
+          <w:rFonts w:ascii="Times New Roman" w:hAnsi="Times New Roman" w:cs="Times New Roman"/>
+          <w:lang w:val="en-US"/>
+        </w:rPr>
+        <w:t>s</w:t>
+      </w:r>
+      <w:r>
+        <w:rPr>
+          <w:rFonts w:ascii="Times New Roman" w:hAnsi="Times New Roman" w:cs="Times New Roman"/>
+          <w:lang w:val="en-US"/>
+        </w:rPr>
+        <w:t>creen</w:t>
+      </w:r>
+      <w:r>
+        <w:rPr>
+          <w:rFonts w:ascii="Times New Roman" w:hAnsi="Times New Roman" w:cs="Times New Roman"/>
+          <w:lang w:val="en-US"/>
+        </w:rPr>
+        <w:t>ing</w:t>
+      </w:r>
+      <w:r>
+        <w:rPr>
+          <w:rFonts w:ascii="Times New Roman" w:hAnsi="Times New Roman" w:cs="Times New Roman"/>
+          <w:lang w:val="en-US"/>
+        </w:rPr>
+        <w:t xml:space="preserve"> opportunities, commits human capital to</w:t>
+      </w:r>
+      <w:r>
+        <w:rPr>
+          <w:rFonts w:ascii="Times New Roman" w:hAnsi="Times New Roman" w:cs="Times New Roman"/>
+          <w:lang w:val="en-US"/>
+        </w:rPr>
+        <w:t xml:space="preserve"> </w:t>
+      </w:r>
+      <w:r>
+        <w:rPr>
+          <w:rFonts w:ascii="Times New Roman" w:hAnsi="Times New Roman" w:cs="Times New Roman"/>
+          <w:lang w:val="en-US"/>
+        </w:rPr>
+        <w:t>ongoing involvement in monitoring and advising</w:t>
+      </w:r>
+      <w:r>
+        <w:rPr>
+          <w:rFonts w:ascii="Times New Roman" w:hAnsi="Times New Roman" w:cs="Times New Roman"/>
+          <w:lang w:val="en-US"/>
+        </w:rPr>
+        <w:t>.</w:t>
+      </w:r>
+      <w:r>
+        <w:rPr>
+          <w:rFonts w:ascii="Times New Roman" w:hAnsi="Times New Roman" w:cs="Times New Roman"/>
+          <w:lang w:val="en-US"/>
+        </w:rPr>
+        <w:t xml:space="preserve"> </w:t>
+      </w:r>
+      <w:r>
+        <w:rPr>
+          <w:rFonts w:ascii="Times New Roman" w:hAnsi="Times New Roman" w:cs="Times New Roman"/>
+          <w:i/>
+          <w:iCs/>
+          <w:highlight w:val="cyan"/>
+          <w:u w:val="single"/>
+          <w:lang w:val="en-US"/>
+        </w:rPr>
+        <w:t>Distribution waterfalls</w:t>
+      </w:r>
+      <w:r>
+        <w:rPr>
+          <w:rFonts w:ascii="Times New Roman" w:hAnsi="Times New Roman" w:cs="Times New Roman"/>
+          <w:i/>
+          <w:iCs/>
+          <w:highlight w:val="cyan"/>
+          <w:u w:val="single"/>
+          <w:lang w:val="en-US"/>
+        </w:rPr>
+        <w:t>.</w:t>
+      </w:r>
+      <w:r>
+        <w:rPr>
+          <w:rFonts w:ascii="Times New Roman" w:hAnsi="Times New Roman" w:cs="Times New Roman"/>
+          <w:lang w:val="en-US"/>
+        </w:rPr>
+        <w:t xml:space="preserve"> </w:t>
+      </w:r>
+      <w:r>
+        <w:rPr>
+          <w:rFonts w:ascii="Times New Roman" w:eastAsia="KaiTi" w:hAnsi="Times New Roman" w:cs="Times New Roman" w:hint="eastAsia"/>
+          <w:lang w:val="en-US"/>
+        </w:rPr>
+        <w:t>先</w:t>
+      </w:r>
+      <w:r>
+        <w:rPr>
+          <w:rFonts w:ascii="Times New Roman" w:eastAsia="KaiTi" w:hAnsi="Times New Roman" w:cs="Times New Roman" w:hint="eastAsia"/>
+          <w:lang w:val="en-US"/>
+        </w:rPr>
+        <w:t>给</w:t>
+      </w:r>
+      <w:r>
+        <w:rPr>
+          <w:rFonts w:ascii="Times New Roman" w:eastAsia="KaiTi" w:hAnsi="Times New Roman" w:cs="Times New Roman" w:hint="eastAsia"/>
+          <w:lang w:val="en-US"/>
+        </w:rPr>
+        <w:t xml:space="preserve"> GP</w:t>
+      </w:r>
+      <w:r>
+        <w:rPr>
+          <w:rFonts w:ascii="Times New Roman" w:eastAsia="KaiTi" w:hAnsi="Times New Roman" w:cs="Times New Roman"/>
+          <w:lang w:val="en-US"/>
+        </w:rPr>
+        <w:t xml:space="preserve"> </w:t>
+      </w:r>
+      <w:r>
+        <w:rPr>
+          <w:rFonts w:ascii="Times New Roman" w:eastAsia="KaiTi" w:hAnsi="Times New Roman" w:cs="Times New Roman" w:hint="eastAsia"/>
+          <w:lang w:val="en-US"/>
+        </w:rPr>
+        <w:t>管理费</w:t>
+      </w:r>
+      <w:r>
+        <w:rPr>
+          <w:rFonts w:ascii="Times New Roman" w:eastAsia="KaiTi" w:hAnsi="Times New Roman" w:cs="Times New Roman" w:hint="eastAsia"/>
+          <w:lang w:val="en-US"/>
+        </w:rPr>
+        <w:t>,</w:t>
+      </w:r>
+      <w:r>
+        <w:rPr>
+          <w:rFonts w:ascii="Times New Roman" w:eastAsia="KaiTi" w:hAnsi="Times New Roman" w:cs="Times New Roman"/>
+          <w:lang w:val="en-US"/>
+        </w:rPr>
+        <w:t xml:space="preserve"> </w:t>
+      </w:r>
+      <w:r>
+        <w:rPr>
+          <w:rFonts w:ascii="Times New Roman" w:eastAsia="KaiTi" w:hAnsi="Times New Roman" w:cs="Times New Roman" w:hint="eastAsia"/>
+          <w:lang w:val="en-US"/>
+        </w:rPr>
+        <w:t>再</w:t>
+      </w:r>
+      <w:r>
+        <w:rPr>
+          <w:rFonts w:ascii="Times New Roman" w:eastAsia="KaiTi" w:hAnsi="Times New Roman" w:cs="Times New Roman"/>
+          <w:lang w:val="en-US"/>
+        </w:rPr>
+        <w:t>还</w:t>
+      </w:r>
+      <w:r>
+        <w:rPr>
+          <w:rFonts w:ascii="Times New Roman" w:eastAsia="KaiTi" w:hAnsi="Times New Roman" w:cs="Times New Roman"/>
+          <w:lang w:val="en-US"/>
+        </w:rPr>
+        <w:t xml:space="preserve"> LP </w:t>
+      </w:r>
+      <w:r>
+        <w:rPr>
+          <w:rFonts w:ascii="Times New Roman" w:eastAsia="KaiTi" w:hAnsi="Times New Roman" w:cs="Times New Roman"/>
+          <w:lang w:val="en-US"/>
+        </w:rPr>
+        <w:t>本金</w:t>
+      </w:r>
+      <w:r>
+        <w:rPr>
+          <w:rFonts w:ascii="Times New Roman" w:eastAsia="KaiTi" w:hAnsi="Times New Roman" w:cs="Times New Roman" w:hint="eastAsia"/>
+          <w:lang w:val="en-US"/>
+        </w:rPr>
+        <w:t>,</w:t>
+      </w:r>
+      <w:r>
+        <w:rPr>
+          <w:rFonts w:ascii="Times New Roman" w:eastAsia="KaiTi" w:hAnsi="Times New Roman" w:cs="Times New Roman"/>
+          <w:lang w:val="en-US"/>
+        </w:rPr>
+        <w:t xml:space="preserve"> </w:t>
+      </w:r>
+      <w:r>
+        <w:rPr>
+          <w:rFonts w:ascii="Times New Roman" w:eastAsia="KaiTi" w:hAnsi="Times New Roman" w:cs="Times New Roman" w:hint="eastAsia"/>
+          <w:lang w:val="en-US"/>
+        </w:rPr>
+        <w:t>再</w:t>
+      </w:r>
+      <w:r>
+        <w:rPr>
+          <w:rFonts w:ascii="Times New Roman" w:eastAsia="KaiTi" w:hAnsi="Times New Roman" w:cs="Times New Roman" w:hint="eastAsia"/>
+          <w:lang w:val="en-US"/>
+        </w:rPr>
+        <w:t>给</w:t>
+      </w:r>
+      <w:r>
+        <w:rPr>
+          <w:rFonts w:ascii="Times New Roman" w:eastAsia="KaiTi" w:hAnsi="Times New Roman" w:cs="Times New Roman" w:hint="eastAsia"/>
+          <w:lang w:val="en-US"/>
+        </w:rPr>
+        <w:t xml:space="preserve"> LP</w:t>
+      </w:r>
+      <w:r>
+        <w:rPr>
+          <w:rFonts w:ascii="Times New Roman" w:eastAsia="KaiTi" w:hAnsi="Times New Roman" w:cs="Times New Roman"/>
+          <w:lang w:val="en-US"/>
+        </w:rPr>
+        <w:t xml:space="preserve"> </w:t>
+      </w:r>
+      <w:r>
+        <w:rPr>
+          <w:rFonts w:ascii="Times New Roman" w:eastAsia="KaiTi" w:hAnsi="Times New Roman" w:cs="Times New Roman" w:hint="eastAsia"/>
+          <w:lang w:val="en-US"/>
+        </w:rPr>
+        <w:t>约定</w:t>
+      </w:r>
+      <w:r>
+        <w:rPr>
+          <w:rFonts w:ascii="Times New Roman" w:eastAsia="KaiTi" w:hAnsi="Times New Roman" w:cs="Times New Roman" w:hint="eastAsia"/>
+          <w:lang w:val="en-US"/>
+        </w:rPr>
+        <w:t>的</w:t>
+      </w:r>
+      <w:r>
+        <w:rPr>
+          <w:rFonts w:ascii="Times New Roman" w:eastAsia="KaiTi" w:hAnsi="Times New Roman" w:cs="Times New Roman" w:hint="eastAsia"/>
+          <w:lang w:val="en-US"/>
+        </w:rPr>
+        <w:t>最低</w:t>
+      </w:r>
+      <w:r>
+        <w:rPr>
+          <w:rFonts w:ascii="Times New Roman" w:eastAsia="KaiTi" w:hAnsi="Times New Roman" w:cs="Times New Roman" w:hint="eastAsia"/>
+          <w:lang w:val="en-US"/>
+        </w:rPr>
+        <w:t>收益</w:t>
+      </w:r>
+      <w:r>
+        <w:rPr>
+          <w:rFonts w:ascii="Times New Roman" w:eastAsia="KaiTi" w:hAnsi="Times New Roman" w:cs="Times New Roman" w:hint="eastAsia"/>
+          <w:lang w:val="en-US"/>
+        </w:rPr>
+        <w:t>,</w:t>
+      </w:r>
+      <w:r>
+        <w:rPr>
+          <w:rFonts w:ascii="Times New Roman" w:eastAsia="KaiTi" w:hAnsi="Times New Roman" w:cs="Times New Roman"/>
+          <w:lang w:val="en-US"/>
+        </w:rPr>
+        <w:t xml:space="preserve"> </w:t>
+      </w:r>
+      <w:r>
+        <w:rPr>
+          <w:rFonts w:ascii="Times New Roman" w:eastAsia="KaiTi" w:hAnsi="Times New Roman" w:cs="Times New Roman" w:hint="eastAsia"/>
+          <w:lang w:val="en-US"/>
+        </w:rPr>
+        <w:t>然后</w:t>
+      </w:r>
+      <w:r>
+        <w:rPr>
+          <w:rFonts w:ascii="Times New Roman" w:eastAsia="KaiTi" w:hAnsi="Times New Roman" w:cs="Times New Roman" w:hint="eastAsia"/>
+          <w:lang w:val="en-US"/>
+        </w:rPr>
+        <w:t>给</w:t>
+      </w:r>
+      <w:r>
+        <w:rPr>
+          <w:rFonts w:ascii="Times New Roman" w:eastAsia="KaiTi" w:hAnsi="Times New Roman" w:cs="Times New Roman" w:hint="eastAsia"/>
+          <w:lang w:val="en-US"/>
+        </w:rPr>
+        <w:t xml:space="preserve"> GP</w:t>
+      </w:r>
+      <w:r>
+        <w:rPr>
+          <w:rFonts w:ascii="Times New Roman" w:eastAsia="KaiTi" w:hAnsi="Times New Roman" w:cs="Times New Roman"/>
+          <w:lang w:val="en-US"/>
+        </w:rPr>
+        <w:t xml:space="preserve"> </w:t>
+      </w:r>
+      <w:r>
+        <w:rPr>
+          <w:rFonts w:ascii="Times New Roman" w:eastAsia="KaiTi" w:hAnsi="Times New Roman" w:cs="Times New Roman" w:hint="eastAsia"/>
+          <w:lang w:val="en-US"/>
+        </w:rPr>
+        <w:t>约定的</w:t>
+      </w:r>
+      <w:r>
+        <w:rPr>
+          <w:rFonts w:ascii="Times New Roman" w:eastAsia="KaiTi" w:hAnsi="Times New Roman" w:cs="Times New Roman" w:hint="eastAsia"/>
+          <w:lang w:val="en-US"/>
+        </w:rPr>
+        <w:t>最低收益</w:t>
+      </w:r>
+      <w:r>
+        <w:rPr>
+          <w:rFonts w:ascii="Times New Roman" w:eastAsia="KaiTi" w:hAnsi="Times New Roman" w:cs="Times New Roman" w:hint="eastAsia"/>
+          <w:lang w:val="en-US"/>
+        </w:rPr>
+        <w:t>,</w:t>
+      </w:r>
+      <w:r>
+        <w:rPr>
+          <w:rFonts w:ascii="Times New Roman" w:eastAsia="KaiTi" w:hAnsi="Times New Roman" w:cs="Times New Roman"/>
+          <w:lang w:val="en-US"/>
+        </w:rPr>
+        <w:t xml:space="preserve"> </w:t>
+      </w:r>
+      <w:r>
+        <w:rPr>
+          <w:rFonts w:ascii="Times New Roman" w:eastAsia="KaiTi" w:hAnsi="Times New Roman" w:cs="Times New Roman" w:hint="eastAsia"/>
+          <w:lang w:val="en-US"/>
+        </w:rPr>
+        <w:t>最后</w:t>
+      </w:r>
+      <w:r>
+        <w:rPr>
+          <w:rFonts w:ascii="Times New Roman" w:eastAsia="KaiTi" w:hAnsi="Times New Roman" w:cs="Times New Roman" w:hint="eastAsia"/>
+          <w:lang w:val="en-US"/>
+        </w:rPr>
+        <w:t>按约定分配</w:t>
+      </w:r>
+      <w:r>
+        <w:rPr>
+          <w:rFonts w:ascii="Times New Roman" w:eastAsia="KaiTi" w:hAnsi="Times New Roman" w:cs="Times New Roman" w:hint="eastAsia"/>
+          <w:lang w:val="en-US"/>
+        </w:rPr>
+        <w:t>剩余的</w:t>
+      </w:r>
+      <w:r>
+        <w:rPr>
+          <w:rFonts w:ascii="Times New Roman" w:eastAsia="KaiTi" w:hAnsi="Times New Roman" w:cs="Times New Roman" w:hint="eastAsia"/>
+          <w:lang w:val="en-US"/>
+        </w:rPr>
+        <w:t>超额收益</w:t>
+      </w:r>
+      <w:r>
+        <w:rPr>
+          <w:rFonts w:ascii="Times New Roman" w:eastAsia="KaiTi" w:hAnsi="Times New Roman" w:cs="Times New Roman" w:hint="eastAsia"/>
+          <w:lang w:val="en-US"/>
+        </w:rPr>
+        <w:t>.</w:t>
+      </w:r>
+      <w:r>
+        <w:rPr>
+          <w:rFonts w:ascii="Times New Roman" w:eastAsia="KaiTi" w:hAnsi="Times New Roman" w:cs="Times New Roman"/>
+          <w:lang w:val="en-US"/>
+        </w:rPr>
+        <w:t xml:space="preserve"> </w:t>
+      </w:r>
+      <w:r>
+        <w:rPr>
+          <w:rFonts w:ascii="Times New Roman" w:eastAsia="KaiTi" w:hAnsi="Times New Roman" w:cs="Times New Roman"/>
+          <w:highlight w:val="magenta"/>
+          <w:lang w:val="en-US"/>
+        </w:rPr>
+        <w:t>Recovery Phase</w:t>
+      </w:r>
+      <w:r>
+        <w:rPr>
+          <w:rFonts w:ascii="Times New Roman" w:eastAsia="KaiTi" w:hAnsi="Times New Roman" w:cs="Times New Roman"/>
+          <w:highlight w:val="magenta"/>
+          <w:lang w:val="en-US"/>
+        </w:rPr>
+        <w:t>:</w:t>
+      </w:r>
+      <w:r>
+        <w:rPr>
+          <w:rFonts w:ascii="Times New Roman" w:eastAsia="KaiTi" w:hAnsi="Times New Roman" w:cs="Times New Roman"/>
+          <w:lang w:val="en-US"/>
+        </w:rPr>
+        <w:t xml:space="preserve"> </w:t>
+      </w:r>
+      <w:r>
+        <w:rPr>
+          <w:rFonts w:ascii="Times New Roman" w:eastAsia="KaiTi" w:hAnsi="Times New Roman" w:cs="Times New Roman"/>
+          <w:lang w:val="en-US"/>
+        </w:rPr>
+        <w:t>Payment of management fee</w:t>
+      </w:r>
+      <w:r>
+        <w:rPr>
+          <w:rFonts w:ascii="Times New Roman" w:eastAsia="KaiTi" w:hAnsi="Times New Roman" w:cs="Times New Roman"/>
+          <w:lang w:val="en-US"/>
+        </w:rPr>
+        <w:t xml:space="preserve">; </w:t>
+      </w:r>
+      <w:r>
+        <w:rPr>
+          <w:rFonts w:ascii="Times New Roman" w:eastAsia="KaiTi" w:hAnsi="Times New Roman" w:cs="Times New Roman"/>
+          <w:lang w:val="en-US"/>
+        </w:rPr>
+        <w:t>Return of LPs’ principal</w:t>
+      </w:r>
+      <w:r>
+        <w:rPr>
+          <w:rFonts w:ascii="Times New Roman" w:eastAsia="KaiTi" w:hAnsi="Times New Roman" w:cs="Times New Roman"/>
+          <w:lang w:val="en-US"/>
+        </w:rPr>
+        <w:t xml:space="preserve">; </w:t>
+      </w:r>
+      <w:r>
+        <w:rPr>
+          <w:rFonts w:ascii="Times New Roman" w:eastAsia="KaiTi" w:hAnsi="Times New Roman" w:cs="Times New Roman"/>
+          <w:highlight w:val="magenta"/>
+          <w:lang w:val="en-US"/>
+        </w:rPr>
+        <w:t>Hurdle Phase</w:t>
+      </w:r>
+      <w:r>
+        <w:rPr>
+          <w:rFonts w:ascii="Times New Roman" w:eastAsia="KaiTi" w:hAnsi="Times New Roman" w:cs="Times New Roman"/>
+          <w:highlight w:val="magenta"/>
+          <w:lang w:val="en-US"/>
+        </w:rPr>
+        <w:t>:</w:t>
+      </w:r>
+      <w:r>
+        <w:rPr>
+          <w:rFonts w:ascii="Times New Roman" w:eastAsia="KaiTi" w:hAnsi="Times New Roman" w:cs="Times New Roman"/>
+          <w:lang w:val="en-US"/>
+        </w:rPr>
+        <w:t xml:space="preserve"> </w:t>
+      </w:r>
+      <w:r>
+        <w:rPr>
+          <w:rFonts w:ascii="Times New Roman" w:eastAsia="KaiTi" w:hAnsi="Times New Roman" w:cs="Times New Roman"/>
+          <w:lang w:val="en-US"/>
+        </w:rPr>
+        <w:t>Preferential return to LP</w:t>
+      </w:r>
+      <w:r>
+        <w:rPr>
+          <w:rFonts w:ascii="Times New Roman" w:eastAsia="KaiTi" w:hAnsi="Times New Roman" w:cs="Times New Roman"/>
+          <w:lang w:val="en-US"/>
+        </w:rPr>
+        <w:t xml:space="preserve">; </w:t>
+      </w:r>
+      <w:r>
+        <w:rPr>
+          <w:rFonts w:ascii="Times New Roman" w:eastAsia="KaiTi" w:hAnsi="Times New Roman" w:cs="Times New Roman"/>
+          <w:highlight w:val="magenta"/>
+          <w:lang w:val="en-US"/>
+        </w:rPr>
+        <w:t>Catchup Phase:</w:t>
+      </w:r>
+      <w:r>
+        <w:rPr>
+          <w:rFonts w:ascii="Times New Roman" w:eastAsia="KaiTi" w:hAnsi="Times New Roman" w:cs="Times New Roman"/>
+          <w:lang w:val="en-US"/>
+        </w:rPr>
+        <w:t xml:space="preserve"> </w:t>
+      </w:r>
+      <w:r>
+        <w:rPr>
+          <w:rFonts w:ascii="Times New Roman" w:eastAsia="KaiTi" w:hAnsi="Times New Roman" w:cs="Times New Roman"/>
+          <w:lang w:val="en-US"/>
+        </w:rPr>
+        <w:t>A carried interest portion to the GP corresponding</w:t>
+      </w:r>
+      <w:r>
+        <w:rPr>
+          <w:rFonts w:ascii="Times New Roman" w:eastAsia="KaiTi" w:hAnsi="Times New Roman" w:cs="Times New Roman"/>
+          <w:lang w:val="en-US"/>
+        </w:rPr>
+        <w:t xml:space="preserve"> </w:t>
+      </w:r>
+      <w:r>
+        <w:rPr>
+          <w:rFonts w:ascii="Times New Roman" w:eastAsia="KaiTi" w:hAnsi="Times New Roman" w:cs="Times New Roman"/>
+          <w:lang w:val="en-US"/>
+        </w:rPr>
+        <w:t>to LPs’ preferential retur</w:t>
+      </w:r>
+      <w:r>
+        <w:rPr>
+          <w:rFonts w:ascii="Times New Roman" w:eastAsia="KaiTi" w:hAnsi="Times New Roman" w:cs="Times New Roman"/>
+          <w:lang w:val="en-US"/>
+        </w:rPr>
+        <w:t xml:space="preserve">n; </w:t>
+      </w:r>
+      <w:r>
+        <w:rPr>
+          <w:rFonts w:ascii="Times New Roman" w:eastAsia="KaiTi" w:hAnsi="Times New Roman" w:cs="Times New Roman"/>
+          <w:highlight w:val="magenta"/>
+          <w:lang w:val="en-US"/>
+        </w:rPr>
+        <w:t>Carried Interest Phase</w:t>
+      </w:r>
+      <w:r>
+        <w:rPr>
+          <w:rFonts w:ascii="Times New Roman" w:eastAsia="KaiTi" w:hAnsi="Times New Roman" w:cs="Times New Roman"/>
+          <w:highlight w:val="magenta"/>
+          <w:lang w:val="en-US"/>
+        </w:rPr>
+        <w:t>:</w:t>
+      </w:r>
+      <w:r>
+        <w:rPr>
+          <w:rFonts w:ascii="Times New Roman" w:eastAsia="KaiTi" w:hAnsi="Times New Roman" w:cs="Times New Roman"/>
+          <w:lang w:val="en-US"/>
+        </w:rPr>
+        <w:t xml:space="preserve"> </w:t>
+      </w:r>
+      <w:r>
+        <w:rPr>
+          <w:rFonts w:ascii="Times New Roman" w:eastAsia="KaiTi" w:hAnsi="Times New Roman" w:cs="Times New Roman"/>
+          <w:lang w:val="en-US"/>
+        </w:rPr>
+        <w:t>Remaining portion of capital gain due to LPs</w:t>
+      </w:r>
+      <w:r>
+        <w:rPr>
+          <w:rFonts w:ascii="Times New Roman" w:eastAsia="KaiTi" w:hAnsi="Times New Roman" w:cs="Times New Roman"/>
+          <w:lang w:val="en-US"/>
+        </w:rPr>
+        <w:t xml:space="preserve"> (80%)</w:t>
+      </w:r>
+      <w:r>
+        <w:rPr>
+          <w:rFonts w:ascii="Times New Roman" w:eastAsia="KaiTi" w:hAnsi="Times New Roman" w:cs="Times New Roman"/>
+          <w:lang w:val="en-US"/>
+        </w:rPr>
+        <w:t xml:space="preserve">; </w:t>
+      </w:r>
+      <w:r>
+        <w:rPr>
+          <w:rFonts w:ascii="Times New Roman" w:eastAsia="KaiTi" w:hAnsi="Times New Roman" w:cs="Times New Roman"/>
+          <w:lang w:val="en-US"/>
+        </w:rPr>
+        <w:t>The GP’s remaining carried interest</w:t>
+      </w:r>
+      <w:r>
+        <w:rPr>
+          <w:rFonts w:ascii="Times New Roman" w:eastAsia="KaiTi" w:hAnsi="Times New Roman" w:cs="Times New Roman"/>
+          <w:lang w:val="en-US"/>
+        </w:rPr>
+        <w:t xml:space="preserve"> (20%)</w:t>
+      </w:r>
+      <w:r>
+        <w:rPr>
+          <w:rFonts w:ascii="Times New Roman" w:eastAsia="KaiTi" w:hAnsi="Times New Roman" w:cs="Times New Roman"/>
+          <w:lang w:val="en-US"/>
+        </w:rPr>
+        <w:t>.</w:t>
+      </w:r>
+      <w:r>
+        <w:rPr>
+          <w:rFonts w:ascii="Times New Roman" w:eastAsia="KaiTi" w:hAnsi="Times New Roman" w:cs="Times New Roman"/>
+          <w:lang w:val="en-US"/>
+        </w:rPr>
+        <w:t xml:space="preserve"> </w:t>
+      </w:r>
+      <w:r>
+        <w:rPr>
+          <w:rFonts w:ascii="Times New Roman" w:eastAsia="KaiTi" w:hAnsi="Times New Roman" w:cs="Times New Roman" w:hint="eastAsia"/>
+          <w:lang w:val="en-US"/>
+        </w:rPr>
+        <w:t>注意</w:t>
+      </w:r>
+      <w:r>
+        <w:rPr>
+          <w:rFonts w:ascii="Times New Roman" w:eastAsia="KaiTi" w:hAnsi="Times New Roman" w:cs="Times New Roman" w:hint="eastAsia"/>
+          <w:lang w:val="en-US"/>
+        </w:rPr>
+        <w:t xml:space="preserve"> Catchup</w:t>
+      </w:r>
+      <w:r>
+        <w:rPr>
+          <w:rFonts w:ascii="Times New Roman" w:eastAsia="KaiTi" w:hAnsi="Times New Roman" w:cs="Times New Roman"/>
+          <w:lang w:val="en-US"/>
+        </w:rPr>
+        <w:t xml:space="preserve"> </w:t>
+      </w:r>
+      <w:r>
+        <w:rPr>
+          <w:rFonts w:ascii="Times New Roman" w:eastAsia="KaiTi" w:hAnsi="Times New Roman" w:cs="Times New Roman" w:hint="eastAsia"/>
+          <w:lang w:val="en-US"/>
+        </w:rPr>
+        <w:t>机制</w:t>
+      </w:r>
+      <w:r>
+        <w:rPr>
+          <w:rFonts w:ascii="Times New Roman" w:eastAsia="KaiTi" w:hAnsi="Times New Roman" w:cs="Times New Roman" w:hint="eastAsia"/>
+          <w:lang w:val="en-US"/>
+        </w:rPr>
+        <w:t>让</w:t>
+      </w:r>
+      <w:r>
+        <w:rPr>
+          <w:rFonts w:ascii="Times New Roman" w:eastAsia="KaiTi" w:hAnsi="Times New Roman" w:cs="Times New Roman" w:hint="eastAsia"/>
+          <w:lang w:val="en-US"/>
+        </w:rPr>
+        <w:t xml:space="preserve"> GP</w:t>
+      </w:r>
+      <w:r>
+        <w:rPr>
+          <w:rFonts w:ascii="Times New Roman" w:eastAsia="KaiTi" w:hAnsi="Times New Roman" w:cs="Times New Roman"/>
+          <w:lang w:val="en-US"/>
+        </w:rPr>
+        <w:t xml:space="preserve"> </w:t>
+      </w:r>
+      <w:r>
+        <w:rPr>
+          <w:rFonts w:ascii="Times New Roman" w:eastAsia="KaiTi" w:hAnsi="Times New Roman" w:cs="Times New Roman" w:hint="eastAsia"/>
+          <w:lang w:val="en-US"/>
+        </w:rPr>
+        <w:t>更有动力</w:t>
+      </w:r>
+      <w:r>
+        <w:rPr>
+          <w:rFonts w:ascii="Times New Roman" w:eastAsia="KaiTi" w:hAnsi="Times New Roman" w:cs="Times New Roman" w:hint="eastAsia"/>
+          <w:lang w:val="en-US"/>
+        </w:rPr>
+        <w:t>.</w:t>
+      </w:r>
+      <w:r>
+        <w:rPr>
+          <w:rFonts w:ascii="Times New Roman" w:eastAsia="KaiTi" w:hAnsi="Times New Roman" w:cs="Times New Roman"/>
+          <w:lang w:val="en-US"/>
+        </w:rPr>
+        <w:t xml:space="preserve"> </w:t>
+      </w:r>
+      <w:proofErr w:type="spellStart"/>
+      <w:r>
+        <w:rPr>
+          <w:rFonts w:ascii="Times New Roman" w:eastAsia="KaiTi" w:hAnsi="Times New Roman" w:cs="Times New Roman"/>
+          <w:i/>
+          <w:iCs/>
+          <w:highlight w:val="cyan"/>
+          <w:u w:val="single"/>
+          <w:lang w:val="en-US"/>
+        </w:rPr>
+        <w:t>Clawbacks</w:t>
+      </w:r>
+      <w:proofErr w:type="spellEnd"/>
+      <w:r>
+        <w:rPr>
+          <w:rFonts w:ascii="Times New Roman" w:eastAsia="KaiTi" w:hAnsi="Times New Roman" w:cs="Times New Roman"/>
+          <w:i/>
+          <w:iCs/>
+          <w:highlight w:val="cyan"/>
+          <w:u w:val="single"/>
+          <w:lang w:val="en-US"/>
+        </w:rPr>
+        <w:t>(</w:t>
+      </w:r>
+      <w:r>
+        <w:rPr>
+          <w:rFonts w:ascii="Times New Roman" w:eastAsia="KaiTi" w:hAnsi="Times New Roman" w:cs="Times New Roman" w:hint="eastAsia"/>
+          <w:i/>
+          <w:iCs/>
+          <w:highlight w:val="cyan"/>
+          <w:u w:val="single"/>
+          <w:lang w:val="en-US"/>
+        </w:rPr>
+        <w:t>回拨机制</w:t>
+      </w:r>
+      <w:r>
+        <w:rPr>
+          <w:rFonts w:ascii="Times New Roman" w:eastAsia="KaiTi" w:hAnsi="Times New Roman" w:cs="Times New Roman"/>
+          <w:i/>
+          <w:iCs/>
+          <w:highlight w:val="cyan"/>
+          <w:u w:val="single"/>
+          <w:lang w:val="en-US"/>
+        </w:rPr>
+        <w:t>)</w:t>
+      </w:r>
+      <w:r>
+        <w:rPr>
+          <w:rFonts w:ascii="Times New Roman" w:eastAsia="KaiTi" w:hAnsi="Times New Roman" w:cs="Times New Roman"/>
+          <w:i/>
+          <w:iCs/>
+          <w:highlight w:val="cyan"/>
+          <w:u w:val="single"/>
+          <w:lang w:val="en-US"/>
+        </w:rPr>
+        <w:t>.</w:t>
+      </w:r>
+      <w:r>
+        <w:rPr>
+          <w:rFonts w:ascii="Times New Roman" w:eastAsia="KaiTi" w:hAnsi="Times New Roman" w:cs="Times New Roman"/>
+          <w:lang w:val="en-US"/>
+        </w:rPr>
+        <w:t xml:space="preserve"> </w:t>
+      </w:r>
+      <w:r>
+        <w:rPr>
+          <w:rFonts w:ascii="Times New Roman" w:eastAsia="KaiTi" w:hAnsi="Times New Roman" w:cs="Times New Roman" w:hint="eastAsia"/>
+          <w:lang w:val="en-US"/>
+        </w:rPr>
+        <w:t>LP</w:t>
+      </w:r>
+      <w:r>
+        <w:rPr>
+          <w:rFonts w:ascii="Times New Roman" w:eastAsia="KaiTi" w:hAnsi="Times New Roman" w:cs="Times New Roman"/>
+          <w:lang w:val="en-US"/>
+        </w:rPr>
+        <w:t xml:space="preserve"> </w:t>
+      </w:r>
+      <w:r>
+        <w:rPr>
+          <w:rFonts w:ascii="Times New Roman" w:eastAsia="KaiTi" w:hAnsi="Times New Roman" w:cs="Times New Roman" w:hint="eastAsia"/>
+          <w:lang w:val="en-US"/>
+        </w:rPr>
+        <w:t>收益没有满足的情况下</w:t>
+      </w:r>
+      <w:r>
+        <w:rPr>
+          <w:rFonts w:ascii="Times New Roman" w:eastAsia="KaiTi" w:hAnsi="Times New Roman" w:cs="Times New Roman" w:hint="eastAsia"/>
+          <w:lang w:val="en-US"/>
+        </w:rPr>
+        <w:t>,</w:t>
+      </w:r>
+      <w:r>
+        <w:rPr>
+          <w:rFonts w:ascii="Times New Roman" w:eastAsia="KaiTi" w:hAnsi="Times New Roman" w:cs="Times New Roman"/>
+          <w:lang w:val="en-US"/>
+        </w:rPr>
+        <w:t xml:space="preserve"> GP </w:t>
+      </w:r>
+      <w:r>
+        <w:rPr>
+          <w:rFonts w:ascii="Times New Roman" w:eastAsia="KaiTi" w:hAnsi="Times New Roman" w:cs="Times New Roman" w:hint="eastAsia"/>
+          <w:lang w:val="en-US"/>
+        </w:rPr>
+        <w:t>需要让渡一部分收益</w:t>
+      </w:r>
+      <w:r>
+        <w:rPr>
+          <w:rFonts w:ascii="Times New Roman" w:eastAsia="KaiTi" w:hAnsi="Times New Roman" w:cs="Times New Roman" w:hint="eastAsia"/>
+          <w:lang w:val="en-US"/>
+        </w:rPr>
+        <w:t>.</w:t>
+      </w:r>
+      <w:r>
+        <w:rPr>
+          <w:rFonts w:ascii="Times New Roman" w:eastAsia="KaiTi" w:hAnsi="Times New Roman" w:cs="Times New Roman"/>
+          <w:lang w:val="en-US"/>
+        </w:rPr>
+        <w:t xml:space="preserve"> </w:t>
+      </w:r>
+      <w:r>
+        <w:rPr>
+          <w:rFonts w:ascii="Times New Roman" w:eastAsia="KaiTi" w:hAnsi="Times New Roman" w:cs="Times New Roman"/>
+          <w:i/>
+          <w:iCs/>
+          <w:highlight w:val="cyan"/>
+          <w:u w:val="single"/>
+          <w:lang w:val="en-US"/>
+        </w:rPr>
+        <w:t>The Investment Process</w:t>
+      </w:r>
+      <w:r>
+        <w:rPr>
+          <w:rFonts w:ascii="Times New Roman" w:eastAsia="KaiTi" w:hAnsi="Times New Roman" w:cs="Times New Roman"/>
+          <w:i/>
+          <w:iCs/>
+          <w:highlight w:val="cyan"/>
+          <w:u w:val="single"/>
+          <w:lang w:val="en-US"/>
+        </w:rPr>
+        <w:t>.</w:t>
+      </w:r>
+      <w:r>
+        <w:rPr>
+          <w:rFonts w:ascii="Times New Roman" w:eastAsia="KaiTi" w:hAnsi="Times New Roman" w:cs="Times New Roman"/>
+          <w:lang w:val="en-US"/>
+        </w:rPr>
+        <w:t xml:space="preserve"> </w:t>
+      </w:r>
+      <w:r>
+        <w:rPr>
+          <w:rFonts w:ascii="Times New Roman" w:eastAsia="KaiTi" w:hAnsi="Times New Roman" w:cs="Times New Roman"/>
+          <w:lang w:val="en-US"/>
+        </w:rPr>
+        <w:t>Fundraising stage</w:t>
+      </w:r>
+      <w:r>
+        <w:rPr>
+          <w:rFonts w:ascii="Times New Roman" w:eastAsia="KaiTi" w:hAnsi="Times New Roman" w:cs="Times New Roman"/>
+          <w:lang w:val="en-US"/>
+        </w:rPr>
+        <w:t xml:space="preserve">; </w:t>
+      </w:r>
+      <w:r>
+        <w:rPr>
+          <w:rFonts w:ascii="Times New Roman" w:eastAsia="KaiTi" w:hAnsi="Times New Roman" w:cs="Times New Roman"/>
+          <w:lang w:val="en-US"/>
+        </w:rPr>
+        <w:t>Fund closing</w:t>
+      </w:r>
+      <w:r>
+        <w:rPr>
+          <w:rFonts w:ascii="Times New Roman" w:eastAsia="KaiTi" w:hAnsi="Times New Roman" w:cs="Times New Roman"/>
+          <w:lang w:val="en-US"/>
+        </w:rPr>
+        <w:t xml:space="preserve">; </w:t>
+      </w:r>
+      <w:r>
+        <w:rPr>
+          <w:rFonts w:ascii="Times New Roman" w:eastAsia="KaiTi" w:hAnsi="Times New Roman" w:cs="Times New Roman"/>
+          <w:lang w:val="en-US"/>
+        </w:rPr>
+        <w:t>Investments (Value creation and monitoring)</w:t>
+      </w:r>
+      <w:r>
+        <w:rPr>
+          <w:rFonts w:ascii="Times New Roman" w:eastAsia="KaiTi" w:hAnsi="Times New Roman" w:cs="Times New Roman"/>
+          <w:lang w:val="en-US"/>
+        </w:rPr>
+        <w:t xml:space="preserve">; </w:t>
+      </w:r>
+      <w:r>
+        <w:rPr>
+          <w:rFonts w:ascii="Times New Roman" w:eastAsia="KaiTi" w:hAnsi="Times New Roman" w:cs="Times New Roman"/>
+          <w:lang w:val="en-US"/>
+        </w:rPr>
+        <w:t>Harvesting</w:t>
+      </w:r>
+      <w:r>
+        <w:rPr>
+          <w:rFonts w:ascii="Times New Roman" w:eastAsia="KaiTi" w:hAnsi="Times New Roman" w:cs="Times New Roman"/>
+          <w:lang w:val="en-US"/>
+        </w:rPr>
+        <w:t xml:space="preserve">. </w:t>
+      </w:r>
+      <w:r>
+        <w:rPr>
+          <w:rFonts w:ascii="Times New Roman" w:eastAsia="KaiTi" w:hAnsi="Times New Roman" w:cs="Times New Roman"/>
+          <w:b/>
+          <w:bCs/>
+          <w:highlight w:val="green"/>
+          <w:lang w:val="en-US"/>
+        </w:rPr>
+        <w:t xml:space="preserve">(2) </w:t>
+      </w:r>
+      <w:r>
+        <w:rPr>
+          <w:rFonts w:ascii="Times New Roman" w:eastAsia="KaiTi" w:hAnsi="Times New Roman" w:cs="Times New Roman"/>
+          <w:b/>
+          <w:bCs/>
+          <w:highlight w:val="green"/>
+        </w:rPr>
+        <w:t>How Venture Capitalists Add Value</w:t>
+      </w:r>
+      <w:r>
+        <w:rPr>
+          <w:rFonts w:ascii="Times New Roman" w:eastAsia="KaiTi" w:hAnsi="Times New Roman" w:cs="Times New Roman"/>
+          <w:b/>
+          <w:bCs/>
+          <w:highlight w:val="green"/>
+          <w:lang w:val="en-US"/>
+        </w:rPr>
+        <w:t>?</w:t>
+      </w:r>
+      <w:r>
+        <w:rPr>
+          <w:rFonts w:ascii="Times New Roman" w:eastAsia="KaiTi" w:hAnsi="Times New Roman" w:cs="Times New Roman"/>
+          <w:lang w:val="en-US"/>
+        </w:rPr>
+        <w:t xml:space="preserve"> </w:t>
+      </w:r>
+      <w:r>
+        <w:rPr>
+          <w:rFonts w:ascii="Times New Roman" w:eastAsia="KaiTi" w:hAnsi="Times New Roman" w:cs="Times New Roman"/>
+          <w:i/>
+          <w:iCs/>
+          <w:highlight w:val="cyan"/>
+          <w:u w:val="single"/>
+          <w:lang w:val="en-US"/>
+        </w:rPr>
+        <w:t>Selecting</w:t>
+      </w:r>
+      <w:r>
+        <w:rPr>
+          <w:rFonts w:ascii="Times New Roman" w:eastAsia="KaiTi" w:hAnsi="Times New Roman" w:cs="Times New Roman"/>
+          <w:lang w:val="en-US"/>
+        </w:rPr>
+        <w:t xml:space="preserve"> invest</w:t>
+      </w:r>
+      <w:r>
+        <w:rPr>
+          <w:rFonts w:ascii="Times New Roman" w:eastAsia="KaiTi" w:hAnsi="Times New Roman" w:cs="Times New Roman"/>
+          <w:lang w:val="en-US"/>
+        </w:rPr>
+        <w:t>-</w:t>
+      </w:r>
+      <w:r>
+        <w:rPr>
+          <w:rFonts w:ascii="Times New Roman" w:eastAsia="KaiTi" w:hAnsi="Times New Roman" w:cs="Times New Roman"/>
+          <w:lang w:val="en-US"/>
+        </w:rPr>
+        <w:t>ment and negotiating deals</w:t>
+      </w:r>
+      <w:r>
+        <w:rPr>
+          <w:rFonts w:ascii="Times New Roman" w:eastAsia="KaiTi" w:hAnsi="Times New Roman" w:cs="Times New Roman"/>
+          <w:lang w:val="en-US"/>
+        </w:rPr>
+        <w:t xml:space="preserve"> with s</w:t>
+      </w:r>
+      <w:r>
+        <w:rPr>
+          <w:rFonts w:ascii="Times New Roman" w:eastAsia="KaiTi" w:hAnsi="Times New Roman" w:cs="Times New Roman"/>
+          <w:lang w:val="en-US"/>
+        </w:rPr>
+        <w:t xml:space="preserve">creen </w:t>
+      </w:r>
+      <w:r>
+        <w:rPr>
+          <w:rFonts w:ascii="Times New Roman" w:eastAsia="KaiTi" w:hAnsi="Times New Roman" w:cs="Times New Roman"/>
+          <w:lang w:val="en-US"/>
+        </w:rPr>
+        <w:t>c</w:t>
+      </w:r>
+      <w:r>
+        <w:rPr>
+          <w:rFonts w:ascii="Times New Roman" w:eastAsia="KaiTi" w:hAnsi="Times New Roman" w:cs="Times New Roman"/>
+          <w:lang w:val="en-US"/>
+        </w:rPr>
+        <w:t>riteria</w:t>
+      </w:r>
+      <w:r>
+        <w:rPr>
+          <w:rFonts w:ascii="Times New Roman" w:eastAsia="KaiTi" w:hAnsi="Times New Roman" w:cs="Times New Roman"/>
+          <w:lang w:val="en-US"/>
+        </w:rPr>
+        <w:t xml:space="preserve"> (</w:t>
+      </w:r>
+      <w:r>
+        <w:rPr>
+          <w:rFonts w:ascii="Times New Roman" w:eastAsia="KaiTi" w:hAnsi="Times New Roman" w:cs="Times New Roman" w:hint="eastAsia"/>
+          <w:lang w:val="en-US"/>
+        </w:rPr>
+        <w:t>这个地方有</w:t>
+      </w:r>
+      <w:r>
+        <w:rPr>
+          <w:rFonts w:ascii="Times New Roman" w:eastAsia="KaiTi" w:hAnsi="Times New Roman" w:cs="Times New Roman" w:hint="eastAsia"/>
+          <w:lang w:val="en-US"/>
+        </w:rPr>
+        <w:t>许多的</w:t>
+      </w:r>
+      <w:r>
+        <w:rPr>
+          <w:rFonts w:ascii="Times New Roman" w:eastAsia="KaiTi" w:hAnsi="Times New Roman" w:cs="Times New Roman" w:hint="eastAsia"/>
+          <w:lang w:val="en-US"/>
+        </w:rPr>
+        <w:t>参考标准</w:t>
+      </w:r>
+      <w:r>
+        <w:rPr>
+          <w:rFonts w:ascii="Times New Roman" w:eastAsia="KaiTi" w:hAnsi="Times New Roman" w:cs="Times New Roman" w:hint="eastAsia"/>
+          <w:lang w:val="en-US"/>
+        </w:rPr>
+        <w:t>)</w:t>
+      </w:r>
+      <w:r>
+        <w:rPr>
+          <w:rFonts w:ascii="Times New Roman" w:eastAsia="KaiTi" w:hAnsi="Times New Roman" w:cs="Times New Roman"/>
+          <w:lang w:val="en-US"/>
+        </w:rPr>
+        <w:t>.</w:t>
+      </w:r>
+      <w:r>
+        <w:rPr>
+          <w:rFonts w:ascii="Times New Roman" w:eastAsia="KaiTi" w:hAnsi="Times New Roman" w:cs="Times New Roman"/>
+          <w:lang w:val="en-US"/>
+        </w:rPr>
+        <w:t xml:space="preserve"> </w:t>
+      </w:r>
+      <w:r>
+        <w:rPr>
+          <w:rFonts w:ascii="Times New Roman" w:eastAsia="KaiTi" w:hAnsi="Times New Roman" w:cs="Times New Roman"/>
+          <w:i/>
+          <w:iCs/>
+          <w:highlight w:val="cyan"/>
+          <w:u w:val="single"/>
+          <w:lang w:val="en-US"/>
+        </w:rPr>
+        <w:t>Changing</w:t>
+      </w:r>
+      <w:r>
+        <w:rPr>
+          <w:rFonts w:ascii="Times New Roman" w:eastAsia="KaiTi" w:hAnsi="Times New Roman" w:cs="Times New Roman"/>
+          <w:lang w:val="en-US"/>
+        </w:rPr>
+        <w:t xml:space="preserve"> the management team</w:t>
+      </w:r>
+      <w:r>
+        <w:rPr>
+          <w:rFonts w:ascii="Times New Roman" w:eastAsia="KaiTi" w:hAnsi="Times New Roman" w:cs="Times New Roman"/>
+          <w:lang w:val="en-US"/>
+        </w:rPr>
+        <w:t xml:space="preserve">. </w:t>
+      </w:r>
+      <w:r>
+        <w:rPr>
+          <w:rFonts w:ascii="Times New Roman" w:eastAsia="KaiTi" w:hAnsi="Times New Roman" w:cs="Times New Roman"/>
+          <w:i/>
+          <w:iCs/>
+          <w:highlight w:val="cyan"/>
+          <w:u w:val="single"/>
+          <w:lang w:val="en-US"/>
+        </w:rPr>
+        <w:t xml:space="preserve">Monitoring and </w:t>
+      </w:r>
+      <w:r>
+        <w:rPr>
+          <w:rFonts w:ascii="Times New Roman" w:eastAsia="KaiTi" w:hAnsi="Times New Roman" w:cs="Times New Roman"/>
+          <w:i/>
+          <w:iCs/>
+          <w:highlight w:val="cyan"/>
+          <w:u w:val="single"/>
+          <w:lang w:val="en-US"/>
+        </w:rPr>
+        <w:t>a</w:t>
+      </w:r>
+      <w:r>
+        <w:rPr>
+          <w:rFonts w:ascii="Times New Roman" w:eastAsia="KaiTi" w:hAnsi="Times New Roman" w:cs="Times New Roman"/>
+          <w:i/>
+          <w:iCs/>
+          <w:highlight w:val="cyan"/>
+          <w:u w:val="single"/>
+          <w:lang w:val="en-US"/>
+        </w:rPr>
+        <w:t>dvising</w:t>
+      </w:r>
+      <w:r>
+        <w:rPr>
+          <w:rFonts w:ascii="Times New Roman" w:eastAsia="KaiTi" w:hAnsi="Times New Roman" w:cs="Times New Roman"/>
+          <w:lang w:val="en-US"/>
+        </w:rPr>
+        <w:t xml:space="preserve"> </w:t>
+      </w:r>
+      <w:r>
+        <w:rPr>
+          <w:rFonts w:ascii="Times New Roman" w:eastAsia="KaiTi" w:hAnsi="Times New Roman" w:cs="Times New Roman"/>
+          <w:lang w:val="en-US"/>
+        </w:rPr>
+        <w:t>p</w:t>
+      </w:r>
+      <w:r>
+        <w:rPr>
+          <w:rFonts w:ascii="Times New Roman" w:eastAsia="KaiTi" w:hAnsi="Times New Roman" w:cs="Times New Roman"/>
+          <w:lang w:val="en-US"/>
+        </w:rPr>
+        <w:t xml:space="preserve">ortfolio </w:t>
+      </w:r>
+      <w:r>
+        <w:rPr>
+          <w:rFonts w:ascii="Times New Roman" w:eastAsia="KaiTi" w:hAnsi="Times New Roman" w:cs="Times New Roman"/>
+          <w:lang w:val="en-US"/>
+        </w:rPr>
+        <w:t>c</w:t>
+      </w:r>
+      <w:r>
+        <w:rPr>
+          <w:rFonts w:ascii="Times New Roman" w:eastAsia="KaiTi" w:hAnsi="Times New Roman" w:cs="Times New Roman"/>
+          <w:lang w:val="en-US"/>
+        </w:rPr>
+        <w:t>ompanies</w:t>
+      </w:r>
+      <w:r>
+        <w:rPr>
+          <w:rFonts w:ascii="Times New Roman" w:eastAsia="KaiTi" w:hAnsi="Times New Roman" w:cs="Times New Roman"/>
+          <w:lang w:val="en-US"/>
+        </w:rPr>
+        <w:t xml:space="preserve"> (</w:t>
+      </w:r>
+      <w:r>
+        <w:rPr>
+          <w:rFonts w:ascii="Times New Roman" w:eastAsia="KaiTi" w:hAnsi="Times New Roman" w:cs="Times New Roman" w:hint="eastAsia"/>
+          <w:lang w:val="en-US"/>
+        </w:rPr>
+        <w:t>如果</w:t>
+      </w:r>
+      <w:r>
+        <w:rPr>
+          <w:rFonts w:ascii="Times New Roman" w:eastAsia="KaiTi" w:hAnsi="Times New Roman" w:cs="Times New Roman" w:hint="eastAsia"/>
+          <w:lang w:val="en-US"/>
+        </w:rPr>
+        <w:t xml:space="preserve"> VC</w:t>
+      </w:r>
+      <w:r>
+        <w:rPr>
+          <w:rFonts w:ascii="Times New Roman" w:eastAsia="KaiTi" w:hAnsi="Times New Roman" w:cs="Times New Roman"/>
+          <w:lang w:val="en-US"/>
+        </w:rPr>
+        <w:t xml:space="preserve"> </w:t>
+      </w:r>
+      <w:r>
+        <w:rPr>
+          <w:rFonts w:ascii="Times New Roman" w:eastAsia="KaiTi" w:hAnsi="Times New Roman" w:cs="Times New Roman" w:hint="eastAsia"/>
+          <w:lang w:val="en-US"/>
+        </w:rPr>
+        <w:t>选择</w:t>
+      </w:r>
+      <w:r>
+        <w:rPr>
+          <w:rFonts w:ascii="Times New Roman" w:eastAsia="KaiTi" w:hAnsi="Times New Roman" w:cs="Times New Roman" w:hint="eastAsia"/>
+          <w:lang w:val="en-US"/>
+        </w:rPr>
+        <w:t>派股而不是发现金</w:t>
+      </w:r>
+      <w:r>
+        <w:rPr>
+          <w:rFonts w:ascii="Times New Roman" w:eastAsia="KaiTi" w:hAnsi="Times New Roman" w:cs="Times New Roman" w:hint="eastAsia"/>
+          <w:lang w:val="en-US"/>
+        </w:rPr>
+        <w:t>,</w:t>
+      </w:r>
+      <w:r>
+        <w:rPr>
+          <w:rFonts w:ascii="Times New Roman" w:eastAsia="KaiTi" w:hAnsi="Times New Roman" w:cs="Times New Roman"/>
+          <w:lang w:val="en-US"/>
+        </w:rPr>
+        <w:t xml:space="preserve"> </w:t>
+      </w:r>
+      <w:r>
+        <w:rPr>
+          <w:rFonts w:ascii="Times New Roman" w:eastAsia="KaiTi" w:hAnsi="Times New Roman" w:cs="Times New Roman" w:hint="eastAsia"/>
+          <w:lang w:val="en-US"/>
+        </w:rPr>
+        <w:t>说明其</w:t>
+      </w:r>
+      <w:r>
+        <w:rPr>
+          <w:rFonts w:ascii="Times New Roman" w:eastAsia="KaiTi" w:hAnsi="Times New Roman" w:cs="Times New Roman" w:hint="eastAsia"/>
+          <w:lang w:val="en-US"/>
+        </w:rPr>
+        <w:t>不自信</w:t>
+      </w:r>
+      <w:r>
+        <w:rPr>
+          <w:rFonts w:ascii="Times New Roman" w:eastAsia="KaiTi" w:hAnsi="Times New Roman" w:cs="Times New Roman" w:hint="eastAsia"/>
+          <w:lang w:val="en-US"/>
+        </w:rPr>
+        <w:t>,</w:t>
+      </w:r>
+      <w:r>
+        <w:rPr>
+          <w:rFonts w:ascii="Times New Roman" w:eastAsia="KaiTi" w:hAnsi="Times New Roman" w:cs="Times New Roman"/>
+          <w:lang w:val="en-US"/>
+        </w:rPr>
+        <w:t xml:space="preserve"> </w:t>
+      </w:r>
+      <w:r>
+        <w:rPr>
+          <w:rFonts w:ascii="Times New Roman" w:eastAsia="KaiTi" w:hAnsi="Times New Roman" w:cs="Times New Roman" w:hint="eastAsia"/>
+          <w:lang w:val="en-US"/>
+        </w:rPr>
+        <w:t>对价值有负面影响</w:t>
+      </w:r>
+      <w:r>
+        <w:rPr>
+          <w:rFonts w:ascii="Times New Roman" w:eastAsia="KaiTi" w:hAnsi="Times New Roman" w:cs="Times New Roman" w:hint="eastAsia"/>
+          <w:lang w:val="en-US"/>
+        </w:rPr>
+        <w:t>)</w:t>
+      </w:r>
+      <w:r>
+        <w:rPr>
+          <w:rFonts w:ascii="Times New Roman" w:eastAsia="KaiTi" w:hAnsi="Times New Roman" w:cs="Times New Roman"/>
+          <w:lang w:val="en-US"/>
+        </w:rPr>
+        <w:t>.</w:t>
+      </w:r>
+      <w:r>
+        <w:rPr>
+          <w:rFonts w:ascii="Times New Roman" w:eastAsia="KaiTi" w:hAnsi="Times New Roman" w:cs="Times New Roman"/>
+          <w:lang w:val="en-US"/>
+        </w:rPr>
+        <w:t xml:space="preserve"> </w:t>
+      </w:r>
+      <w:r>
+        <w:rPr>
+          <w:rFonts w:ascii="Times New Roman" w:eastAsia="KaiTi" w:hAnsi="Times New Roman" w:cs="Times New Roman"/>
+          <w:i/>
+          <w:iCs/>
+          <w:highlight w:val="cyan"/>
+          <w:u w:val="single"/>
+          <w:lang w:val="en-US"/>
+        </w:rPr>
+        <w:t>Luck vs. Skill:</w:t>
+      </w:r>
+      <w:r>
+        <w:rPr>
+          <w:rFonts w:ascii="Times New Roman" w:eastAsia="KaiTi" w:hAnsi="Times New Roman" w:cs="Times New Roman"/>
+          <w:lang w:val="en-US"/>
+        </w:rPr>
+        <w:t xml:space="preserve"> What accounts for VC Success?</w:t>
+      </w:r>
+      <w:r>
+        <w:rPr>
+          <w:rFonts w:ascii="Times New Roman" w:eastAsia="KaiTi" w:hAnsi="Times New Roman" w:cs="Times New Roman"/>
+          <w:lang w:val="en-US"/>
+        </w:rPr>
+        <w:t xml:space="preserve"> </w:t>
+      </w:r>
+      <w:r>
+        <w:rPr>
+          <w:rFonts w:ascii="Times New Roman" w:eastAsia="KaiTi" w:hAnsi="Times New Roman" w:cs="Times New Roman" w:hint="eastAsia"/>
+          <w:lang w:val="en-US"/>
+        </w:rPr>
+        <w:t>运气发挥重要作用</w:t>
+      </w:r>
+      <w:r>
+        <w:rPr>
+          <w:rFonts w:ascii="Times New Roman" w:eastAsia="KaiTi" w:hAnsi="Times New Roman" w:cs="Times New Roman" w:hint="eastAsia"/>
+          <w:lang w:val="en-US"/>
+        </w:rPr>
+        <w:t>,</w:t>
+      </w:r>
+      <w:r>
+        <w:rPr>
+          <w:rFonts w:ascii="Times New Roman" w:eastAsia="KaiTi" w:hAnsi="Times New Roman" w:cs="Times New Roman"/>
+          <w:lang w:val="en-US"/>
+        </w:rPr>
+        <w:t xml:space="preserve"> </w:t>
+      </w:r>
+      <w:r>
+        <w:rPr>
+          <w:rFonts w:ascii="Times New Roman" w:eastAsia="KaiTi" w:hAnsi="Times New Roman" w:cs="Times New Roman" w:hint="eastAsia"/>
+          <w:lang w:val="en-US"/>
+        </w:rPr>
+        <w:t>风格坚持以及及时转向很重要</w:t>
+      </w:r>
+      <w:r>
+        <w:rPr>
+          <w:rFonts w:ascii="Times New Roman" w:eastAsia="KaiTi" w:hAnsi="Times New Roman" w:cs="Times New Roman" w:hint="eastAsia"/>
+          <w:lang w:val="en-US"/>
+        </w:rPr>
+        <w:t>.</w:t>
+      </w:r>
+      <w:r>
+        <w:rPr>
+          <w:rFonts w:ascii="Times New Roman" w:eastAsia="KaiTi" w:hAnsi="Times New Roman" w:cs="Times New Roman"/>
+          <w:lang w:val="en-US"/>
+        </w:rPr>
+        <w:t xml:space="preserve"> </w:t>
+      </w:r>
+      <w:r>
+        <w:rPr>
+          <w:rFonts w:ascii="Times New Roman" w:eastAsia="KaiTi" w:hAnsi="Times New Roman" w:cs="Times New Roman"/>
+          <w:i/>
+          <w:iCs/>
+          <w:highlight w:val="cyan"/>
+          <w:u w:val="single"/>
+          <w:lang w:val="en-US"/>
+        </w:rPr>
+        <w:t>Syndicatio</w:t>
+      </w:r>
+      <w:r>
+        <w:rPr>
+          <w:rFonts w:ascii="Times New Roman" w:eastAsia="KaiTi" w:hAnsi="Times New Roman" w:cs="Times New Roman"/>
+          <w:i/>
+          <w:iCs/>
+          <w:highlight w:val="cyan"/>
+          <w:u w:val="single"/>
+          <w:lang w:val="en-US"/>
+        </w:rPr>
+        <w:t>n</w:t>
+      </w:r>
+      <w:r>
+        <w:rPr>
+          <w:rFonts w:ascii="Times New Roman" w:eastAsia="KaiTi" w:hAnsi="Times New Roman" w:cs="Times New Roman" w:hint="eastAsia"/>
+          <w:i/>
+          <w:iCs/>
+          <w:highlight w:val="cyan"/>
+          <w:u w:val="single"/>
+          <w:lang w:val="en-US"/>
+        </w:rPr>
+        <w:t>:</w:t>
+      </w:r>
+      <w:r>
+        <w:rPr>
+          <w:rFonts w:ascii="Times New Roman" w:eastAsia="KaiTi" w:hAnsi="Times New Roman" w:cs="Times New Roman"/>
+          <w:i/>
+          <w:iCs/>
+          <w:u w:val="single"/>
+          <w:lang w:val="en-US"/>
+        </w:rPr>
+        <w:t xml:space="preserve"> </w:t>
+      </w:r>
+      <w:r>
+        <w:rPr>
+          <w:rFonts w:ascii="Times New Roman" w:eastAsia="KaiTi" w:hAnsi="Times New Roman" w:cs="Times New Roman"/>
+          <w:lang w:val="en-US"/>
+        </w:rPr>
+        <w:t xml:space="preserve">VC </w:t>
+      </w:r>
+      <w:r>
+        <w:rPr>
+          <w:rFonts w:ascii="Times New Roman" w:eastAsia="KaiTi" w:hAnsi="Times New Roman" w:cs="Times New Roman" w:hint="eastAsia"/>
+          <w:lang w:val="en-US"/>
+        </w:rPr>
+        <w:t>联合</w:t>
+      </w:r>
+      <w:r>
+        <w:rPr>
+          <w:rFonts w:ascii="Times New Roman" w:eastAsia="KaiTi" w:hAnsi="Times New Roman" w:cs="Times New Roman" w:hint="eastAsia"/>
+          <w:lang w:val="en-US"/>
+        </w:rPr>
+        <w:t>投资</w:t>
+      </w:r>
+      <w:r>
+        <w:rPr>
+          <w:rFonts w:ascii="Times New Roman" w:eastAsia="KaiTi" w:hAnsi="Times New Roman" w:cs="Times New Roman" w:hint="eastAsia"/>
+          <w:lang w:val="en-US"/>
+        </w:rPr>
+        <w:t>互补创造价值</w:t>
+      </w:r>
+      <w:r>
+        <w:rPr>
+          <w:rFonts w:ascii="Times New Roman" w:eastAsia="KaiTi" w:hAnsi="Times New Roman" w:cs="Times New Roman" w:hint="eastAsia"/>
+          <w:lang w:val="en-US"/>
+        </w:rPr>
+        <w:t>.</w:t>
+      </w:r>
+      <w:r>
+        <w:rPr>
+          <w:rFonts w:ascii="Times New Roman" w:eastAsia="KaiTi" w:hAnsi="Times New Roman" w:cs="Times New Roman"/>
+          <w:lang w:val="en-US"/>
+        </w:rPr>
+        <w:t xml:space="preserve"> </w:t>
+      </w:r>
+      <w:r>
+        <w:rPr>
+          <w:rFonts w:ascii="Times New Roman" w:eastAsia="KaiTi" w:hAnsi="Times New Roman" w:cs="Times New Roman"/>
+          <w:b/>
+          <w:bCs/>
+          <w:highlight w:val="green"/>
+          <w:lang w:val="en-US"/>
+        </w:rPr>
+        <w:t xml:space="preserve">(3) </w:t>
+      </w:r>
+      <w:r>
+        <w:rPr>
+          <w:rFonts w:ascii="Times New Roman" w:eastAsia="KaiTi" w:hAnsi="Times New Roman" w:cs="Times New Roman"/>
+          <w:b/>
+          <w:bCs/>
+          <w:highlight w:val="green"/>
+          <w:lang w:val="en-US"/>
+        </w:rPr>
+        <w:t>VC Compensation and Selection</w:t>
+      </w:r>
+      <w:r>
+        <w:rPr>
+          <w:rFonts w:ascii="Times New Roman" w:eastAsia="KaiTi" w:hAnsi="Times New Roman" w:cs="Times New Roman"/>
+          <w:b/>
+          <w:bCs/>
+          <w:highlight w:val="green"/>
+          <w:lang w:val="en-US"/>
+        </w:rPr>
+        <w:t>.</w:t>
+      </w:r>
+      <w:r>
+        <w:rPr>
+          <w:rFonts w:ascii="Times New Roman" w:eastAsia="KaiTi" w:hAnsi="Times New Roman" w:cs="Times New Roman"/>
+          <w:lang w:val="en-US"/>
+        </w:rPr>
+        <w:t xml:space="preserve"> </w:t>
+      </w:r>
+      <w:r>
+        <w:rPr>
+          <w:rFonts w:ascii="Times New Roman" w:eastAsia="KaiTi" w:hAnsi="Times New Roman" w:cs="Times New Roman" w:hint="eastAsia"/>
+          <w:lang w:val="en-US"/>
+        </w:rPr>
+        <w:t>GP</w:t>
+      </w:r>
+      <w:r>
+        <w:rPr>
+          <w:rFonts w:ascii="Times New Roman" w:eastAsia="KaiTi" w:hAnsi="Times New Roman" w:cs="Times New Roman"/>
+          <w:lang w:val="en-US"/>
+        </w:rPr>
+        <w:t xml:space="preserve"> </w:t>
+      </w:r>
+      <w:r>
+        <w:rPr>
+          <w:rFonts w:ascii="Times New Roman" w:eastAsia="KaiTi" w:hAnsi="Times New Roman" w:cs="Times New Roman" w:hint="eastAsia"/>
+          <w:lang w:val="en-US"/>
+        </w:rPr>
+        <w:t>和</w:t>
+      </w:r>
+      <w:r>
+        <w:rPr>
+          <w:rFonts w:ascii="Times New Roman" w:eastAsia="KaiTi" w:hAnsi="Times New Roman" w:cs="Times New Roman" w:hint="eastAsia"/>
+          <w:lang w:val="en-US"/>
+        </w:rPr>
+        <w:t xml:space="preserve"> LP</w:t>
+      </w:r>
+      <w:r>
+        <w:rPr>
+          <w:rFonts w:ascii="Times New Roman" w:eastAsia="KaiTi" w:hAnsi="Times New Roman" w:cs="Times New Roman"/>
+          <w:lang w:val="en-US"/>
+        </w:rPr>
+        <w:t xml:space="preserve"> </w:t>
+      </w:r>
+      <w:r>
+        <w:rPr>
+          <w:rFonts w:ascii="Times New Roman" w:eastAsia="KaiTi" w:hAnsi="Times New Roman" w:cs="Times New Roman" w:hint="eastAsia"/>
+          <w:lang w:val="en-US"/>
+        </w:rPr>
+        <w:t>的组成</w:t>
+      </w:r>
+      <w:r>
+        <w:rPr>
+          <w:rFonts w:ascii="Times New Roman" w:eastAsia="KaiTi" w:hAnsi="Times New Roman" w:cs="Times New Roman" w:hint="eastAsia"/>
+          <w:lang w:val="en-US"/>
+        </w:rPr>
+        <w:t>影响</w:t>
+      </w:r>
+      <w:r>
+        <w:rPr>
+          <w:rFonts w:ascii="Times New Roman" w:eastAsia="KaiTi" w:hAnsi="Times New Roman" w:cs="Times New Roman" w:hint="eastAsia"/>
+          <w:lang w:val="en-US"/>
+        </w:rPr>
+        <w:t xml:space="preserve"> VC</w:t>
+      </w:r>
+      <w:r>
+        <w:rPr>
+          <w:rFonts w:ascii="Times New Roman" w:eastAsia="KaiTi" w:hAnsi="Times New Roman" w:cs="Times New Roman"/>
+          <w:lang w:val="en-US"/>
+        </w:rPr>
+        <w:t xml:space="preserve"> </w:t>
+      </w:r>
+      <w:r>
+        <w:rPr>
+          <w:rFonts w:ascii="Times New Roman" w:eastAsia="KaiTi" w:hAnsi="Times New Roman" w:cs="Times New Roman" w:hint="eastAsia"/>
+          <w:lang w:val="en-US"/>
+        </w:rPr>
+        <w:t>投资项目的选择</w:t>
+      </w:r>
+      <w:r>
+        <w:rPr>
+          <w:rFonts w:ascii="Times New Roman" w:eastAsia="KaiTi" w:hAnsi="Times New Roman" w:cs="Times New Roman" w:hint="eastAsia"/>
+          <w:lang w:val="en-US"/>
+        </w:rPr>
+        <w:t>.</w:t>
+      </w:r>
+      <w:r>
+        <w:rPr>
+          <w:rFonts w:ascii="Times New Roman" w:eastAsia="KaiTi" w:hAnsi="Times New Roman" w:cs="Times New Roman"/>
+          <w:lang w:val="en-US"/>
+        </w:rPr>
+        <w:t xml:space="preserve"> </w:t>
+      </w:r>
+      <w:r>
+        <w:rPr>
+          <w:rFonts w:ascii="Times New Roman" w:eastAsia="KaiTi" w:hAnsi="Times New Roman" w:cs="Times New Roman"/>
+          <w:i/>
+          <w:iCs/>
+          <w:highlight w:val="cyan"/>
+          <w:u w:val="single"/>
+          <w:lang w:val="en-US"/>
+        </w:rPr>
+        <w:t>Adverse Selection in VC investment</w:t>
+      </w:r>
+      <w:r>
+        <w:rPr>
+          <w:rFonts w:ascii="Times New Roman" w:eastAsia="KaiTi" w:hAnsi="Times New Roman" w:cs="Times New Roman"/>
+          <w:i/>
+          <w:iCs/>
+          <w:highlight w:val="cyan"/>
+          <w:u w:val="single"/>
+          <w:lang w:val="en-US"/>
+        </w:rPr>
+        <w:t>.</w:t>
+      </w:r>
+      <w:r>
+        <w:rPr>
+          <w:rFonts w:ascii="Times New Roman" w:eastAsia="KaiTi" w:hAnsi="Times New Roman" w:cs="Times New Roman"/>
+          <w:lang w:val="en-US"/>
+        </w:rPr>
+        <w:t xml:space="preserve"> </w:t>
+      </w:r>
+      <w:r>
+        <w:rPr>
+          <w:rFonts w:ascii="Times New Roman" w:eastAsia="KaiTi" w:hAnsi="Times New Roman" w:cs="Times New Roman"/>
+          <w:lang w:val="en-US"/>
+        </w:rPr>
+        <w:t xml:space="preserve">VCs </w:t>
+      </w:r>
+      <w:r>
+        <w:rPr>
+          <w:rFonts w:ascii="Times New Roman" w:eastAsia="KaiTi" w:hAnsi="Times New Roman" w:cs="Times New Roman" w:hint="eastAsia"/>
+          <w:lang w:val="en-US"/>
+        </w:rPr>
+        <w:t>选择</w:t>
+      </w:r>
+      <w:r>
+        <w:rPr>
+          <w:rFonts w:ascii="Times New Roman" w:eastAsia="KaiTi" w:hAnsi="Times New Roman" w:cs="Times New Roman" w:hint="eastAsia"/>
+          <w:lang w:val="en-US"/>
+        </w:rPr>
+        <w:t>项目时有信息不对称</w:t>
+      </w:r>
+      <w:r>
+        <w:rPr>
+          <w:rFonts w:ascii="Times New Roman" w:eastAsia="KaiTi" w:hAnsi="Times New Roman" w:cs="Times New Roman" w:hint="eastAsia"/>
+          <w:lang w:val="en-US"/>
+        </w:rPr>
+        <w:t>,</w:t>
+      </w:r>
+      <w:r>
+        <w:rPr>
+          <w:rFonts w:ascii="Times New Roman" w:eastAsia="KaiTi" w:hAnsi="Times New Roman" w:cs="Times New Roman"/>
+          <w:lang w:val="en-US"/>
+        </w:rPr>
+        <w:t xml:space="preserve"> </w:t>
+      </w:r>
+      <w:r>
+        <w:rPr>
+          <w:rFonts w:ascii="Times New Roman" w:eastAsia="KaiTi" w:hAnsi="Times New Roman" w:cs="Times New Roman" w:hint="eastAsia"/>
+          <w:lang w:val="en-US"/>
+        </w:rPr>
+        <w:t>倾向于选择</w:t>
+      </w:r>
+      <w:r>
+        <w:rPr>
+          <w:rFonts w:ascii="Times New Roman" w:eastAsia="KaiTi" w:hAnsi="Times New Roman" w:cs="Times New Roman" w:hint="eastAsia"/>
+          <w:lang w:val="en-US"/>
+        </w:rPr>
+        <w:t>估值过高的项目</w:t>
+      </w:r>
+      <w:r>
+        <w:rPr>
+          <w:rFonts w:ascii="Times New Roman" w:eastAsia="KaiTi" w:hAnsi="Times New Roman" w:cs="Times New Roman" w:hint="eastAsia"/>
+          <w:lang w:val="en-US"/>
+        </w:rPr>
+        <w:t>.</w:t>
+      </w:r>
+      <w:r>
+        <w:rPr>
+          <w:rFonts w:ascii="Times New Roman" w:eastAsia="KaiTi" w:hAnsi="Times New Roman" w:cs="Times New Roman"/>
+          <w:lang w:val="en-US"/>
+        </w:rPr>
+        <w:t xml:space="preserve"> </w:t>
+      </w:r>
+      <w:r>
+        <w:rPr>
+          <w:rFonts w:ascii="Times New Roman" w:eastAsia="KaiTi" w:hAnsi="Times New Roman" w:cs="Times New Roman" w:hint="eastAsia"/>
+          <w:highlight w:val="magenta"/>
+          <w:lang w:val="en-US"/>
+        </w:rPr>
+        <w:t>W</w:t>
+      </w:r>
+      <w:r>
+        <w:rPr>
+          <w:rFonts w:ascii="Times New Roman" w:eastAsia="KaiTi" w:hAnsi="Times New Roman" w:cs="Times New Roman"/>
+          <w:highlight w:val="magenta"/>
+          <w:lang w:val="en-US"/>
+        </w:rPr>
+        <w:t>ay</w:t>
+      </w:r>
+      <w:r>
+        <w:rPr>
+          <w:rFonts w:ascii="Times New Roman" w:eastAsia="KaiTi" w:hAnsi="Times New Roman" w:cs="Times New Roman"/>
+          <w:highlight w:val="magenta"/>
+          <w:lang w:val="en-US"/>
+        </w:rPr>
+        <w:t>s</w:t>
+      </w:r>
+      <w:r>
+        <w:rPr>
+          <w:rFonts w:ascii="Times New Roman" w:eastAsia="KaiTi" w:hAnsi="Times New Roman" w:cs="Times New Roman"/>
+          <w:highlight w:val="magenta"/>
+          <w:lang w:val="en-US"/>
+        </w:rPr>
+        <w:t>:</w:t>
+      </w:r>
+      <w:r>
+        <w:rPr>
+          <w:rFonts w:ascii="Times New Roman" w:eastAsia="KaiTi" w:hAnsi="Times New Roman" w:cs="Times New Roman"/>
+          <w:lang w:val="en-US"/>
+        </w:rPr>
+        <w:t xml:space="preserve"> </w:t>
+      </w:r>
+      <w:r>
+        <w:rPr>
+          <w:rFonts w:ascii="Times New Roman" w:eastAsia="KaiTi" w:hAnsi="Times New Roman" w:cs="Times New Roman"/>
+          <w:lang w:val="en-US"/>
+        </w:rPr>
+        <w:t>Syndication</w:t>
+      </w:r>
+      <w:r>
+        <w:rPr>
+          <w:rFonts w:ascii="Times New Roman" w:eastAsia="KaiTi" w:hAnsi="Times New Roman" w:cs="Times New Roman"/>
+          <w:lang w:val="en-US"/>
+        </w:rPr>
+        <w:t xml:space="preserve">, </w:t>
+      </w:r>
+      <w:r>
+        <w:rPr>
+          <w:rFonts w:ascii="Times New Roman" w:eastAsia="KaiTi" w:hAnsi="Times New Roman" w:cs="Times New Roman"/>
+          <w:lang w:val="en-US"/>
+        </w:rPr>
+        <w:t>Staging</w:t>
+      </w:r>
+      <w:r>
+        <w:rPr>
+          <w:rFonts w:ascii="Times New Roman" w:eastAsia="KaiTi" w:hAnsi="Times New Roman" w:cs="Times New Roman"/>
+          <w:lang w:val="en-US"/>
+        </w:rPr>
+        <w:t xml:space="preserve">, </w:t>
+      </w:r>
+      <w:r>
+        <w:rPr>
+          <w:rFonts w:ascii="Times New Roman" w:eastAsia="KaiTi" w:hAnsi="Times New Roman" w:cs="Times New Roman"/>
+          <w:lang w:val="en-US"/>
+        </w:rPr>
+        <w:t xml:space="preserve">Financial </w:t>
+      </w:r>
+      <w:r>
+        <w:rPr>
+          <w:rFonts w:ascii="Times New Roman" w:eastAsia="KaiTi" w:hAnsi="Times New Roman" w:cs="Times New Roman"/>
+          <w:lang w:val="en-US"/>
+        </w:rPr>
+        <w:t>C</w:t>
+      </w:r>
+      <w:r>
+        <w:rPr>
+          <w:rFonts w:ascii="Times New Roman" w:eastAsia="KaiTi" w:hAnsi="Times New Roman" w:cs="Times New Roman"/>
+          <w:lang w:val="en-US"/>
+        </w:rPr>
+        <w:t>ontracting</w:t>
+      </w:r>
+      <w:r>
+        <w:rPr>
+          <w:rFonts w:ascii="Times New Roman" w:eastAsia="KaiTi" w:hAnsi="Times New Roman" w:cs="Times New Roman"/>
+          <w:lang w:val="en-US"/>
+        </w:rPr>
+        <w:t xml:space="preserve"> (</w:t>
+      </w:r>
+      <w:r>
+        <w:rPr>
+          <w:rFonts w:ascii="Times New Roman" w:eastAsia="KaiTi" w:hAnsi="Times New Roman" w:cs="Times New Roman" w:hint="eastAsia"/>
+          <w:lang w:val="en-US"/>
+        </w:rPr>
+        <w:t>用可转</w:t>
+      </w:r>
+      <w:r>
+        <w:rPr>
+          <w:rFonts w:ascii="Times New Roman" w:eastAsia="KaiTi" w:hAnsi="Times New Roman" w:cs="Times New Roman" w:hint="eastAsia"/>
+          <w:lang w:val="en-US"/>
+        </w:rPr>
+        <w:t>股</w:t>
+      </w:r>
+      <w:r>
+        <w:rPr>
+          <w:rFonts w:ascii="Times New Roman" w:eastAsia="KaiTi" w:hAnsi="Times New Roman" w:cs="Times New Roman" w:hint="eastAsia"/>
+          <w:lang w:val="en-US"/>
+        </w:rPr>
+        <w:t>而非</w:t>
+      </w:r>
+      <w:r>
+        <w:rPr>
+          <w:rFonts w:ascii="Times New Roman" w:eastAsia="KaiTi" w:hAnsi="Times New Roman" w:cs="Times New Roman" w:hint="eastAsia"/>
+          <w:lang w:val="en-US"/>
+        </w:rPr>
+        <w:t xml:space="preserve"> Cash</w:t>
+      </w:r>
+      <w:r>
+        <w:rPr>
+          <w:rFonts w:ascii="Times New Roman" w:eastAsia="KaiTi" w:hAnsi="Times New Roman" w:cs="Times New Roman"/>
+          <w:lang w:val="en-US"/>
+        </w:rPr>
+        <w:t>)</w:t>
+      </w:r>
+      <w:r>
+        <w:rPr>
+          <w:rFonts w:ascii="Times New Roman" w:eastAsia="KaiTi" w:hAnsi="Times New Roman" w:cs="Times New Roman"/>
+          <w:lang w:val="en-US"/>
+        </w:rPr>
+        <w:t>,</w:t>
+      </w:r>
+      <w:r>
+        <w:rPr>
+          <w:rFonts w:ascii="Times New Roman" w:eastAsia="KaiTi" w:hAnsi="Times New Roman" w:cs="Times New Roman"/>
+          <w:lang w:val="en-US"/>
+        </w:rPr>
+        <w:t xml:space="preserve"> </w:t>
+      </w:r>
+      <w:r>
+        <w:rPr>
+          <w:rFonts w:ascii="Times New Roman" w:eastAsia="KaiTi" w:hAnsi="Times New Roman" w:cs="Times New Roman"/>
+          <w:lang w:val="en-US"/>
+        </w:rPr>
+        <w:t>D</w:t>
+      </w:r>
+      <w:r>
+        <w:rPr>
+          <w:rFonts w:ascii="Times New Roman" w:eastAsia="KaiTi" w:hAnsi="Times New Roman" w:cs="Times New Roman"/>
+          <w:lang w:val="en-US"/>
+        </w:rPr>
+        <w:t xml:space="preserve">ue </w:t>
+      </w:r>
+      <w:r>
+        <w:rPr>
+          <w:rFonts w:ascii="Times New Roman" w:eastAsia="KaiTi" w:hAnsi="Times New Roman" w:cs="Times New Roman"/>
+          <w:lang w:val="en-US"/>
+        </w:rPr>
+        <w:t>D</w:t>
+      </w:r>
+      <w:r>
+        <w:rPr>
+          <w:rFonts w:ascii="Times New Roman" w:eastAsia="KaiTi" w:hAnsi="Times New Roman" w:cs="Times New Roman"/>
+          <w:lang w:val="en-US"/>
+        </w:rPr>
+        <w:t>iligence</w:t>
+      </w:r>
+      <w:r>
+        <w:rPr>
+          <w:rFonts w:ascii="Times New Roman" w:eastAsia="KaiTi" w:hAnsi="Times New Roman" w:cs="Times New Roman"/>
+          <w:lang w:val="en-US"/>
+        </w:rPr>
+        <w:t xml:space="preserve">. </w:t>
+      </w:r>
+      <w:r>
+        <w:rPr>
+          <w:rFonts w:ascii="Times New Roman" w:eastAsia="KaiTi" w:hAnsi="Times New Roman" w:cs="Times New Roman"/>
+          <w:b/>
+          <w:bCs/>
+          <w:highlight w:val="green"/>
+          <w:lang w:val="en-US"/>
+        </w:rPr>
+        <w:t xml:space="preserve">(4) </w:t>
+      </w:r>
+      <w:r>
+        <w:rPr>
+          <w:rFonts w:ascii="Times New Roman" w:eastAsia="KaiTi" w:hAnsi="Times New Roman" w:cs="Times New Roman"/>
+          <w:b/>
+          <w:bCs/>
+          <w:highlight w:val="green"/>
+          <w:lang w:val="en-US"/>
+        </w:rPr>
+        <w:t>VC Contracts with Ventures</w:t>
+      </w:r>
+      <w:r>
+        <w:rPr>
+          <w:rFonts w:ascii="Times New Roman" w:eastAsia="KaiTi" w:hAnsi="Times New Roman" w:cs="Times New Roman"/>
+          <w:b/>
+          <w:bCs/>
+          <w:highlight w:val="green"/>
+          <w:lang w:val="en-US"/>
+        </w:rPr>
+        <w:t>.</w:t>
+      </w:r>
+      <w:r>
+        <w:rPr>
+          <w:rFonts w:ascii="Times New Roman" w:eastAsia="KaiTi" w:hAnsi="Times New Roman" w:cs="Times New Roman"/>
+          <w:lang w:val="en-US"/>
+        </w:rPr>
+        <w:t xml:space="preserve"> </w:t>
+      </w:r>
+      <w:r>
+        <w:rPr>
+          <w:rFonts w:ascii="Times New Roman" w:eastAsia="KaiTi" w:hAnsi="Times New Roman" w:cs="Times New Roman"/>
+          <w:lang w:val="en-US"/>
+        </w:rPr>
+        <w:t xml:space="preserve">VCs </w:t>
+      </w:r>
+      <w:r>
+        <w:rPr>
+          <w:rFonts w:ascii="Times New Roman" w:eastAsia="KaiTi" w:hAnsi="Times New Roman" w:cs="Times New Roman"/>
+          <w:lang w:val="en-US"/>
+        </w:rPr>
+        <w:t>can</w:t>
+      </w:r>
+      <w:r>
+        <w:rPr>
+          <w:rFonts w:ascii="Times New Roman" w:eastAsia="KaiTi" w:hAnsi="Times New Roman" w:cs="Times New Roman"/>
+          <w:lang w:val="en-US"/>
+        </w:rPr>
+        <w:t xml:space="preserve"> use</w:t>
+      </w:r>
+      <w:r>
+        <w:rPr>
+          <w:rFonts w:ascii="Times New Roman" w:eastAsia="KaiTi" w:hAnsi="Times New Roman" w:cs="Times New Roman"/>
+          <w:lang w:val="en-US"/>
+        </w:rPr>
+        <w:t xml:space="preserve"> c</w:t>
+      </w:r>
+      <w:r>
+        <w:rPr>
+          <w:rFonts w:ascii="Times New Roman" w:eastAsia="KaiTi" w:hAnsi="Times New Roman" w:cs="Times New Roman"/>
+          <w:lang w:val="en-US"/>
+        </w:rPr>
+        <w:t>onvertible preferred stock</w:t>
+      </w:r>
+      <w:r>
+        <w:rPr>
+          <w:rFonts w:ascii="Times New Roman" w:eastAsia="KaiTi" w:hAnsi="Times New Roman" w:cs="Times New Roman"/>
+          <w:lang w:val="en-US"/>
+        </w:rPr>
+        <w:t xml:space="preserve"> put options, demand registration rights,</w:t>
+      </w:r>
+      <w:r>
+        <w:rPr>
+          <w:rFonts w:ascii="Times New Roman" w:eastAsia="KaiTi" w:hAnsi="Times New Roman" w:cs="Times New Roman"/>
+          <w:lang w:val="en-US"/>
+        </w:rPr>
+        <w:t xml:space="preserve"> </w:t>
+      </w:r>
+      <w:r>
+        <w:rPr>
+          <w:rFonts w:ascii="Times New Roman" w:eastAsia="KaiTi" w:hAnsi="Times New Roman" w:cs="Times New Roman"/>
+          <w:lang w:val="en-US"/>
+        </w:rPr>
+        <w:t>and others to protect themselves and ensure to</w:t>
+      </w:r>
+      <w:r>
+        <w:rPr>
+          <w:rFonts w:ascii="Times New Roman" w:eastAsia="KaiTi" w:hAnsi="Times New Roman" w:cs="Times New Roman"/>
+          <w:lang w:val="en-US"/>
+        </w:rPr>
+        <w:t xml:space="preserve"> </w:t>
+      </w:r>
+      <w:r>
+        <w:rPr>
+          <w:rFonts w:ascii="Times New Roman" w:eastAsia="KaiTi" w:hAnsi="Times New Roman" w:cs="Times New Roman"/>
+          <w:lang w:val="en-US"/>
+        </w:rPr>
+        <w:t>harvest</w:t>
+      </w:r>
+      <w:r>
+        <w:rPr>
+          <w:rFonts w:ascii="Times New Roman" w:eastAsia="KaiTi" w:hAnsi="Times New Roman" w:cs="Times New Roman"/>
+          <w:lang w:val="en-US"/>
+        </w:rPr>
+        <w:t xml:space="preserve">. </w:t>
+      </w:r>
+      <w:r>
+        <w:rPr>
+          <w:rFonts w:ascii="Times New Roman" w:eastAsia="KaiTi" w:hAnsi="Times New Roman" w:cs="Times New Roman"/>
+          <w:b/>
+          <w:bCs/>
+          <w:highlight w:val="green"/>
+          <w:lang w:val="en-US"/>
+        </w:rPr>
+        <w:t>(5)</w:t>
+      </w:r>
+      <w:r>
+        <w:rPr>
+          <w:rFonts w:ascii="Times New Roman" w:eastAsia="KaiTi" w:hAnsi="Times New Roman" w:cs="Times New Roman"/>
+          <w:b/>
+          <w:bCs/>
+          <w:highlight w:val="green"/>
+          <w:lang w:val="en-US"/>
+        </w:rPr>
+        <w:t xml:space="preserve"> </w:t>
+      </w:r>
+      <w:r>
+        <w:rPr>
+          <w:rFonts w:ascii="Times New Roman" w:eastAsia="KaiTi" w:hAnsi="Times New Roman" w:cs="Times New Roman"/>
+          <w:b/>
+          <w:bCs/>
+          <w:highlight w:val="green"/>
+          <w:lang w:val="en-US"/>
+        </w:rPr>
+        <w:t>VC Contracts with Investors</w:t>
+      </w:r>
+      <w:r>
+        <w:rPr>
+          <w:rFonts w:ascii="Times New Roman" w:eastAsia="KaiTi" w:hAnsi="Times New Roman" w:cs="Times New Roman"/>
+          <w:b/>
+          <w:bCs/>
+          <w:highlight w:val="green"/>
+          <w:lang w:val="en-US"/>
+        </w:rPr>
+        <w:t>.</w:t>
+      </w:r>
+      <w:r>
+        <w:rPr>
+          <w:rFonts w:ascii="Times New Roman" w:eastAsia="KaiTi" w:hAnsi="Times New Roman" w:cs="Times New Roman"/>
+          <w:lang w:val="en-US"/>
+        </w:rPr>
+        <w:t xml:space="preserve"> </w:t>
+      </w:r>
+      <w:r>
+        <w:rPr>
+          <w:rFonts w:ascii="Times New Roman" w:eastAsia="KaiTi" w:hAnsi="Times New Roman" w:cs="Times New Roman"/>
+          <w:lang w:val="en-US"/>
+        </w:rPr>
+        <w:t>Excessive risk taking</w:t>
+      </w:r>
+      <w:r>
+        <w:rPr>
+          <w:rFonts w:ascii="Times New Roman" w:eastAsia="KaiTi" w:hAnsi="Times New Roman" w:cs="Times New Roman"/>
+          <w:lang w:val="en-US"/>
+        </w:rPr>
+        <w:t xml:space="preserve"> (</w:t>
+      </w:r>
+      <w:r>
+        <w:rPr>
+          <w:rFonts w:ascii="Times New Roman" w:eastAsia="KaiTi" w:hAnsi="Times New Roman" w:cs="Times New Roman" w:hint="eastAsia"/>
+          <w:lang w:val="en-US"/>
+        </w:rPr>
+        <w:t>限制</w:t>
+      </w:r>
+      <w:r>
+        <w:rPr>
+          <w:rFonts w:ascii="Times New Roman" w:eastAsia="KaiTi" w:hAnsi="Times New Roman" w:cs="Times New Roman" w:hint="eastAsia"/>
+          <w:lang w:val="en-US"/>
+        </w:rPr>
+        <w:t xml:space="preserve"> GP</w:t>
+      </w:r>
+      <w:r>
+        <w:rPr>
+          <w:rFonts w:ascii="Times New Roman" w:eastAsia="KaiTi" w:hAnsi="Times New Roman" w:cs="Times New Roman"/>
+          <w:lang w:val="en-US"/>
+        </w:rPr>
+        <w:t xml:space="preserve"> </w:t>
+      </w:r>
+      <w:r>
+        <w:rPr>
+          <w:rFonts w:ascii="Times New Roman" w:eastAsia="KaiTi" w:hAnsi="Times New Roman" w:cs="Times New Roman" w:hint="eastAsia"/>
+          <w:lang w:val="en-US"/>
+        </w:rPr>
+        <w:t>加杠杆</w:t>
+      </w:r>
+      <w:r>
+        <w:rPr>
+          <w:rFonts w:ascii="Times New Roman" w:eastAsia="KaiTi" w:hAnsi="Times New Roman" w:cs="Times New Roman" w:hint="eastAsia"/>
+          <w:lang w:val="en-US"/>
+        </w:rPr>
+        <w:t>)</w:t>
+      </w:r>
+      <w:r>
+        <w:rPr>
+          <w:rFonts w:ascii="Times New Roman" w:eastAsia="KaiTi" w:hAnsi="Times New Roman" w:cs="Times New Roman"/>
+          <w:lang w:val="en-US"/>
+        </w:rPr>
+        <w:t xml:space="preserve">. </w:t>
+      </w:r>
+      <w:r>
+        <w:rPr>
+          <w:rFonts w:ascii="Times New Roman" w:eastAsia="KaiTi" w:hAnsi="Times New Roman" w:cs="Times New Roman"/>
+          <w:lang w:val="en-US"/>
+        </w:rPr>
+        <w:t>Favoring existing funds over new funds</w:t>
+      </w:r>
+      <w:r>
+        <w:rPr>
+          <w:rFonts w:ascii="Times New Roman" w:eastAsia="KaiTi" w:hAnsi="Times New Roman" w:cs="Times New Roman"/>
+          <w:lang w:val="en-US"/>
+        </w:rPr>
+        <w:t xml:space="preserve"> (</w:t>
+      </w:r>
+      <w:r>
+        <w:rPr>
+          <w:rFonts w:ascii="Times New Roman" w:eastAsia="KaiTi" w:hAnsi="Times New Roman" w:cs="Times New Roman" w:hint="eastAsia"/>
+          <w:lang w:val="en-US"/>
+        </w:rPr>
+        <w:t>防止</w:t>
+      </w:r>
+      <w:r>
+        <w:rPr>
+          <w:rFonts w:ascii="Times New Roman" w:eastAsia="KaiTi" w:hAnsi="Times New Roman" w:cs="Times New Roman" w:hint="eastAsia"/>
+          <w:lang w:val="en-US"/>
+        </w:rPr>
+        <w:t>用新</w:t>
+      </w:r>
+      <w:r>
+        <w:rPr>
+          <w:rFonts w:ascii="Times New Roman" w:eastAsia="KaiTi" w:hAnsi="Times New Roman" w:cs="Times New Roman" w:hint="eastAsia"/>
+          <w:lang w:val="en-US"/>
+        </w:rPr>
+        <w:t xml:space="preserve"> </w:t>
+      </w:r>
+      <w:r>
+        <w:rPr>
+          <w:rFonts w:ascii="Times New Roman" w:eastAsia="KaiTi" w:hAnsi="Times New Roman" w:cs="Times New Roman"/>
+          <w:lang w:val="en-US"/>
+        </w:rPr>
+        <w:t xml:space="preserve">funds </w:t>
+      </w:r>
+      <w:r>
+        <w:rPr>
+          <w:rFonts w:ascii="Times New Roman" w:eastAsia="KaiTi" w:hAnsi="Times New Roman" w:cs="Times New Roman" w:hint="eastAsia"/>
+          <w:lang w:val="en-US"/>
+        </w:rPr>
+        <w:t>给</w:t>
+      </w:r>
+      <w:r>
+        <w:rPr>
+          <w:rFonts w:ascii="Times New Roman" w:eastAsia="KaiTi" w:hAnsi="Times New Roman" w:cs="Times New Roman" w:hint="eastAsia"/>
+          <w:lang w:val="en-US"/>
+        </w:rPr>
+        <w:t>老</w:t>
+      </w:r>
+      <w:r>
+        <w:rPr>
+          <w:rFonts w:ascii="Times New Roman" w:eastAsia="KaiTi" w:hAnsi="Times New Roman" w:cs="Times New Roman" w:hint="eastAsia"/>
+          <w:lang w:val="en-US"/>
+        </w:rPr>
+        <w:t>的充钱</w:t>
+      </w:r>
+      <w:r>
+        <w:rPr>
+          <w:rFonts w:ascii="Times New Roman" w:eastAsia="KaiTi" w:hAnsi="Times New Roman" w:cs="Times New Roman" w:hint="eastAsia"/>
+          <w:lang w:val="en-US"/>
+        </w:rPr>
+        <w:t>)</w:t>
+      </w:r>
+      <w:r>
+        <w:rPr>
+          <w:rFonts w:ascii="Times New Roman" w:eastAsia="KaiTi" w:hAnsi="Times New Roman" w:cs="Times New Roman"/>
+          <w:lang w:val="en-US"/>
+        </w:rPr>
+        <w:t xml:space="preserve">. </w:t>
+      </w:r>
+      <w:r>
+        <w:rPr>
+          <w:rFonts w:ascii="Times New Roman" w:eastAsia="KaiTi" w:hAnsi="Times New Roman" w:cs="Times New Roman"/>
+          <w:lang w:val="en-US"/>
+        </w:rPr>
+        <w:t>Manipulation of management fees</w:t>
+      </w:r>
+      <w:r>
+        <w:rPr>
+          <w:rFonts w:ascii="Times New Roman" w:eastAsia="KaiTi" w:hAnsi="Times New Roman" w:cs="Times New Roman"/>
+          <w:lang w:val="en-US"/>
+        </w:rPr>
+        <w:t xml:space="preserve">. </w:t>
+      </w:r>
+      <w:r>
+        <w:rPr>
+          <w:rFonts w:ascii="Times New Roman" w:eastAsia="KaiTi" w:hAnsi="Times New Roman" w:cs="Times New Roman"/>
+          <w:lang w:val="en-US"/>
+        </w:rPr>
+        <w:t>Self-dealing and dilution of effort</w:t>
+      </w:r>
+      <w:r>
+        <w:rPr>
+          <w:rFonts w:ascii="Times New Roman" w:eastAsia="KaiTi" w:hAnsi="Times New Roman" w:cs="Times New Roman"/>
+          <w:lang w:val="en-US"/>
+        </w:rPr>
+        <w:t xml:space="preserve"> (</w:t>
+      </w:r>
+      <w:r>
+        <w:rPr>
+          <w:rFonts w:ascii="Times New Roman" w:eastAsia="KaiTi" w:hAnsi="Times New Roman" w:cs="Times New Roman" w:hint="eastAsia"/>
+          <w:lang w:val="en-US"/>
+        </w:rPr>
+        <w:t>限制</w:t>
+      </w:r>
+      <w:r>
+        <w:rPr>
+          <w:rFonts w:ascii="Times New Roman" w:eastAsia="KaiTi" w:hAnsi="Times New Roman" w:cs="Times New Roman" w:hint="eastAsia"/>
+          <w:lang w:val="en-US"/>
+        </w:rPr>
+        <w:t xml:space="preserve"> GP</w:t>
+      </w:r>
+      <w:r>
+        <w:rPr>
+          <w:rFonts w:ascii="Times New Roman" w:eastAsia="KaiTi" w:hAnsi="Times New Roman" w:cs="Times New Roman"/>
+          <w:lang w:val="en-US"/>
+        </w:rPr>
+        <w:t xml:space="preserve"> </w:t>
+      </w:r>
+      <w:r>
+        <w:rPr>
+          <w:rFonts w:ascii="Times New Roman" w:eastAsia="KaiTi" w:hAnsi="Times New Roman" w:cs="Times New Roman" w:hint="eastAsia"/>
+          <w:lang w:val="en-US"/>
+        </w:rPr>
+        <w:t>投资</w:t>
+      </w:r>
+      <w:r>
+        <w:rPr>
+          <w:rFonts w:ascii="Times New Roman" w:eastAsia="KaiTi" w:hAnsi="Times New Roman" w:cs="Times New Roman"/>
+          <w:lang w:val="en-US"/>
+        </w:rPr>
+        <w:t>)</w:t>
+      </w:r>
+      <w:r>
+        <w:rPr>
+          <w:rFonts w:ascii="Times New Roman" w:eastAsia="KaiTi" w:hAnsi="Times New Roman" w:cs="Times New Roman"/>
+          <w:lang w:val="en-US"/>
+        </w:rPr>
+        <w:t>.</w:t>
+      </w:r>
+      <w:r>
+        <w:rPr>
+          <w:rFonts w:ascii="Times New Roman" w:eastAsia="KaiTi" w:hAnsi="Times New Roman" w:cs="Times New Roman"/>
+          <w:lang w:val="en-US"/>
+        </w:rPr>
+        <w:t xml:space="preserve"> </w:t>
+      </w:r>
+      <w:r>
+        <w:rPr>
+          <w:rFonts w:ascii="Times New Roman" w:eastAsia="KaiTi" w:hAnsi="Times New Roman" w:cs="Times New Roman"/>
+          <w:b/>
+          <w:bCs/>
+          <w:highlight w:val="green"/>
+          <w:lang w:val="en-US"/>
+        </w:rPr>
+        <w:t xml:space="preserve">(6) </w:t>
+      </w:r>
+      <w:r>
+        <w:rPr>
+          <w:rFonts w:ascii="Times New Roman" w:eastAsia="KaiTi" w:hAnsi="Times New Roman" w:cs="Times New Roman"/>
+          <w:b/>
+          <w:bCs/>
+          <w:highlight w:val="green"/>
+          <w:lang w:val="en-US"/>
+        </w:rPr>
+        <w:t>Role of VC Reputation</w:t>
+      </w:r>
+      <w:r>
+        <w:rPr>
+          <w:rFonts w:ascii="Times New Roman" w:eastAsia="KaiTi" w:hAnsi="Times New Roman" w:cs="Times New Roman"/>
+          <w:b/>
+          <w:bCs/>
+          <w:highlight w:val="green"/>
+          <w:lang w:val="en-US"/>
+        </w:rPr>
+        <w:t>.</w:t>
+      </w:r>
+      <w:r>
+        <w:rPr>
+          <w:rFonts w:ascii="Times New Roman" w:eastAsia="KaiTi" w:hAnsi="Times New Roman" w:cs="Times New Roman"/>
+          <w:b/>
+          <w:bCs/>
+          <w:lang w:val="en-US"/>
+        </w:rPr>
+        <w:t xml:space="preserve"> </w:t>
+      </w:r>
+      <w:r>
+        <w:rPr>
+          <w:rFonts w:ascii="Times New Roman" w:eastAsia="KaiTi" w:hAnsi="Times New Roman" w:cs="Times New Roman"/>
+          <w:lang w:val="en-US"/>
+        </w:rPr>
+        <w:t>IPOs with VC backing are less</w:t>
+      </w:r>
+      <w:r>
+        <w:rPr>
+          <w:rFonts w:ascii="Times New Roman" w:eastAsia="KaiTi" w:hAnsi="Times New Roman" w:cs="Times New Roman"/>
+          <w:lang w:val="en-US"/>
+        </w:rPr>
+        <w:t xml:space="preserve"> </w:t>
+      </w:r>
+      <w:r>
+        <w:rPr>
+          <w:rFonts w:ascii="Times New Roman" w:eastAsia="KaiTi" w:hAnsi="Times New Roman" w:cs="Times New Roman"/>
+          <w:lang w:val="en-US"/>
+        </w:rPr>
+        <w:t>underpriced and raise more capital</w:t>
+      </w:r>
+      <w:r>
+        <w:rPr>
+          <w:rFonts w:ascii="Times New Roman" w:eastAsia="KaiTi" w:hAnsi="Times New Roman" w:cs="Times New Roman"/>
+          <w:lang w:val="en-US"/>
+        </w:rPr>
+        <w:t>.</w:t>
+      </w:r>
+    </w:p>
+    <w:p>
+      <w:pPr>
+        <w:rPr>
+          <w:rFonts w:ascii="Times New Roman" w:eastAsia="KaiTi" w:hAnsi="Times New Roman" w:cs="Times New Roman"/>
+          <w:lang w:val="en-US"/>
+        </w:rPr>
+      </w:pPr>
+      <w:r>
+        <w:rPr>
+          <w:rFonts w:ascii="Times New Roman" w:eastAsia="KaiTi" w:hAnsi="Times New Roman" w:cs="Times New Roman"/>
+          <w:lang w:val="en-US"/>
+        </w:rPr>
+        <w:br w:type="page"/>
+      </w:r>
+    </w:p>
+    <w:p>
+      <w:pPr>
+        <w:jc w:val="both"/>
+        <w:rPr>
+          <w:rFonts w:ascii="Times New Roman" w:eastAsia="KaiTi" w:hAnsi="Times New Roman" w:cs="Times New Roman" w:hint="eastAsia"/>
+          <w:lang w:val="en-US"/>
+        </w:rPr>
+      </w:pPr>
+      <w:r>
+        <w:rPr>
+          <w:rFonts w:ascii="Times New Roman" w:eastAsia="KaiTi" w:hAnsi="Times New Roman" w:cs="Times New Roman"/>
+          <w:lang w:val="en-US"/>
+        </w:rPr>
+        <w:lastRenderedPageBreak/>
+        <w:t>Question</w:t>
+      </w:r>
+      <w:r>
+        <w:rPr>
+          <w:rFonts w:ascii="Times New Roman" w:eastAsia="KaiTi" w:hAnsi="Times New Roman" w:cs="Times New Roman"/>
+          <w:lang w:val="en-US"/>
+        </w:rPr>
+        <w:t>1:</w:t>
+      </w:r>
+      <w:r>
+        <w:rPr>
+          <w:rFonts w:ascii="Times New Roman" w:eastAsia="KaiTi" w:hAnsi="Times New Roman" w:cs="Times New Roman"/>
+          <w:lang w:val="en-US"/>
+        </w:rPr>
+        <w:t xml:space="preserve"> </w:t>
+      </w:r>
+      <w:r>
+        <w:rPr>
+          <w:rFonts w:ascii="Times New Roman" w:eastAsia="KaiTi" w:hAnsi="Times New Roman" w:cs="Times New Roman"/>
+          <w:lang w:val="en-US"/>
+        </w:rPr>
+        <w:t xml:space="preserve">payment of </w:t>
+      </w:r>
+      <w:r>
+        <w:rPr>
+          <w:rFonts w:ascii="Times New Roman" w:eastAsia="KaiTi" w:hAnsi="Times New Roman" w:cs="Times New Roman"/>
+          <w:lang w:val="en-US"/>
+        </w:rPr>
+        <w:t xml:space="preserve">management </w:t>
+      </w:r>
+      <w:r>
+        <w:rPr>
+          <w:rFonts w:ascii="Times New Roman" w:eastAsia="KaiTi" w:hAnsi="Times New Roman" w:cs="Times New Roman" w:hint="eastAsia"/>
+          <w:lang w:val="en-US"/>
+        </w:rPr>
+        <w:t>是第一个返回？</w:t>
+      </w:r>
     </w:p>
     <w:sectPr>
       <w:pgSz w:w="11880" w:h="16820"/>
@@ -3533,7 +5934,6 @@
   <w:style w:type="character" w:default="1" w:styleId="DefaultParagraphFont">
     <w:name w:val="Default Paragraph Font"/>
     <w:uiPriority w:val="1"/>
-    <w:semiHidden/>
     <w:unhideWhenUsed/>
   </w:style>
   <w:style w:type="table" w:default="1" w:styleId="TableNormal">

</xml_diff>

<commit_message>
add: add cheatsheet (#4)
</commit_message>
<xml_diff>
--- a/Notes/mid-term-CheatSheet.docx
+++ b/Notes/mid-term-CheatSheet.docx
@@ -105,7 +105,15 @@
           <w:rFonts w:ascii="Times New Roman" w:eastAsia="KaiTi" w:hAnsi="Times New Roman" w:cs="Times New Roman"/>
           <w:lang w:val="en-US"/>
         </w:rPr>
-        <w:t>Strategic planning, staging, valuation, deal structure, risk and diversification, choice of finan</w:t>
+        <w:t xml:space="preserve">Strategic planning, staging, valuation, deal structure, risk and diversification, choice of </w:t>
+      </w:r>
+      <w:proofErr w:type="spellStart"/>
+      <w:r>
+        <w:rPr>
+          <w:rFonts w:ascii="Times New Roman" w:eastAsia="KaiTi" w:hAnsi="Times New Roman" w:cs="Times New Roman"/>
+          <w:lang w:val="en-US"/>
+        </w:rPr>
+        <w:t>finan</w:t>
       </w:r>
       <w:r>
         <w:rPr>
@@ -119,7 +127,15 @@
           <w:rFonts w:ascii="Times New Roman" w:eastAsia="KaiTi" w:hAnsi="Times New Roman" w:cs="Times New Roman"/>
           <w:lang w:val="en-US"/>
         </w:rPr>
-        <w:t>cing, and exit decision</w:t>
+        <w:t>cing</w:t>
+      </w:r>
+      <w:proofErr w:type="spellEnd"/>
+      <w:r>
+        <w:rPr>
+          <w:rFonts w:ascii="Times New Roman" w:eastAsia="KaiTi" w:hAnsi="Times New Roman" w:cs="Times New Roman"/>
+          <w:lang w:val="en-US"/>
+        </w:rPr>
+        <w:t>, and exit decision</w:t>
       </w:r>
       <w:r>
         <w:rPr>
@@ -351,14 +367,30 @@
           <w:rFonts w:ascii="Times New Roman" w:eastAsia="KaiTi" w:hAnsi="Times New Roman" w:cs="Times New Roman"/>
           <w:lang w:val="en-US"/>
         </w:rPr>
-        <w:t xml:space="preserve"> founders have high cost of capital</w:t>
-      </w:r>
-      <w:r>
-        <w:rPr>
-          <w:rFonts w:ascii="Times New Roman" w:eastAsia="KaiTi" w:hAnsi="Times New Roman" w:cs="Times New Roman"/>
-          <w:lang w:val="en-US"/>
-        </w:rPr>
-        <w:t xml:space="preserve">, </w:t>
+        <w:t xml:space="preserve"> founders have high cost of </w:t>
+      </w:r>
+      <w:proofErr w:type="gramStart"/>
+      <w:r>
+        <w:rPr>
+          <w:rFonts w:ascii="Times New Roman" w:eastAsia="KaiTi" w:hAnsi="Times New Roman" w:cs="Times New Roman"/>
+          <w:lang w:val="en-US"/>
+        </w:rPr>
+        <w:t>capital</w:t>
+      </w:r>
+      <w:r>
+        <w:rPr>
+          <w:rFonts w:ascii="Times New Roman" w:eastAsia="KaiTi" w:hAnsi="Times New Roman" w:cs="Times New Roman"/>
+          <w:lang w:val="en-US"/>
+        </w:rPr>
+        <w:t>,</w:t>
+      </w:r>
+      <w:proofErr w:type="gramEnd"/>
+      <w:r>
+        <w:rPr>
+          <w:rFonts w:ascii="Times New Roman" w:eastAsia="KaiTi" w:hAnsi="Times New Roman" w:cs="Times New Roman"/>
+          <w:lang w:val="en-US"/>
+        </w:rPr>
+        <w:t xml:space="preserve"> </w:t>
       </w:r>
       <w:r>
         <w:rPr>
@@ -403,6 +435,7 @@
         </w:rPr>
         <w:t>-</w:t>
       </w:r>
+      <w:proofErr w:type="spellStart"/>
       <w:r>
         <w:rPr>
           <w:rFonts w:ascii="Times New Roman" w:eastAsia="KaiTi" w:hAnsi="Times New Roman" w:cs="Times New Roman"/>
@@ -412,7 +445,19 @@
           <w:u w:val="single"/>
           <w:lang w:val="en-US"/>
         </w:rPr>
-        <w:t>ment of investors</w:t>
+        <w:t>ment</w:t>
+      </w:r>
+      <w:proofErr w:type="spellEnd"/>
+      <w:r>
+        <w:rPr>
+          <w:rFonts w:ascii="Times New Roman" w:eastAsia="KaiTi" w:hAnsi="Times New Roman" w:cs="Times New Roman"/>
+          <w:i/>
+          <w:iCs/>
+          <w:highlight w:val="cyan"/>
+          <w:u w:val="single"/>
+          <w:lang w:val="en-US"/>
+        </w:rPr>
+        <w:t xml:space="preserve"> of investors</w:t>
       </w:r>
       <w:r>
         <w:rPr>
@@ -2805,6 +2850,7 @@
         </w:rPr>
         <w:t xml:space="preserve"> &amp; </w:t>
       </w:r>
+      <w:proofErr w:type="gramStart"/>
       <w:r>
         <w:rPr>
           <w:rFonts w:ascii="Times New Roman" w:eastAsia="KaiTi" w:hAnsi="Times New Roman" w:cs="Times New Roman"/>
@@ -2845,7 +2891,15 @@
           <w:rFonts w:ascii="Times New Roman" w:eastAsia="KaiTi" w:hAnsi="Times New Roman" w:cs="Times New Roman"/>
           <w:lang w:val="en-US"/>
         </w:rPr>
-        <w:t xml:space="preserve">. </w:t>
+        <w:t>.</w:t>
+      </w:r>
+      <w:proofErr w:type="gramEnd"/>
+      <w:r>
+        <w:rPr>
+          <w:rFonts w:ascii="Times New Roman" w:eastAsia="KaiTi" w:hAnsi="Times New Roman" w:cs="Times New Roman"/>
+          <w:lang w:val="en-US"/>
+        </w:rPr>
+        <w:t xml:space="preserve"> </w:t>
       </w:r>
       <w:r>
         <w:rPr>
@@ -3918,6 +3972,7 @@
         </w:rPr>
         <w:t xml:space="preserve"> </w:t>
       </w:r>
+      <w:proofErr w:type="spellStart"/>
       <w:r>
         <w:rPr>
           <w:rFonts w:ascii="Times New Roman" w:eastAsia="KaiTi" w:hAnsi="Times New Roman" w:cs="Times New Roman"/>
@@ -3929,6 +3984,7 @@
         </w:rPr>
         <w:t>Clawbacks</w:t>
       </w:r>
+      <w:proofErr w:type="spellEnd"/>
       <w:r>
         <w:rPr>
           <w:rFonts w:ascii="Times New Roman" w:eastAsia="KaiTi" w:hAnsi="Times New Roman" w:cs="Times New Roman"/>
@@ -4171,12 +4227,21 @@
         </w:rPr>
         <w:t>-</w:t>
       </w:r>
-      <w:r>
-        <w:rPr>
-          <w:rFonts w:ascii="Times New Roman" w:eastAsia="KaiTi" w:hAnsi="Times New Roman" w:cs="Times New Roman"/>
-          <w:lang w:val="en-US"/>
-        </w:rPr>
-        <w:t>ment and negotiating deals with screen criteria</w:t>
+      <w:proofErr w:type="spellStart"/>
+      <w:r>
+        <w:rPr>
+          <w:rFonts w:ascii="Times New Roman" w:eastAsia="KaiTi" w:hAnsi="Times New Roman" w:cs="Times New Roman"/>
+          <w:lang w:val="en-US"/>
+        </w:rPr>
+        <w:t>ment</w:t>
+      </w:r>
+      <w:proofErr w:type="spellEnd"/>
+      <w:r>
+        <w:rPr>
+          <w:rFonts w:ascii="Times New Roman" w:eastAsia="KaiTi" w:hAnsi="Times New Roman" w:cs="Times New Roman"/>
+          <w:lang w:val="en-US"/>
+        </w:rPr>
+        <w:t xml:space="preserve"> and negotiating deals with screen criteria</w:t>
       </w:r>
       <w:r>
         <w:rPr>
@@ -5439,7 +5504,256 @@
           <w:highlight w:val="green"/>
           <w:lang w:val="en-US"/>
         </w:rPr>
-        <w:t xml:space="preserve">(1) </w:t>
+        <w:t>(1) Objectives of CVC.</w:t>
+      </w:r>
+      <w:r>
+        <w:rPr>
+          <w:rFonts w:ascii="Times New Roman" w:hAnsi="Times New Roman" w:cs="Times New Roman"/>
+          <w:lang w:val="en-US"/>
+        </w:rPr>
+        <w:t xml:space="preserve"> </w:t>
+      </w:r>
+      <w:r>
+        <w:rPr>
+          <w:rFonts w:ascii="Times New Roman" w:hAnsi="Times New Roman" w:cs="Times New Roman"/>
+          <w:lang w:val="en-US"/>
+        </w:rPr>
+        <w:t xml:space="preserve">1) </w:t>
+      </w:r>
+      <w:r>
+        <w:rPr>
+          <w:rFonts w:ascii="Times New Roman" w:hAnsi="Times New Roman" w:cs="Times New Roman"/>
+          <w:lang w:val="en-US"/>
+        </w:rPr>
+        <w:t xml:space="preserve">It can be a </w:t>
+      </w:r>
+      <w:r>
+        <w:rPr>
+          <w:rFonts w:ascii="Times New Roman" w:hAnsi="Times New Roman" w:cs="Times New Roman"/>
+          <w:highlight w:val="yellow"/>
+          <w:lang w:val="en-US"/>
+        </w:rPr>
+        <w:t>rich source</w:t>
+      </w:r>
+      <w:r>
+        <w:rPr>
+          <w:rFonts w:ascii="Times New Roman" w:hAnsi="Times New Roman" w:cs="Times New Roman"/>
+          <w:lang w:val="en-US"/>
+        </w:rPr>
+        <w:t xml:space="preserve"> of technological advantage</w:t>
+      </w:r>
+      <w:r>
+        <w:rPr>
+          <w:rFonts w:ascii="Times New Roman" w:hAnsi="Times New Roman" w:cs="Times New Roman"/>
+          <w:lang w:val="en-US"/>
+        </w:rPr>
+        <w:t xml:space="preserve"> </w:t>
+      </w:r>
+      <w:r>
+        <w:rPr>
+          <w:rFonts w:ascii="Times New Roman" w:hAnsi="Times New Roman" w:cs="Times New Roman"/>
+          <w:lang w:val="en-US"/>
+        </w:rPr>
+        <w:t>and information about potential transformations</w:t>
+      </w:r>
+      <w:r>
+        <w:rPr>
+          <w:rFonts w:ascii="Times New Roman" w:hAnsi="Times New Roman" w:cs="Times New Roman"/>
+          <w:lang w:val="en-US"/>
+        </w:rPr>
+        <w:t xml:space="preserve"> </w:t>
+      </w:r>
+      <w:r>
+        <w:rPr>
+          <w:rFonts w:ascii="Times New Roman" w:hAnsi="Times New Roman" w:cs="Times New Roman"/>
+          <w:lang w:val="en-US"/>
+        </w:rPr>
+        <w:t>in companies</w:t>
+      </w:r>
+      <w:r>
+        <w:rPr>
+          <w:rFonts w:ascii="Times New Roman" w:hAnsi="Times New Roman" w:cs="Times New Roman"/>
+          <w:lang w:val="en-US"/>
+        </w:rPr>
+        <w:t>’</w:t>
+      </w:r>
+      <w:r>
+        <w:rPr>
+          <w:rFonts w:ascii="Times New Roman" w:hAnsi="Times New Roman" w:cs="Times New Roman"/>
+          <w:lang w:val="en-US"/>
+        </w:rPr>
+        <w:t xml:space="preserve"> core businesses</w:t>
+      </w:r>
+      <w:r>
+        <w:rPr>
+          <w:rFonts w:ascii="Times New Roman" w:hAnsi="Times New Roman" w:cs="Times New Roman" w:hint="eastAsia"/>
+          <w:lang w:val="en-US"/>
+        </w:rPr>
+        <w:t>.</w:t>
+      </w:r>
+      <w:r>
+        <w:rPr>
+          <w:rFonts w:ascii="Times New Roman" w:hAnsi="Times New Roman" w:cs="Times New Roman"/>
+          <w:lang w:val="en-US"/>
+        </w:rPr>
+        <w:t xml:space="preserve"> </w:t>
+      </w:r>
+      <w:r>
+        <w:rPr>
+          <w:rFonts w:ascii="Times New Roman" w:hAnsi="Times New Roman" w:cs="Times New Roman"/>
+          <w:lang w:val="en-US"/>
+        </w:rPr>
+        <w:t xml:space="preserve">2) </w:t>
+      </w:r>
+      <w:r>
+        <w:rPr>
+          <w:rFonts w:ascii="Times New Roman" w:hAnsi="Times New Roman" w:cs="Times New Roman"/>
+          <w:lang w:val="en-US"/>
+        </w:rPr>
+        <w:t>Venturing enables corporations to keep on new</w:t>
+      </w:r>
+      <w:r>
+        <w:rPr>
+          <w:rFonts w:ascii="Times New Roman" w:hAnsi="Times New Roman" w:cs="Times New Roman"/>
+          <w:lang w:val="en-US"/>
+        </w:rPr>
+        <w:t xml:space="preserve"> </w:t>
+      </w:r>
+      <w:r>
+        <w:rPr>
+          <w:rFonts w:ascii="Times New Roman" w:hAnsi="Times New Roman" w:cs="Times New Roman"/>
+          <w:lang w:val="en-US"/>
+        </w:rPr>
+        <w:t>developments and potential new markets in</w:t>
+      </w:r>
+      <w:r>
+        <w:rPr>
+          <w:rFonts w:ascii="Times New Roman" w:hAnsi="Times New Roman" w:cs="Times New Roman"/>
+          <w:lang w:val="en-US"/>
+        </w:rPr>
+        <w:t xml:space="preserve"> </w:t>
+      </w:r>
+      <w:r>
+        <w:rPr>
+          <w:rFonts w:ascii="Times New Roman" w:hAnsi="Times New Roman" w:cs="Times New Roman"/>
+          <w:highlight w:val="yellow"/>
+          <w:lang w:val="en-US"/>
+        </w:rPr>
+        <w:t>adjacent industries</w:t>
+      </w:r>
+      <w:r>
+        <w:rPr>
+          <w:rFonts w:ascii="Times New Roman" w:hAnsi="Times New Roman" w:cs="Times New Roman"/>
+          <w:lang w:val="en-US"/>
+        </w:rPr>
+        <w:t>.</w:t>
+      </w:r>
+      <w:r>
+        <w:rPr>
+          <w:rFonts w:ascii="Times New Roman" w:hAnsi="Times New Roman" w:cs="Times New Roman"/>
+          <w:lang w:val="en-US"/>
+        </w:rPr>
+        <w:t xml:space="preserve"> 3) </w:t>
+      </w:r>
+      <w:r>
+        <w:rPr>
+          <w:rFonts w:ascii="Times New Roman" w:hAnsi="Times New Roman" w:cs="Times New Roman"/>
+          <w:lang w:val="en-US"/>
+        </w:rPr>
+        <w:t>Venturing gives a means to learn about</w:t>
+      </w:r>
+      <w:r>
+        <w:rPr>
+          <w:rFonts w:ascii="Times New Roman" w:hAnsi="Times New Roman" w:cs="Times New Roman"/>
+          <w:lang w:val="en-US"/>
+        </w:rPr>
+        <w:t xml:space="preserve"> </w:t>
+      </w:r>
+      <w:r>
+        <w:rPr>
+          <w:rFonts w:ascii="Times New Roman" w:hAnsi="Times New Roman" w:cs="Times New Roman"/>
+          <w:lang w:val="en-US"/>
+        </w:rPr>
+        <w:t xml:space="preserve">emerging trends in </w:t>
+      </w:r>
+      <w:r>
+        <w:rPr>
+          <w:rFonts w:ascii="Times New Roman" w:hAnsi="Times New Roman" w:cs="Times New Roman"/>
+          <w:highlight w:val="yellow"/>
+          <w:lang w:val="en-US"/>
+        </w:rPr>
+        <w:t>more-distant industries</w:t>
+      </w:r>
+      <w:r>
+        <w:rPr>
+          <w:rFonts w:ascii="Times New Roman" w:hAnsi="Times New Roman" w:cs="Times New Roman"/>
+          <w:lang w:val="en-US"/>
+        </w:rPr>
+        <w:t>.</w:t>
+      </w:r>
+      <w:r>
+        <w:rPr>
+          <w:rFonts w:ascii="Times New Roman" w:hAnsi="Times New Roman" w:cs="Times New Roman"/>
+          <w:lang w:val="en-US"/>
+        </w:rPr>
+        <w:t xml:space="preserve"> </w:t>
+      </w:r>
+      <w:r>
+        <w:rPr>
+          <w:rFonts w:ascii="Times New Roman" w:hAnsi="Times New Roman" w:cs="Times New Roman"/>
+          <w:lang w:val="en-US"/>
+        </w:rPr>
+        <w:t xml:space="preserve">4) </w:t>
+      </w:r>
+      <w:r>
+        <w:rPr>
+          <w:rFonts w:ascii="Times New Roman" w:hAnsi="Times New Roman" w:cs="Times New Roman"/>
+          <w:lang w:val="en-US"/>
+        </w:rPr>
+        <w:t>Venturing yields important information that</w:t>
+      </w:r>
+      <w:r>
+        <w:rPr>
+          <w:rFonts w:ascii="Times New Roman" w:hAnsi="Times New Roman" w:cs="Times New Roman"/>
+          <w:lang w:val="en-US"/>
+        </w:rPr>
+        <w:t xml:space="preserve"> </w:t>
+      </w:r>
+      <w:r>
+        <w:rPr>
+          <w:rFonts w:ascii="Times New Roman" w:hAnsi="Times New Roman" w:cs="Times New Roman"/>
+          <w:lang w:val="en-US"/>
+        </w:rPr>
+        <w:t>companies can use to prepare for or facilitate</w:t>
+      </w:r>
+      <w:r>
+        <w:rPr>
+          <w:rFonts w:ascii="Times New Roman" w:hAnsi="Times New Roman" w:cs="Times New Roman"/>
+          <w:lang w:val="en-US"/>
+        </w:rPr>
+        <w:t xml:space="preserve"> </w:t>
+      </w:r>
+      <w:r>
+        <w:rPr>
+          <w:rFonts w:ascii="Times New Roman" w:hAnsi="Times New Roman" w:cs="Times New Roman"/>
+          <w:lang w:val="en-US"/>
+        </w:rPr>
+        <w:t xml:space="preserve">their entry into </w:t>
+      </w:r>
+      <w:r>
+        <w:rPr>
+          <w:rFonts w:ascii="Times New Roman" w:hAnsi="Times New Roman" w:cs="Times New Roman"/>
+          <w:highlight w:val="yellow"/>
+          <w:lang w:val="en-US"/>
+        </w:rPr>
+        <w:t>new businesses</w:t>
+      </w:r>
+      <w:r>
+        <w:rPr>
+          <w:rFonts w:ascii="Times New Roman" w:hAnsi="Times New Roman" w:cs="Times New Roman"/>
+          <w:lang w:val="en-US"/>
+        </w:rPr>
+        <w:t xml:space="preserve">. </w:t>
       </w:r>
       <w:r>
         <w:rPr>
@@ -5449,7 +5763,7 @@
           <w:highlight w:val="green"/>
           <w:lang w:val="en-US"/>
         </w:rPr>
-        <w:t>Objectives of CVC</w:t>
+        <w:t xml:space="preserve">(2) </w:t>
       </w:r>
       <w:r>
         <w:rPr>
@@ -5459,256 +5773,7 @@
           <w:highlight w:val="green"/>
           <w:lang w:val="en-US"/>
         </w:rPr>
-        <w:t>.</w:t>
-      </w:r>
-      <w:r>
-        <w:rPr>
-          <w:rFonts w:ascii="Times New Roman" w:hAnsi="Times New Roman" w:cs="Times New Roman"/>
-          <w:lang w:val="en-US"/>
-        </w:rPr>
-        <w:t xml:space="preserve"> </w:t>
-      </w:r>
-      <w:r>
-        <w:rPr>
-          <w:rFonts w:ascii="Times New Roman" w:hAnsi="Times New Roman" w:cs="Times New Roman"/>
-          <w:lang w:val="en-US"/>
-        </w:rPr>
-        <w:t xml:space="preserve">1) </w:t>
-      </w:r>
-      <w:r>
-        <w:rPr>
-          <w:rFonts w:ascii="Times New Roman" w:hAnsi="Times New Roman" w:cs="Times New Roman"/>
-          <w:lang w:val="en-US"/>
-        </w:rPr>
-        <w:t xml:space="preserve">It can be a </w:t>
-      </w:r>
-      <w:r>
-        <w:rPr>
-          <w:rFonts w:ascii="Times New Roman" w:hAnsi="Times New Roman" w:cs="Times New Roman"/>
-          <w:highlight w:val="yellow"/>
-          <w:lang w:val="en-US"/>
-        </w:rPr>
-        <w:t>rich source</w:t>
-      </w:r>
-      <w:r>
-        <w:rPr>
-          <w:rFonts w:ascii="Times New Roman" w:hAnsi="Times New Roman" w:cs="Times New Roman"/>
-          <w:lang w:val="en-US"/>
-        </w:rPr>
-        <w:t xml:space="preserve"> of technological advantage</w:t>
-      </w:r>
-      <w:r>
-        <w:rPr>
-          <w:rFonts w:ascii="Times New Roman" w:hAnsi="Times New Roman" w:cs="Times New Roman"/>
-          <w:lang w:val="en-US"/>
-        </w:rPr>
-        <w:t xml:space="preserve"> </w:t>
-      </w:r>
-      <w:r>
-        <w:rPr>
-          <w:rFonts w:ascii="Times New Roman" w:hAnsi="Times New Roman" w:cs="Times New Roman"/>
-          <w:lang w:val="en-US"/>
-        </w:rPr>
-        <w:t>and information about potential transformations</w:t>
-      </w:r>
-      <w:r>
-        <w:rPr>
-          <w:rFonts w:ascii="Times New Roman" w:hAnsi="Times New Roman" w:cs="Times New Roman"/>
-          <w:lang w:val="en-US"/>
-        </w:rPr>
-        <w:t xml:space="preserve"> </w:t>
-      </w:r>
-      <w:r>
-        <w:rPr>
-          <w:rFonts w:ascii="Times New Roman" w:hAnsi="Times New Roman" w:cs="Times New Roman"/>
-          <w:lang w:val="en-US"/>
-        </w:rPr>
-        <w:t>in companies</w:t>
-      </w:r>
-      <w:r>
-        <w:rPr>
-          <w:rFonts w:ascii="Times New Roman" w:hAnsi="Times New Roman" w:cs="Times New Roman"/>
-          <w:lang w:val="en-US"/>
-        </w:rPr>
-        <w:t>’</w:t>
-      </w:r>
-      <w:r>
-        <w:rPr>
-          <w:rFonts w:ascii="Times New Roman" w:hAnsi="Times New Roman" w:cs="Times New Roman"/>
-          <w:lang w:val="en-US"/>
-        </w:rPr>
-        <w:t xml:space="preserve"> core businesses</w:t>
-      </w:r>
-      <w:r>
-        <w:rPr>
-          <w:rFonts w:ascii="Times New Roman" w:hAnsi="Times New Roman" w:cs="Times New Roman" w:hint="eastAsia"/>
-          <w:lang w:val="en-US"/>
-        </w:rPr>
-        <w:t>.</w:t>
-      </w:r>
-      <w:r>
-        <w:rPr>
-          <w:rFonts w:ascii="Times New Roman" w:hAnsi="Times New Roman" w:cs="Times New Roman"/>
-          <w:lang w:val="en-US"/>
-        </w:rPr>
-        <w:t xml:space="preserve"> </w:t>
-      </w:r>
-      <w:r>
-        <w:rPr>
-          <w:rFonts w:ascii="Times New Roman" w:hAnsi="Times New Roman" w:cs="Times New Roman"/>
-          <w:lang w:val="en-US"/>
-        </w:rPr>
-        <w:t xml:space="preserve">2) </w:t>
-      </w:r>
-      <w:r>
-        <w:rPr>
-          <w:rFonts w:ascii="Times New Roman" w:hAnsi="Times New Roman" w:cs="Times New Roman"/>
-          <w:lang w:val="en-US"/>
-        </w:rPr>
-        <w:t>Venturing enables corporations to keep on new</w:t>
-      </w:r>
-      <w:r>
-        <w:rPr>
-          <w:rFonts w:ascii="Times New Roman" w:hAnsi="Times New Roman" w:cs="Times New Roman"/>
-          <w:lang w:val="en-US"/>
-        </w:rPr>
-        <w:t xml:space="preserve"> </w:t>
-      </w:r>
-      <w:r>
-        <w:rPr>
-          <w:rFonts w:ascii="Times New Roman" w:hAnsi="Times New Roman" w:cs="Times New Roman"/>
-          <w:lang w:val="en-US"/>
-        </w:rPr>
-        <w:t>developments and potential new markets in</w:t>
-      </w:r>
-      <w:r>
-        <w:rPr>
-          <w:rFonts w:ascii="Times New Roman" w:hAnsi="Times New Roman" w:cs="Times New Roman"/>
-          <w:lang w:val="en-US"/>
-        </w:rPr>
-        <w:t xml:space="preserve"> </w:t>
-      </w:r>
-      <w:r>
-        <w:rPr>
-          <w:rFonts w:ascii="Times New Roman" w:hAnsi="Times New Roman" w:cs="Times New Roman"/>
-          <w:highlight w:val="yellow"/>
-          <w:lang w:val="en-US"/>
-        </w:rPr>
-        <w:t>adjacent industries</w:t>
-      </w:r>
-      <w:r>
-        <w:rPr>
-          <w:rFonts w:ascii="Times New Roman" w:hAnsi="Times New Roman" w:cs="Times New Roman"/>
-          <w:lang w:val="en-US"/>
-        </w:rPr>
-        <w:t>.</w:t>
-      </w:r>
-      <w:r>
-        <w:rPr>
-          <w:rFonts w:ascii="Times New Roman" w:hAnsi="Times New Roman" w:cs="Times New Roman"/>
-          <w:lang w:val="en-US"/>
-        </w:rPr>
-        <w:t xml:space="preserve"> 3) </w:t>
-      </w:r>
-      <w:r>
-        <w:rPr>
-          <w:rFonts w:ascii="Times New Roman" w:hAnsi="Times New Roman" w:cs="Times New Roman"/>
-          <w:lang w:val="en-US"/>
-        </w:rPr>
-        <w:t>Venturing gives a means to learn about</w:t>
-      </w:r>
-      <w:r>
-        <w:rPr>
-          <w:rFonts w:ascii="Times New Roman" w:hAnsi="Times New Roman" w:cs="Times New Roman"/>
-          <w:lang w:val="en-US"/>
-        </w:rPr>
-        <w:t xml:space="preserve"> </w:t>
-      </w:r>
-      <w:r>
-        <w:rPr>
-          <w:rFonts w:ascii="Times New Roman" w:hAnsi="Times New Roman" w:cs="Times New Roman"/>
-          <w:lang w:val="en-US"/>
-        </w:rPr>
-        <w:t xml:space="preserve">emerging trends in </w:t>
-      </w:r>
-      <w:r>
-        <w:rPr>
-          <w:rFonts w:ascii="Times New Roman" w:hAnsi="Times New Roman" w:cs="Times New Roman"/>
-          <w:highlight w:val="yellow"/>
-          <w:lang w:val="en-US"/>
-        </w:rPr>
-        <w:t>more-distant industries</w:t>
-      </w:r>
-      <w:r>
-        <w:rPr>
-          <w:rFonts w:ascii="Times New Roman" w:hAnsi="Times New Roman" w:cs="Times New Roman"/>
-          <w:lang w:val="en-US"/>
-        </w:rPr>
-        <w:t>.</w:t>
-      </w:r>
-      <w:r>
-        <w:rPr>
-          <w:rFonts w:ascii="Times New Roman" w:hAnsi="Times New Roman" w:cs="Times New Roman"/>
-          <w:lang w:val="en-US"/>
-        </w:rPr>
-        <w:t xml:space="preserve"> </w:t>
-      </w:r>
-      <w:r>
-        <w:rPr>
-          <w:rFonts w:ascii="Times New Roman" w:hAnsi="Times New Roman" w:cs="Times New Roman"/>
-          <w:lang w:val="en-US"/>
-        </w:rPr>
-        <w:t xml:space="preserve">4) </w:t>
-      </w:r>
-      <w:r>
-        <w:rPr>
-          <w:rFonts w:ascii="Times New Roman" w:hAnsi="Times New Roman" w:cs="Times New Roman"/>
-          <w:lang w:val="en-US"/>
-        </w:rPr>
-        <w:t>Venturing yields important information that</w:t>
-      </w:r>
-      <w:r>
-        <w:rPr>
-          <w:rFonts w:ascii="Times New Roman" w:hAnsi="Times New Roman" w:cs="Times New Roman"/>
-          <w:lang w:val="en-US"/>
-        </w:rPr>
-        <w:t xml:space="preserve"> </w:t>
-      </w:r>
-      <w:r>
-        <w:rPr>
-          <w:rFonts w:ascii="Times New Roman" w:hAnsi="Times New Roman" w:cs="Times New Roman"/>
-          <w:lang w:val="en-US"/>
-        </w:rPr>
-        <w:t>companies can use to prepare for or facilitate</w:t>
-      </w:r>
-      <w:r>
-        <w:rPr>
-          <w:rFonts w:ascii="Times New Roman" w:hAnsi="Times New Roman" w:cs="Times New Roman"/>
-          <w:lang w:val="en-US"/>
-        </w:rPr>
-        <w:t xml:space="preserve"> </w:t>
-      </w:r>
-      <w:r>
-        <w:rPr>
-          <w:rFonts w:ascii="Times New Roman" w:hAnsi="Times New Roman" w:cs="Times New Roman"/>
-          <w:lang w:val="en-US"/>
-        </w:rPr>
-        <w:t xml:space="preserve">their entry into </w:t>
-      </w:r>
-      <w:r>
-        <w:rPr>
-          <w:rFonts w:ascii="Times New Roman" w:hAnsi="Times New Roman" w:cs="Times New Roman"/>
-          <w:highlight w:val="yellow"/>
-          <w:lang w:val="en-US"/>
-        </w:rPr>
-        <w:t>new businesses</w:t>
-      </w:r>
-      <w:r>
-        <w:rPr>
-          <w:rFonts w:ascii="Times New Roman" w:hAnsi="Times New Roman" w:cs="Times New Roman"/>
-          <w:lang w:val="en-US"/>
-        </w:rPr>
-        <w:t xml:space="preserve">. </w:t>
+        <w:t xml:space="preserve">Comparison of </w:t>
       </w:r>
       <w:r>
         <w:rPr>
@@ -5718,37 +5783,7 @@
           <w:highlight w:val="green"/>
           <w:lang w:val="en-US"/>
         </w:rPr>
-        <w:t xml:space="preserve">(2) </w:t>
-      </w:r>
-      <w:r>
-        <w:rPr>
-          <w:rFonts w:ascii="Times New Roman" w:hAnsi="Times New Roman" w:cs="Times New Roman"/>
-          <w:b/>
-          <w:bCs/>
-          <w:highlight w:val="green"/>
-          <w:lang w:val="en-US"/>
-        </w:rPr>
-        <w:t xml:space="preserve">Comparison of </w:t>
-      </w:r>
-      <w:r>
-        <w:rPr>
-          <w:rFonts w:ascii="Times New Roman" w:hAnsi="Times New Roman" w:cs="Times New Roman"/>
-          <w:b/>
-          <w:bCs/>
-          <w:highlight w:val="green"/>
-          <w:lang w:val="en-US"/>
-        </w:rPr>
-        <w:t>CVC and IVC</w:t>
-      </w:r>
-      <w:r>
-        <w:rPr>
-          <w:rFonts w:ascii="Times New Roman" w:hAnsi="Times New Roman" w:cs="Times New Roman"/>
-          <w:b/>
-          <w:bCs/>
-          <w:highlight w:val="green"/>
-          <w:lang w:val="en-US"/>
-        </w:rPr>
-        <w:t>.</w:t>
+        <w:t>CVC and IVC.</w:t>
       </w:r>
       <w:r>
         <w:rPr>
@@ -5773,100 +5808,306 @@
           <w:rFonts w:ascii="Times New Roman" w:hAnsi="Times New Roman" w:cs="Times New Roman"/>
           <w:lang w:val="en-US"/>
         </w:rPr>
-        <w:t xml:space="preserve"> CVCs may be superior to IVCs in</w:t>
-      </w:r>
-      <w:r>
-        <w:rPr>
-          <w:rFonts w:ascii="Times New Roman" w:hAnsi="Times New Roman" w:cs="Times New Roman"/>
-          <w:lang w:val="en-US"/>
-        </w:rPr>
-        <w:t xml:space="preserve"> </w:t>
-      </w:r>
-      <w:r>
-        <w:rPr>
-          <w:rFonts w:ascii="Times New Roman" w:hAnsi="Times New Roman" w:cs="Times New Roman"/>
-          <w:lang w:val="en-US"/>
-        </w:rPr>
-        <w:t>nurturing innovation</w:t>
-      </w:r>
-      <w:r>
-        <w:rPr>
-          <w:rFonts w:ascii="Times New Roman" w:hAnsi="Times New Roman" w:cs="Times New Roman"/>
+        <w:t xml:space="preserve"> CVCs may be superior to IVCs in nurturing innovation. </w:t>
+      </w:r>
+      <w:r>
+        <w:rPr>
+          <w:rFonts w:ascii="Times New Roman" w:hAnsi="Times New Roman" w:cs="Times New Roman"/>
+          <w:highlight w:val="magenta"/>
+          <w:lang w:val="en-US"/>
+        </w:rPr>
+        <w:t>1) Longer investment horizons</w:t>
+      </w:r>
+      <w:r>
+        <w:rPr>
+          <w:rFonts w:ascii="Times New Roman" w:hAnsi="Times New Roman" w:cs="Times New Roman"/>
+          <w:highlight w:val="magenta"/>
+          <w:lang w:val="en-US"/>
+        </w:rPr>
+        <w:t>.</w:t>
+      </w:r>
+      <w:r>
+        <w:rPr>
+          <w:rFonts w:ascii="Times New Roman" w:hAnsi="Times New Roman" w:cs="Times New Roman"/>
+          <w:lang w:val="en-US"/>
+        </w:rPr>
+        <w:t xml:space="preserve"> </w:t>
+      </w:r>
+      <w:r>
+        <w:rPr>
+          <w:rFonts w:ascii="Times New Roman" w:eastAsia="KaiTi" w:hAnsi="Times New Roman" w:cs="Times New Roman" w:hint="eastAsia"/>
+          <w:lang w:val="en-US"/>
+        </w:rPr>
+        <w:t>没有</w:t>
+      </w:r>
+      <w:r>
+        <w:rPr>
+          <w:rFonts w:ascii="Times New Roman" w:eastAsia="KaiTi" w:hAnsi="Times New Roman" w:cs="Times New Roman" w:hint="eastAsia"/>
+          <w:lang w:val="en-US"/>
+        </w:rPr>
+        <w:t xml:space="preserve"> </w:t>
+      </w:r>
+      <w:r>
+        <w:rPr>
+          <w:rFonts w:ascii="Times New Roman" w:eastAsia="KaiTi" w:hAnsi="Times New Roman" w:cs="Times New Roman"/>
+          <w:lang w:val="en-US"/>
+        </w:rPr>
+        <w:t>IVCs 10</w:t>
+      </w:r>
+      <w:r>
+        <w:rPr>
+          <w:rFonts w:ascii="Times New Roman" w:eastAsia="KaiTi" w:hAnsi="Times New Roman" w:cs="Times New Roman" w:hint="eastAsia"/>
+          <w:lang w:val="en-US"/>
+        </w:rPr>
+        <w:t>年</w:t>
+      </w:r>
+      <w:r>
+        <w:rPr>
+          <w:rFonts w:ascii="Times New Roman" w:eastAsia="KaiTi" w:hAnsi="Times New Roman" w:cs="Times New Roman" w:hint="eastAsia"/>
+          <w:lang w:val="en-US"/>
+        </w:rPr>
+        <w:t>的固定</w:t>
+      </w:r>
+      <w:r>
+        <w:rPr>
+          <w:rFonts w:ascii="Times New Roman" w:eastAsia="KaiTi" w:hAnsi="Times New Roman" w:cs="Times New Roman" w:hint="eastAsia"/>
+          <w:lang w:val="en-US"/>
+        </w:rPr>
+        <w:t>限制</w:t>
+      </w:r>
+      <w:r>
+        <w:rPr>
+          <w:rFonts w:ascii="Times New Roman" w:eastAsia="KaiTi" w:hAnsi="Times New Roman" w:cs="Times New Roman"/>
           <w:lang w:val="en-US"/>
         </w:rPr>
         <w:t xml:space="preserve">. </w:t>
       </w:r>
       <w:r>
         <w:rPr>
-          <w:rFonts w:ascii="Times New Roman" w:hAnsi="Times New Roman" w:cs="Times New Roman"/>
+          <w:rFonts w:ascii="Times New Roman" w:eastAsia="KaiTi" w:hAnsi="Times New Roman" w:cs="Times New Roman"/>
           <w:highlight w:val="magenta"/>
           <w:lang w:val="en-US"/>
         </w:rPr>
-        <w:t>1) Longer investment horizons</w:t>
-      </w:r>
-      <w:r>
-        <w:rPr>
-          <w:rFonts w:ascii="Times New Roman" w:hAnsi="Times New Roman" w:cs="Times New Roman"/>
+        <w:t>2) Strategic purpose.</w:t>
+      </w:r>
+      <w:r>
+        <w:rPr>
+          <w:rFonts w:ascii="Times New Roman" w:eastAsia="KaiTi" w:hAnsi="Times New Roman" w:cs="Times New Roman"/>
+          <w:lang w:val="en-US"/>
+        </w:rPr>
+        <w:t xml:space="preserve"> IVCs </w:t>
+      </w:r>
+      <w:r>
+        <w:rPr>
+          <w:rFonts w:ascii="Times New Roman" w:eastAsia="KaiTi" w:hAnsi="Times New Roman" w:cs="Times New Roman" w:hint="eastAsia"/>
+          <w:lang w:val="en-US"/>
+        </w:rPr>
+        <w:t>的</w:t>
+      </w:r>
+      <w:r>
+        <w:rPr>
+          <w:rFonts w:ascii="Times New Roman" w:eastAsia="KaiTi" w:hAnsi="Times New Roman" w:cs="Times New Roman" w:hint="eastAsia"/>
+          <w:lang w:val="en-US"/>
+        </w:rPr>
+        <w:t>核心目标是赚钱</w:t>
+      </w:r>
+      <w:r>
+        <w:rPr>
+          <w:rFonts w:ascii="Times New Roman" w:eastAsia="KaiTi" w:hAnsi="Times New Roman" w:cs="Times New Roman" w:hint="eastAsia"/>
+          <w:lang w:val="en-US"/>
+        </w:rPr>
+        <w:t>.</w:t>
+      </w:r>
+      <w:r>
+        <w:rPr>
+          <w:rFonts w:ascii="Times New Roman" w:eastAsia="KaiTi" w:hAnsi="Times New Roman" w:cs="Times New Roman"/>
+          <w:lang w:val="en-US"/>
+        </w:rPr>
+        <w:t xml:space="preserve"> CVCs </w:t>
+      </w:r>
+      <w:r>
+        <w:rPr>
+          <w:rFonts w:ascii="Times New Roman" w:eastAsia="KaiTi" w:hAnsi="Times New Roman" w:cs="Times New Roman" w:hint="eastAsia"/>
+          <w:lang w:val="en-US"/>
+        </w:rPr>
+        <w:t>的核心目的则</w:t>
+      </w:r>
+      <w:r>
+        <w:rPr>
+          <w:rFonts w:ascii="Times New Roman" w:eastAsia="KaiTi" w:hAnsi="Times New Roman" w:cs="Times New Roman" w:hint="eastAsia"/>
+          <w:lang w:val="en-US"/>
+        </w:rPr>
+        <w:t>还</w:t>
+      </w:r>
+      <w:r>
+        <w:rPr>
+          <w:rFonts w:ascii="Times New Roman" w:eastAsia="KaiTi" w:hAnsi="Times New Roman" w:cs="Times New Roman" w:hint="eastAsia"/>
+          <w:lang w:val="en-US"/>
+        </w:rPr>
+        <w:t>有</w:t>
+      </w:r>
+      <w:r>
+        <w:rPr>
+          <w:rFonts w:ascii="Times New Roman" w:eastAsia="KaiTi" w:hAnsi="Times New Roman" w:cs="Times New Roman" w:hint="eastAsia"/>
+          <w:lang w:val="en-US"/>
+        </w:rPr>
+        <w:t>公司发展</w:t>
+      </w:r>
+      <w:r>
+        <w:rPr>
+          <w:rFonts w:ascii="Times New Roman" w:eastAsia="KaiTi" w:hAnsi="Times New Roman" w:cs="Times New Roman" w:hint="eastAsia"/>
+          <w:lang w:val="en-US"/>
+        </w:rPr>
+        <w:t>.</w:t>
+      </w:r>
+      <w:r>
+        <w:rPr>
+          <w:rFonts w:ascii="Times New Roman" w:eastAsia="KaiTi" w:hAnsi="Times New Roman" w:cs="Times New Roman"/>
+          <w:lang w:val="en-US"/>
+        </w:rPr>
+        <w:t xml:space="preserve"> </w:t>
+      </w:r>
+      <w:r>
+        <w:rPr>
+          <w:rFonts w:ascii="Times New Roman" w:eastAsia="KaiTi" w:hAnsi="Times New Roman" w:cs="Times New Roman"/>
           <w:highlight w:val="magenta"/>
           <w:lang w:val="en-US"/>
         </w:rPr>
+        <w:t>3) Lack of purely performance-driven compensation schemes</w:t>
+      </w:r>
+      <w:r>
+        <w:rPr>
+          <w:rFonts w:ascii="Times New Roman" w:eastAsia="KaiTi" w:hAnsi="Times New Roman" w:cs="Times New Roman"/>
+          <w:highlight w:val="magenta"/>
+          <w:lang w:val="en-US"/>
+        </w:rPr>
         <w:t>.</w:t>
       </w:r>
       <w:r>
         <w:rPr>
-          <w:rFonts w:ascii="Times New Roman" w:hAnsi="Times New Roman" w:cs="Times New Roman"/>
-          <w:lang w:val="en-US"/>
-        </w:rPr>
-        <w:t xml:space="preserve"> </w:t>
-      </w:r>
-      <w:r>
-        <w:rPr>
-          <w:rFonts w:ascii="Times New Roman" w:eastAsia="KaiTi" w:hAnsi="Times New Roman" w:cs="Times New Roman" w:hint="eastAsia"/>
-          <w:lang w:val="en-US"/>
-        </w:rPr>
-        <w:t>没有</w:t>
-      </w:r>
-      <w:r>
-        <w:rPr>
-          <w:rFonts w:ascii="Times New Roman" w:eastAsia="KaiTi" w:hAnsi="Times New Roman" w:cs="Times New Roman" w:hint="eastAsia"/>
-          <w:lang w:val="en-US"/>
-        </w:rPr>
-        <w:t xml:space="preserve"> </w:t>
-      </w:r>
-      <w:r>
-        <w:rPr>
-          <w:rFonts w:ascii="Times New Roman" w:eastAsia="KaiTi" w:hAnsi="Times New Roman" w:cs="Times New Roman"/>
-          <w:lang w:val="en-US"/>
-        </w:rPr>
-        <w:t>IVCs 10</w:t>
-      </w:r>
-      <w:r>
-        <w:rPr>
-          <w:rFonts w:ascii="Times New Roman" w:eastAsia="KaiTi" w:hAnsi="Times New Roman" w:cs="Times New Roman" w:hint="eastAsia"/>
-          <w:lang w:val="en-US"/>
-        </w:rPr>
-        <w:t>年</w:t>
-      </w:r>
-      <w:r>
-        <w:rPr>
-          <w:rFonts w:ascii="Times New Roman" w:eastAsia="KaiTi" w:hAnsi="Times New Roman" w:cs="Times New Roman" w:hint="eastAsia"/>
-          <w:lang w:val="en-US"/>
-        </w:rPr>
-        <w:t>的固定</w:t>
-      </w:r>
-      <w:r>
-        <w:rPr>
-          <w:rFonts w:ascii="Times New Roman" w:eastAsia="KaiTi" w:hAnsi="Times New Roman" w:cs="Times New Roman" w:hint="eastAsia"/>
-          <w:lang w:val="en-US"/>
-        </w:rPr>
-        <w:t>限制</w:t>
-      </w:r>
-      <w:r>
-        <w:rPr>
-          <w:rFonts w:ascii="Times New Roman" w:eastAsia="KaiTi" w:hAnsi="Times New Roman" w:cs="Times New Roman"/>
-          <w:lang w:val="en-US"/>
-        </w:rPr>
-        <w:t xml:space="preserve">. </w:t>
+          <w:rFonts w:ascii="Times New Roman" w:eastAsia="KaiTi" w:hAnsi="Times New Roman" w:cs="Times New Roman"/>
+          <w:lang w:val="en-US"/>
+        </w:rPr>
+        <w:t xml:space="preserve"> CVC</w:t>
+      </w:r>
+      <w:r>
+        <w:rPr>
+          <w:rFonts w:ascii="Times New Roman" w:eastAsia="KaiTi" w:hAnsi="Times New Roman" w:cs="Times New Roman"/>
+          <w:lang w:val="en-US"/>
+        </w:rPr>
+        <w:t xml:space="preserve"> </w:t>
+      </w:r>
+      <w:r>
+        <w:rPr>
+          <w:rFonts w:ascii="Times New Roman" w:eastAsia="KaiTi" w:hAnsi="Times New Roman" w:cs="Times New Roman" w:hint="eastAsia"/>
+          <w:lang w:val="en-US"/>
+        </w:rPr>
+        <w:t>管理</w:t>
+      </w:r>
+      <w:r>
+        <w:rPr>
+          <w:rFonts w:ascii="Times New Roman" w:eastAsia="KaiTi" w:hAnsi="Times New Roman" w:cs="Times New Roman" w:hint="eastAsia"/>
+          <w:lang w:val="en-US"/>
+        </w:rPr>
+        <w:t>者</w:t>
+      </w:r>
+      <w:r>
+        <w:rPr>
+          <w:rFonts w:ascii="Times New Roman" w:eastAsia="KaiTi" w:hAnsi="Times New Roman" w:cs="Times New Roman" w:hint="eastAsia"/>
+          <w:lang w:val="en-US"/>
+        </w:rPr>
+        <w:t>薪资和</w:t>
+      </w:r>
+      <w:r>
+        <w:rPr>
+          <w:rFonts w:ascii="Times New Roman" w:eastAsia="KaiTi" w:hAnsi="Times New Roman" w:cs="Times New Roman" w:hint="eastAsia"/>
+          <w:lang w:val="en-US"/>
+        </w:rPr>
+        <w:t xml:space="preserve"> funds</w:t>
+      </w:r>
+      <w:r>
+        <w:rPr>
+          <w:rFonts w:ascii="Times New Roman" w:eastAsia="KaiTi" w:hAnsi="Times New Roman" w:cs="Times New Roman"/>
+          <w:lang w:val="en-US"/>
+        </w:rPr>
+        <w:t xml:space="preserve"> </w:t>
+      </w:r>
+      <w:r>
+        <w:rPr>
+          <w:rFonts w:ascii="Times New Roman" w:eastAsia="KaiTi" w:hAnsi="Times New Roman" w:cs="Times New Roman" w:hint="eastAsia"/>
+          <w:lang w:val="en-US"/>
+        </w:rPr>
+        <w:t>表现</w:t>
+      </w:r>
+      <w:r>
+        <w:rPr>
+          <w:rFonts w:ascii="Times New Roman" w:eastAsia="KaiTi" w:hAnsi="Times New Roman" w:cs="Times New Roman" w:hint="eastAsia"/>
+          <w:lang w:val="en-US"/>
+        </w:rPr>
+        <w:t>弱绑定</w:t>
+      </w:r>
+      <w:r>
+        <w:rPr>
+          <w:rFonts w:ascii="Times New Roman" w:eastAsia="KaiTi" w:hAnsi="Times New Roman" w:cs="Times New Roman" w:hint="eastAsia"/>
+          <w:lang w:val="en-US"/>
+        </w:rPr>
+        <w:t>,</w:t>
+      </w:r>
+      <w:r>
+        <w:rPr>
+          <w:rFonts w:ascii="Times New Roman" w:eastAsia="KaiTi" w:hAnsi="Times New Roman" w:cs="Times New Roman"/>
+          <w:lang w:val="en-US"/>
+        </w:rPr>
+        <w:t xml:space="preserve"> </w:t>
+      </w:r>
+      <w:r>
+        <w:rPr>
+          <w:rFonts w:ascii="Times New Roman" w:eastAsia="KaiTi" w:hAnsi="Times New Roman" w:cs="Times New Roman" w:hint="eastAsia"/>
+          <w:lang w:val="en-US"/>
+        </w:rPr>
+        <w:t>固定薪资</w:t>
+      </w:r>
+      <w:r>
+        <w:rPr>
+          <w:rFonts w:ascii="Times New Roman" w:eastAsia="KaiTi" w:hAnsi="Times New Roman" w:cs="Times New Roman" w:hint="eastAsia"/>
+          <w:lang w:val="en-US"/>
+        </w:rPr>
+        <w:t xml:space="preserve"> </w:t>
+      </w:r>
+      <w:r>
+        <w:rPr>
+          <w:rFonts w:ascii="Times New Roman" w:eastAsia="KaiTi" w:hAnsi="Times New Roman" w:cs="Times New Roman" w:hint="eastAsia"/>
+          <w:lang w:val="en-US"/>
+        </w:rPr>
+        <w:t>+</w:t>
+      </w:r>
+      <w:r>
+        <w:rPr>
+          <w:rFonts w:ascii="Times New Roman" w:eastAsia="KaiTi" w:hAnsi="Times New Roman" w:cs="Times New Roman"/>
+          <w:lang w:val="en-US"/>
+        </w:rPr>
+        <w:t xml:space="preserve"> </w:t>
+      </w:r>
+      <w:r>
+        <w:rPr>
+          <w:rFonts w:ascii="Times New Roman" w:eastAsia="KaiTi" w:hAnsi="Times New Roman" w:cs="Times New Roman" w:hint="eastAsia"/>
+          <w:lang w:val="en-US"/>
+        </w:rPr>
+        <w:t>母公司情况</w:t>
+      </w:r>
+      <w:r>
+        <w:rPr>
+          <w:rFonts w:ascii="Times New Roman" w:eastAsia="KaiTi" w:hAnsi="Times New Roman" w:cs="Times New Roman" w:hint="eastAsia"/>
+          <w:lang w:val="en-US"/>
+        </w:rPr>
+        <w:t>.</w:t>
+      </w:r>
+      <w:r>
+        <w:rPr>
+          <w:rFonts w:ascii="Times New Roman" w:eastAsia="KaiTi" w:hAnsi="Times New Roman" w:cs="Times New Roman"/>
+          <w:lang w:val="en-US"/>
+        </w:rPr>
+        <w:t xml:space="preserve"> </w:t>
       </w:r>
       <w:r>
         <w:rPr>
@@ -5874,266 +6115,7 @@
           <w:highlight w:val="magenta"/>
           <w:lang w:val="en-US"/>
         </w:rPr>
-        <w:t>2) Strategic purpose</w:t>
-      </w:r>
-      <w:r>
-        <w:rPr>
-          <w:rFonts w:ascii="Times New Roman" w:eastAsia="KaiTi" w:hAnsi="Times New Roman" w:cs="Times New Roman"/>
-          <w:highlight w:val="magenta"/>
-          <w:lang w:val="en-US"/>
-        </w:rPr>
-        <w:t>.</w:t>
-      </w:r>
-      <w:r>
-        <w:rPr>
-          <w:rFonts w:ascii="Times New Roman" w:eastAsia="KaiTi" w:hAnsi="Times New Roman" w:cs="Times New Roman"/>
-          <w:lang w:val="en-US"/>
-        </w:rPr>
-        <w:t xml:space="preserve"> IVCs </w:t>
-      </w:r>
-      <w:r>
-        <w:rPr>
-          <w:rFonts w:ascii="Times New Roman" w:eastAsia="KaiTi" w:hAnsi="Times New Roman" w:cs="Times New Roman" w:hint="eastAsia"/>
-          <w:lang w:val="en-US"/>
-        </w:rPr>
-        <w:t>的</w:t>
-      </w:r>
-      <w:r>
-        <w:rPr>
-          <w:rFonts w:ascii="Times New Roman" w:eastAsia="KaiTi" w:hAnsi="Times New Roman" w:cs="Times New Roman" w:hint="eastAsia"/>
-          <w:lang w:val="en-US"/>
-        </w:rPr>
-        <w:t>核心目标是赚钱</w:t>
-      </w:r>
-      <w:r>
-        <w:rPr>
-          <w:rFonts w:ascii="Times New Roman" w:eastAsia="KaiTi" w:hAnsi="Times New Roman" w:cs="Times New Roman" w:hint="eastAsia"/>
-          <w:lang w:val="en-US"/>
-        </w:rPr>
-        <w:t>.</w:t>
-      </w:r>
-      <w:r>
-        <w:rPr>
-          <w:rFonts w:ascii="Times New Roman" w:eastAsia="KaiTi" w:hAnsi="Times New Roman" w:cs="Times New Roman"/>
-          <w:lang w:val="en-US"/>
-        </w:rPr>
-        <w:t xml:space="preserve"> CVCs </w:t>
-      </w:r>
-      <w:r>
-        <w:rPr>
-          <w:rFonts w:ascii="Times New Roman" w:eastAsia="KaiTi" w:hAnsi="Times New Roman" w:cs="Times New Roman" w:hint="eastAsia"/>
-          <w:lang w:val="en-US"/>
-        </w:rPr>
-        <w:t>的核心目的则</w:t>
-      </w:r>
-      <w:r>
-        <w:rPr>
-          <w:rFonts w:ascii="Times New Roman" w:eastAsia="KaiTi" w:hAnsi="Times New Roman" w:cs="Times New Roman" w:hint="eastAsia"/>
-          <w:lang w:val="en-US"/>
-        </w:rPr>
-        <w:t>还</w:t>
-      </w:r>
-      <w:r>
-        <w:rPr>
-          <w:rFonts w:ascii="Times New Roman" w:eastAsia="KaiTi" w:hAnsi="Times New Roman" w:cs="Times New Roman" w:hint="eastAsia"/>
-          <w:lang w:val="en-US"/>
-        </w:rPr>
-        <w:t>有</w:t>
-      </w:r>
-      <w:r>
-        <w:rPr>
-          <w:rFonts w:ascii="Times New Roman" w:eastAsia="KaiTi" w:hAnsi="Times New Roman" w:cs="Times New Roman" w:hint="eastAsia"/>
-          <w:lang w:val="en-US"/>
-        </w:rPr>
-        <w:t>公司发展</w:t>
-      </w:r>
-      <w:r>
-        <w:rPr>
-          <w:rFonts w:ascii="Times New Roman" w:eastAsia="KaiTi" w:hAnsi="Times New Roman" w:cs="Times New Roman" w:hint="eastAsia"/>
-          <w:lang w:val="en-US"/>
-        </w:rPr>
-        <w:t>.</w:t>
-      </w:r>
-      <w:r>
-        <w:rPr>
-          <w:rFonts w:ascii="Times New Roman" w:eastAsia="KaiTi" w:hAnsi="Times New Roman" w:cs="Times New Roman"/>
-          <w:lang w:val="en-US"/>
-        </w:rPr>
-        <w:t xml:space="preserve"> </w:t>
-      </w:r>
-      <w:r>
-        <w:rPr>
-          <w:rFonts w:ascii="Times New Roman" w:eastAsia="KaiTi" w:hAnsi="Times New Roman" w:cs="Times New Roman"/>
-          <w:highlight w:val="magenta"/>
-          <w:lang w:val="en-US"/>
-        </w:rPr>
-        <w:t>3) Lack of purely performance-driven</w:t>
-      </w:r>
-      <w:r>
-        <w:rPr>
-          <w:rFonts w:ascii="Times New Roman" w:eastAsia="KaiTi" w:hAnsi="Times New Roman" w:cs="Times New Roman"/>
-          <w:highlight w:val="magenta"/>
-          <w:lang w:val="en-US"/>
-        </w:rPr>
-        <w:t xml:space="preserve"> </w:t>
-      </w:r>
-      <w:r>
-        <w:rPr>
-          <w:rFonts w:ascii="Times New Roman" w:eastAsia="KaiTi" w:hAnsi="Times New Roman" w:cs="Times New Roman"/>
-          <w:highlight w:val="magenta"/>
-          <w:lang w:val="en-US"/>
-        </w:rPr>
-        <w:t>compensation schemes</w:t>
-      </w:r>
-      <w:r>
-        <w:rPr>
-          <w:rFonts w:ascii="Times New Roman" w:eastAsia="KaiTi" w:hAnsi="Times New Roman" w:cs="Times New Roman"/>
-          <w:highlight w:val="magenta"/>
-          <w:lang w:val="en-US"/>
-        </w:rPr>
-        <w:t>.</w:t>
-      </w:r>
-      <w:r>
-        <w:rPr>
-          <w:rFonts w:ascii="Times New Roman" w:eastAsia="KaiTi" w:hAnsi="Times New Roman" w:cs="Times New Roman"/>
-          <w:lang w:val="en-US"/>
-        </w:rPr>
-        <w:t xml:space="preserve"> CVC</w:t>
-      </w:r>
-      <w:r>
-        <w:rPr>
-          <w:rFonts w:ascii="Times New Roman" w:eastAsia="KaiTi" w:hAnsi="Times New Roman" w:cs="Times New Roman"/>
-          <w:lang w:val="en-US"/>
-        </w:rPr>
-        <w:t xml:space="preserve"> </w:t>
-      </w:r>
-      <w:r>
-        <w:rPr>
-          <w:rFonts w:ascii="Times New Roman" w:eastAsia="KaiTi" w:hAnsi="Times New Roman" w:cs="Times New Roman" w:hint="eastAsia"/>
-          <w:lang w:val="en-US"/>
-        </w:rPr>
-        <w:t>管理</w:t>
-      </w:r>
-      <w:r>
-        <w:rPr>
-          <w:rFonts w:ascii="Times New Roman" w:eastAsia="KaiTi" w:hAnsi="Times New Roman" w:cs="Times New Roman" w:hint="eastAsia"/>
-          <w:lang w:val="en-US"/>
-        </w:rPr>
-        <w:t>者</w:t>
-      </w:r>
-      <w:r>
-        <w:rPr>
-          <w:rFonts w:ascii="Times New Roman" w:eastAsia="KaiTi" w:hAnsi="Times New Roman" w:cs="Times New Roman" w:hint="eastAsia"/>
-          <w:lang w:val="en-US"/>
-        </w:rPr>
-        <w:t>薪资和</w:t>
-      </w:r>
-      <w:r>
-        <w:rPr>
-          <w:rFonts w:ascii="Times New Roman" w:eastAsia="KaiTi" w:hAnsi="Times New Roman" w:cs="Times New Roman" w:hint="eastAsia"/>
-          <w:lang w:val="en-US"/>
-        </w:rPr>
-        <w:t xml:space="preserve"> funds</w:t>
-      </w:r>
-      <w:r>
-        <w:rPr>
-          <w:rFonts w:ascii="Times New Roman" w:eastAsia="KaiTi" w:hAnsi="Times New Roman" w:cs="Times New Roman"/>
-          <w:lang w:val="en-US"/>
-        </w:rPr>
-        <w:t xml:space="preserve"> </w:t>
-      </w:r>
-      <w:r>
-        <w:rPr>
-          <w:rFonts w:ascii="Times New Roman" w:eastAsia="KaiTi" w:hAnsi="Times New Roman" w:cs="Times New Roman" w:hint="eastAsia"/>
-          <w:lang w:val="en-US"/>
-        </w:rPr>
-        <w:t>表现</w:t>
-      </w:r>
-      <w:r>
-        <w:rPr>
-          <w:rFonts w:ascii="Times New Roman" w:eastAsia="KaiTi" w:hAnsi="Times New Roman" w:cs="Times New Roman" w:hint="eastAsia"/>
-          <w:lang w:val="en-US"/>
-        </w:rPr>
-        <w:t>弱绑定</w:t>
-      </w:r>
-      <w:r>
-        <w:rPr>
-          <w:rFonts w:ascii="Times New Roman" w:eastAsia="KaiTi" w:hAnsi="Times New Roman" w:cs="Times New Roman" w:hint="eastAsia"/>
-          <w:lang w:val="en-US"/>
-        </w:rPr>
-        <w:t>,</w:t>
-      </w:r>
-      <w:r>
-        <w:rPr>
-          <w:rFonts w:ascii="Times New Roman" w:eastAsia="KaiTi" w:hAnsi="Times New Roman" w:cs="Times New Roman"/>
-          <w:lang w:val="en-US"/>
-        </w:rPr>
-        <w:t xml:space="preserve"> </w:t>
-      </w:r>
-      <w:r>
-        <w:rPr>
-          <w:rFonts w:ascii="Times New Roman" w:eastAsia="KaiTi" w:hAnsi="Times New Roman" w:cs="Times New Roman" w:hint="eastAsia"/>
-          <w:lang w:val="en-US"/>
-        </w:rPr>
-        <w:t>固定薪资</w:t>
-      </w:r>
-      <w:r>
-        <w:rPr>
-          <w:rFonts w:ascii="Times New Roman" w:eastAsia="KaiTi" w:hAnsi="Times New Roman" w:cs="Times New Roman" w:hint="eastAsia"/>
-          <w:lang w:val="en-US"/>
-        </w:rPr>
-        <w:t xml:space="preserve"> </w:t>
-      </w:r>
-      <w:r>
-        <w:rPr>
-          <w:rFonts w:ascii="Times New Roman" w:eastAsia="KaiTi" w:hAnsi="Times New Roman" w:cs="Times New Roman" w:hint="eastAsia"/>
-          <w:lang w:val="en-US"/>
-        </w:rPr>
-        <w:t>+</w:t>
-      </w:r>
-      <w:r>
-        <w:rPr>
-          <w:rFonts w:ascii="Times New Roman" w:eastAsia="KaiTi" w:hAnsi="Times New Roman" w:cs="Times New Roman"/>
-          <w:lang w:val="en-US"/>
-        </w:rPr>
-        <w:t xml:space="preserve"> </w:t>
-      </w:r>
-      <w:r>
-        <w:rPr>
-          <w:rFonts w:ascii="Times New Roman" w:eastAsia="KaiTi" w:hAnsi="Times New Roman" w:cs="Times New Roman" w:hint="eastAsia"/>
-          <w:lang w:val="en-US"/>
-        </w:rPr>
-        <w:t>母公司情况</w:t>
-      </w:r>
-      <w:r>
-        <w:rPr>
-          <w:rFonts w:ascii="Times New Roman" w:eastAsia="KaiTi" w:hAnsi="Times New Roman" w:cs="Times New Roman" w:hint="eastAsia"/>
-          <w:lang w:val="en-US"/>
-        </w:rPr>
-        <w:t>.</w:t>
-      </w:r>
-      <w:r>
-        <w:rPr>
-          <w:rFonts w:ascii="Times New Roman" w:eastAsia="KaiTi" w:hAnsi="Times New Roman" w:cs="Times New Roman"/>
-          <w:lang w:val="en-US"/>
-        </w:rPr>
-        <w:t xml:space="preserve"> </w:t>
-      </w:r>
-      <w:r>
-        <w:rPr>
-          <w:rFonts w:ascii="Times New Roman" w:eastAsia="KaiTi" w:hAnsi="Times New Roman" w:cs="Times New Roman"/>
-          <w:highlight w:val="magenta"/>
-          <w:lang w:val="en-US"/>
-        </w:rPr>
-        <w:t>4) Unique knowledge from parent firm</w:t>
-      </w:r>
-      <w:r>
-        <w:rPr>
-          <w:rFonts w:ascii="Times New Roman" w:eastAsia="KaiTi" w:hAnsi="Times New Roman" w:cs="Times New Roman"/>
-          <w:highlight w:val="magenta"/>
-          <w:lang w:val="en-US"/>
-        </w:rPr>
-        <w:t>.</w:t>
+        <w:t>4) Unique knowledge from parent firm.</w:t>
       </w:r>
       <w:r>
         <w:rPr>
@@ -6294,7 +6276,91 @@
           <w:highlight w:val="magenta"/>
           <w:lang w:val="en-US"/>
         </w:rPr>
-        <w:t>2) Higher powered compensation schemes</w:t>
+        <w:t>2) Higher powered compensation schemes.</w:t>
+      </w:r>
+      <w:r>
+        <w:rPr>
+          <w:rFonts w:ascii="Times New Roman" w:eastAsia="KaiTi" w:hAnsi="Times New Roman" w:cs="Times New Roman"/>
+          <w:lang w:val="en-US"/>
+        </w:rPr>
+        <w:t xml:space="preserve"> </w:t>
+      </w:r>
+      <w:r>
+        <w:rPr>
+          <w:rFonts w:ascii="Times New Roman" w:eastAsia="KaiTi" w:hAnsi="Times New Roman" w:cs="Times New Roman" w:hint="eastAsia"/>
+          <w:lang w:val="en-US"/>
+        </w:rPr>
+        <w:t>IVC</w:t>
+      </w:r>
+      <w:r>
+        <w:rPr>
+          <w:rFonts w:ascii="Times New Roman" w:eastAsia="KaiTi" w:hAnsi="Times New Roman" w:cs="Times New Roman"/>
+          <w:lang w:val="en-US"/>
+        </w:rPr>
+        <w:t xml:space="preserve"> </w:t>
+      </w:r>
+      <w:r>
+        <w:rPr>
+          <w:rFonts w:ascii="Times New Roman" w:eastAsia="KaiTi" w:hAnsi="Times New Roman" w:cs="Times New Roman" w:hint="eastAsia"/>
+          <w:lang w:val="en-US"/>
+        </w:rPr>
+        <w:t>薪资</w:t>
+      </w:r>
+      <w:r>
+        <w:rPr>
+          <w:rFonts w:ascii="Times New Roman" w:eastAsia="KaiTi" w:hAnsi="Times New Roman" w:cs="Times New Roman" w:hint="eastAsia"/>
+          <w:lang w:val="en-US"/>
+        </w:rPr>
+        <w:t>激励</w:t>
+      </w:r>
+      <w:r>
+        <w:rPr>
+          <w:rFonts w:ascii="Times New Roman" w:eastAsia="KaiTi" w:hAnsi="Times New Roman" w:cs="Times New Roman" w:hint="eastAsia"/>
+          <w:lang w:val="en-US"/>
+        </w:rPr>
+        <w:t>性</w:t>
+      </w:r>
+      <w:r>
+        <w:rPr>
+          <w:rFonts w:ascii="Times New Roman" w:eastAsia="KaiTi" w:hAnsi="Times New Roman" w:cs="Times New Roman" w:hint="eastAsia"/>
+          <w:lang w:val="en-US"/>
+        </w:rPr>
+        <w:t>强</w:t>
+      </w:r>
+      <w:r>
+        <w:rPr>
+          <w:rFonts w:ascii="Times New Roman" w:eastAsia="KaiTi" w:hAnsi="Times New Roman" w:cs="Times New Roman" w:hint="eastAsia"/>
+          <w:lang w:val="en-US"/>
+        </w:rPr>
+        <w:t>,</w:t>
+      </w:r>
+      <w:r>
+        <w:rPr>
+          <w:rFonts w:ascii="Times New Roman" w:eastAsia="KaiTi" w:hAnsi="Times New Roman" w:cs="Times New Roman"/>
+          <w:lang w:val="en-US"/>
+        </w:rPr>
+        <w:t xml:space="preserve"> </w:t>
+      </w:r>
+      <w:r>
+        <w:rPr>
+          <w:rFonts w:ascii="Times New Roman" w:eastAsia="KaiTi" w:hAnsi="Times New Roman" w:cs="Times New Roman" w:hint="eastAsia"/>
+          <w:lang w:val="en-US"/>
+        </w:rPr>
+        <w:t>创新动力高</w:t>
+      </w:r>
+      <w:r>
+        <w:rPr>
+          <w:rFonts w:ascii="Times New Roman" w:eastAsia="KaiTi" w:hAnsi="Times New Roman" w:cs="Times New Roman"/>
+          <w:lang w:val="en-US"/>
+        </w:rPr>
+        <w:t>.</w:t>
+      </w:r>
+      <w:r>
+        <w:rPr>
+          <w:rFonts w:ascii="Times New Roman" w:eastAsia="KaiTi" w:hAnsi="Times New Roman" w:cs="Times New Roman"/>
+          <w:lang w:val="en-US"/>
+        </w:rPr>
+        <w:t xml:space="preserve"> </w:t>
       </w:r>
       <w:r>
         <w:rPr>
@@ -6302,107 +6368,7 @@
           <w:highlight w:val="magenta"/>
           <w:lang w:val="en-US"/>
         </w:rPr>
-        <w:t>.</w:t>
-      </w:r>
-      <w:r>
-        <w:rPr>
-          <w:rFonts w:ascii="Times New Roman" w:eastAsia="KaiTi" w:hAnsi="Times New Roman" w:cs="Times New Roman"/>
-          <w:lang w:val="en-US"/>
-        </w:rPr>
-        <w:t xml:space="preserve"> </w:t>
-      </w:r>
-      <w:r>
-        <w:rPr>
-          <w:rFonts w:ascii="Times New Roman" w:eastAsia="KaiTi" w:hAnsi="Times New Roman" w:cs="Times New Roman" w:hint="eastAsia"/>
-          <w:lang w:val="en-US"/>
-        </w:rPr>
-        <w:t>IVC</w:t>
-      </w:r>
-      <w:r>
-        <w:rPr>
-          <w:rFonts w:ascii="Times New Roman" w:eastAsia="KaiTi" w:hAnsi="Times New Roman" w:cs="Times New Roman"/>
-          <w:lang w:val="en-US"/>
-        </w:rPr>
-        <w:t xml:space="preserve"> </w:t>
-      </w:r>
-      <w:r>
-        <w:rPr>
-          <w:rFonts w:ascii="Times New Roman" w:eastAsia="KaiTi" w:hAnsi="Times New Roman" w:cs="Times New Roman" w:hint="eastAsia"/>
-          <w:lang w:val="en-US"/>
-        </w:rPr>
-        <w:t>薪资</w:t>
-      </w:r>
-      <w:r>
-        <w:rPr>
-          <w:rFonts w:ascii="Times New Roman" w:eastAsia="KaiTi" w:hAnsi="Times New Roman" w:cs="Times New Roman" w:hint="eastAsia"/>
-          <w:lang w:val="en-US"/>
-        </w:rPr>
-        <w:t>激励</w:t>
-      </w:r>
-      <w:r>
-        <w:rPr>
-          <w:rFonts w:ascii="Times New Roman" w:eastAsia="KaiTi" w:hAnsi="Times New Roman" w:cs="Times New Roman" w:hint="eastAsia"/>
-          <w:lang w:val="en-US"/>
-        </w:rPr>
-        <w:t>性</w:t>
-      </w:r>
-      <w:r>
-        <w:rPr>
-          <w:rFonts w:ascii="Times New Roman" w:eastAsia="KaiTi" w:hAnsi="Times New Roman" w:cs="Times New Roman" w:hint="eastAsia"/>
-          <w:lang w:val="en-US"/>
-        </w:rPr>
-        <w:t>强</w:t>
-      </w:r>
-      <w:r>
-        <w:rPr>
-          <w:rFonts w:ascii="Times New Roman" w:eastAsia="KaiTi" w:hAnsi="Times New Roman" w:cs="Times New Roman" w:hint="eastAsia"/>
-          <w:lang w:val="en-US"/>
-        </w:rPr>
-        <w:t>,</w:t>
-      </w:r>
-      <w:r>
-        <w:rPr>
-          <w:rFonts w:ascii="Times New Roman" w:eastAsia="KaiTi" w:hAnsi="Times New Roman" w:cs="Times New Roman"/>
-          <w:lang w:val="en-US"/>
-        </w:rPr>
-        <w:t xml:space="preserve"> </w:t>
-      </w:r>
-      <w:r>
-        <w:rPr>
-          <w:rFonts w:ascii="Times New Roman" w:eastAsia="KaiTi" w:hAnsi="Times New Roman" w:cs="Times New Roman" w:hint="eastAsia"/>
-          <w:lang w:val="en-US"/>
-        </w:rPr>
-        <w:t>创新动力高</w:t>
-      </w:r>
-      <w:r>
-        <w:rPr>
-          <w:rFonts w:ascii="Times New Roman" w:eastAsia="KaiTi" w:hAnsi="Times New Roman" w:cs="Times New Roman"/>
-          <w:lang w:val="en-US"/>
-        </w:rPr>
-        <w:t>.</w:t>
-      </w:r>
-      <w:r>
-        <w:rPr>
-          <w:rFonts w:ascii="Times New Roman" w:eastAsia="KaiTi" w:hAnsi="Times New Roman" w:cs="Times New Roman"/>
-          <w:lang w:val="en-US"/>
-        </w:rPr>
-        <w:t xml:space="preserve"> </w:t>
-      </w:r>
-      <w:r>
-        <w:rPr>
-          <w:rFonts w:ascii="Times New Roman" w:eastAsia="KaiTi" w:hAnsi="Times New Roman" w:cs="Times New Roman"/>
-          <w:highlight w:val="magenta"/>
-          <w:lang w:val="en-US"/>
-        </w:rPr>
-        <w:t>3) Specialized industry expertise</w:t>
-      </w:r>
-      <w:r>
-        <w:rPr>
-          <w:rFonts w:ascii="Times New Roman" w:eastAsia="KaiTi" w:hAnsi="Times New Roman" w:cs="Times New Roman"/>
-          <w:highlight w:val="magenta"/>
-          <w:lang w:val="en-US"/>
-        </w:rPr>
-        <w:t>.</w:t>
+        <w:t>3) Specialized industry expertise.</w:t>
       </w:r>
       <w:r>
         <w:rPr>
@@ -6455,17 +6421,558 @@
           <w:u w:val="single"/>
           <w:lang w:val="en-US"/>
         </w:rPr>
-        <w:t>Empirical Findings</w:t>
-      </w:r>
-      <w:r>
-        <w:rPr>
-          <w:rFonts w:ascii="Times New Roman" w:eastAsia="KaiTi" w:hAnsi="Times New Roman" w:cs="Times New Roman"/>
+        <w:t>Empirical Findings.</w:t>
+      </w:r>
+      <w:r>
+        <w:rPr>
+          <w:rFonts w:ascii="Times New Roman" w:eastAsia="KaiTi" w:hAnsi="Times New Roman" w:cs="Times New Roman"/>
+          <w:lang w:val="en-US"/>
+        </w:rPr>
+        <w:t xml:space="preserve"> </w:t>
+      </w:r>
+      <w:r>
+        <w:rPr>
+          <w:rFonts w:ascii="Times New Roman" w:eastAsia="KaiTi" w:hAnsi="Times New Roman" w:cs="Times New Roman"/>
+          <w:lang w:val="en-US"/>
+        </w:rPr>
+        <w:t>CVC-backed firms</w:t>
+      </w:r>
+      <w:r>
+        <w:rPr>
+          <w:rFonts w:ascii="Times New Roman" w:eastAsia="KaiTi" w:hAnsi="Times New Roman" w:cs="Times New Roman"/>
+          <w:lang w:val="en-US"/>
+        </w:rPr>
+        <w:t xml:space="preserve"> </w:t>
+      </w:r>
+      <w:r>
+        <w:rPr>
+          <w:rFonts w:ascii="Times New Roman" w:eastAsia="KaiTi" w:hAnsi="Times New Roman" w:cs="Times New Roman" w:hint="eastAsia"/>
+          <w:lang w:val="en-US"/>
+        </w:rPr>
+        <w:t>创新性更强</w:t>
+      </w:r>
+      <w:r>
+        <w:rPr>
+          <w:rFonts w:ascii="Times New Roman" w:eastAsia="KaiTi" w:hAnsi="Times New Roman" w:cs="Times New Roman" w:hint="eastAsia"/>
+          <w:lang w:val="en-US"/>
+        </w:rPr>
+        <w:t>.</w:t>
+      </w:r>
+      <w:r>
+        <w:rPr>
+          <w:rFonts w:ascii="Times New Roman" w:eastAsia="KaiTi" w:hAnsi="Times New Roman" w:cs="Times New Roman"/>
+          <w:lang w:val="en-US"/>
+        </w:rPr>
+        <w:t xml:space="preserve"> </w:t>
+      </w:r>
+      <w:r>
+        <w:rPr>
+          <w:rFonts w:ascii="Times New Roman" w:eastAsia="KaiTi" w:hAnsi="Times New Roman" w:cs="Times New Roman"/>
+          <w:b/>
+          <w:bCs/>
+          <w:highlight w:val="green"/>
+          <w:lang w:val="en-US"/>
+        </w:rPr>
+        <w:t>(3) Choice of Corporate Innovation Activities</w:t>
+      </w:r>
+      <w:r>
+        <w:rPr>
+          <w:rFonts w:ascii="Times New Roman" w:eastAsia="KaiTi" w:hAnsi="Times New Roman" w:cs="Times New Roman"/>
+          <w:b/>
+          <w:bCs/>
+          <w:highlight w:val="green"/>
+          <w:lang w:val="en-US"/>
+        </w:rPr>
+        <w:t>.</w:t>
+      </w:r>
+      <w:r>
+        <w:rPr>
+          <w:rFonts w:ascii="Times New Roman" w:eastAsia="KaiTi" w:hAnsi="Times New Roman" w:cs="Times New Roman"/>
+          <w:lang w:val="en-US"/>
+        </w:rPr>
+        <w:t xml:space="preserve"> </w:t>
+      </w:r>
+      <w:r>
+        <w:rPr>
+          <w:rFonts w:ascii="Times New Roman" w:eastAsia="KaiTi" w:hAnsi="Times New Roman" w:cs="Times New Roman" w:hint="eastAsia"/>
+          <w:lang w:val="en-US"/>
+        </w:rPr>
+        <w:t>逐渐转向外部</w:t>
+      </w:r>
+      <w:r>
+        <w:rPr>
+          <w:rFonts w:ascii="Times New Roman" w:eastAsia="KaiTi" w:hAnsi="Times New Roman" w:cs="Times New Roman" w:hint="eastAsia"/>
+          <w:lang w:val="en-US"/>
+        </w:rPr>
+        <w:t xml:space="preserve"> VC</w:t>
+      </w:r>
+      <w:r>
+        <w:rPr>
+          <w:rFonts w:ascii="Times New Roman" w:eastAsia="KaiTi" w:hAnsi="Times New Roman" w:cs="Times New Roman"/>
+          <w:lang w:val="en-US"/>
+        </w:rPr>
+        <w:t xml:space="preserve"> </w:t>
+      </w:r>
+      <w:r>
+        <w:rPr>
+          <w:rFonts w:ascii="Times New Roman" w:eastAsia="KaiTi" w:hAnsi="Times New Roman" w:cs="Times New Roman" w:hint="eastAsia"/>
+          <w:lang w:val="en-US"/>
+        </w:rPr>
+        <w:t>以加速</w:t>
+      </w:r>
+      <w:r>
+        <w:rPr>
+          <w:rFonts w:ascii="Times New Roman" w:eastAsia="KaiTi" w:hAnsi="Times New Roman" w:cs="Times New Roman" w:hint="eastAsia"/>
+          <w:lang w:val="en-US"/>
+        </w:rPr>
+        <w:t>创新</w:t>
+      </w:r>
+      <w:r>
+        <w:rPr>
+          <w:rFonts w:ascii="Times New Roman" w:eastAsia="KaiTi" w:hAnsi="Times New Roman" w:cs="Times New Roman" w:hint="eastAsia"/>
+          <w:lang w:val="en-US"/>
+        </w:rPr>
+        <w:t>速度</w:t>
+      </w:r>
+      <w:r>
+        <w:rPr>
+          <w:rFonts w:ascii="Times New Roman" w:eastAsia="KaiTi" w:hAnsi="Times New Roman" w:cs="Times New Roman" w:hint="eastAsia"/>
+          <w:lang w:val="en-US"/>
+        </w:rPr>
+        <w:t xml:space="preserve">, </w:t>
+      </w:r>
+      <w:r>
+        <w:rPr>
+          <w:rFonts w:ascii="Times New Roman" w:eastAsia="KaiTi" w:hAnsi="Times New Roman" w:cs="Times New Roman" w:hint="eastAsia"/>
+          <w:lang w:val="en-US"/>
+        </w:rPr>
+        <w:t>并获得竞争优势</w:t>
+      </w:r>
+      <w:r>
+        <w:rPr>
+          <w:rFonts w:ascii="Times New Roman" w:eastAsia="KaiTi" w:hAnsi="Times New Roman" w:cs="Times New Roman" w:hint="eastAsia"/>
+          <w:lang w:val="en-US"/>
+        </w:rPr>
+        <w:t>.</w:t>
+      </w:r>
+    </w:p>
+    <w:p>
+      <w:pPr>
+        <w:jc w:val="both"/>
+        <w:rPr>
+          <w:rFonts w:ascii="Times New Roman" w:eastAsia="KaiTi" w:hAnsi="Times New Roman" w:cs="Times New Roman"/>
+          <w:sz w:val="10"/>
+          <w:szCs w:val="10"/>
+          <w:lang w:val="en-US"/>
+        </w:rPr>
+      </w:pPr>
+    </w:p>
+    <w:p>
+      <w:pPr>
+        <w:jc w:val="both"/>
+        <w:rPr>
+          <w:rFonts w:ascii="Times New Roman" w:eastAsia="KaiTi" w:hAnsi="Times New Roman" w:cs="Times New Roman" w:hint="eastAsia"/>
+          <w:lang w:val="en-US"/>
+        </w:rPr>
+      </w:pPr>
+      <w:r>
+        <w:rPr>
+          <w:rFonts w:ascii="Times New Roman" w:hAnsi="Times New Roman" w:cs="Times New Roman"/>
+          <w:b/>
+          <w:bCs/>
+          <w:highlight w:val="red"/>
+          <w:lang w:val="en-US"/>
+        </w:rPr>
+        <w:t>4</w:t>
+      </w:r>
+      <w:r>
+        <w:rPr>
+          <w:rFonts w:ascii="Times New Roman" w:hAnsi="Times New Roman" w:cs="Times New Roman"/>
+          <w:b/>
+          <w:bCs/>
+          <w:highlight w:val="red"/>
+          <w:lang w:val="en-US"/>
+        </w:rPr>
+        <w:t xml:space="preserve">. </w:t>
+      </w:r>
+      <w:r>
+        <w:rPr>
+          <w:rFonts w:ascii="Times New Roman" w:hAnsi="Times New Roman" w:cs="Times New Roman"/>
+          <w:b/>
+          <w:bCs/>
+          <w:highlight w:val="red"/>
+          <w:lang w:val="en-US"/>
+        </w:rPr>
+        <w:t>Valuation 1</w:t>
+      </w:r>
+      <w:r>
+        <w:rPr>
+          <w:rFonts w:ascii="Times New Roman" w:hAnsi="Times New Roman" w:cs="Times New Roman"/>
+          <w:b/>
+          <w:bCs/>
+          <w:highlight w:val="red"/>
+          <w:lang w:val="en-US"/>
+        </w:rPr>
+        <w:t>.</w:t>
+      </w:r>
+      <w:r>
+        <w:rPr>
+          <w:rFonts w:ascii="Times New Roman" w:hAnsi="Times New Roman" w:cs="Times New Roman"/>
+          <w:b/>
+          <w:bCs/>
+          <w:lang w:val="en-US"/>
+        </w:rPr>
+        <w:t xml:space="preserve"> </w:t>
+      </w:r>
+      <w:r>
+        <w:rPr>
+          <w:rFonts w:ascii="Times New Roman" w:hAnsi="Times New Roman" w:cs="Times New Roman"/>
+          <w:b/>
+          <w:bCs/>
+          <w:highlight w:val="green"/>
+          <w:lang w:val="en-US"/>
+        </w:rPr>
+        <w:t>(1)</w:t>
+      </w:r>
+      <w:r>
+        <w:rPr>
+          <w:rFonts w:ascii="Times New Roman" w:hAnsi="Times New Roman" w:cs="Times New Roman"/>
+          <w:b/>
+          <w:bCs/>
+          <w:highlight w:val="green"/>
+          <w:lang w:val="en-US"/>
+        </w:rPr>
+        <w:t xml:space="preserve"> VC Method.</w:t>
+      </w:r>
+      <w:r>
+        <w:rPr>
+          <w:rFonts w:ascii="Times New Roman" w:hAnsi="Times New Roman" w:cs="Times New Roman"/>
+          <w:b/>
+          <w:bCs/>
+          <w:lang w:val="en-US"/>
+        </w:rPr>
+        <w:t xml:space="preserve"> </w:t>
+      </w:r>
+      <w:r>
+        <w:rPr>
+          <w:rFonts w:ascii="Times New Roman" w:hAnsi="Times New Roman" w:cs="Times New Roman"/>
+          <w:lang w:val="en-US"/>
+        </w:rPr>
+        <w:t>E</w:t>
+      </w:r>
+      <w:r>
+        <w:rPr>
+          <w:rFonts w:ascii="Times New Roman" w:hAnsi="Times New Roman" w:cs="Times New Roman"/>
+          <w:lang w:val="en-US"/>
+        </w:rPr>
+        <w:t xml:space="preserve">stimates the venture’s value by projecting </w:t>
+      </w:r>
+      <w:r>
+        <w:rPr>
+          <w:rFonts w:ascii="Times New Roman" w:hAnsi="Times New Roman" w:cs="Times New Roman"/>
+          <w:b/>
+          <w:bCs/>
+          <w:lang w:val="en-US"/>
+        </w:rPr>
+        <w:t>only a</w:t>
+      </w:r>
+      <w:r>
+        <w:rPr>
+          <w:rFonts w:ascii="Times New Roman" w:hAnsi="Times New Roman" w:cs="Times New Roman"/>
+          <w:b/>
+          <w:bCs/>
+          <w:lang w:val="en-US"/>
+        </w:rPr>
+        <w:t xml:space="preserve"> </w:t>
+      </w:r>
+      <w:r>
+        <w:rPr>
+          <w:rFonts w:ascii="Times New Roman" w:hAnsi="Times New Roman" w:cs="Times New Roman"/>
+          <w:b/>
+          <w:bCs/>
+          <w:lang w:val="en-US"/>
+        </w:rPr>
+        <w:t>terminal flow</w:t>
+      </w:r>
+      <w:r>
+        <w:rPr>
+          <w:rFonts w:ascii="Times New Roman" w:hAnsi="Times New Roman" w:cs="Times New Roman"/>
+          <w:lang w:val="en-US"/>
+        </w:rPr>
+        <w:t xml:space="preserve"> to investors at the exit event</w:t>
+      </w:r>
+      <w:r>
+        <w:rPr>
+          <w:rFonts w:ascii="Times New Roman" w:hAnsi="Times New Roman" w:cs="Times New Roman"/>
+          <w:lang w:val="en-US"/>
+        </w:rPr>
+        <w:t>.</w:t>
+      </w:r>
+      <w:r>
+        <w:rPr>
+          <w:rFonts w:ascii="Times New Roman" w:hAnsi="Times New Roman" w:cs="Times New Roman"/>
+          <w:lang w:val="en-US"/>
+        </w:rPr>
+        <w:t xml:space="preserve"> </w:t>
+      </w:r>
+      <w:r>
+        <w:rPr>
+          <w:rFonts w:ascii="Times New Roman" w:eastAsia="KaiTi" w:hAnsi="Times New Roman" w:cs="Times New Roman"/>
+          <w:lang w:val="en-US"/>
+        </w:rPr>
+        <w:t>只考虑</w:t>
+      </w:r>
+      <w:r>
+        <w:rPr>
+          <w:rFonts w:ascii="Times New Roman" w:eastAsia="KaiTi" w:hAnsi="Times New Roman" w:cs="Times New Roman"/>
+          <w:lang w:val="en-US"/>
+        </w:rPr>
+        <w:t>项目退出</w:t>
+      </w:r>
+      <w:r>
+        <w:rPr>
+          <w:rFonts w:ascii="Times New Roman" w:eastAsia="KaiTi" w:hAnsi="Times New Roman" w:cs="Times New Roman" w:hint="eastAsia"/>
+          <w:lang w:val="en-US"/>
+        </w:rPr>
+        <w:t>收益</w:t>
+      </w:r>
+      <w:r>
+        <w:rPr>
+          <w:rFonts w:ascii="Times New Roman" w:eastAsia="KaiTi" w:hAnsi="Times New Roman" w:cs="Times New Roman" w:hint="eastAsia"/>
+          <w:lang w:val="en-US"/>
+        </w:rPr>
+        <w:t>,</w:t>
+      </w:r>
+      <w:r>
+        <w:rPr>
+          <w:rFonts w:ascii="Times New Roman" w:eastAsia="KaiTi" w:hAnsi="Times New Roman" w:cs="Times New Roman"/>
+          <w:lang w:val="en-US"/>
+        </w:rPr>
+        <w:t xml:space="preserve"> </w:t>
+      </w:r>
+      <w:r>
+        <w:rPr>
+          <w:rFonts w:ascii="Times New Roman" w:eastAsia="KaiTi" w:hAnsi="Times New Roman" w:cs="Times New Roman" w:hint="eastAsia"/>
+          <w:lang w:val="en-US"/>
+        </w:rPr>
+        <w:t>且只初期一个投资</w:t>
+      </w:r>
+      <w:r>
+        <w:rPr>
+          <w:rFonts w:ascii="Times New Roman" w:eastAsia="KaiTi" w:hAnsi="Times New Roman" w:cs="Times New Roman" w:hint="eastAsia"/>
+          <w:lang w:val="en-US"/>
+        </w:rPr>
+        <w:t>.</w:t>
+      </w:r>
+      <w:r>
+        <w:rPr>
+          <w:rFonts w:ascii="Times New Roman" w:eastAsia="KaiTi" w:hAnsi="Times New Roman" w:cs="Times New Roman"/>
+          <w:lang w:val="en-US"/>
+        </w:rPr>
+        <w:t xml:space="preserve"> </w:t>
+      </w:r>
+      <w:r>
+        <w:rPr>
+          <w:rFonts w:ascii="Times New Roman" w:eastAsia="KaiTi" w:hAnsi="Times New Roman" w:cs="Times New Roman" w:hint="eastAsia"/>
           <w:i/>
           <w:iCs/>
           <w:highlight w:val="cyan"/>
           <w:u w:val="single"/>
           <w:lang w:val="en-US"/>
         </w:rPr>
+        <w:t>题目比较固定</w:t>
+      </w:r>
+      <w:r>
+        <w:rPr>
+          <w:rFonts w:ascii="Times New Roman" w:eastAsia="KaiTi" w:hAnsi="Times New Roman" w:cs="Times New Roman" w:hint="eastAsia"/>
+          <w:i/>
+          <w:iCs/>
+          <w:highlight w:val="cyan"/>
+          <w:u w:val="single"/>
+          <w:lang w:val="en-US"/>
+        </w:rPr>
+        <w:t>:</w:t>
+      </w:r>
+      <w:r>
+        <w:rPr>
+          <w:rFonts w:ascii="Times New Roman" w:eastAsia="KaiTi" w:hAnsi="Times New Roman" w:cs="Times New Roman"/>
+          <w:lang w:val="en-US"/>
+        </w:rPr>
+        <w:t xml:space="preserve"> 1) </w:t>
+      </w:r>
+      <w:r>
+        <w:rPr>
+          <w:rFonts w:ascii="Times New Roman" w:eastAsia="KaiTi" w:hAnsi="Times New Roman" w:cs="Times New Roman" w:hint="eastAsia"/>
+          <w:lang w:val="en-US"/>
+        </w:rPr>
+        <w:t>Founder</w:t>
+      </w:r>
+      <w:r>
+        <w:rPr>
+          <w:rFonts w:ascii="Times New Roman" w:eastAsia="KaiTi" w:hAnsi="Times New Roman" w:cs="Times New Roman"/>
+          <w:lang w:val="en-US"/>
+        </w:rPr>
+        <w:t xml:space="preserve"> </w:t>
+      </w:r>
+      <w:r>
+        <w:rPr>
+          <w:rFonts w:ascii="Times New Roman" w:eastAsia="KaiTi" w:hAnsi="Times New Roman" w:cs="Times New Roman" w:hint="eastAsia"/>
+          <w:lang w:val="en-US"/>
+        </w:rPr>
+        <w:t>有固定</w:t>
+      </w:r>
+      <w:r>
+        <w:rPr>
+          <w:rFonts w:ascii="Times New Roman" w:eastAsia="KaiTi" w:hAnsi="Times New Roman" w:cs="Times New Roman" w:hint="eastAsia"/>
+          <w:lang w:val="en-US"/>
+        </w:rPr>
+        <w:t>初始股数</w:t>
+      </w:r>
+      <w:r>
+        <w:rPr>
+          <w:rFonts w:ascii="Times New Roman" w:eastAsia="KaiTi" w:hAnsi="Times New Roman" w:cs="Times New Roman" w:hint="eastAsia"/>
+          <w:lang w:val="en-US"/>
+        </w:rPr>
+        <w:t>;</w:t>
+      </w:r>
+      <w:r>
+        <w:rPr>
+          <w:rFonts w:ascii="Times New Roman" w:eastAsia="KaiTi" w:hAnsi="Times New Roman" w:cs="Times New Roman"/>
+          <w:lang w:val="en-US"/>
+        </w:rPr>
+        <w:t xml:space="preserve"> 2) </w:t>
+      </w:r>
+      <w:r>
+        <w:rPr>
+          <w:rFonts w:ascii="Times New Roman" w:eastAsia="KaiTi" w:hAnsi="Times New Roman" w:cs="Times New Roman" w:hint="eastAsia"/>
+          <w:lang w:val="en-US"/>
+        </w:rPr>
+        <w:t>投资者</w:t>
+      </w:r>
+      <w:r>
+        <w:rPr>
+          <w:rFonts w:ascii="Times New Roman" w:eastAsia="KaiTi" w:hAnsi="Times New Roman" w:cs="Times New Roman" w:hint="eastAsia"/>
+          <w:lang w:val="en-US"/>
+        </w:rPr>
+        <w:t>投资金</w:t>
+      </w:r>
+      <w:r>
+        <w:rPr>
+          <w:rFonts w:ascii="Times New Roman" w:eastAsia="KaiTi" w:hAnsi="Times New Roman" w:cs="Times New Roman" w:hint="eastAsia"/>
+          <w:lang w:val="en-US"/>
+        </w:rPr>
+        <w:t>,</w:t>
+      </w:r>
+      <w:r>
+        <w:rPr>
+          <w:rFonts w:ascii="Times New Roman" w:eastAsia="KaiTi" w:hAnsi="Times New Roman" w:cs="Times New Roman"/>
+          <w:lang w:val="en-US"/>
+        </w:rPr>
+        <w:t xml:space="preserve"> </w:t>
+      </w:r>
+      <w:r>
+        <w:rPr>
+          <w:rFonts w:ascii="Times New Roman" w:eastAsia="KaiTi" w:hAnsi="Times New Roman" w:cs="Times New Roman" w:hint="eastAsia"/>
+          <w:lang w:val="en-US"/>
+        </w:rPr>
+        <w:t>有其目标收益</w:t>
+      </w:r>
+      <w:r>
+        <w:rPr>
+          <w:rFonts w:ascii="Times New Roman" w:eastAsia="KaiTi" w:hAnsi="Times New Roman" w:cs="Times New Roman"/>
+          <w:lang w:val="en-US"/>
+        </w:rPr>
+        <w:t xml:space="preserve">. 3) </w:t>
+      </w:r>
+      <w:r>
+        <w:rPr>
+          <w:rFonts w:ascii="Times New Roman" w:eastAsia="KaiTi" w:hAnsi="Times New Roman" w:cs="Times New Roman" w:hint="eastAsia"/>
+          <w:lang w:val="en-US"/>
+        </w:rPr>
+        <w:t>给定项目的</w:t>
+      </w:r>
+      <w:r>
+        <w:rPr>
+          <w:rFonts w:ascii="Times New Roman" w:eastAsia="KaiTi" w:hAnsi="Times New Roman" w:cs="Times New Roman" w:hint="eastAsia"/>
+          <w:lang w:val="en-US"/>
+        </w:rPr>
+        <w:t>退出</w:t>
+      </w:r>
+      <w:r>
+        <w:rPr>
+          <w:rFonts w:ascii="Times New Roman" w:eastAsia="KaiTi" w:hAnsi="Times New Roman" w:cs="Times New Roman" w:hint="eastAsia"/>
+          <w:lang w:val="en-US"/>
+        </w:rPr>
+        <w:t>价值</w:t>
+      </w:r>
+      <w:r>
+        <w:rPr>
+          <w:rFonts w:ascii="Times New Roman" w:eastAsia="KaiTi" w:hAnsi="Times New Roman" w:cs="Times New Roman" w:hint="eastAsia"/>
+          <w:lang w:val="en-US"/>
+        </w:rPr>
+        <w:t xml:space="preserve"> </w:t>
+      </w:r>
+      <w:r>
+        <w:rPr>
+          <w:rFonts w:ascii="Times New Roman" w:eastAsia="KaiTi" w:hAnsi="Times New Roman" w:cs="Times New Roman" w:hint="eastAsia"/>
+          <w:lang w:val="en-US"/>
+        </w:rPr>
+        <w:t>(</w:t>
+      </w:r>
+      <w:r>
+        <w:rPr>
+          <w:rFonts w:ascii="Times New Roman" w:eastAsia="KaiTi" w:hAnsi="Times New Roman" w:cs="Times New Roman" w:hint="eastAsia"/>
+          <w:lang w:val="en-US"/>
+        </w:rPr>
+        <w:t>有时需要</w:t>
+      </w:r>
+      <w:r>
+        <w:rPr>
+          <w:rFonts w:ascii="Times New Roman" w:eastAsia="KaiTi" w:hAnsi="Times New Roman" w:cs="Times New Roman" w:hint="eastAsia"/>
+          <w:lang w:val="en-US"/>
+        </w:rPr>
+        <w:t xml:space="preserve"> P/E</w:t>
+      </w:r>
+      <w:r>
+        <w:rPr>
+          <w:rFonts w:ascii="Times New Roman" w:eastAsia="KaiTi" w:hAnsi="Times New Roman" w:cs="Times New Roman"/>
+          <w:lang w:val="en-US"/>
+        </w:rPr>
+        <w:t xml:space="preserve"> </w:t>
+      </w:r>
+      <w:r>
+        <w:rPr>
+          <w:rFonts w:ascii="Times New Roman" w:eastAsia="KaiTi" w:hAnsi="Times New Roman" w:cs="Times New Roman" w:hint="eastAsia"/>
+          <w:lang w:val="en-US"/>
+        </w:rPr>
+        <w:t>自己算</w:t>
+      </w:r>
+      <w:r>
+        <w:rPr>
+          <w:rFonts w:ascii="Times New Roman" w:eastAsia="KaiTi" w:hAnsi="Times New Roman" w:cs="Times New Roman"/>
+          <w:lang w:val="en-US"/>
+        </w:rPr>
+        <w:t>)</w:t>
+      </w:r>
+      <w:r>
+        <w:rPr>
+          <w:rFonts w:ascii="Times New Roman" w:eastAsia="KaiTi" w:hAnsi="Times New Roman" w:cs="Times New Roman"/>
+          <w:lang w:val="en-US"/>
+        </w:rPr>
+        <w:t xml:space="preserve">; 4) </w:t>
+      </w:r>
+      <w:r>
+        <w:rPr>
+          <w:rFonts w:ascii="Times New Roman" w:eastAsia="KaiTi" w:hAnsi="Times New Roman" w:cs="Times New Roman" w:hint="eastAsia"/>
+          <w:lang w:val="en-US"/>
+        </w:rPr>
+        <w:t>给定时间</w:t>
+      </w:r>
+      <w:r>
+        <w:rPr>
+          <w:rFonts w:ascii="Times New Roman" w:eastAsia="KaiTi" w:hAnsi="Times New Roman" w:cs="Times New Roman" w:hint="eastAsia"/>
+          <w:lang w:val="en-US"/>
+        </w:rPr>
         <w:t>.</w:t>
       </w:r>
       <w:r>
@@ -6477,24 +6984,362 @@
       </w:r>
       <w:r>
         <w:rPr>
-          <w:rFonts w:ascii="Times New Roman" w:eastAsia="KaiTi" w:hAnsi="Times New Roman" w:cs="Times New Roman"/>
-          <w:lang w:val="en-US"/>
-        </w:rPr>
-        <w:t>CVC-backed firms</w:t>
-      </w:r>
-      <w:r>
-        <w:rPr>
-          <w:rFonts w:ascii="Times New Roman" w:eastAsia="KaiTi" w:hAnsi="Times New Roman" w:cs="Times New Roman"/>
-          <w:lang w:val="en-US"/>
-        </w:rPr>
-        <w:t xml:space="preserve"> </w:t>
-      </w:r>
-      <w:r>
-        <w:rPr>
-          <w:rFonts w:ascii="Times New Roman" w:eastAsia="KaiTi" w:hAnsi="Times New Roman" w:cs="Times New Roman" w:hint="eastAsia"/>
-          <w:lang w:val="en-US"/>
-        </w:rPr>
-        <w:t>创新性更强</w:t>
+          <w:rFonts w:ascii="Times New Roman" w:eastAsia="KaiTi" w:hAnsi="Times New Roman" w:cs="Times New Roman" w:hint="eastAsia"/>
+          <w:i/>
+          <w:iCs/>
+          <w:highlight w:val="cyan"/>
+          <w:u w:val="single"/>
+          <w:lang w:val="en-US"/>
+        </w:rPr>
+        <w:t>主要考察</w:t>
+      </w:r>
+      <w:r>
+        <w:rPr>
+          <w:rFonts w:ascii="Times New Roman" w:eastAsia="KaiTi" w:hAnsi="Times New Roman" w:cs="Times New Roman"/>
+          <w:i/>
+          <w:iCs/>
+          <w:highlight w:val="cyan"/>
+          <w:u w:val="single"/>
+          <w:lang w:val="en-US"/>
+        </w:rPr>
+        <w:t>:</w:t>
+      </w:r>
+      <w:r>
+        <w:rPr>
+          <w:rFonts w:ascii="Times New Roman" w:eastAsia="KaiTi" w:hAnsi="Times New Roman" w:cs="Times New Roman"/>
+          <w:lang w:val="en-US"/>
+        </w:rPr>
+        <w:t xml:space="preserve"> </w:t>
+      </w:r>
+      <w:r>
+        <w:rPr>
+          <w:rFonts w:ascii="Times New Roman" w:eastAsia="KaiTi" w:hAnsi="Times New Roman" w:cs="Times New Roman"/>
+          <w:lang w:val="en-US"/>
+        </w:rPr>
+        <w:t xml:space="preserve">1) </w:t>
+      </w:r>
+      <w:r>
+        <w:rPr>
+          <w:rFonts w:ascii="Times New Roman" w:eastAsia="KaiTi" w:hAnsi="Times New Roman" w:cs="Times New Roman" w:hint="eastAsia"/>
+          <w:lang w:val="en-US"/>
+        </w:rPr>
+        <w:t>新来的投资者</w:t>
+      </w:r>
+      <w:r>
+        <w:rPr>
+          <w:rFonts w:ascii="Times New Roman" w:eastAsia="KaiTi" w:hAnsi="Times New Roman" w:cs="Times New Roman" w:hint="eastAsia"/>
+          <w:lang w:val="en-US"/>
+        </w:rPr>
+        <w:t>占多少股份</w:t>
+      </w:r>
+      <w:r>
+        <w:rPr>
+          <w:rFonts w:ascii="Times New Roman" w:eastAsia="KaiTi" w:hAnsi="Times New Roman" w:cs="Times New Roman" w:hint="eastAsia"/>
+          <w:lang w:val="en-US"/>
+        </w:rPr>
+        <w:t>;</w:t>
+      </w:r>
+      <w:r>
+        <w:rPr>
+          <w:rFonts w:ascii="Times New Roman" w:eastAsia="KaiTi" w:hAnsi="Times New Roman" w:cs="Times New Roman"/>
+          <w:lang w:val="en-US"/>
+        </w:rPr>
+        <w:t xml:space="preserve"> 2) </w:t>
+      </w:r>
+      <w:r>
+        <w:rPr>
+          <w:rFonts w:ascii="Times New Roman" w:eastAsia="KaiTi" w:hAnsi="Times New Roman" w:cs="Times New Roman" w:hint="eastAsia"/>
+          <w:lang w:val="en-US"/>
+        </w:rPr>
+        <w:t>需要</w:t>
+      </w:r>
+      <w:r>
+        <w:rPr>
+          <w:rFonts w:ascii="Times New Roman" w:eastAsia="KaiTi" w:hAnsi="Times New Roman" w:cs="Times New Roman" w:hint="eastAsia"/>
+          <w:lang w:val="en-US"/>
+        </w:rPr>
+        <w:t>增发多少</w:t>
+      </w:r>
+      <w:r>
+        <w:rPr>
+          <w:rFonts w:ascii="Times New Roman" w:eastAsia="KaiTi" w:hAnsi="Times New Roman" w:cs="Times New Roman" w:hint="eastAsia"/>
+          <w:lang w:val="en-US"/>
+        </w:rPr>
+        <w:t>股</w:t>
+      </w:r>
+      <w:r>
+        <w:rPr>
+          <w:rFonts w:ascii="Times New Roman" w:eastAsia="KaiTi" w:hAnsi="Times New Roman" w:cs="Times New Roman" w:hint="eastAsia"/>
+          <w:lang w:val="en-US"/>
+        </w:rPr>
+        <w:t>,</w:t>
+      </w:r>
+      <w:r>
+        <w:rPr>
+          <w:rFonts w:ascii="Times New Roman" w:eastAsia="KaiTi" w:hAnsi="Times New Roman" w:cs="Times New Roman"/>
+          <w:lang w:val="en-US"/>
+        </w:rPr>
+        <w:t xml:space="preserve"> </w:t>
+      </w:r>
+      <w:r>
+        <w:rPr>
+          <w:rFonts w:ascii="Times New Roman" w:eastAsia="KaiTi" w:hAnsi="Times New Roman" w:cs="Times New Roman" w:hint="eastAsia"/>
+          <w:lang w:val="en-US"/>
+        </w:rPr>
+        <w:t>股价是多少</w:t>
+      </w:r>
+      <w:r>
+        <w:rPr>
+          <w:rFonts w:ascii="Times New Roman" w:eastAsia="KaiTi" w:hAnsi="Times New Roman" w:cs="Times New Roman" w:hint="eastAsia"/>
+          <w:lang w:val="en-US"/>
+        </w:rPr>
+        <w:t>;</w:t>
+      </w:r>
+      <w:r>
+        <w:rPr>
+          <w:rFonts w:ascii="Times New Roman" w:eastAsia="KaiTi" w:hAnsi="Times New Roman" w:cs="Times New Roman"/>
+          <w:lang w:val="en-US"/>
+        </w:rPr>
+        <w:t xml:space="preserve"> 3) </w:t>
+      </w:r>
+      <w:r>
+        <w:rPr>
+          <w:rFonts w:ascii="Times New Roman" w:eastAsia="KaiTi" w:hAnsi="Times New Roman" w:cs="Times New Roman" w:hint="eastAsia"/>
+          <w:lang w:val="en-US"/>
+        </w:rPr>
+        <w:t>融资前后</w:t>
+      </w:r>
+      <w:r>
+        <w:rPr>
+          <w:rFonts w:ascii="Times New Roman" w:eastAsia="KaiTi" w:hAnsi="Times New Roman" w:cs="Times New Roman" w:hint="eastAsia"/>
+          <w:lang w:val="en-US"/>
+        </w:rPr>
+        <w:t>项目</w:t>
+      </w:r>
+      <w:r>
+        <w:rPr>
+          <w:rFonts w:ascii="Times New Roman" w:eastAsia="KaiTi" w:hAnsi="Times New Roman" w:cs="Times New Roman" w:hint="eastAsia"/>
+          <w:lang w:val="en-US"/>
+        </w:rPr>
+        <w:t>的</w:t>
+      </w:r>
+      <w:r>
+        <w:rPr>
+          <w:rFonts w:ascii="Times New Roman" w:eastAsia="KaiTi" w:hAnsi="Times New Roman" w:cs="Times New Roman" w:hint="eastAsia"/>
+          <w:lang w:val="en-US"/>
+        </w:rPr>
+        <w:t>估值</w:t>
+      </w:r>
+      <w:r>
+        <w:rPr>
+          <w:rFonts w:ascii="Times New Roman" w:eastAsia="KaiTi" w:hAnsi="Times New Roman" w:cs="Times New Roman" w:hint="eastAsia"/>
+          <w:lang w:val="en-US"/>
+        </w:rPr>
+        <w:t>;</w:t>
+      </w:r>
+      <w:r>
+        <w:rPr>
+          <w:rFonts w:ascii="Times New Roman" w:eastAsia="KaiTi" w:hAnsi="Times New Roman" w:cs="Times New Roman"/>
+          <w:lang w:val="en-US"/>
+        </w:rPr>
+        <w:t xml:space="preserve"> </w:t>
+      </w:r>
+      <w:r>
+        <w:rPr>
+          <w:rFonts w:ascii="Times New Roman" w:eastAsia="KaiTi" w:hAnsi="Times New Roman" w:cs="Times New Roman" w:hint="eastAsia"/>
+          <w:i/>
+          <w:iCs/>
+          <w:highlight w:val="cyan"/>
+          <w:u w:val="single"/>
+          <w:lang w:val="en-US"/>
+        </w:rPr>
+        <w:t>解决思路</w:t>
+      </w:r>
+      <w:r>
+        <w:rPr>
+          <w:rFonts w:ascii="Times New Roman" w:eastAsia="KaiTi" w:hAnsi="Times New Roman" w:cs="Times New Roman"/>
+          <w:i/>
+          <w:iCs/>
+          <w:highlight w:val="cyan"/>
+          <w:u w:val="single"/>
+          <w:lang w:val="en-US"/>
+        </w:rPr>
+        <w:t>:</w:t>
+      </w:r>
+      <w:r>
+        <w:rPr>
+          <w:rFonts w:ascii="Times New Roman" w:eastAsia="KaiTi" w:hAnsi="Times New Roman" w:cs="Times New Roman"/>
+          <w:lang w:val="en-US"/>
+        </w:rPr>
+        <w:t xml:space="preserve"> </w:t>
+      </w:r>
+      <w:r>
+        <w:rPr>
+          <w:rFonts w:ascii="Times New Roman" w:eastAsia="KaiTi" w:hAnsi="Times New Roman" w:cs="Times New Roman" w:hint="eastAsia"/>
+          <w:lang w:val="en-US"/>
+        </w:rPr>
+        <w:t>起点</w:t>
+      </w:r>
+      <w:r>
+        <w:rPr>
+          <w:rFonts w:ascii="Times New Roman" w:eastAsia="KaiTi" w:hAnsi="Times New Roman" w:cs="Times New Roman" w:hint="eastAsia"/>
+          <w:lang w:val="en-US"/>
+        </w:rPr>
+        <w:t>是</w:t>
+      </w:r>
+      <w:r>
+        <w:rPr>
+          <w:rFonts w:ascii="Times New Roman" w:eastAsia="KaiTi" w:hAnsi="Times New Roman" w:cs="Times New Roman" w:hint="eastAsia"/>
+          <w:lang w:val="en-US"/>
+        </w:rPr>
+        <w:t>将</w:t>
+      </w:r>
+      <w:r>
+        <w:rPr>
+          <w:rFonts w:ascii="Times New Roman" w:eastAsia="KaiTi" w:hAnsi="Times New Roman" w:cs="Times New Roman" w:hint="eastAsia"/>
+          <w:lang w:val="en-US"/>
+        </w:rPr>
+        <w:t>初期投入资金</w:t>
+      </w:r>
+      <w:r>
+        <w:rPr>
+          <w:rFonts w:ascii="Times New Roman" w:eastAsia="KaiTi" w:hAnsi="Times New Roman" w:cs="Times New Roman" w:hint="eastAsia"/>
+          <w:lang w:val="en-US"/>
+        </w:rPr>
+        <w:t>贴到</w:t>
+      </w:r>
+      <w:r>
+        <w:rPr>
+          <w:rFonts w:ascii="Times New Roman" w:eastAsia="KaiTi" w:hAnsi="Times New Roman" w:cs="Times New Roman" w:hint="eastAsia"/>
+          <w:lang w:val="en-US"/>
+        </w:rPr>
+        <w:t>最后</w:t>
+      </w:r>
+      <w:r>
+        <w:rPr>
+          <w:rFonts w:ascii="Times New Roman" w:eastAsia="KaiTi" w:hAnsi="Times New Roman" w:cs="Times New Roman" w:hint="eastAsia"/>
+          <w:lang w:val="en-US"/>
+        </w:rPr>
+        <w:t>,</w:t>
+      </w:r>
+      <w:r>
+        <w:rPr>
+          <w:rFonts w:ascii="Times New Roman" w:eastAsia="KaiTi" w:hAnsi="Times New Roman" w:cs="Times New Roman"/>
+          <w:lang w:val="en-US"/>
+        </w:rPr>
+        <w:t xml:space="preserve"> </w:t>
+      </w:r>
+      <w:r>
+        <w:rPr>
+          <w:rFonts w:ascii="Times New Roman" w:eastAsia="KaiTi" w:hAnsi="Times New Roman" w:cs="Times New Roman" w:hint="eastAsia"/>
+          <w:lang w:val="en-US"/>
+        </w:rPr>
+        <w:t>与</w:t>
+      </w:r>
+      <w:r>
+        <w:rPr>
+          <w:rFonts w:ascii="Times New Roman" w:eastAsia="KaiTi" w:hAnsi="Times New Roman" w:cs="Times New Roman" w:hint="eastAsia"/>
+          <w:lang w:val="en-US"/>
+        </w:rPr>
+        <w:t>最终值</w:t>
+      </w:r>
+      <w:r>
+        <w:rPr>
+          <w:rFonts w:ascii="Times New Roman" w:eastAsia="KaiTi" w:hAnsi="Times New Roman" w:cs="Times New Roman" w:hint="eastAsia"/>
+          <w:lang w:val="en-US"/>
+        </w:rPr>
+        <w:t>比较得到</w:t>
+      </w:r>
+      <w:r>
+        <w:rPr>
+          <w:rFonts w:ascii="Times New Roman" w:eastAsia="KaiTi" w:hAnsi="Times New Roman" w:cs="Times New Roman" w:hint="eastAsia"/>
+          <w:lang w:val="en-US"/>
+        </w:rPr>
+        <w:t>占比</w:t>
+      </w:r>
+      <w:r>
+        <w:rPr>
+          <w:rFonts w:ascii="Times New Roman" w:eastAsia="KaiTi" w:hAnsi="Times New Roman" w:cs="Times New Roman" w:hint="eastAsia"/>
+          <w:lang w:val="en-US"/>
+        </w:rPr>
+        <w:t>;</w:t>
+      </w:r>
+      <w:r>
+        <w:rPr>
+          <w:rFonts w:ascii="Times New Roman" w:eastAsia="KaiTi" w:hAnsi="Times New Roman" w:cs="Times New Roman"/>
+          <w:lang w:val="en-US"/>
+        </w:rPr>
+        <w:t xml:space="preserve"> </w:t>
+      </w:r>
+      <w:r>
+        <w:rPr>
+          <w:rFonts w:ascii="Times New Roman" w:eastAsia="KaiTi" w:hAnsi="Times New Roman" w:cs="Times New Roman" w:hint="eastAsia"/>
+          <w:lang w:val="en-US"/>
+        </w:rPr>
+        <w:t>进而得到</w:t>
+      </w:r>
+      <w:r>
+        <w:rPr>
+          <w:rFonts w:ascii="Times New Roman" w:eastAsia="KaiTi" w:hAnsi="Times New Roman" w:cs="Times New Roman" w:hint="eastAsia"/>
+          <w:lang w:val="en-US"/>
+        </w:rPr>
+        <w:t>需要增发的新股数以及股价</w:t>
+      </w:r>
+      <w:r>
+        <w:rPr>
+          <w:rFonts w:ascii="Times New Roman" w:eastAsia="KaiTi" w:hAnsi="Times New Roman" w:cs="Times New Roman"/>
+          <w:lang w:val="en-US"/>
+        </w:rPr>
+        <w:t>;</w:t>
+      </w:r>
+      <w:r>
+        <w:rPr>
+          <w:rFonts w:ascii="Times New Roman" w:eastAsia="KaiTi" w:hAnsi="Times New Roman" w:cs="Times New Roman"/>
+          <w:lang w:val="en-US"/>
+        </w:rPr>
+        <w:t xml:space="preserve"> </w:t>
+      </w:r>
+      <w:r>
+        <w:rPr>
+          <w:rFonts w:ascii="Times New Roman" w:eastAsia="KaiTi" w:hAnsi="Times New Roman" w:cs="Times New Roman" w:hint="eastAsia"/>
+          <w:lang w:val="en-US"/>
+        </w:rPr>
+        <w:t>增发</w:t>
+      </w:r>
+      <w:r>
+        <w:rPr>
+          <w:rFonts w:ascii="Times New Roman" w:eastAsia="KaiTi" w:hAnsi="Times New Roman" w:cs="Times New Roman" w:hint="eastAsia"/>
+          <w:lang w:val="en-US"/>
+        </w:rPr>
+        <w:t>前后股价不变</w:t>
+      </w:r>
+      <w:r>
+        <w:rPr>
+          <w:rFonts w:ascii="Times New Roman" w:eastAsia="KaiTi" w:hAnsi="Times New Roman" w:cs="Times New Roman" w:hint="eastAsia"/>
+          <w:lang w:val="en-US"/>
+        </w:rPr>
+        <w:t>,</w:t>
+      </w:r>
+      <w:r>
+        <w:rPr>
+          <w:rFonts w:ascii="Times New Roman" w:eastAsia="KaiTi" w:hAnsi="Times New Roman" w:cs="Times New Roman"/>
+          <w:lang w:val="en-US"/>
+        </w:rPr>
+        <w:t xml:space="preserve"> </w:t>
+      </w:r>
+      <w:r>
+        <w:rPr>
+          <w:rFonts w:ascii="Times New Roman" w:eastAsia="KaiTi" w:hAnsi="Times New Roman" w:cs="Times New Roman" w:hint="eastAsia"/>
+          <w:lang w:val="en-US"/>
+        </w:rPr>
+        <w:t>股数增加</w:t>
+      </w:r>
+      <w:r>
+        <w:rPr>
+          <w:rFonts w:ascii="Times New Roman" w:eastAsia="KaiTi" w:hAnsi="Times New Roman" w:cs="Times New Roman" w:hint="eastAsia"/>
+          <w:lang w:val="en-US"/>
+        </w:rPr>
+        <w:t>带来估值增加</w:t>
       </w:r>
       <w:r>
         <w:rPr>
@@ -6512,86 +7357,199 @@
       </w:r>
       <w:r>
         <w:rPr>
-          <w:rFonts w:ascii="Times New Roman" w:eastAsia="KaiTi" w:hAnsi="Times New Roman" w:cs="Times New Roman"/>
+          <w:rFonts w:ascii="Times New Roman" w:hAnsi="Times New Roman" w:cs="Times New Roman"/>
           <w:b/>
           <w:bCs/>
           <w:highlight w:val="green"/>
           <w:lang w:val="en-US"/>
         </w:rPr>
-        <w:t xml:space="preserve">(3) </w:t>
-      </w:r>
-      <w:r>
-        <w:rPr>
-          <w:rFonts w:ascii="Times New Roman" w:eastAsia="KaiTi" w:hAnsi="Times New Roman" w:cs="Times New Roman"/>
+        <w:t>(</w:t>
+      </w:r>
+      <w:r>
+        <w:rPr>
+          <w:rFonts w:ascii="Times New Roman" w:hAnsi="Times New Roman" w:cs="Times New Roman"/>
           <w:b/>
           <w:bCs/>
           <w:highlight w:val="green"/>
           <w:lang w:val="en-US"/>
         </w:rPr>
-        <w:t>Choice of Corporate Innovation Activities</w:t>
-      </w:r>
-      <w:r>
-        <w:rPr>
-          <w:rFonts w:ascii="Times New Roman" w:eastAsia="KaiTi" w:hAnsi="Times New Roman" w:cs="Times New Roman"/>
+        <w:t>2</w:t>
+      </w:r>
+      <w:r>
+        <w:rPr>
+          <w:rFonts w:ascii="Times New Roman" w:hAnsi="Times New Roman" w:cs="Times New Roman"/>
           <w:b/>
           <w:bCs/>
           <w:highlight w:val="green"/>
           <w:lang w:val="en-US"/>
         </w:rPr>
+        <w:t xml:space="preserve">) </w:t>
+      </w:r>
+      <w:r>
+        <w:rPr>
+          <w:rFonts w:ascii="Times New Roman" w:hAnsi="Times New Roman" w:cs="Times New Roman" w:hint="eastAsia"/>
+          <w:b/>
+          <w:bCs/>
+          <w:highlight w:val="green"/>
+          <w:lang w:val="en-US"/>
+        </w:rPr>
+        <w:t>Multi</w:t>
+      </w:r>
+      <w:r>
+        <w:rPr>
+          <w:rFonts w:ascii="Times New Roman" w:hAnsi="Times New Roman" w:cs="Times New Roman"/>
+          <w:b/>
+          <w:bCs/>
+          <w:highlight w:val="green"/>
+          <w:lang w:val="en-US"/>
+        </w:rPr>
+        <w:t>ple Rounds</w:t>
+      </w:r>
+      <w:r>
+        <w:rPr>
+          <w:rFonts w:ascii="Times New Roman" w:hAnsi="Times New Roman" w:cs="Times New Roman"/>
+          <w:b/>
+          <w:bCs/>
+          <w:highlight w:val="green"/>
+          <w:lang w:val="en-US"/>
+        </w:rPr>
         <w:t>.</w:t>
       </w:r>
       <w:r>
         <w:rPr>
-          <w:rFonts w:ascii="Times New Roman" w:eastAsia="KaiTi" w:hAnsi="Times New Roman" w:cs="Times New Roman"/>
-          <w:lang w:val="en-US"/>
-        </w:rPr>
-        <w:t xml:space="preserve"> </w:t>
-      </w:r>
-      <w:r>
-        <w:rPr>
-          <w:rFonts w:ascii="Times New Roman" w:eastAsia="KaiTi" w:hAnsi="Times New Roman" w:cs="Times New Roman" w:hint="eastAsia"/>
-          <w:lang w:val="en-US"/>
-        </w:rPr>
-        <w:t>逐渐转向外部</w:t>
-      </w:r>
-      <w:r>
-        <w:rPr>
-          <w:rFonts w:ascii="Times New Roman" w:eastAsia="KaiTi" w:hAnsi="Times New Roman" w:cs="Times New Roman" w:hint="eastAsia"/>
-          <w:lang w:val="en-US"/>
-        </w:rPr>
-        <w:t xml:space="preserve"> VC</w:t>
-      </w:r>
-      <w:r>
-        <w:rPr>
-          <w:rFonts w:ascii="Times New Roman" w:eastAsia="KaiTi" w:hAnsi="Times New Roman" w:cs="Times New Roman"/>
-          <w:lang w:val="en-US"/>
-        </w:rPr>
-        <w:t xml:space="preserve"> </w:t>
-      </w:r>
-      <w:r>
-        <w:rPr>
-          <w:rFonts w:ascii="Times New Roman" w:eastAsia="KaiTi" w:hAnsi="Times New Roman" w:cs="Times New Roman" w:hint="eastAsia"/>
-          <w:lang w:val="en-US"/>
-        </w:rPr>
-        <w:t>以加速</w:t>
-      </w:r>
-      <w:r>
-        <w:rPr>
-          <w:rFonts w:ascii="Times New Roman" w:eastAsia="KaiTi" w:hAnsi="Times New Roman" w:cs="Times New Roman" w:hint="eastAsia"/>
-          <w:lang w:val="en-US"/>
-        </w:rPr>
-        <w:t>创新</w:t>
-      </w:r>
-      <w:r>
-        <w:rPr>
-          <w:rFonts w:ascii="Times New Roman" w:eastAsia="KaiTi" w:hAnsi="Times New Roman" w:cs="Times New Roman" w:hint="eastAsia"/>
-          <w:lang w:val="en-US"/>
-        </w:rPr>
-        <w:t>速度</w:t>
-      </w:r>
-      <w:r>
-        <w:rPr>
-          <w:rFonts w:ascii="Times New Roman" w:eastAsia="KaiTi" w:hAnsi="Times New Roman" w:cs="Times New Roman" w:hint="eastAsia"/>
+          <w:rFonts w:ascii="Times New Roman" w:hAnsi="Times New Roman" w:cs="Times New Roman"/>
+          <w:b/>
+          <w:bCs/>
+          <w:lang w:val="en-US"/>
+        </w:rPr>
+        <w:t xml:space="preserve"> </w:t>
+      </w:r>
+      <w:r>
+        <w:rPr>
+          <w:rFonts w:ascii="Times New Roman" w:hAnsi="Times New Roman" w:cs="Times New Roman"/>
+          <w:i/>
+          <w:iCs/>
+          <w:highlight w:val="cyan"/>
+          <w:u w:val="single"/>
+          <w:lang w:val="en-US"/>
+        </w:rPr>
+        <w:t>Expected.</w:t>
+      </w:r>
+      <w:r>
+        <w:rPr>
+          <w:rFonts w:ascii="Times New Roman" w:hAnsi="Times New Roman" w:cs="Times New Roman"/>
+          <w:lang w:val="en-US"/>
+        </w:rPr>
+        <w:t xml:space="preserve"> </w:t>
+      </w:r>
+      <w:r>
+        <w:rPr>
+          <w:rFonts w:ascii="Times New Roman" w:eastAsia="KaiTi" w:hAnsi="Times New Roman" w:cs="Times New Roman"/>
+          <w:lang w:val="en-US"/>
+        </w:rPr>
+        <w:t>第一轮投资的时候</w:t>
+      </w:r>
+      <w:r>
+        <w:rPr>
+          <w:rFonts w:ascii="Times New Roman" w:eastAsia="KaiTi" w:hAnsi="Times New Roman" w:cs="Times New Roman"/>
+          <w:lang w:val="en-US"/>
+        </w:rPr>
+        <w:t>预料到后续</w:t>
+      </w:r>
+      <w:r>
+        <w:rPr>
+          <w:rFonts w:ascii="Times New Roman" w:eastAsia="KaiTi" w:hAnsi="Times New Roman" w:cs="Times New Roman"/>
+          <w:lang w:val="en-US"/>
+        </w:rPr>
+        <w:t>还会有投</w:t>
+      </w:r>
+      <w:r>
+        <w:rPr>
+          <w:rFonts w:ascii="Times New Roman" w:eastAsia="KaiTi" w:hAnsi="Times New Roman" w:cs="Times New Roman"/>
+          <w:lang w:val="en-US"/>
+        </w:rPr>
+        <w:t>,</w:t>
+      </w:r>
+      <w:r>
+        <w:rPr>
+          <w:rFonts w:ascii="Times New Roman" w:eastAsia="KaiTi" w:hAnsi="Times New Roman" w:cs="Times New Roman"/>
+          <w:lang w:val="en-US"/>
+        </w:rPr>
+        <w:t xml:space="preserve"> </w:t>
+      </w:r>
+      <w:r>
+        <w:rPr>
+          <w:rFonts w:ascii="Times New Roman" w:eastAsia="KaiTi" w:hAnsi="Times New Roman" w:cs="Times New Roman" w:hint="eastAsia"/>
+          <w:lang w:val="en-US"/>
+        </w:rPr>
+        <w:t>最终</w:t>
+      </w:r>
+      <w:r>
+        <w:rPr>
+          <w:rFonts w:ascii="Times New Roman" w:eastAsia="KaiTi" w:hAnsi="Times New Roman" w:cs="Times New Roman" w:hint="eastAsia"/>
+          <w:lang w:val="en-US"/>
+        </w:rPr>
+        <w:t>估值不变</w:t>
+      </w:r>
+      <w:r>
+        <w:rPr>
+          <w:rFonts w:ascii="Times New Roman" w:eastAsia="KaiTi" w:hAnsi="Times New Roman" w:cs="Times New Roman" w:hint="eastAsia"/>
+          <w:lang w:val="en-US"/>
+        </w:rPr>
+        <w:t>,</w:t>
+      </w:r>
+      <w:r>
+        <w:rPr>
+          <w:rFonts w:ascii="Times New Roman" w:eastAsia="KaiTi" w:hAnsi="Times New Roman" w:cs="Times New Roman"/>
+          <w:lang w:val="en-US"/>
+        </w:rPr>
+        <w:t xml:space="preserve"> </w:t>
+      </w:r>
+      <w:r>
+        <w:rPr>
+          <w:rFonts w:ascii="Times New Roman" w:eastAsia="KaiTi" w:hAnsi="Times New Roman" w:cs="Times New Roman" w:hint="eastAsia"/>
+          <w:lang w:val="en-US"/>
+        </w:rPr>
+        <w:t>只需要将</w:t>
+      </w:r>
+      <w:r>
+        <w:rPr>
+          <w:rFonts w:ascii="Times New Roman" w:eastAsia="KaiTi" w:hAnsi="Times New Roman" w:cs="Times New Roman" w:hint="eastAsia"/>
+          <w:lang w:val="en-US"/>
+        </w:rPr>
+        <w:t>每一轮投资贴到最后一轮</w:t>
+      </w:r>
+      <w:r>
+        <w:rPr>
+          <w:rFonts w:ascii="Times New Roman" w:eastAsia="KaiTi" w:hAnsi="Times New Roman" w:cs="Times New Roman" w:hint="eastAsia"/>
+          <w:lang w:val="en-US"/>
+        </w:rPr>
+        <w:t>计算占比即可</w:t>
+      </w:r>
+      <w:r>
+        <w:rPr>
+          <w:rFonts w:ascii="Times New Roman" w:eastAsia="KaiTi" w:hAnsi="Times New Roman" w:cs="Times New Roman" w:hint="eastAsia"/>
+          <w:lang w:val="en-US"/>
+        </w:rPr>
+        <w:t>,</w:t>
+      </w:r>
+      <w:r>
+        <w:rPr>
+          <w:rFonts w:ascii="Times New Roman" w:eastAsia="KaiTi" w:hAnsi="Times New Roman" w:cs="Times New Roman"/>
+          <w:lang w:val="en-US"/>
+        </w:rPr>
+        <w:t xml:space="preserve"> </w:t>
+      </w:r>
+      <w:r>
+        <w:rPr>
+          <w:rFonts w:ascii="Times New Roman" w:eastAsia="KaiTi" w:hAnsi="Times New Roman" w:cs="Times New Roman" w:hint="eastAsia"/>
+          <w:lang w:val="en-US"/>
+        </w:rPr>
+        <w:t>减去后得到初创者部分</w:t>
+      </w:r>
+      <w:r>
+        <w:rPr>
+          <w:rFonts w:ascii="Times New Roman" w:eastAsia="KaiTi" w:hAnsi="Times New Roman" w:cs="Times New Roman"/>
           <w:lang w:val="en-US"/>
         </w:rPr>
         <w:t xml:space="preserve">, </w:t>
@@ -6601,7 +7559,21 @@
           <w:rFonts w:ascii="Times New Roman" w:eastAsia="KaiTi" w:hAnsi="Times New Roman" w:cs="Times New Roman" w:hint="eastAsia"/>
           <w:lang w:val="en-US"/>
         </w:rPr>
-        <w:t>并获得竞争优势</w:t>
+        <w:t>这种在预期内的多轮投资</w:t>
+      </w:r>
+      <w:r>
+        <w:rPr>
+          <w:rFonts w:ascii="Times New Roman" w:eastAsia="KaiTi" w:hAnsi="Times New Roman" w:cs="Times New Roman" w:hint="eastAsia"/>
+          <w:lang w:val="en-US"/>
+        </w:rPr>
+        <w:t>估值计算方式</w:t>
+      </w:r>
+      <w:r>
+        <w:rPr>
+          <w:rFonts w:ascii="Times New Roman" w:eastAsia="KaiTi" w:hAnsi="Times New Roman" w:cs="Times New Roman" w:hint="eastAsia"/>
+          <w:lang w:val="en-US"/>
+        </w:rPr>
+        <w:t>和上述相同</w:t>
       </w:r>
       <w:r>
         <w:rPr>
@@ -6610,6 +7582,1505 @@
         </w:rPr>
         <w:t>.</w:t>
       </w:r>
+      <w:r>
+        <w:rPr>
+          <w:rFonts w:ascii="Times New Roman" w:eastAsia="KaiTi" w:hAnsi="Times New Roman" w:cs="Times New Roman"/>
+          <w:lang w:val="en-US"/>
+        </w:rPr>
+        <w:t xml:space="preserve"> </w:t>
+      </w:r>
+      <w:r>
+        <w:rPr>
+          <w:rFonts w:ascii="Times New Roman" w:eastAsia="KaiTi" w:hAnsi="Times New Roman" w:cs="Times New Roman"/>
+          <w:i/>
+          <w:iCs/>
+          <w:highlight w:val="cyan"/>
+          <w:u w:val="single"/>
+          <w:lang w:val="en-US"/>
+        </w:rPr>
+        <w:t>Un</w:t>
+      </w:r>
+      <w:r>
+        <w:rPr>
+          <w:rFonts w:ascii="Times New Roman" w:eastAsia="KaiTi" w:hAnsi="Times New Roman" w:cs="Times New Roman"/>
+          <w:i/>
+          <w:iCs/>
+          <w:highlight w:val="cyan"/>
+          <w:u w:val="single"/>
+          <w:lang w:val="en-US"/>
+        </w:rPr>
+        <w:t>e</w:t>
+      </w:r>
+      <w:r>
+        <w:rPr>
+          <w:rFonts w:ascii="Times New Roman" w:eastAsia="KaiTi" w:hAnsi="Times New Roman" w:cs="Times New Roman"/>
+          <w:i/>
+          <w:iCs/>
+          <w:highlight w:val="cyan"/>
+          <w:u w:val="single"/>
+          <w:lang w:val="en-US"/>
+        </w:rPr>
+        <w:t>xpected.</w:t>
+      </w:r>
+      <w:r>
+        <w:rPr>
+          <w:rFonts w:ascii="Times New Roman" w:eastAsia="KaiTi" w:hAnsi="Times New Roman" w:cs="Times New Roman"/>
+          <w:lang w:val="en-US"/>
+        </w:rPr>
+        <w:t xml:space="preserve"> </w:t>
+      </w:r>
+      <w:r>
+        <w:rPr>
+          <w:rFonts w:ascii="Times New Roman" w:eastAsia="KaiTi" w:hAnsi="Times New Roman" w:cs="Times New Roman" w:hint="eastAsia"/>
+          <w:lang w:val="en-US"/>
+        </w:rPr>
+        <w:t>第一轮投资的时候没有预料到后续还会有投</w:t>
+      </w:r>
+      <w:r>
+        <w:rPr>
+          <w:rFonts w:ascii="Times New Roman" w:eastAsia="KaiTi" w:hAnsi="Times New Roman" w:cs="Times New Roman" w:hint="eastAsia"/>
+          <w:lang w:val="en-US"/>
+        </w:rPr>
+        <w:t>,</w:t>
+      </w:r>
+      <w:r>
+        <w:rPr>
+          <w:rFonts w:ascii="Times New Roman" w:eastAsia="KaiTi" w:hAnsi="Times New Roman" w:cs="Times New Roman"/>
+          <w:lang w:val="en-US"/>
+        </w:rPr>
+        <w:t xml:space="preserve"> </w:t>
+      </w:r>
+      <w:r>
+        <w:rPr>
+          <w:rFonts w:ascii="Times New Roman" w:eastAsia="KaiTi" w:hAnsi="Times New Roman" w:cs="Times New Roman" w:hint="eastAsia"/>
+          <w:lang w:val="en-US"/>
+        </w:rPr>
+        <w:t>最终估值不变</w:t>
+      </w:r>
+      <w:r>
+        <w:rPr>
+          <w:rFonts w:ascii="Times New Roman" w:eastAsia="KaiTi" w:hAnsi="Times New Roman" w:cs="Times New Roman"/>
+          <w:lang w:val="en-US"/>
+        </w:rPr>
+        <w:t xml:space="preserve">, </w:t>
+      </w:r>
+      <w:r>
+        <w:rPr>
+          <w:rFonts w:ascii="Times New Roman" w:eastAsia="KaiTi" w:hAnsi="Times New Roman" w:cs="Times New Roman" w:hint="eastAsia"/>
+          <w:lang w:val="en-US"/>
+        </w:rPr>
+        <w:t>未预期到的投资</w:t>
+      </w:r>
+      <w:r>
+        <w:rPr>
+          <w:rFonts w:ascii="Times New Roman" w:eastAsia="KaiTi" w:hAnsi="Times New Roman" w:cs="Times New Roman" w:hint="eastAsia"/>
+          <w:lang w:val="en-US"/>
+        </w:rPr>
+        <w:t>占比直接计算</w:t>
+      </w:r>
+      <w:r>
+        <w:rPr>
+          <w:rFonts w:ascii="Times New Roman" w:eastAsia="KaiTi" w:hAnsi="Times New Roman" w:cs="Times New Roman" w:hint="eastAsia"/>
+          <w:lang w:val="en-US"/>
+        </w:rPr>
+        <w:t>,</w:t>
+      </w:r>
+      <w:r>
+        <w:rPr>
+          <w:rFonts w:ascii="Times New Roman" w:eastAsia="KaiTi" w:hAnsi="Times New Roman" w:cs="Times New Roman"/>
+          <w:lang w:val="en-US"/>
+        </w:rPr>
+        <w:t xml:space="preserve"> </w:t>
+      </w:r>
+      <w:r>
+        <w:rPr>
+          <w:rFonts w:ascii="Times New Roman" w:eastAsia="KaiTi" w:hAnsi="Times New Roman" w:cs="Times New Roman" w:hint="eastAsia"/>
+          <w:lang w:val="en-US"/>
+        </w:rPr>
+        <w:t>初始投资和初创者</w:t>
+      </w:r>
+      <w:r>
+        <w:rPr>
+          <w:rFonts w:ascii="Times New Roman" w:eastAsia="KaiTi" w:hAnsi="Times New Roman" w:cs="Times New Roman" w:hint="eastAsia"/>
+          <w:lang w:val="en-US"/>
+        </w:rPr>
+        <w:t>则在剩余的</w:t>
+      </w:r>
+      <w:r>
+        <w:rPr>
+          <w:rFonts w:ascii="Times New Roman" w:eastAsia="KaiTi" w:hAnsi="Times New Roman" w:cs="Times New Roman" w:hint="eastAsia"/>
+          <w:lang w:val="en-US"/>
+        </w:rPr>
+        <w:t>部分按原比例瓜分</w:t>
+      </w:r>
+      <w:r>
+        <w:rPr>
+          <w:rFonts w:ascii="Times New Roman" w:eastAsia="KaiTi" w:hAnsi="Times New Roman" w:cs="Times New Roman" w:hint="eastAsia"/>
+          <w:lang w:val="en-US"/>
+        </w:rPr>
+        <w:t>,</w:t>
+      </w:r>
+      <w:r>
+        <w:rPr>
+          <w:rFonts w:ascii="Times New Roman" w:eastAsia="KaiTi" w:hAnsi="Times New Roman" w:cs="Times New Roman"/>
+          <w:lang w:val="en-US"/>
+        </w:rPr>
+        <w:t xml:space="preserve"> </w:t>
+      </w:r>
+      <w:r>
+        <w:rPr>
+          <w:rFonts w:ascii="Times New Roman" w:eastAsia="KaiTi" w:hAnsi="Times New Roman" w:cs="Times New Roman" w:hint="eastAsia"/>
+          <w:lang w:val="en-US"/>
+        </w:rPr>
+        <w:t>会稀释</w:t>
+      </w:r>
+      <w:r>
+        <w:rPr>
+          <w:rFonts w:ascii="Times New Roman" w:eastAsia="KaiTi" w:hAnsi="Times New Roman" w:cs="Times New Roman" w:hint="eastAsia"/>
+          <w:lang w:val="en-US"/>
+        </w:rPr>
+        <w:t>第一轮投资</w:t>
+      </w:r>
+      <w:r>
+        <w:rPr>
+          <w:rFonts w:ascii="Times New Roman" w:eastAsia="KaiTi" w:hAnsi="Times New Roman" w:cs="Times New Roman" w:hint="eastAsia"/>
+          <w:lang w:val="en-US"/>
+        </w:rPr>
+        <w:t>占比</w:t>
+      </w:r>
+      <w:r>
+        <w:rPr>
+          <w:rFonts w:ascii="Times New Roman" w:eastAsia="KaiTi" w:hAnsi="Times New Roman" w:cs="Times New Roman" w:hint="eastAsia"/>
+          <w:lang w:val="en-US"/>
+        </w:rPr>
+        <w:t>.</w:t>
+      </w:r>
+      <w:r>
+        <w:rPr>
+          <w:rFonts w:ascii="Times New Roman" w:eastAsia="KaiTi" w:hAnsi="Times New Roman" w:cs="Times New Roman"/>
+          <w:lang w:val="en-US"/>
+        </w:rPr>
+        <w:t xml:space="preserve"> </w:t>
+      </w:r>
+      <w:r>
+        <w:rPr>
+          <w:rFonts w:ascii="Times New Roman" w:hAnsi="Times New Roman" w:cs="Times New Roman"/>
+          <w:b/>
+          <w:bCs/>
+          <w:highlight w:val="green"/>
+          <w:lang w:val="en-US"/>
+        </w:rPr>
+        <w:t>(</w:t>
+      </w:r>
+      <w:r>
+        <w:rPr>
+          <w:rFonts w:ascii="Times New Roman" w:hAnsi="Times New Roman" w:cs="Times New Roman"/>
+          <w:b/>
+          <w:bCs/>
+          <w:highlight w:val="green"/>
+          <w:lang w:val="en-US"/>
+        </w:rPr>
+        <w:t>3</w:t>
+      </w:r>
+      <w:r>
+        <w:rPr>
+          <w:rFonts w:ascii="Times New Roman" w:hAnsi="Times New Roman" w:cs="Times New Roman"/>
+          <w:b/>
+          <w:bCs/>
+          <w:highlight w:val="green"/>
+          <w:lang w:val="en-US"/>
+        </w:rPr>
+        <w:t xml:space="preserve">) </w:t>
+      </w:r>
+      <w:r>
+        <w:rPr>
+          <w:rFonts w:ascii="Times New Roman" w:hAnsi="Times New Roman" w:cs="Times New Roman"/>
+          <w:b/>
+          <w:bCs/>
+          <w:highlight w:val="green"/>
+          <w:lang w:val="en-US"/>
+        </w:rPr>
+        <w:t>Anti-Dilution Provision</w:t>
+      </w:r>
+      <w:r>
+        <w:rPr>
+          <w:rFonts w:ascii="Times New Roman" w:hAnsi="Times New Roman" w:cs="Times New Roman"/>
+          <w:b/>
+          <w:bCs/>
+          <w:highlight w:val="green"/>
+          <w:lang w:val="en-US"/>
+        </w:rPr>
+        <w:t>.</w:t>
+      </w:r>
+      <w:r>
+        <w:rPr>
+          <w:rFonts w:ascii="Times New Roman" w:hAnsi="Times New Roman" w:cs="Times New Roman"/>
+          <w:b/>
+          <w:bCs/>
+          <w:lang w:val="en-US"/>
+        </w:rPr>
+        <w:t xml:space="preserve"> </w:t>
+      </w:r>
+      <w:r>
+        <w:rPr>
+          <w:rFonts w:ascii="Times New Roman" w:hAnsi="Times New Roman" w:cs="Times New Roman"/>
+        </w:rPr>
+        <w:t>Investors are concerned about “Down Round”</w:t>
+      </w:r>
+      <w:r>
+        <w:rPr>
+          <w:rFonts w:ascii="Times New Roman" w:hAnsi="Times New Roman" w:cs="Times New Roman"/>
+        </w:rPr>
+        <w:t xml:space="preserve"> (</w:t>
+      </w:r>
+      <w:r>
+        <w:rPr>
+          <w:rFonts w:ascii="Times New Roman" w:hAnsi="Times New Roman" w:cs="Times New Roman"/>
+        </w:rPr>
+        <w:t>could be at a lower price per share</w:t>
+      </w:r>
+      <w:r>
+        <w:rPr>
+          <w:rFonts w:ascii="Times New Roman" w:hAnsi="Times New Roman" w:cs="Times New Roman"/>
+          <w:lang w:val="en-US"/>
+        </w:rPr>
+        <w:t xml:space="preserve"> </w:t>
+      </w:r>
+      <w:r>
+        <w:rPr>
+          <w:rFonts w:ascii="Times New Roman" w:hAnsi="Times New Roman" w:cs="Times New Roman"/>
+        </w:rPr>
+        <w:t>than what he is paying this round</w:t>
+      </w:r>
+      <w:r>
+        <w:rPr>
+          <w:rFonts w:ascii="Times New Roman" w:hAnsi="Times New Roman" w:cs="Times New Roman"/>
+          <w:lang w:val="en-US"/>
+        </w:rPr>
+        <w:t>)</w:t>
+      </w:r>
+      <w:r>
+        <w:rPr>
+          <w:rFonts w:ascii="Times New Roman" w:hAnsi="Times New Roman" w:cs="Times New Roman"/>
+          <w:lang w:val="en-US"/>
+        </w:rPr>
+        <w:t xml:space="preserve">. </w:t>
+      </w:r>
+      <w:r>
+        <w:rPr>
+          <w:rFonts w:ascii="Times New Roman" w:hAnsi="Times New Roman" w:cs="Times New Roman"/>
+          <w:i/>
+          <w:iCs/>
+          <w:highlight w:val="cyan"/>
+          <w:u w:val="single"/>
+          <w:lang w:val="en-US"/>
+        </w:rPr>
+        <w:t>Full Ratchet Provision</w:t>
+      </w:r>
+      <w:r>
+        <w:rPr>
+          <w:rFonts w:ascii="Times New Roman" w:hAnsi="Times New Roman" w:cs="Times New Roman"/>
+          <w:i/>
+          <w:iCs/>
+          <w:highlight w:val="cyan"/>
+          <w:u w:val="single"/>
+          <w:lang w:val="en-US"/>
+        </w:rPr>
+        <w:t>.</w:t>
+      </w:r>
+      <w:r>
+        <w:rPr>
+          <w:rFonts w:ascii="Times New Roman" w:hAnsi="Times New Roman" w:cs="Times New Roman"/>
+          <w:lang w:val="en-US"/>
+        </w:rPr>
+        <w:t xml:space="preserve"> </w:t>
+      </w:r>
+      <w:r>
+        <w:rPr>
+          <w:rFonts w:ascii="KaiTi" w:eastAsia="KaiTi" w:hAnsi="KaiTi" w:cs="Times New Roman" w:hint="eastAsia"/>
+          <w:lang w:val="en-US"/>
+        </w:rPr>
+        <w:t>如果新发行价格较</w:t>
+      </w:r>
+      <w:r>
+        <w:rPr>
+          <w:rFonts w:ascii="Times New Roman" w:eastAsia="KaiTi" w:hAnsi="Times New Roman" w:cs="Times New Roman"/>
+          <w:lang w:val="en-US"/>
+        </w:rPr>
+        <w:t>低</w:t>
+      </w:r>
+      <w:r>
+        <w:rPr>
+          <w:rFonts w:ascii="Times New Roman" w:eastAsia="KaiTi" w:hAnsi="Times New Roman" w:cs="Times New Roman"/>
+          <w:lang w:val="en-US"/>
+        </w:rPr>
+        <w:t>,</w:t>
+      </w:r>
+      <w:r>
+        <w:rPr>
+          <w:rFonts w:ascii="Times New Roman" w:eastAsia="KaiTi" w:hAnsi="Times New Roman" w:cs="Times New Roman"/>
+          <w:lang w:val="en-US"/>
+        </w:rPr>
+        <w:t xml:space="preserve"> </w:t>
+      </w:r>
+      <w:r>
+        <w:rPr>
+          <w:rFonts w:ascii="Times New Roman" w:eastAsia="KaiTi" w:hAnsi="Times New Roman" w:cs="Times New Roman" w:hint="eastAsia"/>
+          <w:lang w:val="en-US"/>
+        </w:rPr>
+        <w:t>原始投资者</w:t>
+      </w:r>
+      <w:r>
+        <w:rPr>
+          <w:rFonts w:ascii="Times New Roman" w:eastAsia="KaiTi" w:hAnsi="Times New Roman" w:cs="Times New Roman" w:hint="eastAsia"/>
+          <w:lang w:val="en-US"/>
+        </w:rPr>
+        <w:t>有权</w:t>
+      </w:r>
+      <w:r>
+        <w:rPr>
+          <w:rFonts w:ascii="Times New Roman" w:eastAsia="KaiTi" w:hAnsi="Times New Roman" w:cs="Times New Roman" w:hint="eastAsia"/>
+          <w:lang w:val="en-US"/>
+        </w:rPr>
+        <w:t>以</w:t>
+      </w:r>
+      <w:r>
+        <w:rPr>
+          <w:rFonts w:ascii="Times New Roman" w:eastAsia="KaiTi" w:hAnsi="Times New Roman" w:cs="Times New Roman" w:hint="eastAsia"/>
+          <w:lang w:val="en-US"/>
+        </w:rPr>
+        <w:t>低</w:t>
+      </w:r>
+      <w:r>
+        <w:rPr>
+          <w:rFonts w:ascii="Times New Roman" w:eastAsia="KaiTi" w:hAnsi="Times New Roman" w:cs="Times New Roman" w:hint="eastAsia"/>
+          <w:lang w:val="en-US"/>
+        </w:rPr>
+        <w:t>价购入</w:t>
+      </w:r>
+      <w:r>
+        <w:rPr>
+          <w:rFonts w:ascii="Times New Roman" w:eastAsia="KaiTi" w:hAnsi="Times New Roman" w:cs="Times New Roman" w:hint="eastAsia"/>
+          <w:lang w:val="en-US"/>
+        </w:rPr>
+        <w:t>.</w:t>
+      </w:r>
+      <w:r>
+        <w:rPr>
+          <w:rFonts w:ascii="Times New Roman" w:eastAsia="KaiTi" w:hAnsi="Times New Roman" w:cs="Times New Roman"/>
+          <w:lang w:val="en-US"/>
+        </w:rPr>
+        <w:t xml:space="preserve"> </w:t>
+      </w:r>
+      <w:r>
+        <w:rPr>
+          <w:rFonts w:ascii="Times New Roman" w:eastAsia="KaiTi" w:hAnsi="Times New Roman" w:cs="Times New Roman" w:hint="eastAsia"/>
+          <w:lang w:val="en-US"/>
+        </w:rPr>
+        <w:t>也就是说</w:t>
+      </w:r>
+      <w:r>
+        <w:rPr>
+          <w:rFonts w:ascii="Times New Roman" w:eastAsia="KaiTi" w:hAnsi="Times New Roman" w:cs="Times New Roman" w:hint="eastAsia"/>
+          <w:lang w:val="en-US"/>
+        </w:rPr>
+        <w:t xml:space="preserve"> B</w:t>
+      </w:r>
+      <w:r>
+        <w:rPr>
+          <w:rFonts w:ascii="Times New Roman" w:eastAsia="KaiTi" w:hAnsi="Times New Roman" w:cs="Times New Roman"/>
+          <w:lang w:val="en-US"/>
+        </w:rPr>
+        <w:t xml:space="preserve"> </w:t>
+      </w:r>
+      <w:r>
+        <w:rPr>
+          <w:rFonts w:ascii="Times New Roman" w:eastAsia="KaiTi" w:hAnsi="Times New Roman" w:cs="Times New Roman" w:hint="eastAsia"/>
+          <w:lang w:val="en-US"/>
+        </w:rPr>
+        <w:t>轮后</w:t>
+      </w:r>
+      <w:r>
+        <w:rPr>
+          <w:rFonts w:ascii="Times New Roman" w:eastAsia="KaiTi" w:hAnsi="Times New Roman" w:cs="Times New Roman" w:hint="eastAsia"/>
+          <w:lang w:val="en-US"/>
+        </w:rPr>
+        <w:t xml:space="preserve"> A</w:t>
+      </w:r>
+      <w:r>
+        <w:rPr>
+          <w:rFonts w:ascii="Times New Roman" w:eastAsia="KaiTi" w:hAnsi="Times New Roman" w:cs="Times New Roman"/>
+          <w:lang w:val="en-US"/>
+        </w:rPr>
+        <w:t xml:space="preserve"> </w:t>
+      </w:r>
+      <w:r>
+        <w:rPr>
+          <w:rFonts w:ascii="Times New Roman" w:eastAsia="KaiTi" w:hAnsi="Times New Roman" w:cs="Times New Roman" w:hint="eastAsia"/>
+          <w:lang w:val="en-US"/>
+        </w:rPr>
+        <w:t>轮投资者如果被稀释</w:t>
+      </w:r>
+      <w:r>
+        <w:rPr>
+          <w:rFonts w:ascii="Times New Roman" w:eastAsia="KaiTi" w:hAnsi="Times New Roman" w:cs="Times New Roman" w:hint="eastAsia"/>
+          <w:lang w:val="en-US"/>
+        </w:rPr>
+        <w:t>,</w:t>
+      </w:r>
+      <w:r>
+        <w:rPr>
+          <w:rFonts w:ascii="Times New Roman" w:eastAsia="KaiTi" w:hAnsi="Times New Roman" w:cs="Times New Roman"/>
+          <w:lang w:val="en-US"/>
+        </w:rPr>
+        <w:t xml:space="preserve"> </w:t>
+      </w:r>
+      <w:r>
+        <w:rPr>
+          <w:rFonts w:ascii="Times New Roman" w:eastAsia="KaiTi" w:hAnsi="Times New Roman" w:cs="Times New Roman" w:hint="eastAsia"/>
+          <w:lang w:val="en-US"/>
+        </w:rPr>
+        <w:t>应该</w:t>
+      </w:r>
+      <w:r>
+        <w:rPr>
+          <w:rFonts w:ascii="Times New Roman" w:eastAsia="KaiTi" w:hAnsi="Times New Roman" w:cs="Times New Roman" w:hint="eastAsia"/>
+          <w:lang w:val="en-US"/>
+        </w:rPr>
+        <w:t>通过增发</w:t>
+      </w:r>
+      <w:r>
+        <w:rPr>
+          <w:rFonts w:ascii="Times New Roman" w:eastAsia="KaiTi" w:hAnsi="Times New Roman" w:cs="Times New Roman" w:hint="eastAsia"/>
+          <w:lang w:val="en-US"/>
+        </w:rPr>
+        <w:t>保证</w:t>
+      </w:r>
+      <w:r>
+        <w:rPr>
+          <w:rFonts w:ascii="Times New Roman" w:eastAsia="KaiTi" w:hAnsi="Times New Roman" w:cs="Times New Roman" w:hint="eastAsia"/>
+          <w:lang w:val="en-US"/>
+        </w:rPr>
+        <w:t xml:space="preserve"> A</w:t>
+      </w:r>
+      <w:r>
+        <w:rPr>
+          <w:rFonts w:ascii="Times New Roman" w:eastAsia="KaiTi" w:hAnsi="Times New Roman" w:cs="Times New Roman"/>
+          <w:lang w:val="en-US"/>
+        </w:rPr>
+        <w:t xml:space="preserve"> </w:t>
+      </w:r>
+      <w:r>
+        <w:rPr>
+          <w:rFonts w:ascii="Times New Roman" w:eastAsia="KaiTi" w:hAnsi="Times New Roman" w:cs="Times New Roman" w:hint="eastAsia"/>
+          <w:lang w:val="en-US"/>
+        </w:rPr>
+        <w:t>轮</w:t>
+      </w:r>
+      <w:r>
+        <w:rPr>
+          <w:rFonts w:ascii="Times New Roman" w:eastAsia="KaiTi" w:hAnsi="Times New Roman" w:cs="Times New Roman" w:hint="eastAsia"/>
+          <w:lang w:val="en-US"/>
+        </w:rPr>
+        <w:t>投资者</w:t>
+      </w:r>
+      <w:r>
+        <w:rPr>
+          <w:rFonts w:ascii="Times New Roman" w:eastAsia="KaiTi" w:hAnsi="Times New Roman" w:cs="Times New Roman" w:hint="eastAsia"/>
+          <w:lang w:val="en-US"/>
+        </w:rPr>
+        <w:t>占比</w:t>
+      </w:r>
+      <w:r>
+        <w:rPr>
+          <w:rFonts w:ascii="Times New Roman" w:eastAsia="KaiTi" w:hAnsi="Times New Roman" w:cs="Times New Roman" w:hint="eastAsia"/>
+          <w:lang w:val="en-US"/>
+        </w:rPr>
+        <w:t>不变</w:t>
+      </w:r>
+      <w:r>
+        <w:rPr>
+          <w:rFonts w:ascii="Times New Roman" w:eastAsia="KaiTi" w:hAnsi="Times New Roman" w:cs="Times New Roman" w:hint="eastAsia"/>
+          <w:lang w:val="en-US"/>
+        </w:rPr>
+        <w:t>.</w:t>
+      </w:r>
+      <w:r>
+        <w:rPr>
+          <w:rFonts w:ascii="Times New Roman" w:eastAsia="KaiTi" w:hAnsi="Times New Roman" w:cs="Times New Roman"/>
+          <w:lang w:val="en-US"/>
+        </w:rPr>
+        <w:t xml:space="preserve"> </w:t>
+      </w:r>
+      <w:r>
+        <w:rPr>
+          <w:rFonts w:ascii="Times New Roman" w:eastAsia="KaiTi" w:hAnsi="Times New Roman" w:cs="Times New Roman" w:hint="eastAsia"/>
+          <w:highlight w:val="magenta"/>
+          <w:lang w:val="en-US"/>
+        </w:rPr>
+        <w:t>计算</w:t>
+      </w:r>
+      <w:r>
+        <w:rPr>
+          <w:rFonts w:ascii="Times New Roman" w:eastAsia="KaiTi" w:hAnsi="Times New Roman" w:cs="Times New Roman" w:hint="eastAsia"/>
+          <w:highlight w:val="magenta"/>
+          <w:lang w:val="en-US"/>
+        </w:rPr>
+        <w:t>核心</w:t>
+      </w:r>
+      <w:r>
+        <w:rPr>
+          <w:rFonts w:ascii="Times New Roman" w:eastAsia="KaiTi" w:hAnsi="Times New Roman" w:cs="Times New Roman" w:hint="eastAsia"/>
+          <w:lang w:val="en-US"/>
+        </w:rPr>
+        <w:t>在于</w:t>
+      </w:r>
+      <w:r>
+        <w:rPr>
+          <w:rFonts w:ascii="Times New Roman" w:eastAsia="KaiTi" w:hAnsi="Times New Roman" w:cs="Times New Roman" w:hint="eastAsia"/>
+          <w:lang w:val="en-US"/>
+        </w:rPr>
+        <w:t xml:space="preserve"> F</w:t>
+      </w:r>
+      <w:r>
+        <w:rPr>
+          <w:rFonts w:ascii="Times New Roman" w:eastAsia="KaiTi" w:hAnsi="Times New Roman" w:cs="Times New Roman"/>
+          <w:lang w:val="en-US"/>
+        </w:rPr>
+        <w:t xml:space="preserve">ounder </w:t>
+      </w:r>
+      <w:r>
+        <w:rPr>
+          <w:rFonts w:ascii="Times New Roman" w:eastAsia="KaiTi" w:hAnsi="Times New Roman" w:cs="Times New Roman" w:hint="eastAsia"/>
+          <w:lang w:val="en-US"/>
+        </w:rPr>
+        <w:t>的占比是</w:t>
+      </w:r>
+      <w:r>
+        <w:rPr>
+          <w:rFonts w:ascii="Times New Roman" w:eastAsia="KaiTi" w:hAnsi="Times New Roman" w:cs="Times New Roman" w:hint="eastAsia"/>
+          <w:lang w:val="en-US"/>
+        </w:rPr>
+        <w:t>确定的</w:t>
+      </w:r>
+      <w:r>
+        <w:rPr>
+          <w:rFonts w:ascii="Times New Roman" w:eastAsia="KaiTi" w:hAnsi="Times New Roman" w:cs="Times New Roman" w:hint="eastAsia"/>
+          <w:lang w:val="en-US"/>
+        </w:rPr>
+        <w:t>,</w:t>
+      </w:r>
+      <w:r>
+        <w:rPr>
+          <w:rFonts w:ascii="Times New Roman" w:eastAsia="KaiTi" w:hAnsi="Times New Roman" w:cs="Times New Roman"/>
+          <w:lang w:val="en-US"/>
+        </w:rPr>
+        <w:t xml:space="preserve"> </w:t>
+      </w:r>
+      <w:r>
+        <w:rPr>
+          <w:rFonts w:ascii="Times New Roman" w:eastAsia="KaiTi" w:hAnsi="Times New Roman" w:cs="Times New Roman" w:hint="eastAsia"/>
+          <w:lang w:val="en-US"/>
+        </w:rPr>
+        <w:t>进而算出总股本</w:t>
+      </w:r>
+      <w:r>
+        <w:rPr>
+          <w:rFonts w:ascii="Times New Roman" w:eastAsia="KaiTi" w:hAnsi="Times New Roman" w:cs="Times New Roman"/>
+          <w:lang w:val="en-US"/>
+        </w:rPr>
+        <w:t>,</w:t>
+      </w:r>
+      <w:r>
+        <w:rPr>
+          <w:rFonts w:ascii="Times New Roman" w:eastAsia="KaiTi" w:hAnsi="Times New Roman" w:cs="Times New Roman"/>
+          <w:lang w:val="en-US"/>
+        </w:rPr>
+        <w:t xml:space="preserve"> </w:t>
+      </w:r>
+      <w:r>
+        <w:rPr>
+          <w:rFonts w:ascii="Times New Roman" w:eastAsia="KaiTi" w:hAnsi="Times New Roman" w:cs="Times New Roman" w:hint="eastAsia"/>
+          <w:lang w:val="en-US"/>
+        </w:rPr>
+        <w:t>用</w:t>
+      </w:r>
+      <w:r>
+        <w:rPr>
+          <w:rFonts w:ascii="Times New Roman" w:eastAsia="KaiTi" w:hAnsi="Times New Roman" w:cs="Times New Roman" w:hint="eastAsia"/>
+          <w:lang w:val="en-US"/>
+        </w:rPr>
+        <w:t xml:space="preserve"> B</w:t>
+      </w:r>
+      <w:r>
+        <w:rPr>
+          <w:rFonts w:ascii="Times New Roman" w:eastAsia="KaiTi" w:hAnsi="Times New Roman" w:cs="Times New Roman"/>
+          <w:lang w:val="en-US"/>
+        </w:rPr>
+        <w:t xml:space="preserve"> </w:t>
+      </w:r>
+      <w:r>
+        <w:rPr>
+          <w:rFonts w:ascii="Times New Roman" w:eastAsia="KaiTi" w:hAnsi="Times New Roman" w:cs="Times New Roman" w:hint="eastAsia"/>
+          <w:lang w:val="en-US"/>
+        </w:rPr>
+        <w:t>轮</w:t>
+      </w:r>
+      <w:r>
+        <w:rPr>
+          <w:rFonts w:ascii="Times New Roman" w:eastAsia="KaiTi" w:hAnsi="Times New Roman" w:cs="Times New Roman" w:hint="eastAsia"/>
+          <w:lang w:val="en-US"/>
+        </w:rPr>
+        <w:t>后</w:t>
+      </w:r>
+      <w:r>
+        <w:rPr>
+          <w:rFonts w:ascii="Times New Roman" w:eastAsia="KaiTi" w:hAnsi="Times New Roman" w:cs="Times New Roman" w:hint="eastAsia"/>
+          <w:lang w:val="en-US"/>
+        </w:rPr>
+        <w:t>的总估值</w:t>
+      </w:r>
+      <w:r>
+        <w:rPr>
+          <w:rFonts w:ascii="Times New Roman" w:eastAsia="KaiTi" w:hAnsi="Times New Roman" w:cs="Times New Roman" w:hint="eastAsia"/>
+          <w:lang w:val="en-US"/>
+        </w:rPr>
+        <w:t>除以</w:t>
+      </w:r>
+      <w:r>
+        <w:rPr>
+          <w:rFonts w:ascii="Times New Roman" w:eastAsia="KaiTi" w:hAnsi="Times New Roman" w:cs="Times New Roman" w:hint="eastAsia"/>
+          <w:lang w:val="en-US"/>
+        </w:rPr>
+        <w:t>总股本</w:t>
+      </w:r>
+      <w:r>
+        <w:rPr>
+          <w:rFonts w:ascii="Times New Roman" w:eastAsia="KaiTi" w:hAnsi="Times New Roman" w:cs="Times New Roman" w:hint="eastAsia"/>
+          <w:lang w:val="en-US"/>
+        </w:rPr>
+        <w:t>得到</w:t>
+      </w:r>
+      <w:r>
+        <w:rPr>
+          <w:rFonts w:ascii="Times New Roman" w:eastAsia="KaiTi" w:hAnsi="Times New Roman" w:cs="Times New Roman" w:hint="eastAsia"/>
+          <w:lang w:val="en-US"/>
+        </w:rPr>
+        <w:t>股价</w:t>
+      </w:r>
+      <w:r>
+        <w:rPr>
+          <w:rFonts w:ascii="Times New Roman" w:eastAsia="KaiTi" w:hAnsi="Times New Roman" w:cs="Times New Roman" w:hint="eastAsia"/>
+          <w:lang w:val="en-US"/>
+        </w:rPr>
+        <w:t>.</w:t>
+      </w:r>
+      <w:r>
+        <w:rPr>
+          <w:rFonts w:ascii="Times New Roman" w:eastAsia="KaiTi" w:hAnsi="Times New Roman" w:cs="Times New Roman"/>
+          <w:lang w:val="en-US"/>
+        </w:rPr>
+        <w:t xml:space="preserve"> </w:t>
+      </w:r>
+      <w:r>
+        <w:rPr>
+          <w:rFonts w:ascii="Times New Roman" w:eastAsia="KaiTi" w:hAnsi="Times New Roman" w:cs="Times New Roman" w:hint="eastAsia"/>
+          <w:highlight w:val="magenta"/>
+          <w:lang w:val="en-US"/>
+        </w:rPr>
+        <w:t>另一种情况</w:t>
+      </w:r>
+      <w:r>
+        <w:rPr>
+          <w:rFonts w:ascii="Times New Roman" w:eastAsia="KaiTi" w:hAnsi="Times New Roman" w:cs="Times New Roman" w:hint="eastAsia"/>
+          <w:lang w:val="en-US"/>
+        </w:rPr>
+        <w:t>是</w:t>
+      </w:r>
+      <w:r>
+        <w:rPr>
+          <w:rFonts w:ascii="Times New Roman" w:eastAsia="KaiTi" w:hAnsi="Times New Roman" w:cs="Times New Roman" w:hint="eastAsia"/>
+          <w:lang w:val="en-US"/>
+        </w:rPr>
+        <w:t xml:space="preserve"> B</w:t>
+      </w:r>
+      <w:r>
+        <w:rPr>
+          <w:rFonts w:ascii="Times New Roman" w:eastAsia="KaiTi" w:hAnsi="Times New Roman" w:cs="Times New Roman"/>
+          <w:lang w:val="en-US"/>
+        </w:rPr>
+        <w:t xml:space="preserve"> </w:t>
+      </w:r>
+      <w:r>
+        <w:rPr>
+          <w:rFonts w:ascii="Times New Roman" w:eastAsia="KaiTi" w:hAnsi="Times New Roman" w:cs="Times New Roman" w:hint="eastAsia"/>
+          <w:lang w:val="en-US"/>
+        </w:rPr>
+        <w:t>轮</w:t>
+      </w:r>
+      <w:r>
+        <w:rPr>
+          <w:rFonts w:ascii="Times New Roman" w:eastAsia="KaiTi" w:hAnsi="Times New Roman" w:cs="Times New Roman" w:hint="eastAsia"/>
+          <w:lang w:val="en-US"/>
+        </w:rPr>
+        <w:t>发行价格降低后</w:t>
+      </w:r>
+      <w:r>
+        <w:rPr>
+          <w:rFonts w:ascii="Times New Roman" w:eastAsia="KaiTi" w:hAnsi="Times New Roman" w:cs="Times New Roman" w:hint="eastAsia"/>
+          <w:lang w:val="en-US"/>
+        </w:rPr>
+        <w:t>,</w:t>
+      </w:r>
+      <w:r>
+        <w:rPr>
+          <w:rFonts w:ascii="Times New Roman" w:eastAsia="KaiTi" w:hAnsi="Times New Roman" w:cs="Times New Roman"/>
+          <w:lang w:val="en-US"/>
+        </w:rPr>
+        <w:t xml:space="preserve"> </w:t>
+      </w:r>
+      <w:r>
+        <w:rPr>
+          <w:rFonts w:ascii="Times New Roman" w:eastAsia="KaiTi" w:hAnsi="Times New Roman" w:cs="Times New Roman" w:hint="eastAsia"/>
+          <w:lang w:val="en-US"/>
+        </w:rPr>
+        <w:t>通过</w:t>
+      </w:r>
+      <w:r>
+        <w:rPr>
+          <w:rFonts w:ascii="Times New Roman" w:eastAsia="KaiTi" w:hAnsi="Times New Roman" w:cs="Times New Roman" w:hint="eastAsia"/>
+          <w:lang w:val="en-US"/>
+        </w:rPr>
+        <w:t>转化</w:t>
+      </w:r>
+      <w:r>
+        <w:rPr>
+          <w:rFonts w:ascii="Times New Roman" w:eastAsia="KaiTi" w:hAnsi="Times New Roman" w:cs="Times New Roman" w:hint="eastAsia"/>
+          <w:lang w:val="en-US"/>
+        </w:rPr>
+        <w:t xml:space="preserve"> </w:t>
+      </w:r>
+      <w:r>
+        <w:rPr>
+          <w:rFonts w:ascii="Times New Roman" w:eastAsia="KaiTi" w:hAnsi="Times New Roman" w:cs="Times New Roman"/>
+          <w:lang w:val="en-US"/>
+        </w:rPr>
+        <w:t xml:space="preserve">(Conversion) </w:t>
+      </w:r>
+      <w:r>
+        <w:rPr>
+          <w:rFonts w:ascii="Times New Roman" w:eastAsia="KaiTi" w:hAnsi="Times New Roman" w:cs="Times New Roman" w:hint="eastAsia"/>
+          <w:lang w:val="en-US"/>
+        </w:rPr>
+        <w:t>增股的方式</w:t>
+      </w:r>
+      <w:r>
+        <w:rPr>
+          <w:rFonts w:ascii="Times New Roman" w:eastAsia="KaiTi" w:hAnsi="Times New Roman" w:cs="Times New Roman" w:hint="eastAsia"/>
+          <w:lang w:val="en-US"/>
+        </w:rPr>
+        <w:t>保证</w:t>
+      </w:r>
+      <w:r>
+        <w:rPr>
+          <w:rFonts w:ascii="Times New Roman" w:eastAsia="KaiTi" w:hAnsi="Times New Roman" w:cs="Times New Roman" w:hint="eastAsia"/>
+          <w:lang w:val="en-US"/>
+        </w:rPr>
+        <w:t xml:space="preserve"> A</w:t>
+      </w:r>
+      <w:r>
+        <w:rPr>
+          <w:rFonts w:ascii="Times New Roman" w:eastAsia="KaiTi" w:hAnsi="Times New Roman" w:cs="Times New Roman"/>
+          <w:lang w:val="en-US"/>
+        </w:rPr>
+        <w:t xml:space="preserve"> </w:t>
+      </w:r>
+      <w:r>
+        <w:rPr>
+          <w:rFonts w:ascii="Times New Roman" w:eastAsia="KaiTi" w:hAnsi="Times New Roman" w:cs="Times New Roman" w:hint="eastAsia"/>
+          <w:lang w:val="en-US"/>
+        </w:rPr>
+        <w:t>轮投资者</w:t>
+      </w:r>
+      <w:r>
+        <w:rPr>
+          <w:rFonts w:ascii="Times New Roman" w:eastAsia="KaiTi" w:hAnsi="Times New Roman" w:cs="Times New Roman" w:hint="eastAsia"/>
+          <w:lang w:val="en-US"/>
+        </w:rPr>
+        <w:t>资金不变</w:t>
+      </w:r>
+      <w:r>
+        <w:rPr>
+          <w:rFonts w:ascii="Times New Roman" w:eastAsia="KaiTi" w:hAnsi="Times New Roman" w:cs="Times New Roman" w:hint="eastAsia"/>
+          <w:lang w:val="en-US"/>
+        </w:rPr>
+        <w:t xml:space="preserve"> (</w:t>
+      </w:r>
+      <w:r>
+        <w:rPr>
+          <w:rFonts w:ascii="Times New Roman" w:eastAsia="KaiTi" w:hAnsi="Times New Roman" w:cs="Times New Roman"/>
+          <w:lang w:val="en-US"/>
+        </w:rPr>
+        <w:t xml:space="preserve">Common Stock </w:t>
+      </w:r>
+      <w:r>
+        <w:rPr>
+          <w:rFonts w:ascii="Times New Roman" w:eastAsia="KaiTi" w:hAnsi="Times New Roman" w:cs="Times New Roman" w:hint="eastAsia"/>
+          <w:lang w:val="en-US"/>
+        </w:rPr>
+        <w:t>转化为</w:t>
+      </w:r>
+      <w:r>
+        <w:rPr>
+          <w:rFonts w:ascii="Times New Roman" w:eastAsia="KaiTi" w:hAnsi="Times New Roman" w:cs="Times New Roman" w:hint="eastAsia"/>
+          <w:lang w:val="en-US"/>
+        </w:rPr>
+        <w:t xml:space="preserve"> Preferred</w:t>
+      </w:r>
+      <w:r>
+        <w:rPr>
+          <w:rFonts w:ascii="Times New Roman" w:eastAsia="KaiTi" w:hAnsi="Times New Roman" w:cs="Times New Roman"/>
+          <w:lang w:val="en-US"/>
+        </w:rPr>
+        <w:t xml:space="preserve"> </w:t>
+      </w:r>
+      <w:r>
+        <w:rPr>
+          <w:rFonts w:ascii="Times New Roman" w:eastAsia="KaiTi" w:hAnsi="Times New Roman" w:cs="Times New Roman" w:hint="eastAsia"/>
+          <w:lang w:val="en-US"/>
+        </w:rPr>
+        <w:t>Stock</w:t>
+      </w:r>
+      <w:r>
+        <w:rPr>
+          <w:rFonts w:ascii="Times New Roman" w:eastAsia="KaiTi" w:hAnsi="Times New Roman" w:cs="Times New Roman"/>
+          <w:lang w:val="en-US"/>
+        </w:rPr>
+        <w:t>)</w:t>
+      </w:r>
+      <w:r>
+        <w:rPr>
+          <w:rFonts w:ascii="Times New Roman" w:eastAsia="KaiTi" w:hAnsi="Times New Roman" w:cs="Times New Roman"/>
+          <w:lang w:val="en-US"/>
+        </w:rPr>
+        <w:t xml:space="preserve">. </w:t>
+      </w:r>
+      <w:r>
+        <w:rPr>
+          <w:rFonts w:ascii="Times New Roman" w:eastAsia="KaiTi" w:hAnsi="Times New Roman" w:cs="Times New Roman"/>
+          <w:i/>
+          <w:iCs/>
+          <w:highlight w:val="cyan"/>
+          <w:u w:val="single"/>
+          <w:lang w:val="en-US"/>
+        </w:rPr>
+        <w:t>Weighted Average Provision</w:t>
+      </w:r>
+      <w:r>
+        <w:rPr>
+          <w:rFonts w:ascii="Times New Roman" w:eastAsia="KaiTi" w:hAnsi="Times New Roman" w:cs="Times New Roman"/>
+          <w:i/>
+          <w:iCs/>
+          <w:highlight w:val="cyan"/>
+          <w:u w:val="single"/>
+          <w:lang w:val="en-US"/>
+        </w:rPr>
+        <w:t>.</w:t>
+      </w:r>
+      <w:r>
+        <w:rPr>
+          <w:rFonts w:ascii="Times New Roman" w:eastAsia="KaiTi" w:hAnsi="Times New Roman" w:cs="Times New Roman"/>
+          <w:lang w:val="en-US"/>
+        </w:rPr>
+        <w:t xml:space="preserve"> </w:t>
+      </w:r>
+      <w:r>
+        <w:rPr>
+          <w:rFonts w:ascii="Times New Roman" w:eastAsia="KaiTi" w:hAnsi="Times New Roman" w:cs="Times New Roman" w:hint="eastAsia"/>
+          <w:lang w:val="en-US"/>
+        </w:rPr>
+        <w:t>加权转化</w:t>
+      </w:r>
+      <w:r>
+        <w:rPr>
+          <w:rFonts w:ascii="Times New Roman" w:eastAsia="KaiTi" w:hAnsi="Times New Roman" w:cs="Times New Roman" w:hint="eastAsia"/>
+          <w:lang w:val="en-US"/>
+        </w:rPr>
+        <w:t>,</w:t>
+      </w:r>
+      <w:r>
+        <w:rPr>
+          <w:rFonts w:ascii="Times New Roman" w:eastAsia="KaiTi" w:hAnsi="Times New Roman" w:cs="Times New Roman"/>
+          <w:lang w:val="en-US"/>
+        </w:rPr>
+        <w:t xml:space="preserve"> </w:t>
+      </w:r>
+      <w:r>
+        <w:rPr>
+          <w:rFonts w:ascii="Times New Roman" w:eastAsia="KaiTi" w:hAnsi="Times New Roman" w:cs="Times New Roman" w:hint="eastAsia"/>
+          <w:lang w:val="en-US"/>
+        </w:rPr>
+        <w:t>和之前</w:t>
+      </w:r>
+      <w:r>
+        <w:rPr>
+          <w:rFonts w:ascii="Times New Roman" w:eastAsia="KaiTi" w:hAnsi="Times New Roman" w:cs="Times New Roman" w:hint="eastAsia"/>
+          <w:lang w:val="en-US"/>
+        </w:rPr>
+        <w:t>直接通过</w:t>
+      </w:r>
+      <w:r>
+        <w:rPr>
+          <w:rFonts w:ascii="Times New Roman" w:eastAsia="KaiTi" w:hAnsi="Times New Roman" w:cs="Times New Roman" w:hint="eastAsia"/>
+          <w:lang w:val="en-US"/>
+        </w:rPr>
+        <w:t>价格</w:t>
+      </w:r>
+      <w:r>
+        <w:rPr>
+          <w:rFonts w:ascii="Times New Roman" w:eastAsia="KaiTi" w:hAnsi="Times New Roman" w:cs="Times New Roman" w:hint="eastAsia"/>
+          <w:lang w:val="en-US"/>
+        </w:rPr>
+        <w:t>进行</w:t>
+      </w:r>
+      <w:r>
+        <w:rPr>
+          <w:rFonts w:ascii="Times New Roman" w:eastAsia="KaiTi" w:hAnsi="Times New Roman" w:cs="Times New Roman" w:hint="eastAsia"/>
+          <w:lang w:val="en-US"/>
+        </w:rPr>
+        <w:t>转化</w:t>
+      </w:r>
+      <w:r>
+        <w:rPr>
+          <w:rFonts w:ascii="Times New Roman" w:eastAsia="KaiTi" w:hAnsi="Times New Roman" w:cs="Times New Roman" w:hint="eastAsia"/>
+          <w:lang w:val="en-US"/>
+        </w:rPr>
+        <w:t>,</w:t>
+      </w:r>
+      <w:r>
+        <w:rPr>
+          <w:rFonts w:ascii="Times New Roman" w:eastAsia="KaiTi" w:hAnsi="Times New Roman" w:cs="Times New Roman"/>
+          <w:lang w:val="en-US"/>
+        </w:rPr>
+        <w:t xml:space="preserve"> </w:t>
+      </w:r>
+      <w:r>
+        <w:rPr>
+          <w:rFonts w:ascii="Times New Roman" w:eastAsia="KaiTi" w:hAnsi="Times New Roman" w:cs="Times New Roman" w:hint="eastAsia"/>
+          <w:lang w:val="en-US"/>
+        </w:rPr>
+        <w:t>现在考虑进</w:t>
+      </w:r>
+      <w:r>
+        <w:rPr>
+          <w:rFonts w:ascii="Times New Roman" w:eastAsia="KaiTi" w:hAnsi="Times New Roman" w:cs="Times New Roman" w:hint="eastAsia"/>
+          <w:lang w:val="en-US"/>
+        </w:rPr>
+        <w:t>原有股数</w:t>
+      </w:r>
+      <w:r>
+        <w:rPr>
+          <w:rFonts w:ascii="Times New Roman" w:eastAsia="KaiTi" w:hAnsi="Times New Roman" w:cs="Times New Roman" w:hint="eastAsia"/>
+          <w:lang w:val="en-US"/>
+        </w:rPr>
+        <w:t>加权</w:t>
+      </w:r>
+      <w:r>
+        <w:rPr>
+          <w:rFonts w:ascii="Times New Roman" w:eastAsia="KaiTi" w:hAnsi="Times New Roman" w:cs="Times New Roman"/>
+          <w:lang w:val="en-US"/>
+        </w:rPr>
+        <w:t xml:space="preserve">. </w:t>
+      </w:r>
+      <w:r>
+        <w:rPr>
+          <w:rFonts w:ascii="Times New Roman" w:eastAsia="KaiTi" w:hAnsi="Times New Roman" w:cs="Times New Roman"/>
+          <w:lang w:val="en-US"/>
+        </w:rPr>
+        <w:t>New Conversion Price =</w:t>
+      </w:r>
+      <w:r>
+        <w:rPr>
+          <w:rFonts w:ascii="Times New Roman" w:eastAsia="KaiTi" w:hAnsi="Times New Roman" w:cs="Times New Roman"/>
+          <w:lang w:val="en-US"/>
+        </w:rPr>
+        <w:t xml:space="preserve"> </w:t>
+      </w:r>
+      <w:r>
+        <w:rPr>
+          <w:rFonts w:ascii="Times New Roman" w:eastAsia="KaiTi" w:hAnsi="Times New Roman" w:cs="Times New Roman"/>
+          <w:lang w:val="en-US"/>
+        </w:rPr>
+        <w:t>Old Conversion Price * (CSO+CSP)/(CSO+CSAP)</w:t>
+      </w:r>
+      <w:r>
+        <w:rPr>
+          <w:rFonts w:ascii="Times New Roman" w:eastAsia="KaiTi" w:hAnsi="Times New Roman" w:cs="Times New Roman"/>
+          <w:lang w:val="en-US"/>
+        </w:rPr>
+        <w:t xml:space="preserve">. </w:t>
+      </w:r>
+      <w:r>
+        <w:rPr>
+          <w:rFonts w:ascii="Times New Roman" w:eastAsia="KaiTi" w:hAnsi="Times New Roman" w:cs="Times New Roman" w:hint="eastAsia"/>
+          <w:lang w:val="en-US"/>
+        </w:rPr>
+        <w:t>其中</w:t>
+      </w:r>
+      <w:r>
+        <w:rPr>
+          <w:rFonts w:ascii="Times New Roman" w:eastAsia="KaiTi" w:hAnsi="Times New Roman" w:cs="Times New Roman" w:hint="eastAsia"/>
+          <w:lang w:val="en-US"/>
+        </w:rPr>
+        <w:t xml:space="preserve"> CSO</w:t>
+      </w:r>
+      <w:r>
+        <w:rPr>
+          <w:rFonts w:ascii="Times New Roman" w:eastAsia="KaiTi" w:hAnsi="Times New Roman" w:cs="Times New Roman"/>
+          <w:lang w:val="en-US"/>
+        </w:rPr>
+        <w:t xml:space="preserve"> </w:t>
+      </w:r>
+      <w:r>
+        <w:rPr>
+          <w:rFonts w:ascii="Times New Roman" w:eastAsia="KaiTi" w:hAnsi="Times New Roman" w:cs="Times New Roman" w:hint="eastAsia"/>
+          <w:lang w:val="en-US"/>
+        </w:rPr>
+        <w:t>表示</w:t>
+      </w:r>
+      <w:r>
+        <w:rPr>
+          <w:rFonts w:ascii="Times New Roman" w:eastAsia="KaiTi" w:hAnsi="Times New Roman" w:cs="Times New Roman" w:hint="eastAsia"/>
+          <w:lang w:val="en-US"/>
+        </w:rPr>
+        <w:t>原有</w:t>
+      </w:r>
+      <w:r>
+        <w:rPr>
+          <w:rFonts w:ascii="Times New Roman" w:eastAsia="KaiTi" w:hAnsi="Times New Roman" w:cs="Times New Roman" w:hint="eastAsia"/>
+          <w:lang w:val="en-US"/>
+        </w:rPr>
+        <w:t xml:space="preserve"> C</w:t>
+      </w:r>
+      <w:r>
+        <w:rPr>
+          <w:rFonts w:ascii="Times New Roman" w:eastAsia="KaiTi" w:hAnsi="Times New Roman" w:cs="Times New Roman"/>
+          <w:lang w:val="en-US"/>
+        </w:rPr>
+        <w:t xml:space="preserve">ommon Stock </w:t>
+      </w:r>
+      <w:r>
+        <w:rPr>
+          <w:rFonts w:ascii="Times New Roman" w:eastAsia="KaiTi" w:hAnsi="Times New Roman" w:cs="Times New Roman" w:hint="eastAsia"/>
+          <w:lang w:val="en-US"/>
+        </w:rPr>
+        <w:t>数量</w:t>
+      </w:r>
+      <w:r>
+        <w:rPr>
+          <w:rFonts w:ascii="Times New Roman" w:eastAsia="KaiTi" w:hAnsi="Times New Roman" w:cs="Times New Roman" w:hint="eastAsia"/>
+          <w:lang w:val="en-US"/>
+        </w:rPr>
+        <w:t>,</w:t>
+      </w:r>
+      <w:r>
+        <w:rPr>
+          <w:rFonts w:ascii="Times New Roman" w:eastAsia="KaiTi" w:hAnsi="Times New Roman" w:cs="Times New Roman"/>
+          <w:lang w:val="en-US"/>
+        </w:rPr>
+        <w:t xml:space="preserve"> CSP </w:t>
+      </w:r>
+      <w:r>
+        <w:rPr>
+          <w:rFonts w:ascii="Times New Roman" w:eastAsia="KaiTi" w:hAnsi="Times New Roman" w:cs="Times New Roman" w:hint="eastAsia"/>
+          <w:lang w:val="en-US"/>
+        </w:rPr>
+        <w:t>表示</w:t>
+      </w:r>
+      <w:r>
+        <w:rPr>
+          <w:rFonts w:ascii="Times New Roman" w:eastAsia="KaiTi" w:hAnsi="Times New Roman" w:cs="Times New Roman" w:hint="eastAsia"/>
+          <w:lang w:val="en-US"/>
+        </w:rPr>
+        <w:t>按照</w:t>
+      </w:r>
+      <w:r>
+        <w:rPr>
+          <w:rFonts w:ascii="Times New Roman" w:eastAsia="KaiTi" w:hAnsi="Times New Roman" w:cs="Times New Roman" w:hint="eastAsia"/>
+          <w:lang w:val="en-US"/>
+        </w:rPr>
+        <w:t>价格</w:t>
+      </w:r>
+      <w:r>
+        <w:rPr>
+          <w:rFonts w:ascii="Times New Roman" w:eastAsia="KaiTi" w:hAnsi="Times New Roman" w:cs="Times New Roman" w:hint="eastAsia"/>
+          <w:lang w:val="en-US"/>
+        </w:rPr>
+        <w:t>转化</w:t>
+      </w:r>
+      <w:r>
+        <w:rPr>
+          <w:rFonts w:ascii="Times New Roman" w:eastAsia="KaiTi" w:hAnsi="Times New Roman" w:cs="Times New Roman" w:hint="eastAsia"/>
+          <w:lang w:val="en-US"/>
+        </w:rPr>
+        <w:t>新发行股得到的</w:t>
+      </w:r>
+      <w:r>
+        <w:rPr>
+          <w:rFonts w:ascii="Times New Roman" w:eastAsia="KaiTi" w:hAnsi="Times New Roman" w:cs="Times New Roman" w:hint="eastAsia"/>
+          <w:lang w:val="en-US"/>
+        </w:rPr>
+        <w:t xml:space="preserve"> C</w:t>
+      </w:r>
+      <w:r>
+        <w:rPr>
+          <w:rFonts w:ascii="Times New Roman" w:eastAsia="KaiTi" w:hAnsi="Times New Roman" w:cs="Times New Roman"/>
+          <w:lang w:val="en-US"/>
+        </w:rPr>
+        <w:t xml:space="preserve">ommon Stock </w:t>
+      </w:r>
+      <w:r>
+        <w:rPr>
+          <w:rFonts w:ascii="Times New Roman" w:eastAsia="KaiTi" w:hAnsi="Times New Roman" w:cs="Times New Roman" w:hint="eastAsia"/>
+          <w:lang w:val="en-US"/>
+        </w:rPr>
+        <w:t>数量</w:t>
+      </w:r>
+      <w:r>
+        <w:rPr>
+          <w:rFonts w:ascii="Times New Roman" w:eastAsia="KaiTi" w:hAnsi="Times New Roman" w:cs="Times New Roman" w:hint="eastAsia"/>
+          <w:lang w:val="en-US"/>
+        </w:rPr>
+        <w:t>,</w:t>
+      </w:r>
+      <w:r>
+        <w:rPr>
+          <w:rFonts w:ascii="Times New Roman" w:eastAsia="KaiTi" w:hAnsi="Times New Roman" w:cs="Times New Roman"/>
+          <w:lang w:val="en-US"/>
+        </w:rPr>
+        <w:t xml:space="preserve"> CSAP </w:t>
+      </w:r>
+      <w:r>
+        <w:rPr>
+          <w:rFonts w:ascii="Times New Roman" w:eastAsia="KaiTi" w:hAnsi="Times New Roman" w:cs="Times New Roman" w:hint="eastAsia"/>
+          <w:lang w:val="en-US"/>
+        </w:rPr>
+        <w:t>表示</w:t>
+      </w:r>
+      <w:r>
+        <w:rPr>
+          <w:rFonts w:ascii="Times New Roman" w:eastAsia="KaiTi" w:hAnsi="Times New Roman" w:cs="Times New Roman" w:hint="eastAsia"/>
+          <w:lang w:val="en-US"/>
+        </w:rPr>
+        <w:t>新发行的</w:t>
+      </w:r>
+      <w:r>
+        <w:rPr>
+          <w:rFonts w:ascii="Times New Roman" w:eastAsia="KaiTi" w:hAnsi="Times New Roman" w:cs="Times New Roman"/>
+          <w:lang w:val="en-US"/>
+        </w:rPr>
+        <w:t xml:space="preserve"> </w:t>
+      </w:r>
+      <w:r>
+        <w:rPr>
+          <w:rFonts w:ascii="Times New Roman" w:eastAsia="KaiTi" w:hAnsi="Times New Roman" w:cs="Times New Roman" w:hint="eastAsia"/>
+          <w:lang w:val="en-US"/>
+        </w:rPr>
+        <w:t>C</w:t>
+      </w:r>
+      <w:r>
+        <w:rPr>
+          <w:rFonts w:ascii="Times New Roman" w:eastAsia="KaiTi" w:hAnsi="Times New Roman" w:cs="Times New Roman"/>
+          <w:lang w:val="en-US"/>
+        </w:rPr>
+        <w:t xml:space="preserve">ommon Stock </w:t>
+      </w:r>
+      <w:r>
+        <w:rPr>
+          <w:rFonts w:ascii="Times New Roman" w:eastAsia="KaiTi" w:hAnsi="Times New Roman" w:cs="Times New Roman" w:hint="eastAsia"/>
+          <w:lang w:val="en-US"/>
+        </w:rPr>
+        <w:t>数量</w:t>
+      </w:r>
+      <w:r>
+        <w:rPr>
+          <w:rFonts w:ascii="Times New Roman" w:eastAsia="KaiTi" w:hAnsi="Times New Roman" w:cs="Times New Roman" w:hint="eastAsia"/>
+          <w:lang w:val="en-US"/>
+        </w:rPr>
+        <w:t>.</w:t>
+      </w:r>
+      <w:r>
+        <w:rPr>
+          <w:rFonts w:ascii="Times New Roman" w:eastAsia="KaiTi" w:hAnsi="Times New Roman" w:cs="Times New Roman"/>
+          <w:lang w:val="en-US"/>
+        </w:rPr>
+        <w:t xml:space="preserve"> </w:t>
+      </w:r>
+      <w:r>
+        <w:rPr>
+          <w:rFonts w:ascii="Times New Roman" w:eastAsia="KaiTi" w:hAnsi="Times New Roman" w:cs="Times New Roman" w:hint="eastAsia"/>
+          <w:i/>
+          <w:iCs/>
+          <w:highlight w:val="cyan"/>
+          <w:u w:val="single"/>
+          <w:lang w:val="en-US"/>
+        </w:rPr>
+        <w:t>E</w:t>
+      </w:r>
+      <w:r>
+        <w:rPr>
+          <w:rFonts w:ascii="Times New Roman" w:eastAsia="KaiTi" w:hAnsi="Times New Roman" w:cs="Times New Roman"/>
+          <w:i/>
+          <w:iCs/>
+          <w:highlight w:val="cyan"/>
+          <w:u w:val="single"/>
+          <w:lang w:val="en-US"/>
+        </w:rPr>
+        <w:t>xample.</w:t>
+      </w:r>
+      <w:r>
+        <w:rPr>
+          <w:rFonts w:ascii="Times New Roman" w:eastAsia="KaiTi" w:hAnsi="Times New Roman" w:cs="Times New Roman"/>
+          <w:lang w:val="en-US"/>
+        </w:rPr>
+        <w:t xml:space="preserve"> A </w:t>
+      </w:r>
+      <w:r>
+        <w:rPr>
+          <w:rFonts w:ascii="Times New Roman" w:eastAsia="KaiTi" w:hAnsi="Times New Roman" w:cs="Times New Roman" w:hint="eastAsia"/>
+          <w:lang w:val="en-US"/>
+        </w:rPr>
+        <w:t>轮</w:t>
+      </w:r>
+      <w:r>
+        <w:rPr>
+          <w:rFonts w:ascii="Times New Roman" w:eastAsia="KaiTi" w:hAnsi="Times New Roman" w:cs="Times New Roman" w:hint="eastAsia"/>
+          <w:lang w:val="en-US"/>
+        </w:rPr>
+        <w:t xml:space="preserve"> </w:t>
+      </w:r>
+      <w:r>
+        <w:rPr>
+          <w:rFonts w:ascii="Times New Roman" w:eastAsia="KaiTi" w:hAnsi="Times New Roman" w:cs="Times New Roman"/>
+          <w:lang w:val="en-US"/>
+        </w:rPr>
+        <w:t>$1, 25 shares</w:t>
+      </w:r>
+      <w:r>
+        <w:rPr>
+          <w:rFonts w:ascii="Times New Roman" w:eastAsia="KaiTi" w:hAnsi="Times New Roman" w:cs="Times New Roman"/>
+          <w:lang w:val="en-US"/>
+        </w:rPr>
+        <w:t xml:space="preserve">. B </w:t>
+      </w:r>
+      <w:r>
+        <w:rPr>
+          <w:rFonts w:ascii="Times New Roman" w:eastAsia="KaiTi" w:hAnsi="Times New Roman" w:cs="Times New Roman" w:hint="eastAsia"/>
+          <w:lang w:val="en-US"/>
+        </w:rPr>
+        <w:t>轮</w:t>
+      </w:r>
+      <w:r>
+        <w:rPr>
+          <w:rFonts w:ascii="Times New Roman" w:eastAsia="KaiTi" w:hAnsi="Times New Roman" w:cs="Times New Roman" w:hint="eastAsia"/>
+          <w:lang w:val="en-US"/>
+        </w:rPr>
+        <w:t xml:space="preserve"> </w:t>
+      </w:r>
+      <w:r>
+        <w:rPr>
+          <w:rFonts w:ascii="Times New Roman" w:eastAsia="KaiTi" w:hAnsi="Times New Roman" w:cs="Times New Roman"/>
+          <w:lang w:val="en-US"/>
+        </w:rPr>
+        <w:t>$0.5, 20 shares</w:t>
+      </w:r>
+      <w:r>
+        <w:rPr>
+          <w:rFonts w:ascii="Times New Roman" w:eastAsia="KaiTi" w:hAnsi="Times New Roman" w:cs="Times New Roman" w:hint="eastAsia"/>
+          <w:lang w:val="en-US"/>
+        </w:rPr>
+        <w:t>.</w:t>
+      </w:r>
+      <w:r>
+        <w:rPr>
+          <w:rFonts w:ascii="Times New Roman" w:eastAsia="KaiTi" w:hAnsi="Times New Roman" w:cs="Times New Roman"/>
+          <w:lang w:val="en-US"/>
+        </w:rPr>
+        <w:t xml:space="preserve"> </w:t>
+      </w:r>
+      <w:r>
+        <w:rPr>
+          <w:rFonts w:ascii="Times New Roman" w:eastAsia="KaiTi" w:hAnsi="Times New Roman" w:cs="Times New Roman" w:hint="eastAsia"/>
+          <w:lang w:val="en-US"/>
+        </w:rPr>
+        <w:t>那么如果</w:t>
+      </w:r>
+      <w:r>
+        <w:rPr>
+          <w:rFonts w:ascii="Times New Roman" w:eastAsia="KaiTi" w:hAnsi="Times New Roman" w:cs="Times New Roman" w:hint="eastAsia"/>
+          <w:lang w:val="en-US"/>
+        </w:rPr>
+        <w:t>不考虑加权</w:t>
+      </w:r>
+      <w:r>
+        <w:rPr>
+          <w:rFonts w:ascii="Times New Roman" w:eastAsia="KaiTi" w:hAnsi="Times New Roman" w:cs="Times New Roman" w:hint="eastAsia"/>
+          <w:lang w:val="en-US"/>
+        </w:rPr>
+        <w:t>需要多给</w:t>
+      </w:r>
+      <w:r>
+        <w:rPr>
+          <w:rFonts w:ascii="Times New Roman" w:eastAsia="KaiTi" w:hAnsi="Times New Roman" w:cs="Times New Roman" w:hint="eastAsia"/>
+          <w:lang w:val="en-US"/>
+        </w:rPr>
+        <w:t xml:space="preserve"> A</w:t>
+      </w:r>
+      <w:r>
+        <w:rPr>
+          <w:rFonts w:ascii="Times New Roman" w:eastAsia="KaiTi" w:hAnsi="Times New Roman" w:cs="Times New Roman"/>
+          <w:lang w:val="en-US"/>
+        </w:rPr>
+        <w:t xml:space="preserve"> </w:t>
+      </w:r>
+      <w:r>
+        <w:rPr>
+          <w:rFonts w:ascii="Times New Roman" w:eastAsia="KaiTi" w:hAnsi="Times New Roman" w:cs="Times New Roman" w:hint="eastAsia"/>
+          <w:lang w:val="en-US"/>
+        </w:rPr>
+        <w:t>转化</w:t>
+      </w:r>
+      <w:r>
+        <w:rPr>
+          <w:rFonts w:ascii="Times New Roman" w:eastAsia="KaiTi" w:hAnsi="Times New Roman" w:cs="Times New Roman" w:hint="eastAsia"/>
+          <w:lang w:val="en-US"/>
+        </w:rPr>
+        <w:t xml:space="preserve"> </w:t>
+      </w:r>
+      <w:r>
+        <w:rPr>
+          <w:rFonts w:ascii="Times New Roman" w:eastAsia="KaiTi" w:hAnsi="Times New Roman" w:cs="Times New Roman"/>
+          <w:lang w:val="en-US"/>
+        </w:rPr>
+        <w:t xml:space="preserve">25 </w:t>
+      </w:r>
+      <w:r>
+        <w:rPr>
+          <w:rFonts w:ascii="Times New Roman" w:eastAsia="KaiTi" w:hAnsi="Times New Roman" w:cs="Times New Roman" w:hint="eastAsia"/>
+          <w:lang w:val="en-US"/>
+        </w:rPr>
+        <w:t>shares</w:t>
+      </w:r>
+      <w:r>
+        <w:rPr>
+          <w:rFonts w:ascii="Times New Roman" w:eastAsia="KaiTi" w:hAnsi="Times New Roman" w:cs="Times New Roman"/>
+          <w:lang w:val="en-US"/>
+        </w:rPr>
+        <w:t xml:space="preserve">. </w:t>
+      </w:r>
+      <w:r>
+        <w:rPr>
+          <w:rFonts w:ascii="Times New Roman" w:eastAsia="KaiTi" w:hAnsi="Times New Roman" w:cs="Times New Roman" w:hint="eastAsia"/>
+          <w:lang w:val="en-US"/>
+        </w:rPr>
+        <w:t>如果考虑</w:t>
+      </w:r>
+      <w:r>
+        <w:rPr>
+          <w:rFonts w:ascii="Times New Roman" w:eastAsia="KaiTi" w:hAnsi="Times New Roman" w:cs="Times New Roman" w:hint="eastAsia"/>
+          <w:lang w:val="en-US"/>
+        </w:rPr>
+        <w:t>加权</w:t>
+      </w:r>
+      <w:r>
+        <w:rPr>
+          <w:rFonts w:ascii="Times New Roman" w:eastAsia="KaiTi" w:hAnsi="Times New Roman" w:cs="Times New Roman" w:hint="eastAsia"/>
+          <w:lang w:val="en-US"/>
+        </w:rPr>
+        <w:t xml:space="preserve"> </w:t>
+      </w:r>
+      <w:r>
+        <w:rPr>
+          <w:rFonts w:ascii="Times New Roman" w:eastAsia="KaiTi" w:hAnsi="Times New Roman" w:cs="Times New Roman"/>
+          <w:lang w:val="en-US"/>
+        </w:rPr>
+        <w:t>CSO=25, CSP=</w:t>
+      </w:r>
+      <w:r>
+        <w:rPr>
+          <w:rFonts w:ascii="Times New Roman" w:eastAsia="KaiTi" w:hAnsi="Times New Roman" w:cs="Times New Roman"/>
+          <w:lang w:val="en-US"/>
+        </w:rPr>
+        <w:t>10</w:t>
+      </w:r>
+      <w:r>
+        <w:rPr>
+          <w:rFonts w:ascii="Times New Roman" w:eastAsia="KaiTi" w:hAnsi="Times New Roman" w:cs="Times New Roman"/>
+          <w:lang w:val="en-US"/>
+        </w:rPr>
+        <w:t>, CSAP=20</w:t>
+      </w:r>
+      <w:r>
+        <w:rPr>
+          <w:rFonts w:ascii="Times New Roman" w:eastAsia="KaiTi" w:hAnsi="Times New Roman" w:cs="Times New Roman"/>
+          <w:lang w:val="en-US"/>
+        </w:rPr>
+        <w:t>,</w:t>
+      </w:r>
+      <w:r>
+        <w:rPr>
+          <w:rFonts w:ascii="Times New Roman" w:eastAsia="KaiTi" w:hAnsi="Times New Roman" w:cs="Times New Roman"/>
+          <w:lang w:val="en-US"/>
+        </w:rPr>
+        <w:t xml:space="preserve"> New Conversion Price=</w:t>
+      </w:r>
+      <w:r>
+        <w:rPr>
+          <w:rFonts w:ascii="Times New Roman" w:eastAsia="KaiTi" w:hAnsi="Times New Roman" w:cs="Times New Roman"/>
+          <w:lang w:val="en-US"/>
+        </w:rPr>
+        <w:t>0.78</w:t>
+      </w:r>
+      <w:r>
+        <w:rPr>
+          <w:rFonts w:ascii="Times New Roman" w:eastAsia="KaiTi" w:hAnsi="Times New Roman" w:cs="Times New Roman"/>
+          <w:lang w:val="en-US"/>
+        </w:rPr>
+        <w:t xml:space="preserve">, 25/0.78 </w:t>
+      </w:r>
+      <w:r>
+        <w:rPr>
+          <w:rFonts w:ascii="Times New Roman" w:eastAsia="KaiTi" w:hAnsi="Times New Roman" w:cs="Times New Roman" w:hint="eastAsia"/>
+          <w:lang w:val="en-US"/>
+        </w:rPr>
+        <w:t>为结果</w:t>
+      </w:r>
+      <w:r>
+        <w:rPr>
+          <w:rFonts w:ascii="Times New Roman" w:eastAsia="KaiTi" w:hAnsi="Times New Roman" w:cs="Times New Roman" w:hint="eastAsia"/>
+          <w:lang w:val="en-US"/>
+        </w:rPr>
+        <w:t>.</w:t>
+      </w:r>
+    </w:p>
+    <w:p>
+      <w:pPr>
+        <w:jc w:val="both"/>
+        <w:rPr>
+          <w:rFonts w:ascii="Times New Roman" w:hAnsi="Times New Roman" w:cs="Times New Roman" w:hint="eastAsia"/>
+          <w:lang w:val="en-US"/>
+        </w:rPr>
+      </w:pPr>
+    </w:p>
+    <w:p>
+      <w:pPr>
+        <w:rPr>
+          <w:rFonts w:ascii="Times New Roman" w:hAnsi="Times New Roman" w:cs="Times New Roman"/>
+          <w:b/>
+          <w:bCs/>
+          <w:lang w:val="en-US"/>
+        </w:rPr>
+      </w:pPr>
     </w:p>
     <w:p>
       <w:pPr>
@@ -7086,7 +9557,6 @@
   <w:style w:type="character" w:default="1" w:styleId="DefaultParagraphFont">
     <w:name w:val="Default Paragraph Font"/>
     <w:uiPriority w:val="1"/>
-    <w:semiHidden/>
     <w:unhideWhenUsed/>
   </w:style>
   <w:style w:type="table" w:default="1" w:styleId="TableNormal">

</xml_diff>

<commit_message>
add: add new midterm (#4)
</commit_message>
<xml_diff>
--- a/Notes/mid-term-CheatSheet.docx
+++ b/Notes/mid-term-CheatSheet.docx
@@ -2125,7 +2125,51 @@
           <w:u w:val="single"/>
           <w:lang w:val="en-US"/>
         </w:rPr>
-        <w:t>SSO.</w:t>
+        <w:t>S</w:t>
+      </w:r>
+      <w:r>
+        <w:rPr>
+          <w:rFonts w:ascii="Times New Roman" w:eastAsia="KaiTi" w:hAnsi="Times New Roman" w:cs="Times New Roman" w:hint="eastAsia"/>
+          <w:i/>
+          <w:iCs/>
+          <w:highlight w:val="cyan"/>
+          <w:u w:val="single"/>
+          <w:lang w:val="en-US"/>
+        </w:rPr>
+        <w:t>ea</w:t>
+      </w:r>
+      <w:r>
+        <w:rPr>
+          <w:rFonts w:ascii="Times New Roman" w:eastAsia="KaiTi" w:hAnsi="Times New Roman" w:cs="Times New Roman"/>
+          <w:i/>
+          <w:iCs/>
+          <w:highlight w:val="cyan"/>
+          <w:u w:val="single"/>
+          <w:lang w:val="en-US"/>
+        </w:rPr>
+        <w:t>soned Equity Offering</w:t>
+      </w:r>
+      <w:r>
+        <w:rPr>
+          <w:rFonts w:ascii="Times New Roman" w:eastAsia="KaiTi" w:hAnsi="Times New Roman" w:cs="Times New Roman"/>
+          <w:i/>
+          <w:iCs/>
+          <w:highlight w:val="cyan"/>
+          <w:u w:val="single"/>
+          <w:lang w:val="en-US"/>
+        </w:rPr>
+        <w:t xml:space="preserve"> (SEO)</w:t>
+      </w:r>
+      <w:r>
+        <w:rPr>
+          <w:rFonts w:ascii="Times New Roman" w:eastAsia="KaiTi" w:hAnsi="Times New Roman" w:cs="Times New Roman"/>
+          <w:i/>
+          <w:iCs/>
+          <w:highlight w:val="cyan"/>
+          <w:u w:val="single"/>
+          <w:lang w:val="en-US"/>
+        </w:rPr>
+        <w:t>.</w:t>
       </w:r>
     </w:p>
     <w:p>
@@ -8390,33 +8434,14 @@
           <w:highlight w:val="green"/>
           <w:lang w:val="en-US"/>
         </w:rPr>
-        <w:t>Relative Valuation.</w:t>
-      </w:r>
-      <w:r>
-        <w:rPr>
-          <w:rFonts w:ascii="Times New Roman" w:hAnsi="Times New Roman" w:cs="Times New Roman"/>
-          <w:lang w:val="en-US"/>
-        </w:rPr>
-        <w:t xml:space="preserve"> </w:t>
-      </w:r>
-      <w:r>
-        <w:rPr>
-          <w:rFonts w:ascii="Times New Roman" w:hAnsi="Times New Roman" w:cs="Times New Roman"/>
-          <w:i/>
-          <w:iCs/>
-          <w:highlight w:val="cyan"/>
-          <w:u w:val="single"/>
-          <w:lang w:val="en-US"/>
-        </w:rPr>
         <w:t>Why Relative Valuation</w:t>
       </w:r>
       <w:r>
         <w:rPr>
           <w:rFonts w:ascii="Times New Roman" w:hAnsi="Times New Roman" w:cs="Times New Roman"/>
-          <w:i/>
-          <w:iCs/>
-          <w:highlight w:val="cyan"/>
-          <w:u w:val="single"/>
+          <w:b/>
+          <w:bCs/>
+          <w:highlight w:val="green"/>
           <w:lang w:val="en-US"/>
         </w:rPr>
         <w:t>?</w:t>
@@ -11948,7 +11973,7 @@
       <w:pPr>
         <w:jc w:val="both"/>
         <w:rPr>
-          <w:rFonts w:ascii="Times New Roman" w:eastAsia="KaiTi" w:hAnsi="Times New Roman" w:cs="Times New Roman" w:hint="eastAsia"/>
+          <w:rFonts w:ascii="Times New Roman" w:eastAsia="KaiTi" w:hAnsi="Times New Roman" w:cs="Times New Roman"/>
           <w:noProof/>
           <w:lang w:val="en-US"/>
         </w:rPr>
@@ -14027,16 +14052,7 @@
           <w:highlight w:val="magenta"/>
           <w:lang w:val="en-US"/>
         </w:rPr>
-        <w:t>Depreciation &amp; Amortization</w:t>
-      </w:r>
-      <w:r>
-        <w:rPr>
-          <w:rFonts w:ascii="Times New Roman" w:eastAsia="KaiTi" w:hAnsi="Times New Roman" w:cs="Times New Roman"/>
-          <w:noProof/>
-          <w:highlight w:val="magenta"/>
-          <w:lang w:val="en-US"/>
-        </w:rPr>
-        <w:t>.</w:t>
+        <w:t>Depreciation &amp; Amortization.</w:t>
       </w:r>
       <w:r>
         <w:rPr>
@@ -16126,79 +16142,11 @@
     </w:p>
     <w:p>
       <w:pPr>
-        <w:jc w:val="both"/>
-        <w:rPr>
-          <w:rFonts w:ascii="Times New Roman" w:hAnsi="Times New Roman" w:cs="Times New Roman"/>
+        <w:rPr>
+          <w:rFonts w:ascii="Times New Roman" w:eastAsia="KaiTi" w:hAnsi="Times New Roman" w:cs="Times New Roman"/>
           <w:lang w:val="en-US"/>
         </w:rPr>
       </w:pPr>
-    </w:p>
-    <w:p>
-      <w:pPr>
-        <w:rPr>
-          <w:rFonts w:ascii="Times New Roman" w:eastAsia="KaiTi" w:hAnsi="Times New Roman" w:cs="Times New Roman"/>
-          <w:lang w:val="en-US"/>
-        </w:rPr>
-      </w:pPr>
-      <w:r>
-        <w:rPr>
-          <w:rFonts w:ascii="Times New Roman" w:eastAsia="KaiTi" w:hAnsi="Times New Roman" w:cs="Times New Roman"/>
-          <w:lang w:val="en-US"/>
-        </w:rPr>
-        <w:br w:type="page"/>
-      </w:r>
-    </w:p>
-    <w:p>
-      <w:pPr>
-        <w:jc w:val="both"/>
-        <w:rPr>
-          <w:rFonts w:ascii="Times New Roman" w:eastAsia="KaiTi" w:hAnsi="Times New Roman" w:cs="Times New Roman"/>
-          <w:lang w:val="en-US"/>
-        </w:rPr>
-      </w:pPr>
-      <w:r>
-        <w:rPr>
-          <w:rFonts w:ascii="Times New Roman" w:eastAsia="KaiTi" w:hAnsi="Times New Roman" w:cs="Times New Roman"/>
-          <w:lang w:val="en-US"/>
-        </w:rPr>
-        <w:lastRenderedPageBreak/>
-        <w:t>Question</w:t>
-      </w:r>
-      <w:r>
-        <w:rPr>
-          <w:rFonts w:ascii="Times New Roman" w:eastAsia="KaiTi" w:hAnsi="Times New Roman" w:cs="Times New Roman"/>
-          <w:lang w:val="en-US"/>
-        </w:rPr>
-        <w:t>1:</w:t>
-      </w:r>
-      <w:r>
-        <w:rPr>
-          <w:rFonts w:ascii="Times New Roman" w:eastAsia="KaiTi" w:hAnsi="Times New Roman" w:cs="Times New Roman"/>
-          <w:lang w:val="en-US"/>
-        </w:rPr>
-        <w:t xml:space="preserve"> </w:t>
-      </w:r>
-      <w:r>
-        <w:rPr>
-          <w:rFonts w:ascii="Times New Roman" w:eastAsia="KaiTi" w:hAnsi="Times New Roman" w:cs="Times New Roman"/>
-          <w:lang w:val="en-US"/>
-        </w:rPr>
-        <w:t xml:space="preserve">payment of </w:t>
-      </w:r>
-      <w:r>
-        <w:rPr>
-          <w:rFonts w:ascii="Times New Roman" w:eastAsia="KaiTi" w:hAnsi="Times New Roman" w:cs="Times New Roman"/>
-          <w:lang w:val="en-US"/>
-        </w:rPr>
-        <w:t xml:space="preserve">management </w:t>
-      </w:r>
-      <w:r>
-        <w:rPr>
-          <w:rFonts w:ascii="Times New Roman" w:eastAsia="KaiTi" w:hAnsi="Times New Roman" w:cs="Times New Roman" w:hint="eastAsia"/>
-          <w:lang w:val="en-US"/>
-        </w:rPr>
-        <w:t>是第一个返回？</w:t>
-      </w:r>
     </w:p>
     <w:sectPr>
       <w:pgSz w:w="11880" w:h="16820"/>
@@ -16608,6 +16556,7 @@
   <w:style w:type="character" w:default="1" w:styleId="DefaultParagraphFont">
     <w:name w:val="Default Paragraph Font"/>
     <w:uiPriority w:val="1"/>
+    <w:semiHidden/>
     <w:unhideWhenUsed/>
   </w:style>
   <w:style w:type="table" w:default="1" w:styleId="TableNormal">

</xml_diff>